<commit_message>
fix fonts in doc
</commit_message>
<xml_diff>
--- a/extension-definition-specifications/acs-data-markings/STIX-2.1-ACS-marking-definition.docx
+++ b/extension-definition-specifications/acs-data-markings/STIX-2.1-ACS-marking-definition.docx
@@ -1,6 +1,6 @@
 
 <file path=word/document.xml><?xml version="1.0" encoding="utf-8"?>
-<w:document xmlns:wpc="http://schemas.microsoft.com/office/word/2010/wordprocessingCanvas" xmlns:cx="http://schemas.microsoft.com/office/drawing/2014/chartex" xmlns:cx1="http://schemas.microsoft.com/office/drawing/2015/9/8/chartex" xmlns:cx2="http://schemas.microsoft.com/office/drawing/2015/10/21/chartex" xmlns:cx3="http://schemas.microsoft.com/office/drawing/2016/5/9/chartex" xmlns:cx4="http://schemas.microsoft.com/office/drawing/2016/5/10/chartex" xmlns:cx5="http://schemas.microsoft.com/office/drawing/2016/5/11/chartex" xmlns:cx6="http://schemas.microsoft.com/office/drawing/2016/5/12/chartex" xmlns:cx7="http://schemas.microsoft.com/office/drawing/2016/5/13/chartex" xmlns:cx8="http://schemas.microsoft.com/office/drawing/2016/5/14/chartex" xmlns:mc="http://schemas.openxmlformats.org/markup-compatibility/2006" xmlns:aink="http://schemas.microsoft.com/office/drawing/2016/ink" xmlns:am3d="http://schemas.microsoft.com/office/drawing/2017/model3d" xmlns:o="urn:schemas-microsoft-com:office:office" xmlns:r="http://schemas.openxmlformats.org/officeDocument/2006/relationships" xmlns:m="http://schemas.openxmlformats.org/officeDocument/2006/math" xmlns:v="urn:schemas-microsoft-com:vml" xmlns:wp14="http://schemas.microsoft.com/office/word/2010/wordprocessingDrawing" xmlns:wp="http://schemas.openxmlformats.org/drawingml/2006/wordprocessingDrawing" xmlns:w10="urn:schemas-microsoft-com:office:word" xmlns:w="http://schemas.openxmlformats.org/wordprocessingml/2006/main" xmlns:w14="http://schemas.microsoft.com/office/word/2010/wordml" xmlns:w15="http://schemas.microsoft.com/office/word/2012/wordml" xmlns:w16cex="http://schemas.microsoft.com/office/word/2018/wordml/cex" xmlns:w16cid="http://schemas.microsoft.com/office/word/2016/wordml/cid" xmlns:w16="http://schemas.microsoft.com/office/word/2018/wordml" xmlns:w16se="http://schemas.microsoft.com/office/word/2015/wordml/symex" xmlns:wpg="http://schemas.microsoft.com/office/word/2010/wordprocessingGroup" xmlns:wpi="http://schemas.microsoft.com/office/word/2010/wordprocessingInk" xmlns:wne="http://schemas.microsoft.com/office/word/2006/wordml" xmlns:wps="http://schemas.microsoft.com/office/word/2010/wordprocessingShape" mc:Ignorable="w14 w15 w16se w16cid w16 w16cex wp14">
+<w:document xmlns:wpc="http://schemas.microsoft.com/office/word/2010/wordprocessingCanvas" xmlns:cx="http://schemas.microsoft.com/office/drawing/2014/chartex" xmlns:cx1="http://schemas.microsoft.com/office/drawing/2015/9/8/chartex" xmlns:cx2="http://schemas.microsoft.com/office/drawing/2015/10/21/chartex" xmlns:cx3="http://schemas.microsoft.com/office/drawing/2016/5/9/chartex" xmlns:cx4="http://schemas.microsoft.com/office/drawing/2016/5/10/chartex" xmlns:cx5="http://schemas.microsoft.com/office/drawing/2016/5/11/chartex" xmlns:cx6="http://schemas.microsoft.com/office/drawing/2016/5/12/chartex" xmlns:cx7="http://schemas.microsoft.com/office/drawing/2016/5/13/chartex" xmlns:cx8="http://schemas.microsoft.com/office/drawing/2016/5/14/chartex" xmlns:mc="http://schemas.openxmlformats.org/markup-compatibility/2006" xmlns:aink="http://schemas.microsoft.com/office/drawing/2016/ink" xmlns:am3d="http://schemas.microsoft.com/office/drawing/2017/model3d" xmlns:o="urn:schemas-microsoft-com:office:office" xmlns:r="http://schemas.openxmlformats.org/officeDocument/2006/relationships" xmlns:m="http://schemas.openxmlformats.org/officeDocument/2006/math" xmlns:v="urn:schemas-microsoft-com:vml" xmlns:wp14="http://schemas.microsoft.com/office/word/2010/wordprocessingDrawing" xmlns:wp="http://schemas.openxmlformats.org/drawingml/2006/wordprocessingDrawing" xmlns:w10="urn:schemas-microsoft-com:office:word" xmlns:w="http://schemas.openxmlformats.org/wordprocessingml/2006/main" xmlns:w14="http://schemas.microsoft.com/office/word/2010/wordml" xmlns:w15="http://schemas.microsoft.com/office/word/2012/wordml" xmlns:w16cex="http://schemas.microsoft.com/office/word/2018/wordml/cex" xmlns:w16cid="http://schemas.microsoft.com/office/word/2016/wordml/cid" xmlns:w16="http://schemas.microsoft.com/office/word/2018/wordml" xmlns:w16sdtdh="http://schemas.microsoft.com/office/word/2020/wordml/sdtdatahash" xmlns:w16se="http://schemas.microsoft.com/office/word/2015/wordml/symex" xmlns:wpg="http://schemas.microsoft.com/office/word/2010/wordprocessingGroup" xmlns:wpi="http://schemas.microsoft.com/office/word/2010/wordprocessingInk" xmlns:wne="http://schemas.microsoft.com/office/word/2006/wordml" xmlns:wps="http://schemas.microsoft.com/office/word/2010/wordprocessingShape" mc:Ignorable="w14 w15 w16se w16cid w16 w16cex w16sdtdh wp14">
   <w:body>
     <w:p>
       <w:pPr>
@@ -22,7 +22,7 @@
         <w:rPr>
           <w:noProof/>
         </w:rPr>
-        <w:pict w14:anchorId="7A03370C">
+        <w:pict w14:anchorId="0870415A">
           <v:rect id="_x0000_i1025" alt="" style="width:468pt;height:.05pt;mso-width-percent:0;mso-height-percent:0;mso-width-percent:0;mso-height-percent:0" o:hralign="center" o:hrstd="t" o:hr="t" fillcolor="#a0a0a0" stroked="f"/>
         </w:pict>
       </w:r>
@@ -97,7 +97,7 @@
           <w:sz w:val="24"/>
           <w:szCs w:val="24"/>
         </w:rPr>
-        <w:t>May</w:t>
+        <w:t>December</w:t>
       </w:r>
       <w:r>
         <w:rPr>
@@ -294,10 +294,16 @@
         <w:contextualSpacing/>
       </w:pPr>
       <w:r>
-        <w:t>STIX™ Version 2.1 - Committee Specification 0</w:t>
-      </w:r>
-      <w:r>
-        <w:t>2</w:t>
+        <w:t xml:space="preserve">STIX™ Version 2.1 </w:t>
+      </w:r>
+      <w:r>
+        <w:t>–</w:t>
+      </w:r>
+      <w:r>
+        <w:t xml:space="preserve"> </w:t>
+      </w:r>
+      <w:r>
+        <w:t>OASIS specification</w:t>
       </w:r>
     </w:p>
     <w:p>
@@ -489,10 +495,10 @@
         <w:t xml:space="preserve"> object.  For general information on data markings in STIX, including TLP markings see section 7 of </w:t>
       </w:r>
       <w:r>
-        <w:t>STIX™ Version 2.1 - Committee Specification 0</w:t>
-      </w:r>
-      <w:r>
-        <w:t>2</w:t>
+        <w:t xml:space="preserve">STIX™ Version 2.1 - </w:t>
+      </w:r>
+      <w:r>
+        <w:t>OASIS specification</w:t>
       </w:r>
       <w:r>
         <w:t>.</w:t>
@@ -907,6 +913,8 @@
                 <w:rFonts w:ascii="Consolas" w:eastAsia="Consolas" w:hAnsi="Consolas" w:cs="Consolas"/>
                 <w:b/>
                 <w:bCs/>
+                <w:sz w:val="20"/>
+                <w:szCs w:val="20"/>
               </w:rPr>
               <w:t>identifier</w:t>
             </w:r>
@@ -935,11 +943,17 @@
                 <w:right w:val="nil"/>
                 <w:between w:val="nil"/>
               </w:pBdr>
+              <w:rPr>
+                <w:sz w:val="20"/>
+                <w:szCs w:val="20"/>
+              </w:rPr>
             </w:pPr>
             <w:r>
               <w:rPr>
                 <w:rFonts w:ascii="Consolas" w:eastAsia="Consolas" w:hAnsi="Consolas" w:cs="Consolas"/>
                 <w:color w:val="C7254E"/>
+                <w:sz w:val="20"/>
+                <w:szCs w:val="20"/>
                 <w:shd w:val="clear" w:color="auto" w:fill="F9F2F4"/>
               </w:rPr>
               <w:t>string</w:t>
@@ -995,6 +1009,8 @@
                 <w:b/>
                 <w:bCs/>
                 <w:color w:val="000000"/>
+                <w:sz w:val="24"/>
+                <w:szCs w:val="24"/>
               </w:rPr>
             </w:pPr>
             <w:r>
@@ -1011,13 +1027,17 @@
                 <w:b/>
                 <w:bCs/>
                 <w:color w:val="000000"/>
+                <w:sz w:val="24"/>
+                <w:szCs w:val="24"/>
               </w:rPr>
               <w:t xml:space="preserve"> </w:t>
             </w:r>
             <w:r>
               <w:rPr>
-                <w:rFonts w:ascii="Arial" w:hAnsi="Arial" w:cs="Arial"/>
+                <w:rFonts w:ascii="Times New Roman" w:hAnsi="Times New Roman" w:cs="Times New Roman"/>
                 <w:color w:val="000000"/>
+                <w:sz w:val="24"/>
+                <w:szCs w:val="24"/>
               </w:rPr>
               <w:t>(optional)</w:t>
             </w:r>
@@ -1046,6 +1066,8 @@
               <w:rPr>
                 <w:rFonts w:ascii="Consolas" w:eastAsia="Consolas" w:hAnsi="Consolas" w:cs="Consolas"/>
                 <w:color w:val="C7254E"/>
+                <w:sz w:val="20"/>
+                <w:szCs w:val="20"/>
                 <w:shd w:val="clear" w:color="auto" w:fill="F9F2F4"/>
               </w:rPr>
             </w:pPr>
@@ -1053,6 +1075,8 @@
               <w:rPr>
                 <w:rFonts w:ascii="Consolas" w:eastAsia="Consolas" w:hAnsi="Consolas" w:cs="Consolas"/>
                 <w:color w:val="C7254E"/>
+                <w:sz w:val="20"/>
+                <w:szCs w:val="20"/>
                 <w:shd w:val="clear" w:color="auto" w:fill="F9F2F4"/>
               </w:rPr>
               <w:t>string</w:t>
@@ -1158,23 +1182,7 @@
                 <w:color w:val="000000"/>
               </w:rPr>
               <w:lastRenderedPageBreak/>
-              <w:t>create_dat</w:t>
-            </w:r>
-            <w:r>
-              <w:rPr>
-                <w:b/>
-                <w:bCs/>
-                <w:color w:val="000000"/>
-              </w:rPr>
-              <w:t>e</w:t>
-            </w:r>
-            <w:r>
-              <w:rPr>
-                <w:b/>
-                <w:bCs/>
-                <w:color w:val="000000"/>
-              </w:rPr>
-              <w:t>_time</w:t>
+              <w:t>create_date_time</w:t>
             </w:r>
             <w:proofErr w:type="spellEnd"/>
             <w:r>
@@ -1190,7 +1198,9 @@
             </w:r>
             <w:r>
               <w:rPr>
-                <w:rFonts w:ascii="Arial" w:hAnsi="Arial" w:cs="Arial"/>
+                <w:rFonts w:ascii="Times New Roman" w:hAnsi="Times New Roman" w:cs="Times New Roman"/>
+                <w:sz w:val="24"/>
+                <w:szCs w:val="24"/>
               </w:rPr>
               <w:t>(required)</w:t>
             </w:r>
@@ -1219,6 +1229,8 @@
               <w:rPr>
                 <w:rFonts w:ascii="Consolas" w:eastAsia="Consolas" w:hAnsi="Consolas" w:cs="Consolas"/>
                 <w:color w:val="C7254E"/>
+                <w:sz w:val="20"/>
+                <w:szCs w:val="20"/>
                 <w:shd w:val="clear" w:color="auto" w:fill="F9F2F4"/>
               </w:rPr>
             </w:pPr>
@@ -1226,6 +1238,8 @@
               <w:rPr>
                 <w:rFonts w:ascii="Consolas" w:eastAsia="Consolas" w:hAnsi="Consolas" w:cs="Consolas"/>
                 <w:color w:val="C7254E"/>
+                <w:sz w:val="20"/>
+                <w:szCs w:val="20"/>
                 <w:shd w:val="clear" w:color="auto" w:fill="F9F2F4"/>
               </w:rPr>
               <w:t>timestamp</w:t>
@@ -1305,8 +1319,9 @@
             </w:r>
             <w:r>
               <w:rPr>
-                <w:rFonts w:ascii="Arial" w:hAnsi="Arial" w:cs="Arial"/>
-                <w:color w:val="000000"/>
+                <w:rFonts w:ascii="Times New Roman" w:hAnsi="Times New Roman" w:cs="Times New Roman"/>
+                <w:sz w:val="24"/>
+                <w:szCs w:val="24"/>
               </w:rPr>
               <w:t>(required)</w:t>
             </w:r>
@@ -1369,6 +1384,8 @@
               <w:rPr>
                 <w:rFonts w:ascii="Consolas" w:eastAsia="Consolas" w:hAnsi="Consolas" w:cs="Consolas"/>
                 <w:color w:val="C7254E"/>
+                <w:sz w:val="20"/>
+                <w:szCs w:val="20"/>
                 <w:shd w:val="clear" w:color="auto" w:fill="F9F2F4"/>
               </w:rPr>
             </w:pPr>
@@ -1377,6 +1394,8 @@
               <w:rPr>
                 <w:rFonts w:ascii="Consolas" w:eastAsia="Consolas" w:hAnsi="Consolas" w:cs="Consolas"/>
                 <w:color w:val="C7254E"/>
+                <w:sz w:val="20"/>
+                <w:szCs w:val="20"/>
                 <w:shd w:val="clear" w:color="auto" w:fill="F9F2F4"/>
               </w:rPr>
               <w:t>open-vocab</w:t>
@@ -1548,6 +1567,8 @@
                 <w:rFonts w:ascii="Consolas" w:eastAsia="Consolas" w:hAnsi="Consolas" w:cs="Consolas"/>
                 <w:b/>
                 <w:bCs/>
+                <w:sz w:val="20"/>
+                <w:szCs w:val="20"/>
               </w:rPr>
             </w:pPr>
             <w:proofErr w:type="spellStart"/>
@@ -1556,6 +1577,8 @@
                 <w:rFonts w:ascii="Consolas" w:eastAsia="Consolas" w:hAnsi="Consolas" w:cs="Consolas"/>
                 <w:b/>
                 <w:bCs/>
+                <w:sz w:val="20"/>
+                <w:szCs w:val="20"/>
               </w:rPr>
               <w:t>responsible_entity_originator</w:t>
             </w:r>
@@ -1572,8 +1595,10 @@
             </w:pPr>
             <w:r>
               <w:rPr>
-                <w:rFonts w:ascii="Arial" w:hAnsi="Arial" w:cs="Arial"/>
+                <w:rFonts w:ascii="Times New Roman" w:hAnsi="Times New Roman" w:cs="Times New Roman"/>
                 <w:color w:val="000000"/>
+                <w:sz w:val="24"/>
+                <w:szCs w:val="24"/>
               </w:rPr>
               <w:t>(optional)</w:t>
             </w:r>
@@ -1602,6 +1627,8 @@
               <w:rPr>
                 <w:rFonts w:ascii="Consolas" w:eastAsia="Consolas" w:hAnsi="Consolas" w:cs="Consolas"/>
                 <w:color w:val="C7254E"/>
+                <w:sz w:val="20"/>
+                <w:szCs w:val="20"/>
                 <w:shd w:val="clear" w:color="auto" w:fill="F9F2F4"/>
               </w:rPr>
             </w:pPr>
@@ -1610,6 +1637,8 @@
               <w:rPr>
                 <w:rFonts w:ascii="Consolas" w:eastAsia="Consolas" w:hAnsi="Consolas" w:cs="Consolas"/>
                 <w:color w:val="C7254E"/>
+                <w:sz w:val="20"/>
+                <w:szCs w:val="20"/>
                 <w:shd w:val="clear" w:color="auto" w:fill="F9F2F4"/>
               </w:rPr>
               <w:t>open-vocab</w:t>
@@ -1849,23 +1878,46 @@
               <w:rPr>
                 <w:rFonts w:ascii="Consolas" w:eastAsia="Consolas" w:hAnsi="Consolas" w:cs="Consolas"/>
                 <w:color w:val="C7254E"/>
+                <w:sz w:val="20"/>
+                <w:szCs w:val="20"/>
                 <w:shd w:val="clear" w:color="auto" w:fill="F9F2F4"/>
               </w:rPr>
-              <w:t>list</w:t>
-            </w:r>
-            <w:r>
-              <w:rPr>
-                <w:rFonts w:ascii="Consolas" w:eastAsia="Consolas" w:hAnsi="Consolas" w:cs="Consolas"/>
+              <w:t>l</w:t>
+            </w:r>
+            <w:r>
+              <w:rPr>
+                <w:rFonts w:ascii="Consolas" w:eastAsia="Consolas" w:hAnsi="Consolas" w:cs="Consolas"/>
+                <w:color w:val="C7254E"/>
+                <w:sz w:val="20"/>
+                <w:szCs w:val="20"/>
+                <w:shd w:val="clear" w:color="auto" w:fill="F9F2F4"/>
+              </w:rPr>
+              <w:t>ist</w:t>
+            </w:r>
+            <w:r>
+              <w:rPr>
+                <w:rFonts w:ascii="Consolas" w:eastAsia="Consolas" w:hAnsi="Consolas" w:cs="Consolas"/>
+                <w:sz w:val="20"/>
+                <w:szCs w:val="20"/>
               </w:rPr>
               <w:t xml:space="preserve"> </w:t>
             </w:r>
             <w:r>
-              <w:t xml:space="preserve">of type </w:t>
+              <w:rPr>
+                <w:sz w:val="20"/>
+                <w:szCs w:val="20"/>
+              </w:rPr>
+              <w:t>of</w:t>
+            </w:r>
+            <w:r>
+              <w:t xml:space="preserve"> type </w:t>
             </w:r>
             <w:r>
               <w:rPr>
                 <w:rFonts w:ascii="Consolas" w:eastAsia="Consolas" w:hAnsi="Consolas" w:cs="Consolas"/>
                 <w:color w:val="C7254E"/>
+                <w:sz w:val="20"/>
+                <w:szCs w:val="20"/>
                 <w:shd w:val="clear" w:color="auto" w:fill="F9F2F4"/>
               </w:rPr>
               <w:t>string</w:t>
@@ -2021,8 +2073,9 @@
             </w:r>
             <w:r>
               <w:rPr>
-                <w:rFonts w:ascii="Arial" w:hAnsi="Arial" w:cs="Arial"/>
-                <w:color w:val="000000"/>
+                <w:rFonts w:ascii="Times New Roman" w:hAnsi="Times New Roman" w:cs="Times New Roman"/>
+                <w:sz w:val="24"/>
+                <w:szCs w:val="24"/>
               </w:rPr>
               <w:t>(required)</w:t>
             </w:r>
@@ -2051,6 +2104,8 @@
               <w:rPr>
                 <w:rFonts w:ascii="Consolas" w:eastAsia="Consolas" w:hAnsi="Consolas" w:cs="Consolas"/>
                 <w:color w:val="C7254E"/>
+                <w:sz w:val="20"/>
+                <w:szCs w:val="20"/>
                 <w:shd w:val="clear" w:color="auto" w:fill="F9F2F4"/>
               </w:rPr>
             </w:pPr>
@@ -2058,6 +2113,8 @@
               <w:rPr>
                 <w:rFonts w:ascii="Consolas" w:eastAsia="Consolas" w:hAnsi="Consolas" w:cs="Consolas"/>
                 <w:color w:val="C7254E"/>
+                <w:sz w:val="20"/>
+                <w:szCs w:val="20"/>
                 <w:shd w:val="clear" w:color="auto" w:fill="F9F2F4"/>
               </w:rPr>
               <w:t>string</w:t>
@@ -2494,6 +2551,8 @@
               <w:rPr>
                 <w:rFonts w:ascii="Consolas" w:eastAsia="Consolas" w:hAnsi="Consolas" w:cs="Consolas"/>
                 <w:color w:val="C7254E"/>
+                <w:sz w:val="20"/>
+                <w:szCs w:val="20"/>
                 <w:shd w:val="clear" w:color="auto" w:fill="F9F2F4"/>
               </w:rPr>
             </w:pPr>
@@ -2503,6 +2562,8 @@
                 <w:rFonts w:ascii="Consolas" w:eastAsia="Consolas" w:hAnsi="Consolas" w:cs="Consolas"/>
                 <w:iCs/>
                 <w:color w:val="C7254E"/>
+                <w:sz w:val="20"/>
+                <w:szCs w:val="20"/>
                 <w:shd w:val="clear" w:color="auto" w:fill="F9F2F4"/>
               </w:rPr>
               <w:t>isa</w:t>
@@ -2513,6 +2574,8 @@
                 <w:rFonts w:ascii="Consolas" w:eastAsia="Consolas" w:hAnsi="Consolas" w:cs="Consolas"/>
                 <w:iCs/>
                 <w:color w:val="C7254E"/>
+                <w:sz w:val="20"/>
+                <w:szCs w:val="20"/>
                 <w:shd w:val="clear" w:color="auto" w:fill="F9F2F4"/>
               </w:rPr>
               <w:t>-</w:t>
@@ -2523,6 +2586,8 @@
                 <w:rFonts w:ascii="Consolas" w:eastAsia="Consolas" w:hAnsi="Consolas" w:cs="Consolas"/>
                 <w:iCs/>
                 <w:color w:val="C7254E"/>
+                <w:sz w:val="20"/>
+                <w:szCs w:val="20"/>
                 <w:shd w:val="clear" w:color="auto" w:fill="F9F2F4"/>
               </w:rPr>
               <w:t>acs</w:t>
@@ -2533,6 +2598,8 @@
                 <w:rFonts w:ascii="Consolas" w:eastAsia="Consolas" w:hAnsi="Consolas" w:cs="Consolas"/>
                 <w:iCs/>
                 <w:color w:val="C7254E"/>
+                <w:sz w:val="20"/>
+                <w:szCs w:val="20"/>
                 <w:shd w:val="clear" w:color="auto" w:fill="F9F2F4"/>
               </w:rPr>
               <w:t>-original-classification-type</w:t>
@@ -2711,6 +2778,8 @@
               <w:rPr>
                 <w:rFonts w:ascii="Consolas" w:eastAsia="Consolas" w:hAnsi="Consolas" w:cs="Consolas"/>
                 <w:color w:val="C7254E"/>
+                <w:sz w:val="20"/>
+                <w:szCs w:val="20"/>
                 <w:shd w:val="clear" w:color="auto" w:fill="F9F2F4"/>
               </w:rPr>
             </w:pPr>
@@ -2720,6 +2789,8 @@
                 <w:rFonts w:ascii="Consolas" w:eastAsia="Consolas" w:hAnsi="Consolas" w:cs="Consolas"/>
                 <w:iCs/>
                 <w:color w:val="C7254E"/>
+                <w:sz w:val="20"/>
+                <w:szCs w:val="20"/>
                 <w:shd w:val="clear" w:color="auto" w:fill="F9F2F4"/>
               </w:rPr>
               <w:t>isa</w:t>
@@ -2730,6 +2801,8 @@
                 <w:rFonts w:ascii="Consolas" w:eastAsia="Consolas" w:hAnsi="Consolas" w:cs="Consolas"/>
                 <w:iCs/>
                 <w:color w:val="C7254E"/>
+                <w:sz w:val="20"/>
+                <w:szCs w:val="20"/>
                 <w:shd w:val="clear" w:color="auto" w:fill="F9F2F4"/>
               </w:rPr>
               <w:t>-</w:t>
@@ -2740,6 +2813,8 @@
                 <w:rFonts w:ascii="Consolas" w:eastAsia="Consolas" w:hAnsi="Consolas" w:cs="Consolas"/>
                 <w:iCs/>
                 <w:color w:val="C7254E"/>
+                <w:sz w:val="20"/>
+                <w:szCs w:val="20"/>
                 <w:shd w:val="clear" w:color="auto" w:fill="F9F2F4"/>
               </w:rPr>
               <w:t>acs</w:t>
@@ -2750,6 +2825,8 @@
                 <w:rFonts w:ascii="Consolas" w:eastAsia="Consolas" w:hAnsi="Consolas" w:cs="Consolas"/>
                 <w:iCs/>
                 <w:color w:val="C7254E"/>
+                <w:sz w:val="20"/>
+                <w:szCs w:val="20"/>
                 <w:shd w:val="clear" w:color="auto" w:fill="F9F2F4"/>
               </w:rPr>
               <w:t>-derivative-classification-type</w:t>
@@ -2929,6 +3006,8 @@
               <w:rPr>
                 <w:rFonts w:ascii="Consolas" w:eastAsia="Consolas" w:hAnsi="Consolas" w:cs="Consolas"/>
                 <w:color w:val="C7254E"/>
+                <w:sz w:val="20"/>
+                <w:szCs w:val="20"/>
                 <w:shd w:val="clear" w:color="auto" w:fill="F9F2F4"/>
               </w:rPr>
             </w:pPr>
@@ -2938,6 +3017,8 @@
                 <w:rFonts w:ascii="Consolas" w:eastAsia="Consolas" w:hAnsi="Consolas" w:cs="Consolas"/>
                 <w:iCs/>
                 <w:color w:val="C7254E"/>
+                <w:sz w:val="20"/>
+                <w:szCs w:val="20"/>
                 <w:shd w:val="clear" w:color="auto" w:fill="F9F2F4"/>
               </w:rPr>
               <w:t>isa</w:t>
@@ -2948,6 +3029,8 @@
                 <w:rFonts w:ascii="Consolas" w:eastAsia="Consolas" w:hAnsi="Consolas" w:cs="Consolas"/>
                 <w:iCs/>
                 <w:color w:val="C7254E"/>
+                <w:sz w:val="20"/>
+                <w:szCs w:val="20"/>
                 <w:shd w:val="clear" w:color="auto" w:fill="F9F2F4"/>
               </w:rPr>
               <w:t>-</w:t>
@@ -2958,6 +3041,8 @@
                 <w:rFonts w:ascii="Consolas" w:eastAsia="Consolas" w:hAnsi="Consolas" w:cs="Consolas"/>
                 <w:iCs/>
                 <w:color w:val="C7254E"/>
+                <w:sz w:val="20"/>
+                <w:szCs w:val="20"/>
                 <w:shd w:val="clear" w:color="auto" w:fill="F9F2F4"/>
               </w:rPr>
               <w:t>acs</w:t>
@@ -2968,6 +3053,8 @@
                 <w:rFonts w:ascii="Consolas" w:eastAsia="Consolas" w:hAnsi="Consolas" w:cs="Consolas"/>
                 <w:iCs/>
                 <w:color w:val="C7254E"/>
+                <w:sz w:val="20"/>
+                <w:szCs w:val="20"/>
                 <w:shd w:val="clear" w:color="auto" w:fill="F9F2F4"/>
               </w:rPr>
               <w:t>-declassification-type</w:t>
@@ -3070,60 +3157,26 @@
                 <w:rFonts w:ascii="Consolas" w:eastAsia="Consolas" w:hAnsi="Consolas" w:cs="Consolas"/>
                 <w:b/>
                 <w:bCs/>
+                <w:sz w:val="20"/>
+                <w:szCs w:val="20"/>
               </w:rPr>
               <w:lastRenderedPageBreak/>
-              <w:t>re</w:t>
-            </w:r>
+              <w:t>resource_disposition</w:t>
+            </w:r>
+            <w:proofErr w:type="spellEnd"/>
             <w:r>
               <w:rPr>
                 <w:rFonts w:ascii="Consolas" w:eastAsia="Consolas" w:hAnsi="Consolas" w:cs="Consolas"/>
                 <w:b/>
                 <w:bCs/>
               </w:rPr>
-              <w:t>source</w:t>
-            </w:r>
-            <w:r>
-              <w:rPr>
-                <w:rFonts w:ascii="Consolas" w:eastAsia="Consolas" w:hAnsi="Consolas" w:cs="Consolas"/>
-                <w:b/>
-                <w:bCs/>
-              </w:rPr>
-              <w:t>_d</w:t>
-            </w:r>
-            <w:r>
-              <w:rPr>
-                <w:rFonts w:ascii="Consolas" w:eastAsia="Consolas" w:hAnsi="Consolas" w:cs="Consolas"/>
-                <w:b/>
-                <w:bCs/>
-              </w:rPr>
-              <w:t>isposition</w:t>
-            </w:r>
-            <w:proofErr w:type="spellEnd"/>
-            <w:r>
-              <w:rPr>
-                <w:rFonts w:ascii="Consolas" w:eastAsia="Consolas" w:hAnsi="Consolas" w:cs="Consolas"/>
-                <w:b/>
-                <w:bCs/>
-              </w:rPr>
               <w:t xml:space="preserve"> </w:t>
             </w:r>
             <w:r>
               <w:rPr>
-                <w:rFonts w:ascii="Consolas" w:eastAsia="Consolas" w:hAnsi="Consolas" w:cs="Consolas"/>
-              </w:rPr>
-              <w:t>(</w:t>
-            </w:r>
-            <w:r>
-              <w:rPr>
-                <w:rFonts w:ascii="Consolas" w:eastAsia="Consolas" w:hAnsi="Consolas" w:cs="Consolas"/>
-              </w:rPr>
-              <w:t>optional</w:t>
-            </w:r>
-            <w:r>
-              <w:rPr>
-                <w:rFonts w:ascii="Consolas" w:eastAsia="Consolas" w:hAnsi="Consolas" w:cs="Consolas"/>
-              </w:rPr>
-              <w:t>)</w:t>
+                <w:color w:val="000000"/>
+              </w:rPr>
+              <w:t>(optional)</w:t>
             </w:r>
           </w:p>
           <w:p>
@@ -3168,6 +3221,8 @@
                 <w:rFonts w:ascii="Consolas" w:eastAsia="Consolas" w:hAnsi="Consolas" w:cs="Consolas"/>
                 <w:iCs/>
                 <w:color w:val="C7254E"/>
+                <w:sz w:val="20"/>
+                <w:szCs w:val="20"/>
                 <w:shd w:val="clear" w:color="auto" w:fill="F9F2F4"/>
               </w:rPr>
             </w:pPr>
@@ -3177,6 +3232,8 @@
                 <w:rFonts w:ascii="Consolas" w:eastAsia="Consolas" w:hAnsi="Consolas" w:cs="Consolas"/>
                 <w:iCs/>
                 <w:color w:val="C7254E"/>
+                <w:sz w:val="20"/>
+                <w:szCs w:val="20"/>
                 <w:shd w:val="clear" w:color="auto" w:fill="F9F2F4"/>
               </w:rPr>
               <w:t>isa</w:t>
@@ -3187,6 +3244,8 @@
                 <w:rFonts w:ascii="Consolas" w:eastAsia="Consolas" w:hAnsi="Consolas" w:cs="Consolas"/>
                 <w:iCs/>
                 <w:color w:val="C7254E"/>
+                <w:sz w:val="20"/>
+                <w:szCs w:val="20"/>
                 <w:shd w:val="clear" w:color="auto" w:fill="F9F2F4"/>
               </w:rPr>
               <w:t>-</w:t>
@@ -3197,6 +3256,8 @@
                 <w:rFonts w:ascii="Consolas" w:eastAsia="Consolas" w:hAnsi="Consolas" w:cs="Consolas"/>
                 <w:iCs/>
                 <w:color w:val="C7254E"/>
+                <w:sz w:val="20"/>
+                <w:szCs w:val="20"/>
                 <w:shd w:val="clear" w:color="auto" w:fill="F9F2F4"/>
               </w:rPr>
               <w:t>acs</w:t>
@@ -3207,6 +3268,8 @@
                 <w:rFonts w:ascii="Consolas" w:eastAsia="Consolas" w:hAnsi="Consolas" w:cs="Consolas"/>
                 <w:iCs/>
                 <w:color w:val="C7254E"/>
+                <w:sz w:val="20"/>
+                <w:szCs w:val="20"/>
                 <w:shd w:val="clear" w:color="auto" w:fill="F9F2F4"/>
               </w:rPr>
               <w:t>-resource</w:t>
@@ -3216,6 +3279,8 @@
                 <w:rFonts w:ascii="Consolas" w:eastAsia="Consolas" w:hAnsi="Consolas" w:cs="Consolas"/>
                 <w:iCs/>
                 <w:color w:val="C7254E"/>
+                <w:sz w:val="20"/>
+                <w:szCs w:val="20"/>
                 <w:shd w:val="clear" w:color="auto" w:fill="F9F2F4"/>
               </w:rPr>
               <w:t>-</w:t>
@@ -3234,6 +3299,8 @@
                 <w:rFonts w:ascii="Consolas" w:eastAsia="Consolas" w:hAnsi="Consolas" w:cs="Consolas"/>
                 <w:iCs/>
                 <w:color w:val="C7254E"/>
+                <w:sz w:val="20"/>
+                <w:szCs w:val="20"/>
                 <w:shd w:val="clear" w:color="auto" w:fill="F9F2F4"/>
               </w:rPr>
             </w:pPr>
@@ -3242,6 +3309,8 @@
                 <w:rFonts w:ascii="Consolas" w:eastAsia="Consolas" w:hAnsi="Consolas" w:cs="Consolas"/>
                 <w:iCs/>
                 <w:color w:val="C7254E"/>
+                <w:sz w:val="20"/>
+                <w:szCs w:val="20"/>
                 <w:shd w:val="clear" w:color="auto" w:fill="F9F2F4"/>
               </w:rPr>
               <w:t>disposition-type</w:t>
@@ -3383,6 +3452,8 @@
                 <w:rFonts w:ascii="Consolas" w:eastAsia="Consolas" w:hAnsi="Consolas" w:cs="Consolas"/>
                 <w:b/>
                 <w:bCs/>
+                <w:sz w:val="20"/>
+                <w:szCs w:val="20"/>
               </w:rPr>
             </w:pPr>
             <w:proofErr w:type="spellStart"/>
@@ -3391,6 +3462,8 @@
                 <w:rFonts w:ascii="Consolas" w:eastAsia="Consolas" w:hAnsi="Consolas" w:cs="Consolas"/>
                 <w:b/>
                 <w:bCs/>
+                <w:sz w:val="20"/>
+                <w:szCs w:val="20"/>
               </w:rPr>
               <w:t>public_release</w:t>
             </w:r>
@@ -3450,6 +3523,8 @@
                 <w:rFonts w:ascii="Consolas" w:eastAsia="Consolas" w:hAnsi="Consolas" w:cs="Consolas"/>
                 <w:iCs/>
                 <w:color w:val="C7254E"/>
+                <w:sz w:val="20"/>
+                <w:szCs w:val="20"/>
                 <w:shd w:val="clear" w:color="auto" w:fill="F9F2F4"/>
               </w:rPr>
             </w:pPr>
@@ -3459,6 +3534,8 @@
                 <w:rFonts w:ascii="Consolas" w:eastAsia="Consolas" w:hAnsi="Consolas" w:cs="Consolas"/>
                 <w:iCs/>
                 <w:color w:val="C7254E"/>
+                <w:sz w:val="20"/>
+                <w:szCs w:val="20"/>
                 <w:shd w:val="clear" w:color="auto" w:fill="F9F2F4"/>
               </w:rPr>
               <w:t>isa</w:t>
@@ -3469,6 +3546,8 @@
                 <w:rFonts w:ascii="Consolas" w:eastAsia="Consolas" w:hAnsi="Consolas" w:cs="Consolas"/>
                 <w:iCs/>
                 <w:color w:val="C7254E"/>
+                <w:sz w:val="20"/>
+                <w:szCs w:val="20"/>
                 <w:shd w:val="clear" w:color="auto" w:fill="F9F2F4"/>
               </w:rPr>
               <w:t>-</w:t>
@@ -3479,6 +3558,8 @@
                 <w:rFonts w:ascii="Consolas" w:eastAsia="Consolas" w:hAnsi="Consolas" w:cs="Consolas"/>
                 <w:iCs/>
                 <w:color w:val="C7254E"/>
+                <w:sz w:val="20"/>
+                <w:szCs w:val="20"/>
                 <w:shd w:val="clear" w:color="auto" w:fill="F9F2F4"/>
               </w:rPr>
               <w:t>acs</w:t>
@@ -3489,6 +3570,8 @@
                 <w:rFonts w:ascii="Consolas" w:eastAsia="Consolas" w:hAnsi="Consolas" w:cs="Consolas"/>
                 <w:iCs/>
                 <w:color w:val="C7254E"/>
+                <w:sz w:val="20"/>
+                <w:szCs w:val="20"/>
                 <w:shd w:val="clear" w:color="auto" w:fill="F9F2F4"/>
               </w:rPr>
               <w:t>-public-release-type</w:t>
@@ -3619,6 +3702,8 @@
                 <w:b/>
                 <w:bCs/>
                 <w:color w:val="000000"/>
+                <w:sz w:val="20"/>
+                <w:szCs w:val="20"/>
               </w:rPr>
               <w:t>control_set</w:t>
             </w:r>
@@ -3629,6 +3714,8 @@
                 <w:b/>
                 <w:bCs/>
                 <w:color w:val="000000"/>
+                <w:sz w:val="20"/>
+                <w:szCs w:val="20"/>
               </w:rPr>
               <w:t>/</w:t>
             </w:r>
@@ -3638,6 +3725,8 @@
                 <w:rFonts w:ascii="Consolas" w:eastAsia="Consolas" w:hAnsi="Consolas" w:cs="Consolas"/>
                 <w:b/>
                 <w:bCs/>
+                <w:sz w:val="20"/>
+                <w:szCs w:val="20"/>
               </w:rPr>
               <w:t>formal_determination</w:t>
             </w:r>
@@ -3724,8 +3813,10 @@
             </w:r>
             <w:r>
               <w:rPr>
-                <w:rFonts w:ascii="Arial" w:eastAsia="Consolas" w:hAnsi="Arial" w:cs="Arial"/>
-                <w:lang w:val="en-US"/>
+                <w:rFonts w:ascii="Times New Roman" w:hAnsi="Times New Roman" w:cs="Times New Roman"/>
+                <w:color w:val="000000"/>
+                <w:sz w:val="24"/>
+                <w:szCs w:val="24"/>
               </w:rPr>
               <w:t>(optional)</w:t>
             </w:r>
@@ -3762,6 +3853,8 @@
               <w:rPr>
                 <w:rFonts w:ascii="Consolas" w:eastAsia="Consolas" w:hAnsi="Consolas" w:cs="Consolas"/>
                 <w:color w:val="C7254E"/>
+                <w:sz w:val="20"/>
+                <w:szCs w:val="20"/>
                 <w:shd w:val="clear" w:color="auto" w:fill="F9F2F4"/>
               </w:rPr>
               <w:t>list</w:t>
@@ -3769,6 +3862,8 @@
             <w:r>
               <w:rPr>
                 <w:rFonts w:ascii="Consolas" w:eastAsia="Consolas" w:hAnsi="Consolas" w:cs="Consolas"/>
+                <w:sz w:val="20"/>
+                <w:szCs w:val="20"/>
               </w:rPr>
               <w:t xml:space="preserve"> </w:t>
             </w:r>
@@ -3781,6 +3876,8 @@
                 <w:rFonts w:ascii="Consolas" w:eastAsia="Consolas" w:hAnsi="Consolas" w:cs="Consolas"/>
                 <w:iCs/>
                 <w:color w:val="C7254E"/>
+                <w:sz w:val="20"/>
+                <w:szCs w:val="20"/>
                 <w:shd w:val="clear" w:color="auto" w:fill="F9F2F4"/>
               </w:rPr>
               <w:t>isa</w:t>
@@ -3791,6 +3888,8 @@
                 <w:rFonts w:ascii="Consolas" w:eastAsia="Consolas" w:hAnsi="Consolas" w:cs="Consolas"/>
                 <w:iCs/>
                 <w:color w:val="C7254E"/>
+                <w:sz w:val="20"/>
+                <w:szCs w:val="20"/>
                 <w:shd w:val="clear" w:color="auto" w:fill="F9F2F4"/>
               </w:rPr>
               <w:t>-</w:t>
@@ -3801,6 +3900,8 @@
                 <w:rFonts w:ascii="Consolas" w:eastAsia="Consolas" w:hAnsi="Consolas" w:cs="Consolas"/>
                 <w:iCs/>
                 <w:color w:val="C7254E"/>
+                <w:sz w:val="20"/>
+                <w:szCs w:val="20"/>
                 <w:shd w:val="clear" w:color="auto" w:fill="F9F2F4"/>
               </w:rPr>
               <w:t>ac</w:t>
@@ -3810,6 +3911,8 @@
                 <w:rFonts w:ascii="Consolas" w:eastAsia="Consolas" w:hAnsi="Consolas" w:cs="Consolas"/>
                 <w:iCs/>
                 <w:color w:val="C7254E"/>
+                <w:sz w:val="20"/>
+                <w:szCs w:val="20"/>
                 <w:shd w:val="clear" w:color="auto" w:fill="F9F2F4"/>
               </w:rPr>
               <w:t>s</w:t>
@@ -3820,6 +3923,8 @@
                 <w:rFonts w:ascii="Consolas" w:eastAsia="Consolas" w:hAnsi="Consolas" w:cs="Consolas"/>
                 <w:iCs/>
                 <w:color w:val="C7254E"/>
+                <w:sz w:val="20"/>
+                <w:szCs w:val="20"/>
                 <w:shd w:val="clear" w:color="auto" w:fill="F9F2F4"/>
               </w:rPr>
               <w:t>-access-privilege-type</w:t>
@@ -3917,8 +4022,10 @@
             </w:r>
             <w:r>
               <w:rPr>
-                <w:rFonts w:ascii="Arial" w:eastAsia="Consolas" w:hAnsi="Arial" w:cs="Arial"/>
-                <w:lang w:val="en-US"/>
+                <w:rFonts w:ascii="Times New Roman" w:hAnsi="Times New Roman" w:cs="Times New Roman"/>
+                <w:color w:val="000000"/>
+                <w:sz w:val="24"/>
+                <w:szCs w:val="24"/>
               </w:rPr>
               <w:t>(optional)</w:t>
             </w:r>
@@ -3955,6 +4062,8 @@
               <w:rPr>
                 <w:rFonts w:ascii="Consolas" w:eastAsia="Consolas" w:hAnsi="Consolas" w:cs="Consolas"/>
                 <w:color w:val="C7254E"/>
+                <w:sz w:val="20"/>
+                <w:szCs w:val="20"/>
                 <w:shd w:val="clear" w:color="auto" w:fill="F9F2F4"/>
               </w:rPr>
               <w:t>list</w:t>
@@ -3962,6 +4071,8 @@
             <w:r>
               <w:rPr>
                 <w:rFonts w:ascii="Consolas" w:eastAsia="Consolas" w:hAnsi="Consolas" w:cs="Consolas"/>
+                <w:sz w:val="20"/>
+                <w:szCs w:val="20"/>
               </w:rPr>
               <w:t xml:space="preserve"> </w:t>
             </w:r>
@@ -3969,6 +4080,81 @@
               <w:t xml:space="preserve">of type </w:t>
             </w:r>
             <w:proofErr w:type="spellStart"/>
+            <w:r>
+              <w:rPr>
+                <w:rFonts w:ascii="Consolas" w:eastAsia="Consolas" w:hAnsi="Consolas" w:cs="Consolas"/>
+                <w:bCs/>
+                <w:iCs/>
+                <w:color w:val="C7254E"/>
+                <w:sz w:val="20"/>
+                <w:szCs w:val="20"/>
+                <w:shd w:val="clear" w:color="auto" w:fill="F9F2F4"/>
+              </w:rPr>
+              <w:t>isa</w:t>
+            </w:r>
+            <w:proofErr w:type="spellEnd"/>
+            <w:r>
+              <w:rPr>
+                <w:rFonts w:ascii="Consolas" w:eastAsia="Consolas" w:hAnsi="Consolas" w:cs="Consolas"/>
+                <w:bCs/>
+                <w:iCs/>
+                <w:color w:val="C7254E"/>
+                <w:sz w:val="20"/>
+                <w:szCs w:val="20"/>
+                <w:shd w:val="clear" w:color="auto" w:fill="F9F2F4"/>
+              </w:rPr>
+              <w:t>-</w:t>
+            </w:r>
+            <w:proofErr w:type="spellStart"/>
+            <w:r>
+              <w:rPr>
+                <w:rFonts w:ascii="Consolas" w:eastAsia="Consolas" w:hAnsi="Consolas" w:cs="Consolas"/>
+                <w:bCs/>
+                <w:iCs/>
+                <w:color w:val="C7254E"/>
+                <w:sz w:val="20"/>
+                <w:szCs w:val="20"/>
+                <w:shd w:val="clear" w:color="auto" w:fill="F9F2F4"/>
+              </w:rPr>
+              <w:t>acs</w:t>
+            </w:r>
+            <w:proofErr w:type="spellEnd"/>
+            <w:r>
+              <w:rPr>
+                <w:rFonts w:ascii="Consolas" w:eastAsia="Consolas" w:hAnsi="Consolas" w:cs="Consolas"/>
+                <w:bCs/>
+                <w:iCs/>
+                <w:color w:val="C7254E"/>
+                <w:sz w:val="20"/>
+                <w:szCs w:val="20"/>
+                <w:shd w:val="clear" w:color="auto" w:fill="F9F2F4"/>
+              </w:rPr>
+              <w:t>-</w:t>
+            </w:r>
+            <w:r>
+              <w:rPr>
+                <w:rFonts w:ascii="Consolas" w:eastAsia="Consolas" w:hAnsi="Consolas" w:cs="Consolas"/>
+                <w:bCs/>
+                <w:iCs/>
+                <w:color w:val="C7254E"/>
+                <w:sz w:val="20"/>
+                <w:szCs w:val="20"/>
+                <w:shd w:val="clear" w:color="auto" w:fill="F9F2F4"/>
+              </w:rPr>
+              <w:t>further-sharing</w:t>
+            </w:r>
+            <w:r>
+              <w:rPr>
+                <w:rFonts w:ascii="Consolas" w:eastAsia="Consolas" w:hAnsi="Consolas" w:cs="Consolas"/>
+                <w:bCs/>
+                <w:iCs/>
+                <w:color w:val="C7254E"/>
+                <w:sz w:val="20"/>
+                <w:szCs w:val="20"/>
+                <w:shd w:val="clear" w:color="auto" w:fill="F9F2F4"/>
+              </w:rPr>
+              <w:t>-typ</w:t>
+            </w:r>
             <w:r>
               <w:rPr>
                 <w:rFonts w:ascii="Consolas" w:eastAsia="Consolas" w:hAnsi="Consolas" w:cs="Consolas"/>
@@ -3977,60 +4163,7 @@
                 <w:color w:val="C7254E"/>
                 <w:shd w:val="clear" w:color="auto" w:fill="F9F2F4"/>
               </w:rPr>
-              <w:t>isa</w:t>
-            </w:r>
-            <w:proofErr w:type="spellEnd"/>
-            <w:r>
-              <w:rPr>
-                <w:rFonts w:ascii="Consolas" w:eastAsia="Consolas" w:hAnsi="Consolas" w:cs="Consolas"/>
-                <w:bCs/>
-                <w:iCs/>
-                <w:color w:val="C7254E"/>
-                <w:shd w:val="clear" w:color="auto" w:fill="F9F2F4"/>
-              </w:rPr>
-              <w:t>-</w:t>
-            </w:r>
-            <w:proofErr w:type="spellStart"/>
-            <w:r>
-              <w:rPr>
-                <w:rFonts w:ascii="Consolas" w:eastAsia="Consolas" w:hAnsi="Consolas" w:cs="Consolas"/>
-                <w:bCs/>
-                <w:iCs/>
-                <w:color w:val="C7254E"/>
-                <w:shd w:val="clear" w:color="auto" w:fill="F9F2F4"/>
-              </w:rPr>
-              <w:t>acs</w:t>
-            </w:r>
-            <w:proofErr w:type="spellEnd"/>
-            <w:r>
-              <w:rPr>
-                <w:rFonts w:ascii="Consolas" w:eastAsia="Consolas" w:hAnsi="Consolas" w:cs="Consolas"/>
-                <w:bCs/>
-                <w:iCs/>
-                <w:color w:val="C7254E"/>
-                <w:shd w:val="clear" w:color="auto" w:fill="F9F2F4"/>
-              </w:rPr>
-              <w:t>-</w:t>
-            </w:r>
-            <w:r>
-              <w:rPr>
-                <w:rFonts w:ascii="Consolas" w:eastAsia="Consolas" w:hAnsi="Consolas" w:cs="Consolas"/>
-                <w:bCs/>
-                <w:iCs/>
-                <w:color w:val="C7254E"/>
-                <w:shd w:val="clear" w:color="auto" w:fill="F9F2F4"/>
-              </w:rPr>
-              <w:t>further-sharing</w:t>
-            </w:r>
-            <w:r>
-              <w:rPr>
-                <w:rFonts w:ascii="Consolas" w:eastAsia="Consolas" w:hAnsi="Consolas" w:cs="Consolas"/>
-                <w:bCs/>
-                <w:iCs/>
-                <w:color w:val="C7254E"/>
-                <w:shd w:val="clear" w:color="auto" w:fill="F9F2F4"/>
-              </w:rPr>
-              <w:t>-type</w:t>
+              <w:t>e</w:t>
             </w:r>
           </w:p>
         </w:tc>
@@ -4158,6 +4291,8 @@
               <w:rPr>
                 <w:rFonts w:ascii="Consolas" w:eastAsia="Consolas" w:hAnsi="Consolas" w:cs="Consolas"/>
                 <w:color w:val="C7254E"/>
+                <w:sz w:val="20"/>
+                <w:szCs w:val="20"/>
                 <w:shd w:val="clear" w:color="auto" w:fill="F9F2F4"/>
               </w:rPr>
             </w:pPr>
@@ -4167,6 +4302,8 @@
                 <w:rFonts w:ascii="Consolas" w:eastAsia="Consolas" w:hAnsi="Consolas" w:cs="Consolas"/>
                 <w:iCs/>
                 <w:color w:val="C7254E"/>
+                <w:sz w:val="20"/>
+                <w:szCs w:val="20"/>
                 <w:shd w:val="clear" w:color="auto" w:fill="F9F2F4"/>
               </w:rPr>
               <w:t>isa</w:t>
@@ -4177,6 +4314,8 @@
                 <w:rFonts w:ascii="Consolas" w:eastAsia="Consolas" w:hAnsi="Consolas" w:cs="Consolas"/>
                 <w:iCs/>
                 <w:color w:val="C7254E"/>
+                <w:sz w:val="20"/>
+                <w:szCs w:val="20"/>
                 <w:shd w:val="clear" w:color="auto" w:fill="F9F2F4"/>
               </w:rPr>
               <w:t>-</w:t>
@@ -4187,6 +4326,8 @@
                 <w:rFonts w:ascii="Consolas" w:eastAsia="Consolas" w:hAnsi="Consolas" w:cs="Consolas"/>
                 <w:iCs/>
                 <w:color w:val="C7254E"/>
+                <w:sz w:val="20"/>
+                <w:szCs w:val="20"/>
                 <w:shd w:val="clear" w:color="auto" w:fill="F9F2F4"/>
               </w:rPr>
               <w:t>acs</w:t>
@@ -4197,18 +4338,11 @@
                 <w:rFonts w:ascii="Consolas" w:eastAsia="Consolas" w:hAnsi="Consolas" w:cs="Consolas"/>
                 <w:iCs/>
                 <w:color w:val="C7254E"/>
+                <w:sz w:val="20"/>
+                <w:szCs w:val="20"/>
                 <w:shd w:val="clear" w:color="auto" w:fill="F9F2F4"/>
               </w:rPr>
-              <w:t>-</w:t>
-            </w:r>
-            <w:r>
-              <w:rPr>
-                <w:rFonts w:ascii="Consolas" w:eastAsia="Consolas" w:hAnsi="Consolas" w:cs="Consolas"/>
-                <w:iCs/>
-                <w:color w:val="C7254E"/>
-                <w:shd w:val="clear" w:color="auto" w:fill="F9F2F4"/>
-              </w:rPr>
-              <w:t>control-set-type</w:t>
+              <w:t>-control-set-type</w:t>
             </w:r>
           </w:p>
         </w:tc>
@@ -4240,12 +4374,12 @@
             <w:proofErr w:type="spellStart"/>
             <w:r>
               <w:rPr>
-                <w:rFonts w:ascii="Menlo" w:hAnsi="Menlo" w:cs="Menlo"/>
+                <w:rFonts w:ascii="Consolas" w:hAnsi="Consolas" w:cs="Consolas"/>
                 <w:b/>
                 <w:bCs/>
                 <w:color w:val="000000"/>
-                <w:sz w:val="18"/>
-                <w:szCs w:val="18"/>
+                <w:sz w:val="20"/>
+                <w:szCs w:val="20"/>
               </w:rPr>
               <w:t>control_set</w:t>
             </w:r>
@@ -4524,6 +4658,8 @@
                 <w:rFonts w:ascii="Consolas" w:eastAsia="Consolas" w:hAnsi="Consolas" w:cs="Consolas"/>
                 <w:b/>
                 <w:bCs/>
+                <w:sz w:val="20"/>
+                <w:szCs w:val="20"/>
               </w:rPr>
               <w:t>classified_by</w:t>
             </w:r>
@@ -4553,11 +4689,17 @@
                 <w:right w:val="nil"/>
                 <w:between w:val="nil"/>
               </w:pBdr>
+              <w:rPr>
+                <w:sz w:val="20"/>
+                <w:szCs w:val="20"/>
+              </w:rPr>
             </w:pPr>
             <w:r>
               <w:rPr>
                 <w:rFonts w:ascii="Consolas" w:eastAsia="Consolas" w:hAnsi="Consolas" w:cs="Consolas"/>
                 <w:color w:val="C7254E"/>
+                <w:sz w:val="20"/>
+                <w:szCs w:val="20"/>
                 <w:shd w:val="clear" w:color="auto" w:fill="F9F2F4"/>
               </w:rPr>
               <w:t>string</w:t>
@@ -4609,13 +4751,18 @@
           </w:tcPr>
           <w:p>
             <w:pPr>
-              <w:pStyle w:val="HTMLPreformatted"/>
-              <w:shd w:val="clear" w:color="auto" w:fill="FFFFFF"/>
-              <w:rPr>
-                <w:rFonts w:ascii="Menlo" w:hAnsi="Menlo" w:cs="Menlo"/>
-                <w:color w:val="000000"/>
-                <w:sz w:val="18"/>
-                <w:szCs w:val="18"/>
+              <w:widowControl w:val="0"/>
+              <w:pBdr>
+                <w:top w:val="nil"/>
+                <w:left w:val="nil"/>
+                <w:bottom w:val="nil"/>
+                <w:right w:val="nil"/>
+                <w:between w:val="nil"/>
+              </w:pBdr>
+              <w:rPr>
+                <w:rFonts w:ascii="Consolas" w:eastAsia="Consolas" w:hAnsi="Consolas" w:cs="Consolas"/>
+                <w:b/>
+                <w:bCs/>
               </w:rPr>
             </w:pPr>
             <w:proofErr w:type="spellStart"/>
@@ -4644,28 +4791,10 @@
             </w:r>
             <w:r>
               <w:rPr>
-                <w:rFonts w:ascii="Arial" w:hAnsi="Arial" w:cs="Arial"/>
                 <w:color w:val="000000"/>
               </w:rPr>
               <w:t>(optional)</w:t>
             </w:r>
-          </w:p>
-          <w:p>
-            <w:pPr>
-              <w:widowControl w:val="0"/>
-              <w:pBdr>
-                <w:top w:val="nil"/>
-                <w:left w:val="nil"/>
-                <w:bottom w:val="nil"/>
-                <w:right w:val="nil"/>
-                <w:between w:val="nil"/>
-              </w:pBdr>
-              <w:rPr>
-                <w:rFonts w:ascii="Consolas" w:eastAsia="Consolas" w:hAnsi="Consolas" w:cs="Consolas"/>
-                <w:b/>
-                <w:bCs/>
-              </w:rPr>
-            </w:pPr>
           </w:p>
         </w:tc>
         <w:tc>
@@ -4691,6 +4820,8 @@
               <w:rPr>
                 <w:rFonts w:ascii="Consolas" w:eastAsia="Consolas" w:hAnsi="Consolas" w:cs="Consolas"/>
                 <w:color w:val="C7254E"/>
+                <w:sz w:val="20"/>
+                <w:szCs w:val="20"/>
                 <w:shd w:val="clear" w:color="auto" w:fill="F9F2F4"/>
               </w:rPr>
             </w:pPr>
@@ -4698,6 +4829,8 @@
               <w:rPr>
                 <w:rFonts w:ascii="Consolas" w:eastAsia="Consolas" w:hAnsi="Consolas" w:cs="Consolas"/>
                 <w:color w:val="C7254E"/>
+                <w:sz w:val="20"/>
+                <w:szCs w:val="20"/>
                 <w:shd w:val="clear" w:color="auto" w:fill="F9F2F4"/>
               </w:rPr>
               <w:t>timestamp</w:t>
@@ -4781,8 +4914,10 @@
             </w:r>
             <w:r>
               <w:rPr>
-                <w:rFonts w:ascii="Arial" w:hAnsi="Arial" w:cs="Arial"/>
+                <w:rFonts w:ascii="Times New Roman" w:hAnsi="Times New Roman" w:cs="Times New Roman"/>
                 <w:color w:val="000000"/>
+                <w:sz w:val="24"/>
+                <w:szCs w:val="24"/>
               </w:rPr>
               <w:t>(optional)</w:t>
             </w:r>
@@ -4828,6 +4963,8 @@
               <w:rPr>
                 <w:rFonts w:ascii="Consolas" w:eastAsia="Consolas" w:hAnsi="Consolas" w:cs="Consolas"/>
                 <w:color w:val="C7254E"/>
+                <w:sz w:val="20"/>
+                <w:szCs w:val="20"/>
                 <w:shd w:val="clear" w:color="auto" w:fill="F9F2F4"/>
               </w:rPr>
             </w:pPr>
@@ -4835,6 +4972,8 @@
               <w:rPr>
                 <w:rFonts w:ascii="Consolas" w:eastAsia="Consolas" w:hAnsi="Consolas" w:cs="Consolas"/>
                 <w:color w:val="C7254E"/>
+                <w:sz w:val="20"/>
+                <w:szCs w:val="20"/>
                 <w:shd w:val="clear" w:color="auto" w:fill="F9F2F4"/>
               </w:rPr>
               <w:t>string</w:t>
@@ -4953,6 +5092,8 @@
               <w:rPr>
                 <w:rFonts w:ascii="Consolas" w:eastAsia="Consolas" w:hAnsi="Consolas" w:cs="Consolas"/>
                 <w:color w:val="C7254E"/>
+                <w:sz w:val="20"/>
+                <w:szCs w:val="20"/>
                 <w:shd w:val="clear" w:color="auto" w:fill="F9F2F4"/>
               </w:rPr>
             </w:pPr>
@@ -4960,6 +5101,8 @@
               <w:rPr>
                 <w:rFonts w:ascii="Consolas" w:eastAsia="Consolas" w:hAnsi="Consolas" w:cs="Consolas"/>
                 <w:color w:val="C7254E"/>
+                <w:sz w:val="20"/>
+                <w:szCs w:val="20"/>
                 <w:shd w:val="clear" w:color="auto" w:fill="F9F2F4"/>
               </w:rPr>
               <w:t>string</w:t>
@@ -5167,6 +5310,7 @@
                 <w:b/>
                 <w:color w:val="FFFFFF"/>
               </w:rPr>
+              <w:lastRenderedPageBreak/>
               <w:t>Property Name</w:t>
             </w:r>
           </w:p>
@@ -5275,6 +5419,8 @@
                 <w:rFonts w:ascii="Consolas" w:eastAsia="Consolas" w:hAnsi="Consolas" w:cs="Consolas"/>
                 <w:b/>
                 <w:bCs/>
+                <w:sz w:val="20"/>
+                <w:szCs w:val="20"/>
               </w:rPr>
               <w:t>classified_by</w:t>
             </w:r>
@@ -5304,11 +5450,17 @@
                 <w:right w:val="nil"/>
                 <w:between w:val="nil"/>
               </w:pBdr>
+              <w:rPr>
+                <w:sz w:val="20"/>
+                <w:szCs w:val="20"/>
+              </w:rPr>
             </w:pPr>
             <w:r>
               <w:rPr>
                 <w:rFonts w:ascii="Consolas" w:eastAsia="Consolas" w:hAnsi="Consolas" w:cs="Consolas"/>
                 <w:color w:val="C7254E"/>
+                <w:sz w:val="20"/>
+                <w:szCs w:val="20"/>
                 <w:shd w:val="clear" w:color="auto" w:fill="F9F2F4"/>
               </w:rPr>
               <w:t>string</w:t>
@@ -5372,13 +5524,18 @@
           </w:tcPr>
           <w:p>
             <w:pPr>
-              <w:pStyle w:val="HTMLPreformatted"/>
-              <w:shd w:val="clear" w:color="auto" w:fill="FFFFFF"/>
-              <w:rPr>
-                <w:rFonts w:ascii="Menlo" w:hAnsi="Menlo" w:cs="Menlo"/>
-                <w:color w:val="000000"/>
-                <w:sz w:val="18"/>
-                <w:szCs w:val="18"/>
+              <w:widowControl w:val="0"/>
+              <w:pBdr>
+                <w:top w:val="nil"/>
+                <w:left w:val="nil"/>
+                <w:bottom w:val="nil"/>
+                <w:right w:val="nil"/>
+                <w:between w:val="nil"/>
+              </w:pBdr>
+              <w:rPr>
+                <w:rFonts w:ascii="Consolas" w:eastAsia="Consolas" w:hAnsi="Consolas" w:cs="Consolas"/>
+                <w:b/>
+                <w:bCs/>
               </w:rPr>
             </w:pPr>
             <w:proofErr w:type="spellStart"/>
@@ -5407,28 +5564,10 @@
             </w:r>
             <w:r>
               <w:rPr>
-                <w:rFonts w:ascii="Arial" w:hAnsi="Arial" w:cs="Arial"/>
                 <w:color w:val="000000"/>
               </w:rPr>
               <w:t>(optional)</w:t>
             </w:r>
-          </w:p>
-          <w:p>
-            <w:pPr>
-              <w:widowControl w:val="0"/>
-              <w:pBdr>
-                <w:top w:val="nil"/>
-                <w:left w:val="nil"/>
-                <w:bottom w:val="nil"/>
-                <w:right w:val="nil"/>
-                <w:between w:val="nil"/>
-              </w:pBdr>
-              <w:rPr>
-                <w:rFonts w:ascii="Consolas" w:eastAsia="Consolas" w:hAnsi="Consolas" w:cs="Consolas"/>
-                <w:b/>
-                <w:bCs/>
-              </w:rPr>
-            </w:pPr>
           </w:p>
         </w:tc>
         <w:tc>
@@ -5454,6 +5593,8 @@
               <w:rPr>
                 <w:rFonts w:ascii="Consolas" w:eastAsia="Consolas" w:hAnsi="Consolas" w:cs="Consolas"/>
                 <w:color w:val="C7254E"/>
+                <w:sz w:val="20"/>
+                <w:szCs w:val="20"/>
                 <w:shd w:val="clear" w:color="auto" w:fill="F9F2F4"/>
               </w:rPr>
             </w:pPr>
@@ -5461,6 +5602,8 @@
               <w:rPr>
                 <w:rFonts w:ascii="Consolas" w:eastAsia="Consolas" w:hAnsi="Consolas" w:cs="Consolas"/>
                 <w:color w:val="C7254E"/>
+                <w:sz w:val="20"/>
+                <w:szCs w:val="20"/>
                 <w:shd w:val="clear" w:color="auto" w:fill="F9F2F4"/>
               </w:rPr>
               <w:t>timestamp</w:t>
@@ -5544,8 +5687,9 @@
             </w:r>
             <w:r>
               <w:rPr>
-                <w:rFonts w:ascii="Arial" w:hAnsi="Arial" w:cs="Arial"/>
-                <w:color w:val="000000"/>
+                <w:rFonts w:ascii="Times New Roman" w:hAnsi="Times New Roman" w:cs="Times New Roman"/>
+                <w:sz w:val="24"/>
+                <w:szCs w:val="24"/>
               </w:rPr>
               <w:t>(required)</w:t>
             </w:r>
@@ -5591,6 +5735,8 @@
               <w:rPr>
                 <w:rFonts w:ascii="Consolas" w:eastAsia="Consolas" w:hAnsi="Consolas" w:cs="Consolas"/>
                 <w:color w:val="C7254E"/>
+                <w:sz w:val="20"/>
+                <w:szCs w:val="20"/>
                 <w:shd w:val="clear" w:color="auto" w:fill="F9F2F4"/>
               </w:rPr>
             </w:pPr>
@@ -5598,6 +5744,8 @@
               <w:rPr>
                 <w:rFonts w:ascii="Consolas" w:eastAsia="Consolas" w:hAnsi="Consolas" w:cs="Consolas"/>
                 <w:color w:val="C7254E"/>
+                <w:sz w:val="20"/>
+                <w:szCs w:val="20"/>
                 <w:shd w:val="clear" w:color="auto" w:fill="F9F2F4"/>
               </w:rPr>
               <w:t>string</w:t>
@@ -5939,6 +6087,8 @@
                 <w:rFonts w:ascii="Consolas" w:eastAsia="Consolas" w:hAnsi="Consolas" w:cs="Consolas"/>
                 <w:b/>
                 <w:bCs/>
+                <w:sz w:val="20"/>
+                <w:szCs w:val="20"/>
               </w:rPr>
               <w:t>declass_exemption</w:t>
             </w:r>
@@ -5987,11 +6137,17 @@
                 <w:right w:val="nil"/>
                 <w:between w:val="nil"/>
               </w:pBdr>
+              <w:rPr>
+                <w:sz w:val="20"/>
+                <w:szCs w:val="20"/>
+              </w:rPr>
             </w:pPr>
             <w:r>
               <w:rPr>
                 <w:rFonts w:ascii="Consolas" w:eastAsia="Consolas" w:hAnsi="Consolas" w:cs="Consolas"/>
                 <w:color w:val="C7254E"/>
+                <w:sz w:val="20"/>
+                <w:szCs w:val="20"/>
                 <w:shd w:val="clear" w:color="auto" w:fill="F9F2F4"/>
               </w:rPr>
               <w:t>string</w:t>
@@ -6075,8 +6231,10 @@
             </w:r>
             <w:r>
               <w:rPr>
-                <w:rFonts w:ascii="Arial" w:hAnsi="Arial" w:cs="Arial"/>
+                <w:rFonts w:ascii="Times New Roman" w:hAnsi="Times New Roman" w:cs="Times New Roman"/>
                 <w:color w:val="000000"/>
+                <w:sz w:val="24"/>
+                <w:szCs w:val="24"/>
               </w:rPr>
               <w:t>(optional)</w:t>
             </w:r>
@@ -6122,6 +6280,8 @@
               <w:rPr>
                 <w:rFonts w:ascii="Consolas" w:eastAsia="Consolas" w:hAnsi="Consolas" w:cs="Consolas"/>
                 <w:color w:val="C7254E"/>
+                <w:sz w:val="20"/>
+                <w:szCs w:val="20"/>
                 <w:shd w:val="clear" w:color="auto" w:fill="F9F2F4"/>
               </w:rPr>
             </w:pPr>
@@ -6129,6 +6289,8 @@
               <w:rPr>
                 <w:rFonts w:ascii="Consolas" w:eastAsia="Consolas" w:hAnsi="Consolas" w:cs="Consolas"/>
                 <w:color w:val="C7254E"/>
+                <w:sz w:val="20"/>
+                <w:szCs w:val="20"/>
                 <w:shd w:val="clear" w:color="auto" w:fill="F9F2F4"/>
               </w:rPr>
               <w:t>integer</w:t>
@@ -6212,8 +6374,10 @@
             </w:r>
             <w:r>
               <w:rPr>
-                <w:rFonts w:ascii="Arial" w:hAnsi="Arial" w:cs="Arial"/>
+                <w:rFonts w:ascii="Times New Roman" w:hAnsi="Times New Roman" w:cs="Times New Roman"/>
                 <w:color w:val="000000"/>
+                <w:sz w:val="24"/>
+                <w:szCs w:val="24"/>
               </w:rPr>
               <w:t>(optional)</w:t>
             </w:r>
@@ -6259,6 +6423,8 @@
               <w:rPr>
                 <w:rFonts w:ascii="Consolas" w:eastAsia="Consolas" w:hAnsi="Consolas" w:cs="Consolas"/>
                 <w:color w:val="C7254E"/>
+                <w:sz w:val="20"/>
+                <w:szCs w:val="20"/>
                 <w:shd w:val="clear" w:color="auto" w:fill="F9F2F4"/>
               </w:rPr>
             </w:pPr>
@@ -6266,6 +6432,8 @@
               <w:rPr>
                 <w:rFonts w:ascii="Consolas" w:eastAsia="Consolas" w:hAnsi="Consolas" w:cs="Consolas"/>
                 <w:color w:val="C7254E"/>
+                <w:sz w:val="20"/>
+                <w:szCs w:val="20"/>
                 <w:shd w:val="clear" w:color="auto" w:fill="F9F2F4"/>
               </w:rPr>
               <w:t>timestamp</w:t>
@@ -6336,7 +6504,6 @@
                 <w:sz w:val="18"/>
                 <w:szCs w:val="18"/>
               </w:rPr>
-              <w:lastRenderedPageBreak/>
               <w:t>declass_event</w:t>
             </w:r>
             <w:proofErr w:type="spellEnd"/>
@@ -6400,6 +6567,8 @@
               <w:rPr>
                 <w:rFonts w:ascii="Consolas" w:eastAsia="Consolas" w:hAnsi="Consolas" w:cs="Consolas"/>
                 <w:color w:val="C7254E"/>
+                <w:sz w:val="20"/>
+                <w:szCs w:val="20"/>
                 <w:shd w:val="clear" w:color="auto" w:fill="F9F2F4"/>
               </w:rPr>
             </w:pPr>
@@ -6407,8 +6576,11 @@
               <w:rPr>
                 <w:rFonts w:ascii="Consolas" w:eastAsia="Consolas" w:hAnsi="Consolas" w:cs="Consolas"/>
                 <w:color w:val="C7254E"/>
+                <w:sz w:val="20"/>
+                <w:szCs w:val="20"/>
                 <w:shd w:val="clear" w:color="auto" w:fill="F9F2F4"/>
               </w:rPr>
+              <w:lastRenderedPageBreak/>
               <w:t>string</w:t>
             </w:r>
           </w:p>
@@ -6436,7 +6608,11 @@
               </w:pBdr>
             </w:pPr>
             <w:r>
-              <w:t>This property contains the future occurrence upon which a resource will be automatically declassified if not exempt</w:t>
+              <w:t xml:space="preserve">This property contains the future </w:t>
+            </w:r>
+            <w:r>
+              <w:lastRenderedPageBreak/>
+              <w:t>occurrence upon which a resource will be automatically declassified if not exempt</w:t>
             </w:r>
             <w:r>
               <w:t>.</w:t>
@@ -6450,6 +6626,7 @@
         <w:pStyle w:val="Heading2"/>
       </w:pPr>
       <w:r>
+        <w:lastRenderedPageBreak/>
         <w:t>2</w:t>
       </w:r>
       <w:r>
@@ -6749,17 +6926,11 @@
             </w:r>
             <w:r>
               <w:rPr>
-                <w:rFonts w:ascii="Arial" w:hAnsi="Arial" w:cs="Arial"/>
-                <w:color w:val="000000"/>
-              </w:rPr>
-              <w:t>(</w:t>
-            </w:r>
-            <w:r>
-              <w:rPr>
-                <w:rFonts w:ascii="Arial" w:hAnsi="Arial" w:cs="Arial"/>
-                <w:color w:val="000000"/>
-              </w:rPr>
-              <w:t>required)</w:t>
+                <w:rFonts w:ascii="Times New Roman" w:hAnsi="Times New Roman" w:cs="Times New Roman"/>
+                <w:sz w:val="24"/>
+                <w:szCs w:val="24"/>
+              </w:rPr>
+              <w:t>(required)</w:t>
             </w:r>
           </w:p>
           <w:p>
@@ -6799,11 +6970,17 @@
                 <w:right w:val="nil"/>
                 <w:between w:val="nil"/>
               </w:pBdr>
+              <w:rPr>
+                <w:sz w:val="20"/>
+                <w:szCs w:val="20"/>
+              </w:rPr>
             </w:pPr>
             <w:r>
               <w:rPr>
                 <w:rFonts w:ascii="Consolas" w:eastAsia="Consolas" w:hAnsi="Consolas" w:cs="Consolas"/>
                 <w:color w:val="C7254E"/>
+                <w:sz w:val="20"/>
+                <w:szCs w:val="20"/>
                 <w:shd w:val="clear" w:color="auto" w:fill="F9F2F4"/>
               </w:rPr>
               <w:t>timestamp</w:t>
@@ -6825,16 +7002,12 @@
             <w:pPr>
               <w:pStyle w:val="Default"/>
               <w:rPr>
-                <w:rFonts w:ascii="Arial" w:hAnsi="Arial" w:cs="Arial"/>
-                <w:sz w:val="20"/>
-                <w:szCs w:val="20"/>
-              </w:rPr>
-            </w:pPr>
-            <w:r>
-              <w:rPr>
-                <w:rFonts w:ascii="Arial" w:hAnsi="Arial" w:cs="Arial"/>
-                <w:sz w:val="20"/>
-                <w:szCs w:val="20"/>
+                <w:rFonts w:ascii="Times New Roman" w:hAnsi="Times New Roman" w:cs="Times New Roman"/>
+              </w:rPr>
+            </w:pPr>
+            <w:r>
+              <w:rPr>
+                <w:rFonts w:ascii="Times New Roman" w:hAnsi="Times New Roman" w:cs="Times New Roman"/>
               </w:rPr>
               <w:t>This property contains the date upon which the declared disposition process is to be initiated.</w:t>
             </w:r>
@@ -6887,24 +7060,11 @@
             </w:r>
             <w:r>
               <w:rPr>
-                <w:rFonts w:ascii="Arial" w:hAnsi="Arial" w:cs="Arial"/>
-                <w:color w:val="000000"/>
-              </w:rPr>
-              <w:t>(</w:t>
-            </w:r>
-            <w:r>
-              <w:rPr>
-                <w:rFonts w:ascii="Arial" w:hAnsi="Arial" w:cs="Arial"/>
-                <w:color w:val="000000"/>
-              </w:rPr>
-              <w:t>required</w:t>
-            </w:r>
-            <w:r>
-              <w:rPr>
-                <w:rFonts w:ascii="Arial" w:hAnsi="Arial" w:cs="Arial"/>
-                <w:color w:val="000000"/>
-              </w:rPr>
-              <w:t>)</w:t>
+                <w:rFonts w:ascii="Times New Roman" w:hAnsi="Times New Roman" w:cs="Times New Roman"/>
+                <w:sz w:val="24"/>
+                <w:szCs w:val="24"/>
+              </w:rPr>
+              <w:t>(required)</w:t>
             </w:r>
           </w:p>
           <w:p>
@@ -6948,6 +7108,8 @@
               <w:rPr>
                 <w:rFonts w:ascii="Consolas" w:eastAsia="Consolas" w:hAnsi="Consolas" w:cs="Consolas"/>
                 <w:color w:val="C7254E"/>
+                <w:sz w:val="20"/>
+                <w:szCs w:val="20"/>
                 <w:shd w:val="clear" w:color="auto" w:fill="F9F2F4"/>
               </w:rPr>
             </w:pPr>
@@ -6955,6 +7117,8 @@
               <w:rPr>
                 <w:rFonts w:ascii="Consolas" w:eastAsia="Consolas" w:hAnsi="Consolas" w:cs="Consolas"/>
                 <w:color w:val="C7254E"/>
+                <w:sz w:val="20"/>
+                <w:szCs w:val="20"/>
                 <w:shd w:val="clear" w:color="auto" w:fill="F9F2F4"/>
               </w:rPr>
               <w:t>string</w:t>
@@ -7299,24 +7463,11 @@
             </w:r>
             <w:r>
               <w:rPr>
-                <w:rFonts w:ascii="Arial" w:hAnsi="Arial" w:cs="Arial"/>
-                <w:color w:val="000000"/>
-              </w:rPr>
-              <w:t>(</w:t>
-            </w:r>
-            <w:r>
-              <w:rPr>
-                <w:rFonts w:ascii="Arial" w:hAnsi="Arial" w:cs="Arial"/>
-                <w:color w:val="000000"/>
-              </w:rPr>
-              <w:t>required</w:t>
-            </w:r>
-            <w:r>
-              <w:rPr>
-                <w:rFonts w:ascii="Arial" w:hAnsi="Arial" w:cs="Arial"/>
-                <w:color w:val="000000"/>
-              </w:rPr>
-              <w:t>)</w:t>
+                <w:rFonts w:ascii="Times New Roman" w:hAnsi="Times New Roman" w:cs="Times New Roman"/>
+                <w:sz w:val="24"/>
+                <w:szCs w:val="24"/>
+              </w:rPr>
+              <w:t>(required)</w:t>
             </w:r>
           </w:p>
           <w:p>
@@ -7360,6 +7511,8 @@
               <w:rPr>
                 <w:rFonts w:ascii="Consolas" w:eastAsia="Consolas" w:hAnsi="Consolas" w:cs="Consolas"/>
                 <w:color w:val="C7254E"/>
+                <w:sz w:val="20"/>
+                <w:szCs w:val="20"/>
                 <w:shd w:val="clear" w:color="auto" w:fill="F9F2F4"/>
               </w:rPr>
             </w:pPr>
@@ -7367,6 +7520,8 @@
               <w:rPr>
                 <w:rFonts w:ascii="Consolas" w:eastAsia="Consolas" w:hAnsi="Consolas" w:cs="Consolas"/>
                 <w:color w:val="C7254E"/>
+                <w:sz w:val="20"/>
+                <w:szCs w:val="20"/>
                 <w:shd w:val="clear" w:color="auto" w:fill="F9F2F4"/>
               </w:rPr>
               <w:t>string</w:t>
@@ -7435,6 +7590,8 @@
                 <w:rFonts w:ascii="Consolas" w:eastAsia="Consolas" w:hAnsi="Consolas" w:cs="Consolas"/>
                 <w:b/>
                 <w:bCs/>
+                <w:sz w:val="20"/>
+                <w:szCs w:val="20"/>
               </w:rPr>
               <w:t>released_on</w:t>
             </w:r>
@@ -7495,6 +7652,8 @@
               <w:rPr>
                 <w:rFonts w:ascii="Consolas" w:eastAsia="Consolas" w:hAnsi="Consolas" w:cs="Consolas"/>
                 <w:color w:val="C7254E"/>
+                <w:sz w:val="20"/>
+                <w:szCs w:val="20"/>
                 <w:shd w:val="clear" w:color="auto" w:fill="F9F2F4"/>
               </w:rPr>
             </w:pPr>
@@ -7502,6 +7661,8 @@
               <w:rPr>
                 <w:rFonts w:ascii="Consolas" w:eastAsia="Consolas" w:hAnsi="Consolas" w:cs="Consolas"/>
                 <w:color w:val="C7254E"/>
+                <w:sz w:val="20"/>
+                <w:szCs w:val="20"/>
                 <w:shd w:val="clear" w:color="auto" w:fill="F9F2F4"/>
               </w:rPr>
               <w:t>timestamp</w:t>
@@ -7834,6 +7995,8 @@
                 <w:rFonts w:ascii="Consolas" w:eastAsia="Consolas" w:hAnsi="Consolas" w:cs="Consolas"/>
                 <w:b/>
                 <w:bCs/>
+                <w:sz w:val="20"/>
+                <w:szCs w:val="20"/>
               </w:rPr>
             </w:pPr>
             <w:proofErr w:type="spellStart"/>
@@ -7842,6 +8005,8 @@
                 <w:rFonts w:ascii="Consolas" w:eastAsia="Consolas" w:hAnsi="Consolas" w:cs="Consolas"/>
                 <w:b/>
                 <w:bCs/>
+                <w:sz w:val="20"/>
+                <w:szCs w:val="20"/>
               </w:rPr>
               <w:t>privilege_action</w:t>
             </w:r>
@@ -7887,12 +8052,18 @@
                 <w:right w:val="nil"/>
                 <w:between w:val="nil"/>
               </w:pBdr>
+              <w:rPr>
+                <w:sz w:val="20"/>
+                <w:szCs w:val="20"/>
+              </w:rPr>
             </w:pPr>
             <w:proofErr w:type="gramStart"/>
             <w:r>
               <w:rPr>
                 <w:rFonts w:ascii="Consolas" w:eastAsia="Consolas" w:hAnsi="Consolas" w:cs="Consolas"/>
                 <w:color w:val="C7254E"/>
+                <w:sz w:val="20"/>
+                <w:szCs w:val="20"/>
                 <w:shd w:val="clear" w:color="auto" w:fill="F9F2F4"/>
               </w:rPr>
               <w:t>open-vocab</w:t>
@@ -7974,6 +8145,8 @@
               <w:rPr>
                 <w:rFonts w:ascii="Consolas" w:eastAsia="Consolas" w:hAnsi="Consolas" w:cs="Consolas"/>
                 <w:color w:val="C7254E"/>
+                <w:sz w:val="20"/>
+                <w:szCs w:val="20"/>
                 <w:shd w:val="clear" w:color="auto" w:fill="F9F2F4"/>
               </w:rPr>
               <w:t>isa</w:t>
@@ -7983,6 +8156,8 @@
               <w:rPr>
                 <w:rFonts w:ascii="Consolas" w:eastAsia="Consolas" w:hAnsi="Consolas" w:cs="Consolas"/>
                 <w:color w:val="C7254E"/>
+                <w:sz w:val="20"/>
+                <w:szCs w:val="20"/>
                 <w:shd w:val="clear" w:color="auto" w:fill="F9F2F4"/>
               </w:rPr>
               <w:t>-privil</w:t>
@@ -7991,6 +8166,8 @@
               <w:rPr>
                 <w:rFonts w:ascii="Consolas" w:eastAsia="Consolas" w:hAnsi="Consolas" w:cs="Consolas"/>
                 <w:color w:val="C7254E"/>
+                <w:sz w:val="20"/>
+                <w:szCs w:val="20"/>
                 <w:shd w:val="clear" w:color="auto" w:fill="F9F2F4"/>
               </w:rPr>
               <w:t>e</w:t>
@@ -7999,6 +8176,8 @@
               <w:rPr>
                 <w:rFonts w:ascii="Consolas" w:eastAsia="Consolas" w:hAnsi="Consolas" w:cs="Consolas"/>
                 <w:color w:val="C7254E"/>
+                <w:sz w:val="20"/>
+                <w:szCs w:val="20"/>
                 <w:shd w:val="clear" w:color="auto" w:fill="F9F2F4"/>
               </w:rPr>
               <w:t>ge-action-</w:t>
@@ -8008,6 +8187,8 @@
               <w:rPr>
                 <w:rFonts w:ascii="Consolas" w:eastAsia="Consolas" w:hAnsi="Consolas" w:cs="Consolas"/>
                 <w:color w:val="C7254E"/>
+                <w:sz w:val="20"/>
+                <w:szCs w:val="20"/>
                 <w:shd w:val="clear" w:color="auto" w:fill="F9F2F4"/>
               </w:rPr>
               <w:t>ov</w:t>
@@ -8066,7 +8247,9 @@
             </w:r>
             <w:r>
               <w:rPr>
-                <w:rFonts w:ascii="Arial" w:hAnsi="Arial" w:cs="Arial"/>
+                <w:rFonts w:ascii="Times New Roman" w:hAnsi="Times New Roman" w:cs="Times New Roman"/>
+                <w:sz w:val="24"/>
+                <w:szCs w:val="24"/>
               </w:rPr>
               <w:t>(required)</w:t>
             </w:r>
@@ -8112,6 +8295,8 @@
               <w:rPr>
                 <w:rFonts w:ascii="Consolas" w:eastAsia="Consolas" w:hAnsi="Consolas" w:cs="Consolas"/>
                 <w:color w:val="C7254E"/>
+                <w:sz w:val="20"/>
+                <w:szCs w:val="20"/>
                 <w:shd w:val="clear" w:color="auto" w:fill="F9F2F4"/>
               </w:rPr>
             </w:pPr>
@@ -8122,6 +8307,8 @@
                 <w:bCs/>
                 <w:iCs/>
                 <w:color w:val="C7254E"/>
+                <w:sz w:val="20"/>
+                <w:szCs w:val="20"/>
                 <w:shd w:val="clear" w:color="auto" w:fill="F9F2F4"/>
               </w:rPr>
               <w:t>isa</w:t>
@@ -8133,6 +8320,8 @@
                 <w:bCs/>
                 <w:iCs/>
                 <w:color w:val="C7254E"/>
+                <w:sz w:val="20"/>
+                <w:szCs w:val="20"/>
                 <w:shd w:val="clear" w:color="auto" w:fill="F9F2F4"/>
               </w:rPr>
               <w:t>-</w:t>
@@ -8144,6 +8333,8 @@
                 <w:bCs/>
                 <w:iCs/>
                 <w:color w:val="C7254E"/>
+                <w:sz w:val="20"/>
+                <w:szCs w:val="20"/>
                 <w:shd w:val="clear" w:color="auto" w:fill="F9F2F4"/>
               </w:rPr>
               <w:t>acs</w:t>
@@ -8155,6 +8346,8 @@
                 <w:bCs/>
                 <w:iCs/>
                 <w:color w:val="C7254E"/>
+                <w:sz w:val="20"/>
+                <w:szCs w:val="20"/>
                 <w:shd w:val="clear" w:color="auto" w:fill="F9F2F4"/>
               </w:rPr>
               <w:t>-privilege-scope-type</w:t>
@@ -8243,7 +8436,9 @@
             </w:r>
             <w:r>
               <w:rPr>
-                <w:rFonts w:ascii="Arial" w:hAnsi="Arial" w:cs="Arial"/>
+                <w:rFonts w:ascii="Times New Roman" w:hAnsi="Times New Roman" w:cs="Times New Roman"/>
+                <w:sz w:val="24"/>
+                <w:szCs w:val="24"/>
               </w:rPr>
               <w:t>(required)</w:t>
             </w:r>
@@ -8289,6 +8484,8 @@
               <w:rPr>
                 <w:rFonts w:ascii="Consolas" w:eastAsia="Consolas" w:hAnsi="Consolas" w:cs="Consolas"/>
                 <w:color w:val="C7254E"/>
+                <w:sz w:val="20"/>
+                <w:szCs w:val="20"/>
                 <w:shd w:val="clear" w:color="auto" w:fill="F9F2F4"/>
               </w:rPr>
             </w:pPr>
@@ -8297,6 +8494,8 @@
               <w:rPr>
                 <w:rFonts w:ascii="Consolas" w:eastAsia="Consolas" w:hAnsi="Consolas" w:cs="Consolas"/>
                 <w:color w:val="C7254E"/>
+                <w:sz w:val="20"/>
+                <w:szCs w:val="20"/>
                 <w:shd w:val="clear" w:color="auto" w:fill="F9F2F4"/>
               </w:rPr>
               <w:t>isa</w:t>
@@ -8306,6 +8505,8 @@
               <w:rPr>
                 <w:rFonts w:ascii="Consolas" w:eastAsia="Consolas" w:hAnsi="Consolas" w:cs="Consolas"/>
                 <w:color w:val="C7254E"/>
+                <w:sz w:val="20"/>
+                <w:szCs w:val="20"/>
                 <w:shd w:val="clear" w:color="auto" w:fill="F9F2F4"/>
               </w:rPr>
               <w:t>-</w:t>
@@ -8315,6 +8516,8 @@
               <w:rPr>
                 <w:rFonts w:ascii="Consolas" w:eastAsia="Consolas" w:hAnsi="Consolas" w:cs="Consolas"/>
                 <w:color w:val="C7254E"/>
+                <w:sz w:val="20"/>
+                <w:szCs w:val="20"/>
                 <w:shd w:val="clear" w:color="auto" w:fill="F9F2F4"/>
               </w:rPr>
               <w:t>acs</w:t>
@@ -8324,6 +8527,8 @@
               <w:rPr>
                 <w:rFonts w:ascii="Consolas" w:eastAsia="Consolas" w:hAnsi="Consolas" w:cs="Consolas"/>
                 <w:color w:val="C7254E"/>
+                <w:sz w:val="20"/>
+                <w:szCs w:val="20"/>
                 <w:shd w:val="clear" w:color="auto" w:fill="F9F2F4"/>
               </w:rPr>
               <w:t>-</w:t>
@@ -8332,6 +8537,8 @@
               <w:rPr>
                 <w:rFonts w:ascii="Consolas" w:eastAsia="Consolas" w:hAnsi="Consolas" w:cs="Consolas"/>
                 <w:color w:val="C7254E"/>
+                <w:sz w:val="20"/>
+                <w:szCs w:val="20"/>
                 <w:shd w:val="clear" w:color="auto" w:fill="F9F2F4"/>
               </w:rPr>
               <w:t>rule-effect-</w:t>
@@ -8341,6 +8548,8 @@
               <w:rPr>
                 <w:rFonts w:ascii="Consolas" w:eastAsia="Consolas" w:hAnsi="Consolas" w:cs="Consolas"/>
                 <w:color w:val="C7254E"/>
+                <w:sz w:val="20"/>
+                <w:szCs w:val="20"/>
                 <w:shd w:val="clear" w:color="auto" w:fill="F9F2F4"/>
               </w:rPr>
               <w:t>enum</w:t>
@@ -8430,6 +8639,8 @@
               <w:rPr>
                 <w:rFonts w:ascii="Consolas" w:eastAsia="Consolas" w:hAnsi="Consolas" w:cs="Consolas"/>
                 <w:color w:val="C7254E"/>
+                <w:sz w:val="20"/>
+                <w:szCs w:val="20"/>
                 <w:shd w:val="clear" w:color="auto" w:fill="F9F2F4"/>
               </w:rPr>
               <w:t>isa</w:t>
@@ -8439,6 +8650,8 @@
               <w:rPr>
                 <w:rFonts w:ascii="Consolas" w:eastAsia="Consolas" w:hAnsi="Consolas" w:cs="Consolas"/>
                 <w:color w:val="C7254E"/>
+                <w:sz w:val="20"/>
+                <w:szCs w:val="20"/>
                 <w:shd w:val="clear" w:color="auto" w:fill="F9F2F4"/>
               </w:rPr>
               <w:t>-</w:t>
@@ -8448,6 +8661,8 @@
               <w:rPr>
                 <w:rFonts w:ascii="Consolas" w:eastAsia="Consolas" w:hAnsi="Consolas" w:cs="Consolas"/>
                 <w:color w:val="C7254E"/>
+                <w:sz w:val="20"/>
+                <w:szCs w:val="20"/>
                 <w:shd w:val="clear" w:color="auto" w:fill="F9F2F4"/>
               </w:rPr>
               <w:t>acs</w:t>
@@ -8457,6 +8672,8 @@
               <w:rPr>
                 <w:rFonts w:ascii="Consolas" w:eastAsia="Consolas" w:hAnsi="Consolas" w:cs="Consolas"/>
                 <w:color w:val="C7254E"/>
+                <w:sz w:val="20"/>
+                <w:szCs w:val="20"/>
                 <w:shd w:val="clear" w:color="auto" w:fill="F9F2F4"/>
               </w:rPr>
               <w:t>-rule-effect-</w:t>
@@ -8466,6 +8683,8 @@
               <w:rPr>
                 <w:rFonts w:ascii="Consolas" w:eastAsia="Consolas" w:hAnsi="Consolas" w:cs="Consolas"/>
                 <w:color w:val="C7254E"/>
+                <w:sz w:val="20"/>
+                <w:szCs w:val="20"/>
                 <w:shd w:val="clear" w:color="auto" w:fill="F9F2F4"/>
               </w:rPr>
               <w:t>enum</w:t>
@@ -8801,6 +9020,8 @@
                 <w:rFonts w:ascii="Consolas" w:eastAsia="Consolas" w:hAnsi="Consolas" w:cs="Consolas"/>
                 <w:b/>
                 <w:bCs/>
+                <w:sz w:val="20"/>
+                <w:szCs w:val="20"/>
               </w:rPr>
             </w:pPr>
             <w:proofErr w:type="spellStart"/>
@@ -8809,6 +9030,8 @@
                 <w:rFonts w:ascii="Consolas" w:eastAsia="Consolas" w:hAnsi="Consolas" w:cs="Consolas"/>
                 <w:b/>
                 <w:bCs/>
+                <w:sz w:val="20"/>
+                <w:szCs w:val="20"/>
               </w:rPr>
               <w:t>permitted_nationalities</w:t>
             </w:r>
@@ -8865,6 +9088,8 @@
               <w:rPr>
                 <w:rFonts w:ascii="Consolas" w:eastAsia="Consolas" w:hAnsi="Consolas" w:cs="Consolas"/>
                 <w:color w:val="C7254E"/>
+                <w:sz w:val="20"/>
+                <w:szCs w:val="20"/>
                 <w:shd w:val="clear" w:color="auto" w:fill="F9F2F4"/>
               </w:rPr>
               <w:t>list</w:t>
@@ -8872,6 +9097,8 @@
             <w:r>
               <w:rPr>
                 <w:rFonts w:ascii="Consolas" w:eastAsia="Consolas" w:hAnsi="Consolas" w:cs="Consolas"/>
+                <w:sz w:val="20"/>
+                <w:szCs w:val="20"/>
               </w:rPr>
               <w:t xml:space="preserve"> </w:t>
             </w:r>
@@ -8882,6 +9109,8 @@
               <w:rPr>
                 <w:rFonts w:ascii="Consolas" w:eastAsia="Consolas" w:hAnsi="Consolas" w:cs="Consolas"/>
                 <w:color w:val="C7254E"/>
+                <w:sz w:val="20"/>
+                <w:szCs w:val="20"/>
                 <w:shd w:val="clear" w:color="auto" w:fill="F9F2F4"/>
               </w:rPr>
               <w:t>string</w:t>
@@ -8932,6 +9161,8 @@
                 <w:rFonts w:ascii="Consolas" w:eastAsia="Consolas" w:hAnsi="Consolas" w:cs="Consolas"/>
                 <w:b/>
                 <w:bCs/>
+                <w:sz w:val="20"/>
+                <w:szCs w:val="20"/>
               </w:rPr>
               <w:t>permitted_nationalities</w:t>
             </w:r>
@@ -9058,6 +9289,8 @@
                 <w:rFonts w:ascii="Consolas" w:eastAsia="Consolas" w:hAnsi="Consolas" w:cs="Consolas"/>
                 <w:b/>
                 <w:bCs/>
+                <w:sz w:val="20"/>
+                <w:szCs w:val="20"/>
               </w:rPr>
               <w:t>permitted_organizations</w:t>
             </w:r>
@@ -9105,6 +9338,8 @@
               <w:rPr>
                 <w:rFonts w:ascii="Consolas" w:eastAsia="Consolas" w:hAnsi="Consolas" w:cs="Consolas"/>
                 <w:color w:val="C7254E"/>
+                <w:sz w:val="20"/>
+                <w:szCs w:val="20"/>
                 <w:shd w:val="clear" w:color="auto" w:fill="F9F2F4"/>
               </w:rPr>
               <w:t>list</w:t>
@@ -9112,6 +9347,8 @@
             <w:r>
               <w:rPr>
                 <w:rFonts w:ascii="Consolas" w:eastAsia="Consolas" w:hAnsi="Consolas" w:cs="Consolas"/>
+                <w:sz w:val="20"/>
+                <w:szCs w:val="20"/>
               </w:rPr>
               <w:t xml:space="preserve"> </w:t>
             </w:r>
@@ -9123,6 +9360,8 @@
               <w:rPr>
                 <w:rFonts w:ascii="Consolas" w:eastAsia="Consolas" w:hAnsi="Consolas" w:cs="Consolas"/>
                 <w:color w:val="C7254E"/>
+                <w:sz w:val="20"/>
+                <w:szCs w:val="20"/>
                 <w:shd w:val="clear" w:color="auto" w:fill="F9F2F4"/>
               </w:rPr>
               <w:t>open-vocab</w:t>
@@ -9164,67 +9403,53 @@
                 <w:rFonts w:ascii="Consolas" w:eastAsia="Consolas" w:hAnsi="Consolas" w:cs="Consolas"/>
                 <w:b/>
                 <w:bCs/>
-              </w:rPr>
-              <w:t>permitted_o</w:t>
-            </w:r>
-            <w:r>
-              <w:rPr>
-                <w:rFonts w:ascii="Consolas" w:eastAsia="Consolas" w:hAnsi="Consolas" w:cs="Consolas"/>
+                <w:sz w:val="20"/>
+                <w:szCs w:val="20"/>
+              </w:rPr>
+              <w:t>permitted_organizations</w:t>
+            </w:r>
+            <w:proofErr w:type="spellEnd"/>
+            <w:r>
+              <w:t xml:space="preserve"> </w:t>
+            </w:r>
+            <w:r>
+              <w:t xml:space="preserve">(ORG) </w:t>
+            </w:r>
+            <w:r>
+              <w:t>property identifies the limitation on the distribution of the resource based on organization.</w:t>
+            </w:r>
+          </w:p>
+          <w:p>
+            <w:pPr>
+              <w:widowControl w:val="0"/>
+              <w:pBdr>
+                <w:top w:val="nil"/>
+                <w:left w:val="nil"/>
+                <w:bottom w:val="nil"/>
+                <w:right w:val="nil"/>
+                <w:between w:val="nil"/>
+              </w:pBdr>
+            </w:pPr>
+          </w:p>
+          <w:p>
+            <w:pPr>
+              <w:widowControl w:val="0"/>
+              <w:pBdr>
+                <w:top w:val="nil"/>
+                <w:left w:val="nil"/>
+                <w:bottom w:val="nil"/>
+                <w:right w:val="nil"/>
+                <w:between w:val="nil"/>
+              </w:pBdr>
+            </w:pPr>
+            <w:r>
+              <w:t xml:space="preserve">The values of this property </w:t>
+            </w:r>
+            <w:r>
+              <w:rPr>
                 <w:b/>
                 <w:bCs/>
               </w:rPr>
-              <w:t>rganization</w:t>
-            </w:r>
-            <w:r>
-              <w:rPr>
-                <w:rFonts w:ascii="Consolas" w:eastAsia="Consolas" w:hAnsi="Consolas" w:cs="Consolas"/>
-                <w:b/>
-                <w:bCs/>
-              </w:rPr>
-              <w:t>s</w:t>
-            </w:r>
-            <w:proofErr w:type="spellEnd"/>
-            <w:r>
-              <w:t xml:space="preserve"> </w:t>
-            </w:r>
-            <w:r>
-              <w:t xml:space="preserve">(ORG) </w:t>
-            </w:r>
-            <w:r>
-              <w:t>property identifies the limitation on the distribution of the resource based on organization.</w:t>
-            </w:r>
-          </w:p>
-          <w:p>
-            <w:pPr>
-              <w:widowControl w:val="0"/>
-              <w:pBdr>
-                <w:top w:val="nil"/>
-                <w:left w:val="nil"/>
-                <w:bottom w:val="nil"/>
-                <w:right w:val="nil"/>
-                <w:between w:val="nil"/>
-              </w:pBdr>
-            </w:pPr>
-          </w:p>
-          <w:p>
-            <w:pPr>
-              <w:widowControl w:val="0"/>
-              <w:pBdr>
-                <w:top w:val="nil"/>
-                <w:left w:val="nil"/>
-                <w:bottom w:val="nil"/>
-                <w:right w:val="nil"/>
-                <w:between w:val="nil"/>
-              </w:pBdr>
-            </w:pPr>
-            <w:r>
-              <w:t xml:space="preserve">The values of this property </w:t>
-            </w:r>
-            <w:r>
-              <w:rPr>
-                <w:b/>
-                <w:bCs/>
-              </w:rPr>
               <w:t>MUST</w:t>
             </w:r>
             <w:r>
@@ -9240,6 +9465,7 @@
               <w:t xml:space="preserve">the single </w:t>
             </w:r>
             <w:r>
+              <w:lastRenderedPageBreak/>
               <w:t>literal</w:t>
             </w:r>
             <w:r>
@@ -9326,6 +9552,8 @@
                 <w:rFonts w:ascii="Consolas" w:eastAsia="Consolas" w:hAnsi="Consolas" w:cs="Consolas"/>
                 <w:b/>
                 <w:bCs/>
+                <w:sz w:val="20"/>
+                <w:szCs w:val="20"/>
               </w:rPr>
               <w:lastRenderedPageBreak/>
               <w:t>s</w:t>
@@ -9335,6 +9563,8 @@
                 <w:rFonts w:ascii="Consolas" w:eastAsia="Consolas" w:hAnsi="Consolas" w:cs="Consolas"/>
                 <w:b/>
                 <w:bCs/>
+                <w:sz w:val="20"/>
+                <w:szCs w:val="20"/>
               </w:rPr>
               <w:t>hareabi</w:t>
             </w:r>
@@ -9343,6 +9573,8 @@
                 <w:rFonts w:ascii="Consolas" w:eastAsia="Consolas" w:hAnsi="Consolas" w:cs="Consolas"/>
                 <w:b/>
                 <w:bCs/>
+                <w:sz w:val="20"/>
+                <w:szCs w:val="20"/>
               </w:rPr>
               <w:t>l</w:t>
             </w:r>
@@ -9351,6 +9583,8 @@
                 <w:rFonts w:ascii="Consolas" w:eastAsia="Consolas" w:hAnsi="Consolas" w:cs="Consolas"/>
                 <w:b/>
                 <w:bCs/>
+                <w:sz w:val="20"/>
+                <w:szCs w:val="20"/>
               </w:rPr>
               <w:t>ity</w:t>
             </w:r>
@@ -9397,6 +9631,8 @@
               <w:rPr>
                 <w:rFonts w:ascii="Consolas" w:eastAsia="Consolas" w:hAnsi="Consolas" w:cs="Consolas"/>
                 <w:color w:val="C7254E"/>
+                <w:sz w:val="20"/>
+                <w:szCs w:val="20"/>
                 <w:shd w:val="clear" w:color="auto" w:fill="F9F2F4"/>
               </w:rPr>
               <w:t>list</w:t>
@@ -9404,6 +9640,8 @@
             <w:r>
               <w:rPr>
                 <w:rFonts w:ascii="Consolas" w:eastAsia="Consolas" w:hAnsi="Consolas" w:cs="Consolas"/>
+                <w:sz w:val="20"/>
+                <w:szCs w:val="20"/>
               </w:rPr>
               <w:t xml:space="preserve"> </w:t>
             </w:r>
@@ -9415,6 +9653,8 @@
               <w:rPr>
                 <w:rFonts w:ascii="Consolas" w:eastAsia="Consolas" w:hAnsi="Consolas" w:cs="Consolas"/>
                 <w:color w:val="C7254E"/>
+                <w:sz w:val="20"/>
+                <w:szCs w:val="20"/>
                 <w:shd w:val="clear" w:color="auto" w:fill="F9F2F4"/>
               </w:rPr>
               <w:t>isa</w:t>
@@ -9424,6 +9664,8 @@
               <w:rPr>
                 <w:rFonts w:ascii="Consolas" w:eastAsia="Consolas" w:hAnsi="Consolas" w:cs="Consolas"/>
                 <w:color w:val="C7254E"/>
+                <w:sz w:val="20"/>
+                <w:szCs w:val="20"/>
                 <w:shd w:val="clear" w:color="auto" w:fill="F9F2F4"/>
               </w:rPr>
               <w:t>-</w:t>
@@ -9433,6 +9675,8 @@
               <w:rPr>
                 <w:rFonts w:ascii="Consolas" w:eastAsia="Consolas" w:hAnsi="Consolas" w:cs="Consolas"/>
                 <w:color w:val="C7254E"/>
+                <w:sz w:val="20"/>
+                <w:szCs w:val="20"/>
                 <w:shd w:val="clear" w:color="auto" w:fill="F9F2F4"/>
               </w:rPr>
               <w:t>acs</w:t>
@@ -9442,6 +9686,8 @@
               <w:rPr>
                 <w:rFonts w:ascii="Consolas" w:eastAsia="Consolas" w:hAnsi="Consolas" w:cs="Consolas"/>
                 <w:color w:val="C7254E"/>
+                <w:sz w:val="20"/>
+                <w:szCs w:val="20"/>
                 <w:shd w:val="clear" w:color="auto" w:fill="F9F2F4"/>
               </w:rPr>
               <w:t>-shar-</w:t>
@@ -9451,6 +9697,8 @@
               <w:rPr>
                 <w:rFonts w:ascii="Consolas" w:eastAsia="Consolas" w:hAnsi="Consolas" w:cs="Consolas"/>
                 <w:color w:val="C7254E"/>
+                <w:sz w:val="20"/>
+                <w:szCs w:val="20"/>
                 <w:shd w:val="clear" w:color="auto" w:fill="F9F2F4"/>
               </w:rPr>
               <w:t>enum</w:t>
@@ -9488,6 +9736,8 @@
                 <w:rFonts w:ascii="Consolas" w:eastAsia="Consolas" w:hAnsi="Consolas" w:cs="Consolas"/>
                 <w:b/>
                 <w:bCs/>
+                <w:sz w:val="20"/>
+                <w:szCs w:val="20"/>
               </w:rPr>
               <w:t>shareability</w:t>
             </w:r>
@@ -9569,6 +9819,8 @@
               <w:rPr>
                 <w:rFonts w:ascii="Consolas" w:eastAsia="Consolas" w:hAnsi="Consolas" w:cs="Consolas"/>
                 <w:color w:val="C7254E"/>
+                <w:sz w:val="20"/>
+                <w:szCs w:val="20"/>
                 <w:shd w:val="clear" w:color="auto" w:fill="F9F2F4"/>
               </w:rPr>
               <w:t>isa</w:t>
@@ -9578,6 +9830,8 @@
               <w:rPr>
                 <w:rFonts w:ascii="Consolas" w:eastAsia="Consolas" w:hAnsi="Consolas" w:cs="Consolas"/>
                 <w:color w:val="C7254E"/>
+                <w:sz w:val="20"/>
+                <w:szCs w:val="20"/>
                 <w:shd w:val="clear" w:color="auto" w:fill="F9F2F4"/>
               </w:rPr>
               <w:t>-</w:t>
@@ -9587,6 +9841,8 @@
               <w:rPr>
                 <w:rFonts w:ascii="Consolas" w:eastAsia="Consolas" w:hAnsi="Consolas" w:cs="Consolas"/>
                 <w:color w:val="C7254E"/>
+                <w:sz w:val="20"/>
+                <w:szCs w:val="20"/>
                 <w:shd w:val="clear" w:color="auto" w:fill="F9F2F4"/>
               </w:rPr>
               <w:t>acs</w:t>
@@ -9596,6 +9852,8 @@
               <w:rPr>
                 <w:rFonts w:ascii="Consolas" w:eastAsia="Consolas" w:hAnsi="Consolas" w:cs="Consolas"/>
                 <w:color w:val="C7254E"/>
+                <w:sz w:val="20"/>
+                <w:szCs w:val="20"/>
                 <w:shd w:val="clear" w:color="auto" w:fill="F9F2F4"/>
               </w:rPr>
               <w:t>-shar-</w:t>
@@ -9605,6 +9863,8 @@
               <w:rPr>
                 <w:rFonts w:ascii="Consolas" w:eastAsia="Consolas" w:hAnsi="Consolas" w:cs="Consolas"/>
                 <w:color w:val="C7254E"/>
+                <w:sz w:val="20"/>
+                <w:szCs w:val="20"/>
                 <w:shd w:val="clear" w:color="auto" w:fill="F9F2F4"/>
               </w:rPr>
               <w:t>enum</w:t>
@@ -9649,6 +9909,8 @@
                 <w:rFonts w:ascii="Consolas" w:eastAsia="Consolas" w:hAnsi="Consolas" w:cs="Consolas"/>
                 <w:b/>
                 <w:bCs/>
+                <w:sz w:val="20"/>
+                <w:szCs w:val="20"/>
               </w:rPr>
               <w:t>e</w:t>
             </w:r>
@@ -9657,6 +9919,8 @@
                 <w:rFonts w:ascii="Consolas" w:eastAsia="Consolas" w:hAnsi="Consolas" w:cs="Consolas"/>
                 <w:b/>
                 <w:bCs/>
+                <w:sz w:val="20"/>
+                <w:szCs w:val="20"/>
               </w:rPr>
               <w:t>ntity</w:t>
             </w:r>
@@ -9703,6 +9967,8 @@
               <w:rPr>
                 <w:rFonts w:ascii="Consolas" w:eastAsia="Consolas" w:hAnsi="Consolas" w:cs="Consolas"/>
                 <w:color w:val="C7254E"/>
+                <w:sz w:val="20"/>
+                <w:szCs w:val="20"/>
                 <w:shd w:val="clear" w:color="auto" w:fill="F9F2F4"/>
               </w:rPr>
               <w:t>list</w:t>
@@ -9710,6 +9976,8 @@
             <w:r>
               <w:rPr>
                 <w:rFonts w:ascii="Consolas" w:eastAsia="Consolas" w:hAnsi="Consolas" w:cs="Consolas"/>
+                <w:sz w:val="20"/>
+                <w:szCs w:val="20"/>
               </w:rPr>
               <w:t xml:space="preserve"> </w:t>
             </w:r>
@@ -9721,6 +9989,8 @@
               <w:rPr>
                 <w:rFonts w:ascii="Consolas" w:eastAsia="Consolas" w:hAnsi="Consolas" w:cs="Consolas"/>
                 <w:color w:val="C7254E"/>
+                <w:sz w:val="20"/>
+                <w:szCs w:val="20"/>
                 <w:shd w:val="clear" w:color="auto" w:fill="F9F2F4"/>
               </w:rPr>
               <w:t>isa</w:t>
@@ -9730,6 +10000,8 @@
               <w:rPr>
                 <w:rFonts w:ascii="Consolas" w:eastAsia="Consolas" w:hAnsi="Consolas" w:cs="Consolas"/>
                 <w:color w:val="C7254E"/>
+                <w:sz w:val="20"/>
+                <w:szCs w:val="20"/>
                 <w:shd w:val="clear" w:color="auto" w:fill="F9F2F4"/>
               </w:rPr>
               <w:t>-</w:t>
@@ -9739,6 +10011,8 @@
               <w:rPr>
                 <w:rFonts w:ascii="Consolas" w:eastAsia="Consolas" w:hAnsi="Consolas" w:cs="Consolas"/>
                 <w:color w:val="C7254E"/>
+                <w:sz w:val="20"/>
+                <w:szCs w:val="20"/>
                 <w:shd w:val="clear" w:color="auto" w:fill="F9F2F4"/>
               </w:rPr>
               <w:t>acs</w:t>
@@ -9748,6 +10022,8 @@
               <w:rPr>
                 <w:rFonts w:ascii="Consolas" w:eastAsia="Consolas" w:hAnsi="Consolas" w:cs="Consolas"/>
                 <w:color w:val="C7254E"/>
+                <w:sz w:val="20"/>
+                <w:szCs w:val="20"/>
                 <w:shd w:val="clear" w:color="auto" w:fill="F9F2F4"/>
               </w:rPr>
               <w:t>-entity-</w:t>
@@ -9757,6 +10033,8 @@
               <w:rPr>
                 <w:rFonts w:ascii="Consolas" w:eastAsia="Consolas" w:hAnsi="Consolas" w:cs="Consolas"/>
                 <w:color w:val="C7254E"/>
+                <w:sz w:val="20"/>
+                <w:szCs w:val="20"/>
                 <w:shd w:val="clear" w:color="auto" w:fill="F9F2F4"/>
               </w:rPr>
               <w:t>enum</w:t>
@@ -9794,6 +10072,8 @@
                 <w:rFonts w:ascii="Consolas" w:eastAsia="Consolas" w:hAnsi="Consolas" w:cs="Consolas"/>
                 <w:b/>
                 <w:bCs/>
+                <w:sz w:val="20"/>
+                <w:szCs w:val="20"/>
               </w:rPr>
               <w:t>entity</w:t>
             </w:r>
@@ -9891,6 +10171,8 @@
               <w:rPr>
                 <w:rFonts w:ascii="Consolas" w:eastAsia="Consolas" w:hAnsi="Consolas" w:cs="Consolas"/>
                 <w:color w:val="C7254E"/>
+                <w:sz w:val="20"/>
+                <w:szCs w:val="20"/>
                 <w:shd w:val="clear" w:color="auto" w:fill="F9F2F4"/>
               </w:rPr>
               <w:t>isa</w:t>
@@ -9900,6 +10182,8 @@
               <w:rPr>
                 <w:rFonts w:ascii="Consolas" w:eastAsia="Consolas" w:hAnsi="Consolas" w:cs="Consolas"/>
                 <w:color w:val="C7254E"/>
+                <w:sz w:val="20"/>
+                <w:szCs w:val="20"/>
                 <w:shd w:val="clear" w:color="auto" w:fill="F9F2F4"/>
               </w:rPr>
               <w:t>-</w:t>
@@ -9909,6 +10193,8 @@
               <w:rPr>
                 <w:rFonts w:ascii="Consolas" w:eastAsia="Consolas" w:hAnsi="Consolas" w:cs="Consolas"/>
                 <w:color w:val="C7254E"/>
+                <w:sz w:val="20"/>
+                <w:szCs w:val="20"/>
                 <w:shd w:val="clear" w:color="auto" w:fill="F9F2F4"/>
               </w:rPr>
               <w:t>acs</w:t>
@@ -9918,6 +10204,8 @@
               <w:rPr>
                 <w:rFonts w:ascii="Consolas" w:eastAsia="Consolas" w:hAnsi="Consolas" w:cs="Consolas"/>
                 <w:color w:val="C7254E"/>
+                <w:sz w:val="20"/>
+                <w:szCs w:val="20"/>
                 <w:shd w:val="clear" w:color="auto" w:fill="F9F2F4"/>
               </w:rPr>
               <w:t>-entity-</w:t>
@@ -9927,6 +10215,8 @@
               <w:rPr>
                 <w:rFonts w:ascii="Consolas" w:eastAsia="Consolas" w:hAnsi="Consolas" w:cs="Consolas"/>
                 <w:color w:val="C7254E"/>
+                <w:sz w:val="20"/>
+                <w:szCs w:val="20"/>
                 <w:shd w:val="clear" w:color="auto" w:fill="F9F2F4"/>
               </w:rPr>
               <w:t>enum</w:t>
@@ -10131,7 +10421,6 @@
                 <w:b/>
                 <w:color w:val="FFFFFF"/>
               </w:rPr>
-              <w:lastRenderedPageBreak/>
               <w:t>Property Name</w:t>
             </w:r>
           </w:p>
@@ -10221,13 +10510,17 @@
           </w:tcPr>
           <w:p>
             <w:pPr>
-              <w:pStyle w:val="HTMLPreformatted"/>
-              <w:shd w:val="clear" w:color="auto" w:fill="FFFFFF"/>
-              <w:rPr>
-                <w:rFonts w:ascii="Menlo" w:hAnsi="Menlo" w:cs="Menlo"/>
-                <w:color w:val="000000"/>
-                <w:sz w:val="18"/>
-                <w:szCs w:val="18"/>
+              <w:widowControl w:val="0"/>
+              <w:pBdr>
+                <w:top w:val="nil"/>
+                <w:left w:val="nil"/>
+                <w:bottom w:val="nil"/>
+                <w:right w:val="nil"/>
+                <w:between w:val="nil"/>
+              </w:pBdr>
+              <w:rPr>
+                <w:rFonts w:ascii="Consolas" w:eastAsia="Consolas" w:hAnsi="Consolas" w:cs="Consolas"/>
+                <w:b/>
               </w:rPr>
             </w:pPr>
             <w:proofErr w:type="spellStart"/>
@@ -10252,27 +10545,8 @@
               <w:t xml:space="preserve"> </w:t>
             </w:r>
             <w:r>
-              <w:rPr>
-                <w:rFonts w:ascii="Arial" w:hAnsi="Arial" w:cs="Arial"/>
-              </w:rPr>
               <w:t>(required)</w:t>
             </w:r>
-          </w:p>
-          <w:p>
-            <w:pPr>
-              <w:widowControl w:val="0"/>
-              <w:pBdr>
-                <w:top w:val="nil"/>
-                <w:left w:val="nil"/>
-                <w:bottom w:val="nil"/>
-                <w:right w:val="nil"/>
-                <w:between w:val="nil"/>
-              </w:pBdr>
-              <w:rPr>
-                <w:rFonts w:ascii="Consolas" w:eastAsia="Consolas" w:hAnsi="Consolas" w:cs="Consolas"/>
-                <w:b/>
-              </w:rPr>
-            </w:pPr>
           </w:p>
         </w:tc>
         <w:tc>
@@ -10300,6 +10574,8 @@
               <w:rPr>
                 <w:rFonts w:ascii="Consolas" w:eastAsia="Consolas" w:hAnsi="Consolas" w:cs="Consolas"/>
                 <w:color w:val="C7254E"/>
+                <w:sz w:val="20"/>
+                <w:szCs w:val="20"/>
                 <w:shd w:val="clear" w:color="auto" w:fill="F9F2F4"/>
               </w:rPr>
               <w:t>list</w:t>
@@ -10307,21 +10583,27 @@
             <w:r>
               <w:rPr>
                 <w:rFonts w:ascii="Consolas" w:eastAsia="Consolas" w:hAnsi="Consolas" w:cs="Consolas"/>
+                <w:sz w:val="20"/>
+                <w:szCs w:val="20"/>
               </w:rPr>
               <w:t xml:space="preserve"> </w:t>
             </w:r>
             <w:r>
               <w:t xml:space="preserve">of type </w:t>
             </w:r>
+            <w:proofErr w:type="gramStart"/>
             <w:r>
               <w:rPr>
                 <w:rFonts w:ascii="Consolas" w:eastAsia="Consolas" w:hAnsi="Consolas" w:cs="Consolas"/>
                 <w:iCs/>
                 <w:color w:val="C7254E"/>
+                <w:sz w:val="20"/>
+                <w:szCs w:val="20"/>
                 <w:shd w:val="clear" w:color="auto" w:fill="F9F2F4"/>
               </w:rPr>
-              <w:t>open- vocab</w:t>
-            </w:r>
+              <w:t>open-vocab</w:t>
+            </w:r>
+            <w:proofErr w:type="gramEnd"/>
           </w:p>
         </w:tc>
         <w:tc>
@@ -10350,7 +10632,11 @@
               <w:t xml:space="preserve">This property </w:t>
             </w:r>
             <w:r>
-              <w:t>indicates the scope of the further sharing</w:t>
+              <w:t xml:space="preserve">indicates the scope of </w:t>
+            </w:r>
+            <w:r>
+              <w:lastRenderedPageBreak/>
+              <w:t>the further sharing</w:t>
             </w:r>
             <w:r>
               <w:t>.</w:t>
@@ -10490,6 +10776,7 @@
                 <w:bCs/>
                 <w:lang w:val="en-US"/>
               </w:rPr>
+              <w:lastRenderedPageBreak/>
               <w:t>rule_effect</w:t>
             </w:r>
             <w:proofErr w:type="spellEnd"/>
@@ -10504,7 +10791,9 @@
             </w:r>
             <w:r>
               <w:rPr>
-                <w:rFonts w:ascii="Arial" w:hAnsi="Arial" w:cs="Arial"/>
+                <w:rFonts w:ascii="Times New Roman" w:hAnsi="Times New Roman" w:cs="Times New Roman"/>
+                <w:sz w:val="24"/>
+                <w:szCs w:val="24"/>
               </w:rPr>
               <w:t>(required)</w:t>
             </w:r>
@@ -10550,6 +10839,8 @@
               <w:rPr>
                 <w:rFonts w:ascii="Consolas" w:eastAsia="Consolas" w:hAnsi="Consolas" w:cs="Consolas"/>
                 <w:color w:val="C7254E"/>
+                <w:sz w:val="20"/>
+                <w:szCs w:val="20"/>
                 <w:shd w:val="clear" w:color="auto" w:fill="F9F2F4"/>
               </w:rPr>
             </w:pPr>
@@ -10558,6 +10849,8 @@
               <w:rPr>
                 <w:rFonts w:ascii="Consolas" w:eastAsia="Consolas" w:hAnsi="Consolas" w:cs="Consolas"/>
                 <w:color w:val="C7254E"/>
+                <w:sz w:val="20"/>
+                <w:szCs w:val="20"/>
                 <w:shd w:val="clear" w:color="auto" w:fill="F9F2F4"/>
               </w:rPr>
               <w:t>isa</w:t>
@@ -10567,6 +10860,8 @@
               <w:rPr>
                 <w:rFonts w:ascii="Consolas" w:eastAsia="Consolas" w:hAnsi="Consolas" w:cs="Consolas"/>
                 <w:color w:val="C7254E"/>
+                <w:sz w:val="20"/>
+                <w:szCs w:val="20"/>
                 <w:shd w:val="clear" w:color="auto" w:fill="F9F2F4"/>
               </w:rPr>
               <w:t>-rule-effect-</w:t>
@@ -10576,6 +10871,8 @@
               <w:rPr>
                 <w:rFonts w:ascii="Consolas" w:eastAsia="Consolas" w:hAnsi="Consolas" w:cs="Consolas"/>
                 <w:color w:val="C7254E"/>
+                <w:sz w:val="20"/>
+                <w:szCs w:val="20"/>
                 <w:shd w:val="clear" w:color="auto" w:fill="F9F2F4"/>
               </w:rPr>
               <w:t>enum</w:t>
@@ -10659,6 +10956,8 @@
               <w:rPr>
                 <w:rFonts w:ascii="Consolas" w:eastAsia="Consolas" w:hAnsi="Consolas" w:cs="Consolas"/>
                 <w:color w:val="C7254E"/>
+                <w:sz w:val="20"/>
+                <w:szCs w:val="20"/>
                 <w:shd w:val="clear" w:color="auto" w:fill="F9F2F4"/>
               </w:rPr>
               <w:t>isa</w:t>
@@ -10668,6 +10967,8 @@
               <w:rPr>
                 <w:rFonts w:ascii="Consolas" w:eastAsia="Consolas" w:hAnsi="Consolas" w:cs="Consolas"/>
                 <w:color w:val="C7254E"/>
+                <w:sz w:val="20"/>
+                <w:szCs w:val="20"/>
                 <w:shd w:val="clear" w:color="auto" w:fill="F9F2F4"/>
               </w:rPr>
               <w:t>-</w:t>
@@ -10677,6 +10978,8 @@
               <w:rPr>
                 <w:rFonts w:ascii="Consolas" w:eastAsia="Consolas" w:hAnsi="Consolas" w:cs="Consolas"/>
                 <w:color w:val="C7254E"/>
+                <w:sz w:val="20"/>
+                <w:szCs w:val="20"/>
                 <w:shd w:val="clear" w:color="auto" w:fill="F9F2F4"/>
               </w:rPr>
               <w:t>acs</w:t>
@@ -10686,6 +10989,8 @@
               <w:rPr>
                 <w:rFonts w:ascii="Consolas" w:eastAsia="Consolas" w:hAnsi="Consolas" w:cs="Consolas"/>
                 <w:color w:val="C7254E"/>
+                <w:sz w:val="20"/>
+                <w:szCs w:val="20"/>
                 <w:shd w:val="clear" w:color="auto" w:fill="F9F2F4"/>
               </w:rPr>
               <w:t>-rule-effect-</w:t>
@@ -10695,6 +11000,8 @@
               <w:rPr>
                 <w:rFonts w:ascii="Consolas" w:eastAsia="Consolas" w:hAnsi="Consolas" w:cs="Consolas"/>
                 <w:color w:val="C7254E"/>
+                <w:sz w:val="20"/>
+                <w:szCs w:val="20"/>
                 <w:shd w:val="clear" w:color="auto" w:fill="F9F2F4"/>
               </w:rPr>
               <w:t>enum</w:t>
@@ -10975,6 +11282,8 @@
                 <w:rFonts w:ascii="Consolas" w:eastAsia="Consolas" w:hAnsi="Consolas" w:cs="Consolas"/>
                 <w:b/>
                 <w:bCs/>
+                <w:sz w:val="20"/>
+                <w:szCs w:val="20"/>
               </w:rPr>
             </w:pPr>
             <w:r>
@@ -10982,6 +11291,8 @@
                 <w:rFonts w:ascii="Consolas" w:eastAsia="Consolas" w:hAnsi="Consolas" w:cs="Consolas"/>
                 <w:b/>
                 <w:bCs/>
+                <w:sz w:val="20"/>
+                <w:szCs w:val="20"/>
               </w:rPr>
               <w:t>classification</w:t>
             </w:r>
@@ -11026,12 +11337,18 @@
                 <w:right w:val="nil"/>
                 <w:between w:val="nil"/>
               </w:pBdr>
+              <w:rPr>
+                <w:sz w:val="20"/>
+                <w:szCs w:val="20"/>
+              </w:rPr>
             </w:pPr>
             <w:proofErr w:type="spellStart"/>
             <w:r>
               <w:rPr>
                 <w:rFonts w:ascii="Consolas" w:eastAsia="Consolas" w:hAnsi="Consolas" w:cs="Consolas"/>
                 <w:color w:val="C7254E"/>
+                <w:sz w:val="20"/>
+                <w:szCs w:val="20"/>
                 <w:shd w:val="clear" w:color="auto" w:fill="F9F2F4"/>
               </w:rPr>
               <w:t>isa</w:t>
@@ -11041,6 +11358,8 @@
               <w:rPr>
                 <w:rFonts w:ascii="Consolas" w:eastAsia="Consolas" w:hAnsi="Consolas" w:cs="Consolas"/>
                 <w:color w:val="C7254E"/>
+                <w:sz w:val="20"/>
+                <w:szCs w:val="20"/>
                 <w:shd w:val="clear" w:color="auto" w:fill="F9F2F4"/>
               </w:rPr>
               <w:t>-</w:t>
@@ -11050,6 +11369,8 @@
               <w:rPr>
                 <w:rFonts w:ascii="Consolas" w:eastAsia="Consolas" w:hAnsi="Consolas" w:cs="Consolas"/>
                 <w:color w:val="C7254E"/>
+                <w:sz w:val="20"/>
+                <w:szCs w:val="20"/>
                 <w:shd w:val="clear" w:color="auto" w:fill="F9F2F4"/>
               </w:rPr>
               <w:t>acs</w:t>
@@ -11059,6 +11380,8 @@
               <w:rPr>
                 <w:rFonts w:ascii="Consolas" w:eastAsia="Consolas" w:hAnsi="Consolas" w:cs="Consolas"/>
                 <w:color w:val="C7254E"/>
+                <w:sz w:val="20"/>
+                <w:szCs w:val="20"/>
                 <w:shd w:val="clear" w:color="auto" w:fill="F9F2F4"/>
               </w:rPr>
               <w:t>-classification-</w:t>
@@ -11068,6 +11391,8 @@
               <w:rPr>
                 <w:rFonts w:ascii="Consolas" w:eastAsia="Consolas" w:hAnsi="Consolas" w:cs="Consolas"/>
                 <w:color w:val="C7254E"/>
+                <w:sz w:val="20"/>
+                <w:szCs w:val="20"/>
                 <w:shd w:val="clear" w:color="auto" w:fill="F9F2F4"/>
               </w:rPr>
               <w:t>enum</w:t>
@@ -11181,6 +11506,8 @@
               <w:rPr>
                 <w:rFonts w:ascii="Consolas" w:eastAsia="Consolas" w:hAnsi="Consolas" w:cs="Consolas"/>
                 <w:color w:val="C7254E"/>
+                <w:sz w:val="20"/>
+                <w:szCs w:val="20"/>
                 <w:shd w:val="clear" w:color="auto" w:fill="F9F2F4"/>
               </w:rPr>
               <w:t>isa</w:t>
@@ -11190,6 +11517,8 @@
               <w:rPr>
                 <w:rFonts w:ascii="Consolas" w:eastAsia="Consolas" w:hAnsi="Consolas" w:cs="Consolas"/>
                 <w:color w:val="C7254E"/>
+                <w:sz w:val="20"/>
+                <w:szCs w:val="20"/>
                 <w:shd w:val="clear" w:color="auto" w:fill="F9F2F4"/>
               </w:rPr>
               <w:t>-</w:t>
@@ -11199,6 +11528,8 @@
               <w:rPr>
                 <w:rFonts w:ascii="Consolas" w:eastAsia="Consolas" w:hAnsi="Consolas" w:cs="Consolas"/>
                 <w:color w:val="C7254E"/>
+                <w:sz w:val="20"/>
+                <w:szCs w:val="20"/>
                 <w:shd w:val="clear" w:color="auto" w:fill="F9F2F4"/>
               </w:rPr>
               <w:t>acs</w:t>
@@ -11208,24 +11539,19 @@
               <w:rPr>
                 <w:rFonts w:ascii="Consolas" w:eastAsia="Consolas" w:hAnsi="Consolas" w:cs="Consolas"/>
                 <w:color w:val="C7254E"/>
+                <w:sz w:val="20"/>
+                <w:szCs w:val="20"/>
                 <w:shd w:val="clear" w:color="auto" w:fill="F9F2F4"/>
               </w:rPr>
-              <w:t>-</w:t>
-            </w:r>
+              <w:t>-classification-</w:t>
+            </w:r>
+            <w:proofErr w:type="spellStart"/>
             <w:r>
               <w:rPr>
                 <w:rFonts w:ascii="Consolas" w:eastAsia="Consolas" w:hAnsi="Consolas" w:cs="Consolas"/>
                 <w:color w:val="C7254E"/>
-                <w:shd w:val="clear" w:color="auto" w:fill="F9F2F4"/>
-              </w:rPr>
-              <w:lastRenderedPageBreak/>
-              <w:t>classification-</w:t>
-            </w:r>
-            <w:proofErr w:type="spellStart"/>
-            <w:r>
-              <w:rPr>
-                <w:rFonts w:ascii="Consolas" w:eastAsia="Consolas" w:hAnsi="Consolas" w:cs="Consolas"/>
-                <w:color w:val="C7254E"/>
+                <w:sz w:val="20"/>
+                <w:szCs w:val="20"/>
                 <w:shd w:val="clear" w:color="auto" w:fill="F9F2F4"/>
               </w:rPr>
               <w:t>enum</w:t>
@@ -11271,8 +11597,9 @@
                 <w:rFonts w:ascii="Consolas" w:eastAsia="Consolas" w:hAnsi="Consolas" w:cs="Consolas"/>
                 <w:b/>
                 <w:bCs/>
-              </w:rPr>
-              <w:lastRenderedPageBreak/>
+                <w:sz w:val="20"/>
+                <w:szCs w:val="20"/>
+              </w:rPr>
               <w:t>sci_controls</w:t>
             </w:r>
             <w:proofErr w:type="spellEnd"/>
@@ -11322,6 +11649,8 @@
               <w:rPr>
                 <w:rFonts w:ascii="Consolas" w:eastAsia="Consolas" w:hAnsi="Consolas" w:cs="Consolas"/>
                 <w:color w:val="C7254E"/>
+                <w:sz w:val="20"/>
+                <w:szCs w:val="20"/>
                 <w:shd w:val="clear" w:color="auto" w:fill="F9F2F4"/>
               </w:rPr>
               <w:t>list</w:t>
@@ -11329,6 +11658,8 @@
             <w:r>
               <w:rPr>
                 <w:rFonts w:ascii="Consolas" w:eastAsia="Consolas" w:hAnsi="Consolas" w:cs="Consolas"/>
+                <w:sz w:val="20"/>
+                <w:szCs w:val="20"/>
               </w:rPr>
               <w:t xml:space="preserve"> </w:t>
             </w:r>
@@ -11340,6 +11671,8 @@
               <w:rPr>
                 <w:rFonts w:ascii="Consolas" w:eastAsia="Consolas" w:hAnsi="Consolas" w:cs="Consolas"/>
                 <w:color w:val="C7254E"/>
+                <w:sz w:val="20"/>
+                <w:szCs w:val="20"/>
                 <w:shd w:val="clear" w:color="auto" w:fill="F9F2F4"/>
               </w:rPr>
               <w:t>open</w:t>
@@ -11348,6 +11681,8 @@
               <w:rPr>
                 <w:rFonts w:ascii="Consolas" w:eastAsia="Consolas" w:hAnsi="Consolas" w:cs="Consolas"/>
                 <w:color w:val="C7254E"/>
+                <w:sz w:val="20"/>
+                <w:szCs w:val="20"/>
                 <w:shd w:val="clear" w:color="auto" w:fill="F9F2F4"/>
               </w:rPr>
               <w:t>-</w:t>
@@ -11356,6 +11691,8 @@
               <w:rPr>
                 <w:rFonts w:ascii="Consolas" w:eastAsia="Consolas" w:hAnsi="Consolas" w:cs="Consolas"/>
                 <w:color w:val="C7254E"/>
+                <w:sz w:val="20"/>
+                <w:szCs w:val="20"/>
                 <w:shd w:val="clear" w:color="auto" w:fill="F9F2F4"/>
               </w:rPr>
               <w:t>vocab</w:t>
@@ -11386,7 +11723,11 @@
               </w:pBdr>
             </w:pPr>
             <w:r>
-              <w:t xml:space="preserve">The appropriate values for the sensitive compartmented information (SCI) property are listed in </w:t>
+              <w:t xml:space="preserve">The appropriate values for the </w:t>
+            </w:r>
+            <w:r>
+              <w:lastRenderedPageBreak/>
+              <w:t xml:space="preserve">sensitive compartmented information (SCI) property are listed in </w:t>
             </w:r>
             <w:r>
               <w:t>MDM SCI Control List</w:t>
@@ -11476,7 +11817,10 @@
                 <w:rFonts w:ascii="Consolas" w:eastAsia="Consolas" w:hAnsi="Consolas" w:cs="Consolas"/>
                 <w:b/>
                 <w:bCs/>
-              </w:rPr>
+                <w:sz w:val="20"/>
+                <w:szCs w:val="20"/>
+              </w:rPr>
+              <w:lastRenderedPageBreak/>
               <w:t>logical_authority_category</w:t>
             </w:r>
             <w:proofErr w:type="spellEnd"/>
@@ -11526,6 +11870,8 @@
               <w:rPr>
                 <w:rFonts w:ascii="Consolas" w:eastAsia="Consolas" w:hAnsi="Consolas" w:cs="Consolas"/>
                 <w:color w:val="C7254E"/>
+                <w:sz w:val="20"/>
+                <w:szCs w:val="20"/>
                 <w:shd w:val="clear" w:color="auto" w:fill="F9F2F4"/>
               </w:rPr>
               <w:t>list</w:t>
@@ -11533,6 +11879,8 @@
             <w:r>
               <w:rPr>
                 <w:rFonts w:ascii="Consolas" w:eastAsia="Consolas" w:hAnsi="Consolas" w:cs="Consolas"/>
+                <w:sz w:val="20"/>
+                <w:szCs w:val="20"/>
               </w:rPr>
               <w:t xml:space="preserve"> </w:t>
             </w:r>
@@ -11544,6 +11892,8 @@
               <w:rPr>
                 <w:rFonts w:ascii="Consolas" w:eastAsia="Consolas" w:hAnsi="Consolas" w:cs="Consolas"/>
                 <w:color w:val="C7254E"/>
+                <w:sz w:val="20"/>
+                <w:szCs w:val="20"/>
                 <w:shd w:val="clear" w:color="auto" w:fill="F9F2F4"/>
               </w:rPr>
               <w:t>open-vocab</w:t>
@@ -11582,6 +11932,8 @@
                 <w:rFonts w:ascii="Consolas" w:hAnsi="Consolas" w:cs="Consolas"/>
                 <w:b/>
                 <w:bCs/>
+                <w:sz w:val="20"/>
+                <w:szCs w:val="20"/>
               </w:rPr>
               <w:t>logical_authority_category</w:t>
             </w:r>
@@ -11716,6 +12068,8 @@
                 <w:rFonts w:ascii="Consolas" w:eastAsia="Consolas" w:hAnsi="Consolas" w:cs="Consolas"/>
                 <w:b/>
                 <w:bCs/>
+                <w:sz w:val="20"/>
+                <w:szCs w:val="20"/>
               </w:rPr>
               <w:t>f</w:t>
             </w:r>
@@ -11724,6 +12078,8 @@
                 <w:rFonts w:ascii="Consolas" w:eastAsia="Consolas" w:hAnsi="Consolas" w:cs="Consolas"/>
                 <w:b/>
                 <w:bCs/>
+                <w:sz w:val="20"/>
+                <w:szCs w:val="20"/>
               </w:rPr>
               <w:t>ormal_determination</w:t>
             </w:r>
@@ -11776,11 +12132,23 @@
                 <w:color w:val="C7254E"/>
                 <w:shd w:val="clear" w:color="auto" w:fill="F9F2F4"/>
               </w:rPr>
-              <w:t>list</w:t>
-            </w:r>
-            <w:r>
-              <w:rPr>
-                <w:rFonts w:ascii="Consolas" w:eastAsia="Consolas" w:hAnsi="Consolas" w:cs="Consolas"/>
+              <w:t>l</w:t>
+            </w:r>
+            <w:r>
+              <w:rPr>
+                <w:rFonts w:ascii="Consolas" w:eastAsia="Consolas" w:hAnsi="Consolas" w:cs="Consolas"/>
+                <w:color w:val="C7254E"/>
+                <w:sz w:val="20"/>
+                <w:szCs w:val="20"/>
+                <w:shd w:val="clear" w:color="auto" w:fill="F9F2F4"/>
+              </w:rPr>
+              <w:t>ist</w:t>
+            </w:r>
+            <w:r>
+              <w:rPr>
+                <w:rFonts w:ascii="Consolas" w:eastAsia="Consolas" w:hAnsi="Consolas" w:cs="Consolas"/>
+                <w:sz w:val="20"/>
+                <w:szCs w:val="20"/>
               </w:rPr>
               <w:t xml:space="preserve"> </w:t>
             </w:r>
@@ -11792,6 +12160,8 @@
               <w:rPr>
                 <w:rFonts w:ascii="Consolas" w:eastAsia="Consolas" w:hAnsi="Consolas" w:cs="Consolas"/>
                 <w:color w:val="C7254E"/>
+                <w:sz w:val="20"/>
+                <w:szCs w:val="20"/>
                 <w:shd w:val="clear" w:color="auto" w:fill="F9F2F4"/>
               </w:rPr>
               <w:t>isa-acs-fd-enum</w:t>
@@ -11836,6 +12206,8 @@
                 <w:rFonts w:ascii="Consolas" w:eastAsia="Consolas" w:hAnsi="Consolas" w:cs="Consolas"/>
                 <w:b/>
                 <w:bCs/>
+                <w:sz w:val="20"/>
+                <w:szCs w:val="20"/>
               </w:rPr>
               <w:t>formal_determination</w:t>
             </w:r>
@@ -11900,6 +12272,8 @@
               <w:rPr>
                 <w:rFonts w:ascii="Consolas" w:eastAsia="Consolas" w:hAnsi="Consolas" w:cs="Consolas"/>
                 <w:color w:val="C7254E"/>
+                <w:sz w:val="20"/>
+                <w:szCs w:val="20"/>
                 <w:shd w:val="clear" w:color="auto" w:fill="F9F2F4"/>
               </w:rPr>
               <w:t>isa-acs-fd-enum</w:t>
@@ -11944,8 +12318,30 @@
                 <w:rFonts w:ascii="Consolas" w:eastAsia="Consolas" w:hAnsi="Consolas" w:cs="Consolas"/>
                 <w:b/>
                 <w:bCs/>
-              </w:rPr>
-              <w:t xml:space="preserve">caveat </w:t>
+                <w:sz w:val="20"/>
+                <w:szCs w:val="20"/>
+              </w:rPr>
+              <w:t>c</w:t>
+            </w:r>
+            <w:r>
+              <w:rPr>
+                <w:rFonts w:ascii="Consolas" w:eastAsia="Consolas" w:hAnsi="Consolas" w:cs="Consolas"/>
+                <w:b/>
+                <w:bCs/>
+                <w:sz w:val="20"/>
+                <w:szCs w:val="20"/>
+              </w:rPr>
+              <w:t>aveat</w:t>
+            </w:r>
+            <w:r>
+              <w:rPr>
+                <w:rFonts w:ascii="Consolas" w:eastAsia="Consolas" w:hAnsi="Consolas" w:cs="Consolas"/>
+                <w:b/>
+                <w:bCs/>
+                <w:sz w:val="20"/>
+                <w:szCs w:val="20"/>
+              </w:rPr>
+              <w:t xml:space="preserve"> </w:t>
             </w:r>
             <w:r>
               <w:rPr>
@@ -11985,6 +12381,8 @@
               <w:rPr>
                 <w:rFonts w:ascii="Consolas" w:eastAsia="Consolas" w:hAnsi="Consolas" w:cs="Consolas"/>
                 <w:color w:val="C7254E"/>
+                <w:sz w:val="20"/>
+                <w:szCs w:val="20"/>
                 <w:shd w:val="clear" w:color="auto" w:fill="F9F2F4"/>
               </w:rPr>
               <w:t>list</w:t>
@@ -11992,6 +12390,8 @@
             <w:r>
               <w:rPr>
                 <w:rFonts w:ascii="Consolas" w:eastAsia="Consolas" w:hAnsi="Consolas" w:cs="Consolas"/>
+                <w:sz w:val="20"/>
+                <w:szCs w:val="20"/>
               </w:rPr>
               <w:t xml:space="preserve"> </w:t>
             </w:r>
@@ -12006,6 +12406,8 @@
               <w:rPr>
                 <w:rFonts w:ascii="Consolas" w:eastAsia="Consolas" w:hAnsi="Consolas" w:cs="Consolas"/>
                 <w:color w:val="C7254E"/>
+                <w:sz w:val="20"/>
+                <w:szCs w:val="20"/>
                 <w:shd w:val="clear" w:color="auto" w:fill="F9F2F4"/>
               </w:rPr>
               <w:t>isa-acs-cvt-enum</w:t>
@@ -12049,6 +12451,8 @@
                 <w:rFonts w:ascii="Consolas" w:eastAsia="Consolas" w:hAnsi="Consolas" w:cs="Consolas"/>
                 <w:b/>
                 <w:bCs/>
+                <w:sz w:val="20"/>
+                <w:szCs w:val="20"/>
               </w:rPr>
               <w:t>caveat</w:t>
             </w:r>
@@ -12106,6 +12510,8 @@
               <w:rPr>
                 <w:rFonts w:ascii="Consolas" w:eastAsia="Consolas" w:hAnsi="Consolas" w:cs="Consolas"/>
                 <w:color w:val="C7254E"/>
+                <w:sz w:val="20"/>
+                <w:szCs w:val="20"/>
                 <w:shd w:val="clear" w:color="auto" w:fill="F9F2F4"/>
               </w:rPr>
               <w:t>isa-acs-cvt-enum</w:t>
@@ -12150,9 +12556,18 @@
                 <w:rFonts w:ascii="Consolas" w:eastAsia="Consolas" w:hAnsi="Consolas" w:cs="Consolas"/>
                 <w:b/>
                 <w:bCs/>
-              </w:rPr>
-              <w:lastRenderedPageBreak/>
-              <w:t xml:space="preserve">sensitivity </w:t>
+                <w:sz w:val="20"/>
+                <w:szCs w:val="20"/>
+              </w:rPr>
+              <w:t>sensitivity</w:t>
+            </w:r>
+            <w:r>
+              <w:rPr>
+                <w:rFonts w:ascii="Consolas" w:eastAsia="Consolas" w:hAnsi="Consolas" w:cs="Consolas"/>
+                <w:b/>
+                <w:bCs/>
+              </w:rPr>
+              <w:t xml:space="preserve"> </w:t>
             </w:r>
             <w:r>
               <w:rPr>
@@ -12192,6 +12607,8 @@
               <w:rPr>
                 <w:rFonts w:ascii="Consolas" w:eastAsia="Consolas" w:hAnsi="Consolas" w:cs="Consolas"/>
                 <w:color w:val="C7254E"/>
+                <w:sz w:val="20"/>
+                <w:szCs w:val="20"/>
                 <w:shd w:val="clear" w:color="auto" w:fill="F9F2F4"/>
               </w:rPr>
               <w:t>list</w:t>
@@ -12199,6 +12616,8 @@
             <w:r>
               <w:rPr>
                 <w:rFonts w:ascii="Consolas" w:eastAsia="Consolas" w:hAnsi="Consolas" w:cs="Consolas"/>
+                <w:sz w:val="20"/>
+                <w:szCs w:val="20"/>
               </w:rPr>
               <w:t xml:space="preserve"> </w:t>
             </w:r>
@@ -12210,6 +12629,8 @@
               <w:rPr>
                 <w:rFonts w:ascii="Consolas" w:eastAsia="Consolas" w:hAnsi="Consolas" w:cs="Consolas"/>
                 <w:color w:val="C7254E"/>
+                <w:sz w:val="20"/>
+                <w:szCs w:val="20"/>
                 <w:shd w:val="clear" w:color="auto" w:fill="F9F2F4"/>
               </w:rPr>
               <w:t>isa-acs-sens-enum</w:t>
@@ -12253,10 +12674,16 @@
                 <w:rFonts w:ascii="Consolas" w:eastAsia="Consolas" w:hAnsi="Consolas" w:cs="Consolas"/>
                 <w:b/>
                 <w:bCs/>
+                <w:sz w:val="20"/>
+                <w:szCs w:val="20"/>
               </w:rPr>
               <w:t>sensitivity</w:t>
             </w:r>
             <w:r>
+              <w:rPr>
+                <w:sz w:val="20"/>
+                <w:szCs w:val="20"/>
+              </w:rPr>
               <w:t xml:space="preserve"> </w:t>
             </w:r>
             <w:r>
@@ -12319,6 +12746,8 @@
               <w:rPr>
                 <w:rFonts w:ascii="Consolas" w:eastAsia="Consolas" w:hAnsi="Consolas" w:cs="Consolas"/>
                 <w:color w:val="C7254E"/>
+                <w:sz w:val="20"/>
+                <w:szCs w:val="20"/>
                 <w:shd w:val="clear" w:color="auto" w:fill="F9F2F4"/>
               </w:rPr>
               <w:t>isa-acs-sens-enum</w:t>
@@ -12363,8 +12792,19 @@
                 <w:rFonts w:ascii="Consolas" w:eastAsia="Consolas" w:hAnsi="Consolas" w:cs="Consolas"/>
                 <w:b/>
                 <w:bCs/>
-              </w:rPr>
-              <w:t xml:space="preserve">shareability </w:t>
+                <w:sz w:val="20"/>
+                <w:szCs w:val="20"/>
+              </w:rPr>
+              <w:lastRenderedPageBreak/>
+              <w:t>shareability</w:t>
+            </w:r>
+            <w:r>
+              <w:rPr>
+                <w:rFonts w:ascii="Consolas" w:eastAsia="Consolas" w:hAnsi="Consolas" w:cs="Consolas"/>
+                <w:b/>
+                <w:bCs/>
+              </w:rPr>
+              <w:t xml:space="preserve"> </w:t>
             </w:r>
             <w:r>
               <w:rPr>
@@ -12404,6 +12844,8 @@
               <w:rPr>
                 <w:rFonts w:ascii="Consolas" w:eastAsia="Consolas" w:hAnsi="Consolas" w:cs="Consolas"/>
                 <w:color w:val="C7254E"/>
+                <w:sz w:val="20"/>
+                <w:szCs w:val="20"/>
                 <w:shd w:val="clear" w:color="auto" w:fill="F9F2F4"/>
               </w:rPr>
               <w:t>list</w:t>
@@ -12411,6 +12853,8 @@
             <w:r>
               <w:rPr>
                 <w:rFonts w:ascii="Consolas" w:eastAsia="Consolas" w:hAnsi="Consolas" w:cs="Consolas"/>
+                <w:sz w:val="20"/>
+                <w:szCs w:val="20"/>
               </w:rPr>
               <w:t xml:space="preserve"> </w:t>
             </w:r>
@@ -12422,6 +12866,8 @@
               <w:rPr>
                 <w:rFonts w:ascii="Consolas" w:eastAsia="Consolas" w:hAnsi="Consolas" w:cs="Consolas"/>
                 <w:color w:val="C7254E"/>
+                <w:sz w:val="20"/>
+                <w:szCs w:val="20"/>
                 <w:shd w:val="clear" w:color="auto" w:fill="F9F2F4"/>
               </w:rPr>
               <w:t>isa</w:t>
@@ -12431,6 +12877,8 @@
               <w:rPr>
                 <w:rFonts w:ascii="Consolas" w:eastAsia="Consolas" w:hAnsi="Consolas" w:cs="Consolas"/>
                 <w:color w:val="C7254E"/>
+                <w:sz w:val="20"/>
+                <w:szCs w:val="20"/>
                 <w:shd w:val="clear" w:color="auto" w:fill="F9F2F4"/>
               </w:rPr>
               <w:t>-</w:t>
@@ -12440,6 +12888,8 @@
               <w:rPr>
                 <w:rFonts w:ascii="Consolas" w:eastAsia="Consolas" w:hAnsi="Consolas" w:cs="Consolas"/>
                 <w:color w:val="C7254E"/>
+                <w:sz w:val="20"/>
+                <w:szCs w:val="20"/>
                 <w:shd w:val="clear" w:color="auto" w:fill="F9F2F4"/>
               </w:rPr>
               <w:t>acs</w:t>
@@ -12449,6 +12899,8 @@
               <w:rPr>
                 <w:rFonts w:ascii="Consolas" w:eastAsia="Consolas" w:hAnsi="Consolas" w:cs="Consolas"/>
                 <w:color w:val="C7254E"/>
+                <w:sz w:val="20"/>
+                <w:szCs w:val="20"/>
                 <w:shd w:val="clear" w:color="auto" w:fill="F9F2F4"/>
               </w:rPr>
               <w:t>-shar-</w:t>
@@ -12458,6 +12910,8 @@
               <w:rPr>
                 <w:rFonts w:ascii="Consolas" w:eastAsia="Consolas" w:hAnsi="Consolas" w:cs="Consolas"/>
                 <w:color w:val="C7254E"/>
+                <w:sz w:val="20"/>
+                <w:szCs w:val="20"/>
                 <w:shd w:val="clear" w:color="auto" w:fill="F9F2F4"/>
               </w:rPr>
               <w:t>enum</w:t>
@@ -12501,6 +12955,8 @@
                 <w:rFonts w:ascii="Consolas" w:eastAsia="Consolas" w:hAnsi="Consolas" w:cs="Consolas"/>
                 <w:b/>
                 <w:bCs/>
+                <w:sz w:val="20"/>
+                <w:szCs w:val="20"/>
               </w:rPr>
               <w:t>shareability</w:t>
             </w:r>
@@ -12564,6 +13020,8 @@
               <w:rPr>
                 <w:rFonts w:ascii="Consolas" w:eastAsia="Consolas" w:hAnsi="Consolas" w:cs="Consolas"/>
                 <w:color w:val="C7254E"/>
+                <w:sz w:val="20"/>
+                <w:szCs w:val="20"/>
                 <w:shd w:val="clear" w:color="auto" w:fill="F9F2F4"/>
               </w:rPr>
               <w:t>isa</w:t>
@@ -12573,6 +13031,8 @@
               <w:rPr>
                 <w:rFonts w:ascii="Consolas" w:eastAsia="Consolas" w:hAnsi="Consolas" w:cs="Consolas"/>
                 <w:color w:val="C7254E"/>
+                <w:sz w:val="20"/>
+                <w:szCs w:val="20"/>
                 <w:shd w:val="clear" w:color="auto" w:fill="F9F2F4"/>
               </w:rPr>
               <w:t>-</w:t>
@@ -12582,6 +13042,8 @@
               <w:rPr>
                 <w:rFonts w:ascii="Consolas" w:eastAsia="Consolas" w:hAnsi="Consolas" w:cs="Consolas"/>
                 <w:color w:val="C7254E"/>
+                <w:sz w:val="20"/>
+                <w:szCs w:val="20"/>
                 <w:shd w:val="clear" w:color="auto" w:fill="F9F2F4"/>
               </w:rPr>
               <w:t>acs</w:t>
@@ -12591,6 +13053,8 @@
               <w:rPr>
                 <w:rFonts w:ascii="Consolas" w:eastAsia="Consolas" w:hAnsi="Consolas" w:cs="Consolas"/>
                 <w:color w:val="C7254E"/>
+                <w:sz w:val="20"/>
+                <w:szCs w:val="20"/>
                 <w:shd w:val="clear" w:color="auto" w:fill="F9F2F4"/>
               </w:rPr>
               <w:t>-shar-</w:t>
@@ -12600,6 +13064,8 @@
               <w:rPr>
                 <w:rFonts w:ascii="Consolas" w:eastAsia="Consolas" w:hAnsi="Consolas" w:cs="Consolas"/>
                 <w:color w:val="C7254E"/>
+                <w:sz w:val="20"/>
+                <w:szCs w:val="20"/>
                 <w:shd w:val="clear" w:color="auto" w:fill="F9F2F4"/>
               </w:rPr>
               <w:t>enum</w:t>
@@ -12644,6 +13110,8 @@
                 <w:rFonts w:ascii="Consolas" w:eastAsia="Consolas" w:hAnsi="Consolas" w:cs="Consolas"/>
                 <w:b/>
                 <w:bCs/>
+                <w:sz w:val="20"/>
+                <w:szCs w:val="20"/>
               </w:rPr>
               <w:t>e</w:t>
             </w:r>
@@ -12652,6 +13120,8 @@
                 <w:rFonts w:ascii="Consolas" w:eastAsia="Consolas" w:hAnsi="Consolas" w:cs="Consolas"/>
                 <w:b/>
                 <w:bCs/>
+                <w:sz w:val="20"/>
+                <w:szCs w:val="20"/>
               </w:rPr>
               <w:t>ntity</w:t>
             </w:r>
@@ -12701,6 +13171,8 @@
               <w:rPr>
                 <w:rFonts w:ascii="Consolas" w:eastAsia="Consolas" w:hAnsi="Consolas" w:cs="Consolas"/>
                 <w:color w:val="C7254E"/>
+                <w:sz w:val="20"/>
+                <w:szCs w:val="20"/>
                 <w:shd w:val="clear" w:color="auto" w:fill="F9F2F4"/>
               </w:rPr>
               <w:t>list</w:t>
@@ -12708,6 +13180,8 @@
             <w:r>
               <w:rPr>
                 <w:rFonts w:ascii="Consolas" w:eastAsia="Consolas" w:hAnsi="Consolas" w:cs="Consolas"/>
+                <w:sz w:val="20"/>
+                <w:szCs w:val="20"/>
               </w:rPr>
               <w:t xml:space="preserve"> </w:t>
             </w:r>
@@ -12719,6 +13193,8 @@
               <w:rPr>
                 <w:rFonts w:ascii="Consolas" w:eastAsia="Consolas" w:hAnsi="Consolas" w:cs="Consolas"/>
                 <w:color w:val="C7254E"/>
+                <w:sz w:val="20"/>
+                <w:szCs w:val="20"/>
                 <w:shd w:val="clear" w:color="auto" w:fill="F9F2F4"/>
               </w:rPr>
               <w:t>isa</w:t>
@@ -12728,6 +13204,8 @@
               <w:rPr>
                 <w:rFonts w:ascii="Consolas" w:eastAsia="Consolas" w:hAnsi="Consolas" w:cs="Consolas"/>
                 <w:color w:val="C7254E"/>
+                <w:sz w:val="20"/>
+                <w:szCs w:val="20"/>
                 <w:shd w:val="clear" w:color="auto" w:fill="F9F2F4"/>
               </w:rPr>
               <w:t>-</w:t>
@@ -12737,6 +13215,8 @@
               <w:rPr>
                 <w:rFonts w:ascii="Consolas" w:eastAsia="Consolas" w:hAnsi="Consolas" w:cs="Consolas"/>
                 <w:color w:val="C7254E"/>
+                <w:sz w:val="20"/>
+                <w:szCs w:val="20"/>
                 <w:shd w:val="clear" w:color="auto" w:fill="F9F2F4"/>
               </w:rPr>
               <w:t>acs</w:t>
@@ -12746,6 +13226,8 @@
               <w:rPr>
                 <w:rFonts w:ascii="Consolas" w:eastAsia="Consolas" w:hAnsi="Consolas" w:cs="Consolas"/>
                 <w:color w:val="C7254E"/>
+                <w:sz w:val="20"/>
+                <w:szCs w:val="20"/>
                 <w:shd w:val="clear" w:color="auto" w:fill="F9F2F4"/>
               </w:rPr>
               <w:t>-entity-</w:t>
@@ -12755,6 +13237,8 @@
               <w:rPr>
                 <w:rFonts w:ascii="Consolas" w:eastAsia="Consolas" w:hAnsi="Consolas" w:cs="Consolas"/>
                 <w:color w:val="C7254E"/>
+                <w:sz w:val="20"/>
+                <w:szCs w:val="20"/>
                 <w:shd w:val="clear" w:color="auto" w:fill="F9F2F4"/>
               </w:rPr>
               <w:t>enum</w:t>
@@ -12795,6 +13279,8 @@
                 <w:rFonts w:ascii="Consolas" w:eastAsia="Consolas" w:hAnsi="Consolas" w:cs="Consolas"/>
                 <w:b/>
                 <w:bCs/>
+                <w:sz w:val="20"/>
+                <w:szCs w:val="20"/>
               </w:rPr>
               <w:t>entity</w:t>
             </w:r>
@@ -12855,6 +13341,8 @@
               <w:rPr>
                 <w:rFonts w:ascii="Consolas" w:eastAsia="Consolas" w:hAnsi="Consolas" w:cs="Consolas"/>
                 <w:color w:val="C7254E"/>
+                <w:sz w:val="20"/>
+                <w:szCs w:val="20"/>
                 <w:shd w:val="clear" w:color="auto" w:fill="F9F2F4"/>
               </w:rPr>
               <w:t>isa</w:t>
@@ -12864,6 +13352,8 @@
               <w:rPr>
                 <w:rFonts w:ascii="Consolas" w:eastAsia="Consolas" w:hAnsi="Consolas" w:cs="Consolas"/>
                 <w:color w:val="C7254E"/>
+                <w:sz w:val="20"/>
+                <w:szCs w:val="20"/>
                 <w:shd w:val="clear" w:color="auto" w:fill="F9F2F4"/>
               </w:rPr>
               <w:t>-</w:t>
@@ -12873,6 +13363,8 @@
               <w:rPr>
                 <w:rFonts w:ascii="Consolas" w:eastAsia="Consolas" w:hAnsi="Consolas" w:cs="Consolas"/>
                 <w:color w:val="C7254E"/>
+                <w:sz w:val="20"/>
+                <w:szCs w:val="20"/>
                 <w:shd w:val="clear" w:color="auto" w:fill="F9F2F4"/>
               </w:rPr>
               <w:t>acs</w:t>
@@ -12882,6 +13374,8 @@
               <w:rPr>
                 <w:rFonts w:ascii="Consolas" w:eastAsia="Consolas" w:hAnsi="Consolas" w:cs="Consolas"/>
                 <w:color w:val="C7254E"/>
+                <w:sz w:val="20"/>
+                <w:szCs w:val="20"/>
                 <w:shd w:val="clear" w:color="auto" w:fill="F9F2F4"/>
               </w:rPr>
               <w:t>-entity-</w:t>
@@ -12891,13 +13385,22 @@
               <w:rPr>
                 <w:rFonts w:ascii="Consolas" w:eastAsia="Consolas" w:hAnsi="Consolas" w:cs="Consolas"/>
                 <w:color w:val="C7254E"/>
+                <w:sz w:val="20"/>
+                <w:szCs w:val="20"/>
                 <w:shd w:val="clear" w:color="auto" w:fill="F9F2F4"/>
               </w:rPr>
               <w:t>enum</w:t>
             </w:r>
             <w:proofErr w:type="spellEnd"/>
             <w:r>
-              <w:t xml:space="preserve"> enumeration.</w:t>
+              <w:rPr>
+                <w:sz w:val="20"/>
+                <w:szCs w:val="20"/>
+              </w:rPr>
+              <w:t xml:space="preserve"> </w:t>
+            </w:r>
+            <w:r>
+              <w:t>enumeration.</w:t>
             </w:r>
           </w:p>
         </w:tc>
@@ -12928,6 +13431,8 @@
                 <w:rFonts w:ascii="Consolas" w:eastAsia="Consolas" w:hAnsi="Consolas" w:cs="Consolas"/>
                 <w:b/>
                 <w:bCs/>
+                <w:sz w:val="20"/>
+                <w:szCs w:val="20"/>
               </w:rPr>
             </w:pPr>
             <w:proofErr w:type="spellStart"/>
@@ -12936,6 +13441,8 @@
                 <w:rFonts w:ascii="Consolas" w:eastAsia="Consolas" w:hAnsi="Consolas" w:cs="Consolas"/>
                 <w:b/>
                 <w:bCs/>
+                <w:sz w:val="20"/>
+                <w:szCs w:val="20"/>
               </w:rPr>
               <w:t>permitted_nationalities</w:t>
             </w:r>
@@ -12993,6 +13500,8 @@
               <w:rPr>
                 <w:rFonts w:ascii="Consolas" w:eastAsia="Consolas" w:hAnsi="Consolas" w:cs="Consolas"/>
                 <w:color w:val="C7254E"/>
+                <w:sz w:val="20"/>
+                <w:szCs w:val="20"/>
                 <w:shd w:val="clear" w:color="auto" w:fill="F9F2F4"/>
               </w:rPr>
               <w:t>list</w:t>
@@ -13000,6 +13509,8 @@
             <w:r>
               <w:rPr>
                 <w:rFonts w:ascii="Consolas" w:eastAsia="Consolas" w:hAnsi="Consolas" w:cs="Consolas"/>
+                <w:sz w:val="20"/>
+                <w:szCs w:val="20"/>
               </w:rPr>
               <w:t xml:space="preserve"> </w:t>
             </w:r>
@@ -13010,6 +13521,8 @@
               <w:rPr>
                 <w:rFonts w:ascii="Consolas" w:eastAsia="Consolas" w:hAnsi="Consolas" w:cs="Consolas"/>
                 <w:color w:val="C7254E"/>
+                <w:sz w:val="20"/>
+                <w:szCs w:val="20"/>
                 <w:shd w:val="clear" w:color="auto" w:fill="F9F2F4"/>
               </w:rPr>
               <w:t>string</w:t>
@@ -13018,6 +13531,8 @@
               <w:rPr>
                 <w:rFonts w:ascii="Consolas" w:eastAsia="Consolas" w:hAnsi="Consolas" w:cs="Consolas"/>
                 <w:color w:val="C7254E"/>
+                <w:sz w:val="20"/>
+                <w:szCs w:val="20"/>
                 <w:shd w:val="clear" w:color="auto" w:fill="F9F2F4"/>
               </w:rPr>
               <w:t xml:space="preserve"> </w:t>
@@ -13066,6 +13581,8 @@
                 <w:rFonts w:ascii="Consolas" w:eastAsia="Consolas" w:hAnsi="Consolas" w:cs="Consolas"/>
                 <w:b/>
                 <w:bCs/>
+                <w:sz w:val="20"/>
+                <w:szCs w:val="20"/>
               </w:rPr>
               <w:t>permitted_nationalities</w:t>
             </w:r>
@@ -13180,25 +13697,10 @@
                 <w:rFonts w:ascii="Consolas" w:eastAsia="Consolas" w:hAnsi="Consolas" w:cs="Consolas"/>
                 <w:b/>
                 <w:bCs/>
-              </w:rPr>
-              <w:lastRenderedPageBreak/>
-              <w:t>permitted_o</w:t>
-            </w:r>
-            <w:r>
-              <w:rPr>
-                <w:rFonts w:ascii="Consolas" w:eastAsia="Consolas" w:hAnsi="Consolas" w:cs="Consolas"/>
-                <w:b/>
-                <w:bCs/>
-              </w:rPr>
-              <w:t>rganization</w:t>
-            </w:r>
-            <w:r>
-              <w:rPr>
-                <w:rFonts w:ascii="Consolas" w:eastAsia="Consolas" w:hAnsi="Consolas" w:cs="Consolas"/>
-                <w:b/>
-                <w:bCs/>
-              </w:rPr>
-              <w:t>s</w:t>
+                <w:sz w:val="20"/>
+                <w:szCs w:val="20"/>
+              </w:rPr>
+              <w:t>permitted_organizations</w:t>
             </w:r>
             <w:proofErr w:type="spellEnd"/>
             <w:r>
@@ -13264,6 +13766,8 @@
               <w:rPr>
                 <w:rFonts w:ascii="Consolas" w:eastAsia="Consolas" w:hAnsi="Consolas" w:cs="Consolas"/>
                 <w:color w:val="C7254E"/>
+                <w:sz w:val="20"/>
+                <w:szCs w:val="20"/>
                 <w:shd w:val="clear" w:color="auto" w:fill="F9F2F4"/>
               </w:rPr>
               <w:t>list</w:t>
@@ -13271,6 +13775,8 @@
             <w:r>
               <w:rPr>
                 <w:rFonts w:ascii="Consolas" w:eastAsia="Consolas" w:hAnsi="Consolas" w:cs="Consolas"/>
+                <w:sz w:val="20"/>
+                <w:szCs w:val="20"/>
               </w:rPr>
               <w:t xml:space="preserve"> </w:t>
             </w:r>
@@ -13282,6 +13788,8 @@
               <w:rPr>
                 <w:rFonts w:ascii="Consolas" w:eastAsia="Consolas" w:hAnsi="Consolas" w:cs="Consolas"/>
                 <w:color w:val="C7254E"/>
+                <w:sz w:val="20"/>
+                <w:szCs w:val="20"/>
                 <w:shd w:val="clear" w:color="auto" w:fill="F9F2F4"/>
               </w:rPr>
               <w:t>open-vocab</w:t>
@@ -13323,24 +13831,10 @@
                 <w:rFonts w:ascii="Consolas" w:eastAsia="Consolas" w:hAnsi="Consolas" w:cs="Consolas"/>
                 <w:b/>
                 <w:bCs/>
-              </w:rPr>
-              <w:t>permitted_o</w:t>
-            </w:r>
-            <w:r>
-              <w:rPr>
-                <w:rFonts w:ascii="Consolas" w:eastAsia="Consolas" w:hAnsi="Consolas" w:cs="Consolas"/>
-                <w:b/>
-                <w:bCs/>
-              </w:rPr>
-              <w:t>rganization</w:t>
-            </w:r>
-            <w:r>
-              <w:rPr>
-                <w:rFonts w:ascii="Consolas" w:eastAsia="Consolas" w:hAnsi="Consolas" w:cs="Consolas"/>
-                <w:b/>
-                <w:bCs/>
-              </w:rPr>
-              <w:t>s</w:t>
+                <w:sz w:val="20"/>
+                <w:szCs w:val="20"/>
+              </w:rPr>
+              <w:t>permitted_organizations</w:t>
             </w:r>
             <w:proofErr w:type="spellEnd"/>
             <w:r>
@@ -13386,7 +13880,11 @@
               <w:t>"</w:t>
             </w:r>
             <w:r>
-              <w:t>Information Sharing Architecture (ISA) Access Control Specification (ACS) Version 3.0</w:t>
+              <w:t xml:space="preserve">Information Sharing Architecture </w:t>
+            </w:r>
+            <w:r>
+              <w:lastRenderedPageBreak/>
+              <w:t>(ISA) Access Control Specification (ACS) Version 3.0</w:t>
             </w:r>
             <w:r>
               <w:t xml:space="preserve">a" </w:t>
@@ -13461,6 +13959,7 @@
       </w:pPr>
       <w:bookmarkStart w:id="20" w:name="_Toc528065172"/>
       <w:r>
+        <w:lastRenderedPageBreak/>
         <w:t>2.10</w:t>
       </w:r>
       <w:r>
@@ -14047,7 +14546,6 @@
                 <w:szCs w:val="20"/>
                 <w:shd w:val="clear" w:color="auto" w:fill="CFE2F3"/>
               </w:rPr>
-              <w:lastRenderedPageBreak/>
               <w:t>INTEL</w:t>
             </w:r>
           </w:p>
@@ -14142,7 +14640,11 @@
             </w:r>
             <w:proofErr w:type="spellEnd"/>
             <w:r>
-              <w:t xml:space="preserve"> indicates that marked components of a document may be removed and treated as individually marked components. When set to deny, even though</w:t>
+              <w:t xml:space="preserve"> indicates that marked components of a document may be removed and treated as individually marked components. When </w:t>
+            </w:r>
+            <w:r>
+              <w:lastRenderedPageBreak/>
+              <w:t>set to deny, even though</w:t>
             </w:r>
             <w:r>
               <w:t xml:space="preserve"> </w:t>
@@ -14182,6 +14684,7 @@
                 <w:szCs w:val="20"/>
                 <w:shd w:val="clear" w:color="auto" w:fill="CFE2F3"/>
               </w:rPr>
+              <w:lastRenderedPageBreak/>
               <w:t>OPACTION</w:t>
             </w:r>
           </w:p>
@@ -15047,7 +15550,6 @@
                 <w:shd w:val="clear" w:color="auto" w:fill="CFE2F3"/>
                 <w:lang w:val="en-US"/>
               </w:rPr>
-              <w:lastRenderedPageBreak/>
               <w:t>S</w:t>
             </w:r>
           </w:p>
@@ -15146,6 +15648,7 @@
         <w:pStyle w:val="Heading2"/>
       </w:pPr>
       <w:r>
+        <w:lastRenderedPageBreak/>
         <w:t>2.13</w:t>
       </w:r>
       <w:r>
@@ -15505,13 +16008,8 @@
             </w:tcMar>
           </w:tcPr>
           <w:p>
-            <w:proofErr w:type="gramStart"/>
-            <w:r>
-              <w:t>Personally</w:t>
-            </w:r>
-            <w:proofErr w:type="gramEnd"/>
-            <w:r>
-              <w:t xml:space="preserve"> identifiable information (PII) necessary to understand the context of the resource is present.</w:t>
+            <w:r>
+              <w:t>Personally identifiable information (PII) necessary to understand the context of the resource is present.</w:t>
             </w:r>
           </w:p>
         </w:tc>
@@ -15570,13 +16068,8 @@
             </w:tcMar>
           </w:tcPr>
           <w:p>
-            <w:proofErr w:type="gramStart"/>
-            <w:r>
-              <w:t>Personally</w:t>
-            </w:r>
-            <w:proofErr w:type="gramEnd"/>
-            <w:r>
-              <w:t xml:space="preserve"> identifiable Information (PII) is not present.</w:t>
+            <w:r>
+              <w:t>Personally identifiable Information (PII) is not present.</w:t>
             </w:r>
           </w:p>
         </w:tc>
@@ -15795,15 +16288,7 @@
                 <w:b/>
                 <w:color w:val="FFFFFF"/>
               </w:rPr>
-              <w:t xml:space="preserve">Vocabulary </w:t>
-            </w:r>
-            <w:r>
-              <w:rPr>
-                <w:b/>
-                <w:color w:val="FFFFFF"/>
-              </w:rPr>
-              <w:lastRenderedPageBreak/>
-              <w:t>Value</w:t>
+              <w:t>Vocabulary Value</w:t>
             </w:r>
           </w:p>
         </w:tc>
@@ -15838,7 +16323,6 @@
                 <w:b/>
                 <w:color w:val="FFFFFF"/>
               </w:rPr>
-              <w:lastRenderedPageBreak/>
               <w:t>Description</w:t>
             </w:r>
           </w:p>
@@ -15913,7 +16397,11 @@
               <w:t>caveat</w:t>
             </w:r>
             <w:r>
-              <w:t xml:space="preserve"> marking denotes the presence of Foreign Intelligence Surveillance Act (FISA) (Reference 18) or FISA-derived information in the document. This is an informational marking only to highlight such information. Recipients of resources with the FISA control marking are responsible for ensuring that the resource is protected in conformance with the legal requirements of the FISA for limitations on use and warning displays.</w:t>
+              <w:t xml:space="preserve"> marking denotes the presence of Foreign Intelligence Surveillance Act (FISA) (Reference 18) or FISA-derived information in the document. This is an informational marking only to highlight such information. Recipients of resources with the FISA control marking are </w:t>
+            </w:r>
+            <w:r>
+              <w:lastRenderedPageBreak/>
+              <w:t>responsible for ensuring that the resource is protected in conformance with the legal requirements of the FISA for limitations on use and warning displays.</w:t>
             </w:r>
           </w:p>
         </w:tc>
@@ -15947,6 +16435,7 @@
                 <w:szCs w:val="20"/>
                 <w:shd w:val="clear" w:color="auto" w:fill="CFE2F3"/>
               </w:rPr>
+              <w:lastRenderedPageBreak/>
               <w:t>POSSIBLEPII</w:t>
             </w:r>
           </w:p>
@@ -16546,21 +17035,12 @@
                 <w:shd w:val="clear" w:color="auto" w:fill="F9F2F4"/>
               </w:rPr>
             </w:pPr>
-            <w:proofErr w:type="gramStart"/>
             <w:r>
               <w:rPr>
                 <w:rFonts w:eastAsia="Consolas"/>
                 <w:shd w:val="clear" w:color="auto" w:fill="F9F2F4"/>
               </w:rPr>
-              <w:t>Personally</w:t>
-            </w:r>
-            <w:proofErr w:type="gramEnd"/>
-            <w:r>
-              <w:rPr>
-                <w:rFonts w:eastAsia="Consolas"/>
-                <w:shd w:val="clear" w:color="auto" w:fill="F9F2F4"/>
-              </w:rPr>
-              <w:t xml:space="preserve"> Identifiable Information</w:t>
+              <w:t>Personally Identifiable Information</w:t>
             </w:r>
           </w:p>
         </w:tc>
@@ -16974,7 +17454,6 @@
                 <w:szCs w:val="20"/>
                 <w:shd w:val="clear" w:color="auto" w:fill="CFE2F3"/>
               </w:rPr>
-              <w:lastRenderedPageBreak/>
               <w:t>EM</w:t>
             </w:r>
           </w:p>
@@ -17158,6 +17637,7 @@
         <w:pStyle w:val="Heading2"/>
       </w:pPr>
       <w:r>
+        <w:lastRenderedPageBreak/>
         <w:t>2</w:t>
       </w:r>
       <w:r>
@@ -18730,7 +19210,6 @@
         </w:rPr>
       </w:pPr>
       <w:r>
-        <w:lastRenderedPageBreak/>
         <w:t>The following example describes an ACS marking definition at the Top-Secret level.  It was created on 27 June 2016 and originally classified on 10 June 2017 by the NSA.  It can be used within DHS/CISA but cannot be shared with anonymous entities.  It can be shared with the “FVEY” nations.</w:t>
       </w:r>
     </w:p>
@@ -18818,6 +19297,17 @@
           <w:shd w:val="clear" w:color="auto" w:fill="EFEFEF"/>
         </w:rPr>
         <w:br/>
+      </w:r>
+      <w:r>
+        <w:rPr>
+          <w:rFonts w:ascii="Consolas" w:eastAsia="Consolas" w:hAnsi="Consolas" w:cs="Consolas"/>
+          <w:iCs/>
+          <w:color w:val="000000"/>
+          <w:sz w:val="18"/>
+          <w:szCs w:val="18"/>
+          <w:shd w:val="clear" w:color="auto" w:fill="EFEFEF"/>
+        </w:rPr>
+        <w:lastRenderedPageBreak/>
         <w:t xml:space="preserve">      </w:t>
       </w:r>
       <w:r>
@@ -19043,7 +19533,6 @@
         <w:rPr>
           <w:rFonts w:ascii="Consolas" w:eastAsia="Consolas" w:hAnsi="Consolas" w:cs="Consolas"/>
           <w:iCs/>
-          <w:color w:val="000000"/>
           <w:sz w:val="18"/>
           <w:szCs w:val="18"/>
           <w:shd w:val="clear" w:color="auto" w:fill="EFEFEF"/>
@@ -19054,7 +19543,6 @@
       <w:r>
         <w:rPr>
           <w:rFonts w:ascii="Consolas" w:hAnsi="Consolas" w:cs="Consolas"/>
-          <w:color w:val="008080"/>
           <w:sz w:val="18"/>
           <w:szCs w:val="18"/>
         </w:rPr>
@@ -19064,7 +19552,6 @@
       <w:r>
         <w:rPr>
           <w:rFonts w:ascii="Consolas" w:hAnsi="Consolas" w:cs="Consolas"/>
-          <w:color w:val="008080"/>
           <w:sz w:val="18"/>
           <w:szCs w:val="18"/>
         </w:rPr>
@@ -22912,7 +23399,6 @@
           <w:szCs w:val="18"/>
           <w:shd w:val="clear" w:color="auto" w:fill="EFEFEF"/>
         </w:rPr>
-        <w:lastRenderedPageBreak/>
         <w:tab/>
       </w:r>
       <w:r>
@@ -23235,6 +23721,7 @@
     </w:p>
     <w:p>
       <w:r>
+        <w:lastRenderedPageBreak/>
         <w:t xml:space="preserve">The following example describes an ACS marking definition at the Unclassified </w:t>
       </w:r>
       <w:proofErr w:type="gramStart"/>
@@ -23575,29 +24062,16 @@
         <w:rPr>
           <w:rFonts w:ascii="Consolas" w:eastAsia="Consolas" w:hAnsi="Consolas" w:cs="Consolas"/>
           <w:iCs/>
-          <w:color w:val="000000"/>
-          <w:sz w:val="18"/>
-          <w:szCs w:val="18"/>
-          <w:shd w:val="clear" w:color="auto" w:fill="EFEFEF"/>
-        </w:rPr>
-        <w:t xml:space="preserve">          </w:t>
-      </w:r>
-      <w:r>
-        <w:rPr>
-          <w:rFonts w:ascii="Consolas" w:eastAsia="Consolas" w:hAnsi="Consolas" w:cs="Consolas"/>
-          <w:iCs/>
-          <w:color w:val="000000"/>
-          <w:sz w:val="18"/>
-          <w:szCs w:val="18"/>
-          <w:shd w:val="clear" w:color="auto" w:fill="EFEFEF"/>
-        </w:rPr>
-        <w:t>"</w:t>
+          <w:sz w:val="18"/>
+          <w:szCs w:val="18"/>
+          <w:shd w:val="clear" w:color="auto" w:fill="EFEFEF"/>
+        </w:rPr>
+        <w:t xml:space="preserve">          "</w:t>
       </w:r>
       <w:proofErr w:type="gramStart"/>
       <w:r>
         <w:rPr>
           <w:rFonts w:ascii="Consolas" w:hAnsi="Consolas" w:cs="Consolas"/>
-          <w:color w:val="008080"/>
           <w:sz w:val="18"/>
           <w:szCs w:val="18"/>
         </w:rPr>
@@ -23607,7 +24081,6 @@
       <w:r>
         <w:rPr>
           <w:rFonts w:ascii="Consolas" w:hAnsi="Consolas" w:cs="Consolas"/>
-          <w:color w:val="008080"/>
           <w:sz w:val="18"/>
           <w:szCs w:val="18"/>
         </w:rPr>
@@ -26247,7 +26720,6 @@
           <w:szCs w:val="18"/>
           <w:shd w:val="clear" w:color="auto" w:fill="EFEFEF"/>
         </w:rPr>
-        <w:lastRenderedPageBreak/>
         <w:t xml:space="preserve">    </w:t>
       </w:r>
       <w:r>
@@ -26429,7 +26901,6 @@
         <w:rPr>
           <w:rFonts w:ascii="Consolas" w:eastAsia="Consolas" w:hAnsi="Consolas" w:cs="Consolas"/>
           <w:iCs/>
-          <w:color w:val="000000"/>
           <w:sz w:val="18"/>
           <w:szCs w:val="18"/>
           <w:shd w:val="clear" w:color="auto" w:fill="EFEFEF"/>
@@ -26440,7 +26911,6 @@
       <w:r>
         <w:rPr>
           <w:rFonts w:ascii="Consolas" w:hAnsi="Consolas" w:cs="Consolas"/>
-          <w:color w:val="008080"/>
           <w:sz w:val="18"/>
           <w:szCs w:val="18"/>
         </w:rPr>
@@ -26450,7 +26920,6 @@
       <w:r>
         <w:rPr>
           <w:rFonts w:ascii="Consolas" w:hAnsi="Consolas" w:cs="Consolas"/>
-          <w:color w:val="008080"/>
           <w:sz w:val="18"/>
           <w:szCs w:val="18"/>
         </w:rPr>
@@ -26460,23 +26929,22 @@
         <w:rPr>
           <w:rFonts w:ascii="Consolas" w:eastAsia="Consolas" w:hAnsi="Consolas" w:cs="Consolas"/>
           <w:iCs/>
-          <w:color w:val="000000"/>
-          <w:sz w:val="18"/>
-          <w:szCs w:val="18"/>
-          <w:shd w:val="clear" w:color="auto" w:fill="EFEFEF"/>
-        </w:rPr>
-        <w:t>"</w:t>
-      </w:r>
-      <w:r>
-        <w:rPr>
-          <w:rFonts w:ascii="Consolas" w:eastAsia="Consolas" w:hAnsi="Consolas" w:cs="Consolas"/>
-          <w:iCs/>
-          <w:color w:val="000000"/>
-          <w:sz w:val="18"/>
-          <w:szCs w:val="18"/>
-          <w:shd w:val="clear" w:color="auto" w:fill="EFEFEF"/>
-        </w:rPr>
-        <w:t>: {</w:t>
+          <w:sz w:val="18"/>
+          <w:szCs w:val="18"/>
+          <w:shd w:val="clear" w:color="auto" w:fill="EFEFEF"/>
+        </w:rPr>
+        <w:t xml:space="preserve">": </w:t>
+      </w:r>
+      <w:r>
+        <w:rPr>
+          <w:rFonts w:ascii="Consolas" w:eastAsia="Consolas" w:hAnsi="Consolas" w:cs="Consolas"/>
+          <w:iCs/>
+          <w:color w:val="000000"/>
+          <w:sz w:val="18"/>
+          <w:szCs w:val="18"/>
+          <w:shd w:val="clear" w:color="auto" w:fill="EFEFEF"/>
+        </w:rPr>
+        <w:t>{</w:t>
       </w:r>
     </w:p>
     <w:p>
@@ -27045,6 +27513,7 @@
           <w:szCs w:val="18"/>
           <w:shd w:val="clear" w:color="auto" w:fill="EFEFEF"/>
         </w:rPr>
+        <w:lastRenderedPageBreak/>
         <w:t xml:space="preserve">          "</w:t>
       </w:r>
       <w:proofErr w:type="spellStart"/>
@@ -27395,20 +27864,17 @@
         <w:rPr>
           <w:rFonts w:ascii="Consolas" w:eastAsia="Consolas" w:hAnsi="Consolas" w:cs="Consolas"/>
           <w:b/>
-        </w:rPr>
-        <w:t>x_usa_gov_banner_marking</w:t>
+          <w:sz w:val="20"/>
+          <w:szCs w:val="20"/>
+        </w:rPr>
+        <w:t>x_usa_gov_banner_marking_re</w:t>
       </w:r>
       <w:r>
         <w:rPr>
           <w:rFonts w:ascii="Consolas" w:eastAsia="Consolas" w:hAnsi="Consolas" w:cs="Consolas"/>
           <w:b/>
-        </w:rPr>
-        <w:t>_re</w:t>
-      </w:r>
-      <w:r>
-        <w:rPr>
-          <w:rFonts w:ascii="Consolas" w:eastAsia="Consolas" w:hAnsi="Consolas" w:cs="Consolas"/>
-          <w:b/>
+          <w:sz w:val="20"/>
+          <w:szCs w:val="20"/>
         </w:rPr>
         <w:t>f</w:t>
       </w:r>
@@ -27582,6 +28048,17 @@
           <w:shd w:val="clear" w:color="auto" w:fill="EFEFEF"/>
         </w:rPr>
         <w:t>--f4d1771b-d6a6-4eb1-9768-9686efeeb89a</w:t>
+      </w:r>
+      <w:r>
+        <w:rPr>
+          <w:rFonts w:ascii="Consolas" w:eastAsia="Consolas" w:hAnsi="Consolas" w:cs="Consolas"/>
+          <w:iCs/>
+          <w:color w:val="000000"/>
+          <w:sz w:val="18"/>
+          <w:szCs w:val="18"/>
+          <w:shd w:val="clear" w:color="auto" w:fill="EFEFEF"/>
+        </w:rPr>
+        <w:t>,</w:t>
       </w:r>
     </w:p>
     <w:p>
@@ -29449,6 +29926,134 @@
             <w:tcW w:w="1605" w:type="dxa"/>
             <w:tcBorders>
               <w:left w:val="single" w:sz="8" w:space="0" w:color="000000"/>
+              <w:right w:val="single" w:sz="8" w:space="0" w:color="000000"/>
+            </w:tcBorders>
+            <w:shd w:val="clear" w:color="auto" w:fill="auto"/>
+            <w:tcMar>
+              <w:top w:w="100" w:type="dxa"/>
+              <w:left w:w="100" w:type="dxa"/>
+              <w:bottom w:w="100" w:type="dxa"/>
+              <w:right w:w="100" w:type="dxa"/>
+            </w:tcMar>
+          </w:tcPr>
+          <w:p>
+            <w:pPr>
+              <w:widowControl w:val="0"/>
+              <w:pBdr>
+                <w:top w:val="nil"/>
+                <w:left w:val="nil"/>
+                <w:bottom w:val="nil"/>
+                <w:right w:val="nil"/>
+                <w:between w:val="nil"/>
+              </w:pBdr>
+            </w:pPr>
+            <w:r>
+              <w:t>06</w:t>
+            </w:r>
+          </w:p>
+        </w:tc>
+        <w:tc>
+          <w:tcPr>
+            <w:tcW w:w="1485" w:type="dxa"/>
+            <w:tcBorders>
+              <w:right w:val="single" w:sz="8" w:space="0" w:color="000000"/>
+            </w:tcBorders>
+            <w:shd w:val="clear" w:color="auto" w:fill="auto"/>
+            <w:tcMar>
+              <w:top w:w="100" w:type="dxa"/>
+              <w:left w:w="100" w:type="dxa"/>
+              <w:bottom w:w="100" w:type="dxa"/>
+              <w:right w:w="100" w:type="dxa"/>
+            </w:tcMar>
+          </w:tcPr>
+          <w:p>
+            <w:pPr>
+              <w:widowControl w:val="0"/>
+              <w:pBdr>
+                <w:top w:val="nil"/>
+                <w:left w:val="nil"/>
+                <w:bottom w:val="nil"/>
+                <w:right w:val="nil"/>
+                <w:between w:val="nil"/>
+              </w:pBdr>
+            </w:pPr>
+            <w:r>
+              <w:t>2021-0</w:t>
+            </w:r>
+            <w:r>
+              <w:t>5</w:t>
+            </w:r>
+            <w:r>
+              <w:t>-01</w:t>
+            </w:r>
+          </w:p>
+        </w:tc>
+        <w:tc>
+          <w:tcPr>
+            <w:tcW w:w="2100" w:type="dxa"/>
+            <w:tcBorders>
+              <w:right w:val="single" w:sz="8" w:space="0" w:color="000000"/>
+            </w:tcBorders>
+            <w:shd w:val="clear" w:color="auto" w:fill="auto"/>
+            <w:tcMar>
+              <w:top w:w="100" w:type="dxa"/>
+              <w:left w:w="100" w:type="dxa"/>
+              <w:bottom w:w="100" w:type="dxa"/>
+              <w:right w:w="100" w:type="dxa"/>
+            </w:tcMar>
+          </w:tcPr>
+          <w:p>
+            <w:pPr>
+              <w:pBdr>
+                <w:top w:val="nil"/>
+                <w:left w:val="nil"/>
+                <w:bottom w:val="nil"/>
+                <w:right w:val="nil"/>
+                <w:between w:val="nil"/>
+              </w:pBdr>
+            </w:pPr>
+            <w:r>
+              <w:t>Rich       Piazza</w:t>
+            </w:r>
+          </w:p>
+        </w:tc>
+        <w:tc>
+          <w:tcPr>
+            <w:tcW w:w="3930" w:type="dxa"/>
+            <w:tcBorders>
+              <w:right w:val="single" w:sz="8" w:space="0" w:color="000000"/>
+            </w:tcBorders>
+            <w:shd w:val="clear" w:color="auto" w:fill="auto"/>
+            <w:tcMar>
+              <w:top w:w="100" w:type="dxa"/>
+              <w:left w:w="100" w:type="dxa"/>
+              <w:bottom w:w="100" w:type="dxa"/>
+              <w:right w:w="100" w:type="dxa"/>
+            </w:tcMar>
+          </w:tcPr>
+          <w:p>
+            <w:pPr>
+              <w:widowControl w:val="0"/>
+              <w:pBdr>
+                <w:top w:val="nil"/>
+                <w:left w:val="nil"/>
+                <w:bottom w:val="nil"/>
+                <w:right w:val="nil"/>
+                <w:between w:val="nil"/>
+              </w:pBdr>
+            </w:pPr>
+            <w:r>
+              <w:t>Convert to use of Extension Definitions as defined in STIX 2.1 Committee Standard 02</w:t>
+            </w:r>
+          </w:p>
+        </w:tc>
+      </w:tr>
+      <w:tr>
+        <w:tc>
+          <w:tcPr>
+            <w:tcW w:w="1605" w:type="dxa"/>
+            <w:tcBorders>
+              <w:left w:val="single" w:sz="8" w:space="0" w:color="000000"/>
               <w:bottom w:val="single" w:sz="8" w:space="0" w:color="000000"/>
               <w:right w:val="single" w:sz="8" w:space="0" w:color="000000"/>
             </w:tcBorders>
@@ -29472,7 +30077,7 @@
               </w:pBdr>
             </w:pPr>
             <w:r>
-              <w:t>06</w:t>
+              <w:t>07</w:t>
             </w:r>
           </w:p>
         </w:tc>
@@ -29503,13 +30108,7 @@
               </w:pBdr>
             </w:pPr>
             <w:r>
-              <w:t>2021-0</w:t>
-            </w:r>
-            <w:r>
-              <w:t>5</w:t>
-            </w:r>
-            <w:r>
-              <w:t>-01</w:t>
+              <w:t>2021-12-01</w:t>
             </w:r>
           </w:p>
         </w:tc>
@@ -29539,7 +30138,7 @@
               </w:pBdr>
             </w:pPr>
             <w:r>
-              <w:t>Rich       Piazza</w:t>
+              <w:t>Rich Piazza</w:t>
             </w:r>
           </w:p>
         </w:tc>
@@ -29570,7 +30169,7 @@
               </w:pBdr>
             </w:pPr>
             <w:r>
-              <w:t>Convert to use of Extension Definitions as defined in STIX 2.1 Committee Standard 02</w:t>
+              <w:t>Unify font usage, change to STIX 2.1 OASIS Standard</w:t>
             </w:r>
           </w:p>
         </w:tc>
@@ -29601,7 +30200,7 @@
 </file>
 
 <file path=word/comments.xml><?xml version="1.0" encoding="utf-8"?>
-<w:comments xmlns:wpc="http://schemas.microsoft.com/office/word/2010/wordprocessingCanvas" xmlns:cx="http://schemas.microsoft.com/office/drawing/2014/chartex" xmlns:cx1="http://schemas.microsoft.com/office/drawing/2015/9/8/chartex" xmlns:cx2="http://schemas.microsoft.com/office/drawing/2015/10/21/chartex" xmlns:cx3="http://schemas.microsoft.com/office/drawing/2016/5/9/chartex" xmlns:cx4="http://schemas.microsoft.com/office/drawing/2016/5/10/chartex" xmlns:cx5="http://schemas.microsoft.com/office/drawing/2016/5/11/chartex" xmlns:cx6="http://schemas.microsoft.com/office/drawing/2016/5/12/chartex" xmlns:cx7="http://schemas.microsoft.com/office/drawing/2016/5/13/chartex" xmlns:cx8="http://schemas.microsoft.com/office/drawing/2016/5/14/chartex" xmlns:mc="http://schemas.openxmlformats.org/markup-compatibility/2006" xmlns:aink="http://schemas.microsoft.com/office/drawing/2016/ink" xmlns:am3d="http://schemas.microsoft.com/office/drawing/2017/model3d" xmlns:o="urn:schemas-microsoft-com:office:office" xmlns:r="http://schemas.openxmlformats.org/officeDocument/2006/relationships" xmlns:m="http://schemas.openxmlformats.org/officeDocument/2006/math" xmlns:v="urn:schemas-microsoft-com:vml" xmlns:wp14="http://schemas.microsoft.com/office/word/2010/wordprocessingDrawing" xmlns:wp="http://schemas.openxmlformats.org/drawingml/2006/wordprocessingDrawing" xmlns:w10="urn:schemas-microsoft-com:office:word" xmlns:w="http://schemas.openxmlformats.org/wordprocessingml/2006/main" xmlns:w14="http://schemas.microsoft.com/office/word/2010/wordml" xmlns:w15="http://schemas.microsoft.com/office/word/2012/wordml" xmlns:w16cex="http://schemas.microsoft.com/office/word/2018/wordml/cex" xmlns:w16cid="http://schemas.microsoft.com/office/word/2016/wordml/cid" xmlns:w16="http://schemas.microsoft.com/office/word/2018/wordml" xmlns:w16se="http://schemas.microsoft.com/office/word/2015/wordml/symex" xmlns:wpg="http://schemas.microsoft.com/office/word/2010/wordprocessingGroup" xmlns:wpi="http://schemas.microsoft.com/office/word/2010/wordprocessingInk" xmlns:wne="http://schemas.microsoft.com/office/word/2006/wordml" xmlns:wps="http://schemas.microsoft.com/office/word/2010/wordprocessingShape" mc:Ignorable="w14 w15 w16se w16cid w16 w16cex wp14">
+<w:comments xmlns:wpc="http://schemas.microsoft.com/office/word/2010/wordprocessingCanvas" xmlns:cx="http://schemas.microsoft.com/office/drawing/2014/chartex" xmlns:cx1="http://schemas.microsoft.com/office/drawing/2015/9/8/chartex" xmlns:cx2="http://schemas.microsoft.com/office/drawing/2015/10/21/chartex" xmlns:cx3="http://schemas.microsoft.com/office/drawing/2016/5/9/chartex" xmlns:cx4="http://schemas.microsoft.com/office/drawing/2016/5/10/chartex" xmlns:cx5="http://schemas.microsoft.com/office/drawing/2016/5/11/chartex" xmlns:cx6="http://schemas.microsoft.com/office/drawing/2016/5/12/chartex" xmlns:cx7="http://schemas.microsoft.com/office/drawing/2016/5/13/chartex" xmlns:cx8="http://schemas.microsoft.com/office/drawing/2016/5/14/chartex" xmlns:mc="http://schemas.openxmlformats.org/markup-compatibility/2006" xmlns:aink="http://schemas.microsoft.com/office/drawing/2016/ink" xmlns:am3d="http://schemas.microsoft.com/office/drawing/2017/model3d" xmlns:o="urn:schemas-microsoft-com:office:office" xmlns:r="http://schemas.openxmlformats.org/officeDocument/2006/relationships" xmlns:m="http://schemas.openxmlformats.org/officeDocument/2006/math" xmlns:v="urn:schemas-microsoft-com:vml" xmlns:wp14="http://schemas.microsoft.com/office/word/2010/wordprocessingDrawing" xmlns:wp="http://schemas.openxmlformats.org/drawingml/2006/wordprocessingDrawing" xmlns:w10="urn:schemas-microsoft-com:office:word" xmlns:w="http://schemas.openxmlformats.org/wordprocessingml/2006/main" xmlns:w14="http://schemas.microsoft.com/office/word/2010/wordml" xmlns:w15="http://schemas.microsoft.com/office/word/2012/wordml" xmlns:w16cex="http://schemas.microsoft.com/office/word/2018/wordml/cex" xmlns:w16cid="http://schemas.microsoft.com/office/word/2016/wordml/cid" xmlns:w16="http://schemas.microsoft.com/office/word/2018/wordml" xmlns:w16sdtdh="http://schemas.microsoft.com/office/word/2020/wordml/sdtdatahash" xmlns:w16se="http://schemas.microsoft.com/office/word/2015/wordml/symex" xmlns:wpg="http://schemas.microsoft.com/office/word/2010/wordprocessingGroup" xmlns:wpi="http://schemas.microsoft.com/office/word/2010/wordprocessingInk" xmlns:wne="http://schemas.microsoft.com/office/word/2006/wordml" xmlns:wps="http://schemas.microsoft.com/office/word/2010/wordprocessingShape" mc:Ignorable="w14 w15 w16se w16cid w16 w16cex w16sdtdh wp14">
   <w:comment w:id="15" w:author="Rich Piazza" w:date="2021-05-11T17:10:00Z" w:initials="RP">
     <w:p>
       <w:pPr>
@@ -29622,25 +30221,25 @@
 </file>
 
 <file path=word/commentsExtended.xml><?xml version="1.0" encoding="utf-8"?>
-<w15:commentsEx xmlns:wpc="http://schemas.microsoft.com/office/word/2010/wordprocessingCanvas" xmlns:cx="http://schemas.microsoft.com/office/drawing/2014/chartex" xmlns:cx1="http://schemas.microsoft.com/office/drawing/2015/9/8/chartex" xmlns:cx2="http://schemas.microsoft.com/office/drawing/2015/10/21/chartex" xmlns:cx3="http://schemas.microsoft.com/office/drawing/2016/5/9/chartex" xmlns:cx4="http://schemas.microsoft.com/office/drawing/2016/5/10/chartex" xmlns:cx5="http://schemas.microsoft.com/office/drawing/2016/5/11/chartex" xmlns:cx6="http://schemas.microsoft.com/office/drawing/2016/5/12/chartex" xmlns:cx7="http://schemas.microsoft.com/office/drawing/2016/5/13/chartex" xmlns:cx8="http://schemas.microsoft.com/office/drawing/2016/5/14/chartex" xmlns:mc="http://schemas.openxmlformats.org/markup-compatibility/2006" xmlns:aink="http://schemas.microsoft.com/office/drawing/2016/ink" xmlns:am3d="http://schemas.microsoft.com/office/drawing/2017/model3d" xmlns:o="urn:schemas-microsoft-com:office:office" xmlns:r="http://schemas.openxmlformats.org/officeDocument/2006/relationships" xmlns:m="http://schemas.openxmlformats.org/officeDocument/2006/math" xmlns:v="urn:schemas-microsoft-com:vml" xmlns:wp14="http://schemas.microsoft.com/office/word/2010/wordprocessingDrawing" xmlns:wp="http://schemas.openxmlformats.org/drawingml/2006/wordprocessingDrawing" xmlns:w10="urn:schemas-microsoft-com:office:word" xmlns:w="http://schemas.openxmlformats.org/wordprocessingml/2006/main" xmlns:w14="http://schemas.microsoft.com/office/word/2010/wordml" xmlns:w15="http://schemas.microsoft.com/office/word/2012/wordml" xmlns:w16cex="http://schemas.microsoft.com/office/word/2018/wordml/cex" xmlns:w16cid="http://schemas.microsoft.com/office/word/2016/wordml/cid" xmlns:w16="http://schemas.microsoft.com/office/word/2018/wordml" xmlns:w16se="http://schemas.microsoft.com/office/word/2015/wordml/symex" xmlns:wpg="http://schemas.microsoft.com/office/word/2010/wordprocessingGroup" xmlns:wpi="http://schemas.microsoft.com/office/word/2010/wordprocessingInk" xmlns:wne="http://schemas.microsoft.com/office/word/2006/wordml" xmlns:wps="http://schemas.microsoft.com/office/word/2010/wordprocessingShape" mc:Ignorable="w14 w15 w16se w16cid w16 w16cex wp14">
+<w15:commentsEx xmlns:wpc="http://schemas.microsoft.com/office/word/2010/wordprocessingCanvas" xmlns:cx="http://schemas.microsoft.com/office/drawing/2014/chartex" xmlns:cx1="http://schemas.microsoft.com/office/drawing/2015/9/8/chartex" xmlns:cx2="http://schemas.microsoft.com/office/drawing/2015/10/21/chartex" xmlns:cx3="http://schemas.microsoft.com/office/drawing/2016/5/9/chartex" xmlns:cx4="http://schemas.microsoft.com/office/drawing/2016/5/10/chartex" xmlns:cx5="http://schemas.microsoft.com/office/drawing/2016/5/11/chartex" xmlns:cx6="http://schemas.microsoft.com/office/drawing/2016/5/12/chartex" xmlns:cx7="http://schemas.microsoft.com/office/drawing/2016/5/13/chartex" xmlns:cx8="http://schemas.microsoft.com/office/drawing/2016/5/14/chartex" xmlns:mc="http://schemas.openxmlformats.org/markup-compatibility/2006" xmlns:aink="http://schemas.microsoft.com/office/drawing/2016/ink" xmlns:am3d="http://schemas.microsoft.com/office/drawing/2017/model3d" xmlns:o="urn:schemas-microsoft-com:office:office" xmlns:r="http://schemas.openxmlformats.org/officeDocument/2006/relationships" xmlns:m="http://schemas.openxmlformats.org/officeDocument/2006/math" xmlns:v="urn:schemas-microsoft-com:vml" xmlns:wp14="http://schemas.microsoft.com/office/word/2010/wordprocessingDrawing" xmlns:wp="http://schemas.openxmlformats.org/drawingml/2006/wordprocessingDrawing" xmlns:w10="urn:schemas-microsoft-com:office:word" xmlns:w="http://schemas.openxmlformats.org/wordprocessingml/2006/main" xmlns:w14="http://schemas.microsoft.com/office/word/2010/wordml" xmlns:w15="http://schemas.microsoft.com/office/word/2012/wordml" xmlns:w16cex="http://schemas.microsoft.com/office/word/2018/wordml/cex" xmlns:w16cid="http://schemas.microsoft.com/office/word/2016/wordml/cid" xmlns:w16="http://schemas.microsoft.com/office/word/2018/wordml" xmlns:w16sdtdh="http://schemas.microsoft.com/office/word/2020/wordml/sdtdatahash" xmlns:w16se="http://schemas.microsoft.com/office/word/2015/wordml/symex" xmlns:wpg="http://schemas.microsoft.com/office/word/2010/wordprocessingGroup" xmlns:wpi="http://schemas.microsoft.com/office/word/2010/wordprocessingInk" xmlns:wne="http://schemas.microsoft.com/office/word/2006/wordml" xmlns:wps="http://schemas.microsoft.com/office/word/2010/wordprocessingShape" mc:Ignorable="w14 w15 w16se w16cid w16 w16cex w16sdtdh wp14">
   <w15:commentEx w15:paraId="226017BD" w15:done="0"/>
 </w15:commentsEx>
 </file>
 
 <file path=word/commentsExtensible.xml><?xml version="1.0" encoding="utf-8"?>
-<w16cex:commentsExtensible xmlns:wpc="http://schemas.microsoft.com/office/word/2010/wordprocessingCanvas" xmlns:cx="http://schemas.microsoft.com/office/drawing/2014/chartex" xmlns:cx1="http://schemas.microsoft.com/office/drawing/2015/9/8/chartex" xmlns:cx2="http://schemas.microsoft.com/office/drawing/2015/10/21/chartex" xmlns:cx3="http://schemas.microsoft.com/office/drawing/2016/5/9/chartex" xmlns:cx4="http://schemas.microsoft.com/office/drawing/2016/5/10/chartex" xmlns:cx5="http://schemas.microsoft.com/office/drawing/2016/5/11/chartex" xmlns:cx6="http://schemas.microsoft.com/office/drawing/2016/5/12/chartex" xmlns:cx7="http://schemas.microsoft.com/office/drawing/2016/5/13/chartex" xmlns:cx8="http://schemas.microsoft.com/office/drawing/2016/5/14/chartex" xmlns:mc="http://schemas.openxmlformats.org/markup-compatibility/2006" xmlns:aink="http://schemas.microsoft.com/office/drawing/2016/ink" xmlns:am3d="http://schemas.microsoft.com/office/drawing/2017/model3d" xmlns:o="urn:schemas-microsoft-com:office:office" xmlns:r="http://schemas.openxmlformats.org/officeDocument/2006/relationships" xmlns:m="http://schemas.openxmlformats.org/officeDocument/2006/math" xmlns:v="urn:schemas-microsoft-com:vml" xmlns:wp14="http://schemas.microsoft.com/office/word/2010/wordprocessingDrawing" xmlns:wp="http://schemas.openxmlformats.org/drawingml/2006/wordprocessingDrawing" xmlns:w10="urn:schemas-microsoft-com:office:word" xmlns:w="http://schemas.openxmlformats.org/wordprocessingml/2006/main" xmlns:w14="http://schemas.microsoft.com/office/word/2010/wordml" xmlns:w15="http://schemas.microsoft.com/office/word/2012/wordml" xmlns:w16cex="http://schemas.microsoft.com/office/word/2018/wordml/cex" xmlns:w16cid="http://schemas.microsoft.com/office/word/2016/wordml/cid" xmlns:w16="http://schemas.microsoft.com/office/word/2018/wordml" xmlns:w16se="http://schemas.microsoft.com/office/word/2015/wordml/symex" xmlns:wpg="http://schemas.microsoft.com/office/word/2010/wordprocessingGroup" xmlns:wpi="http://schemas.microsoft.com/office/word/2010/wordprocessingInk" xmlns:wne="http://schemas.microsoft.com/office/word/2006/wordml" xmlns:wps="http://schemas.microsoft.com/office/word/2010/wordprocessingShape" mc:Ignorable="w14 w15 w16se w16cid w16 w16cex wp14">
+<w16cex:commentsExtensible xmlns:wpc="http://schemas.microsoft.com/office/word/2010/wordprocessingCanvas" xmlns:cx="http://schemas.microsoft.com/office/drawing/2014/chartex" xmlns:cx1="http://schemas.microsoft.com/office/drawing/2015/9/8/chartex" xmlns:cx2="http://schemas.microsoft.com/office/drawing/2015/10/21/chartex" xmlns:cx3="http://schemas.microsoft.com/office/drawing/2016/5/9/chartex" xmlns:cx4="http://schemas.microsoft.com/office/drawing/2016/5/10/chartex" xmlns:cx5="http://schemas.microsoft.com/office/drawing/2016/5/11/chartex" xmlns:cx6="http://schemas.microsoft.com/office/drawing/2016/5/12/chartex" xmlns:cx7="http://schemas.microsoft.com/office/drawing/2016/5/13/chartex" xmlns:cx8="http://schemas.microsoft.com/office/drawing/2016/5/14/chartex" xmlns:mc="http://schemas.openxmlformats.org/markup-compatibility/2006" xmlns:aink="http://schemas.microsoft.com/office/drawing/2016/ink" xmlns:am3d="http://schemas.microsoft.com/office/drawing/2017/model3d" xmlns:o="urn:schemas-microsoft-com:office:office" xmlns:r="http://schemas.openxmlformats.org/officeDocument/2006/relationships" xmlns:m="http://schemas.openxmlformats.org/officeDocument/2006/math" xmlns:v="urn:schemas-microsoft-com:vml" xmlns:wp14="http://schemas.microsoft.com/office/word/2010/wordprocessingDrawing" xmlns:wp="http://schemas.openxmlformats.org/drawingml/2006/wordprocessingDrawing" xmlns:w10="urn:schemas-microsoft-com:office:word" xmlns:w="http://schemas.openxmlformats.org/wordprocessingml/2006/main" xmlns:w14="http://schemas.microsoft.com/office/word/2010/wordml" xmlns:w15="http://schemas.microsoft.com/office/word/2012/wordml" xmlns:w16cex="http://schemas.microsoft.com/office/word/2018/wordml/cex" xmlns:w16cid="http://schemas.microsoft.com/office/word/2016/wordml/cid" xmlns:w16="http://schemas.microsoft.com/office/word/2018/wordml" xmlns:w16sdtdh="http://schemas.microsoft.com/office/word/2020/wordml/sdtdatahash" xmlns:w16se="http://schemas.microsoft.com/office/word/2015/wordml/symex" xmlns:wpg="http://schemas.microsoft.com/office/word/2010/wordprocessingGroup" xmlns:wpi="http://schemas.microsoft.com/office/word/2010/wordprocessingInk" xmlns:wne="http://schemas.microsoft.com/office/word/2006/wordml" xmlns:wps="http://schemas.microsoft.com/office/word/2010/wordprocessingShape" mc:Ignorable="w14 w15 w16se w16cid w16 w16cex w16sdtdh wp14">
   <w16cex:commentExtensible w16cex:durableId="244538FF" w16cex:dateUtc="2021-05-11T21:10:00Z"/>
 </w16cex:commentsExtensible>
 </file>
 
 <file path=word/commentsIds.xml><?xml version="1.0" encoding="utf-8"?>
-<w16cid:commentsIds xmlns:wpc="http://schemas.microsoft.com/office/word/2010/wordprocessingCanvas" xmlns:cx="http://schemas.microsoft.com/office/drawing/2014/chartex" xmlns:cx1="http://schemas.microsoft.com/office/drawing/2015/9/8/chartex" xmlns:cx2="http://schemas.microsoft.com/office/drawing/2015/10/21/chartex" xmlns:cx3="http://schemas.microsoft.com/office/drawing/2016/5/9/chartex" xmlns:cx4="http://schemas.microsoft.com/office/drawing/2016/5/10/chartex" xmlns:cx5="http://schemas.microsoft.com/office/drawing/2016/5/11/chartex" xmlns:cx6="http://schemas.microsoft.com/office/drawing/2016/5/12/chartex" xmlns:cx7="http://schemas.microsoft.com/office/drawing/2016/5/13/chartex" xmlns:cx8="http://schemas.microsoft.com/office/drawing/2016/5/14/chartex" xmlns:mc="http://schemas.openxmlformats.org/markup-compatibility/2006" xmlns:aink="http://schemas.microsoft.com/office/drawing/2016/ink" xmlns:am3d="http://schemas.microsoft.com/office/drawing/2017/model3d" xmlns:o="urn:schemas-microsoft-com:office:office" xmlns:r="http://schemas.openxmlformats.org/officeDocument/2006/relationships" xmlns:m="http://schemas.openxmlformats.org/officeDocument/2006/math" xmlns:v="urn:schemas-microsoft-com:vml" xmlns:wp14="http://schemas.microsoft.com/office/word/2010/wordprocessingDrawing" xmlns:wp="http://schemas.openxmlformats.org/drawingml/2006/wordprocessingDrawing" xmlns:w10="urn:schemas-microsoft-com:office:word" xmlns:w="http://schemas.openxmlformats.org/wordprocessingml/2006/main" xmlns:w14="http://schemas.microsoft.com/office/word/2010/wordml" xmlns:w15="http://schemas.microsoft.com/office/word/2012/wordml" xmlns:w16cex="http://schemas.microsoft.com/office/word/2018/wordml/cex" xmlns:w16cid="http://schemas.microsoft.com/office/word/2016/wordml/cid" xmlns:w16="http://schemas.microsoft.com/office/word/2018/wordml" xmlns:w16se="http://schemas.microsoft.com/office/word/2015/wordml/symex" xmlns:wpg="http://schemas.microsoft.com/office/word/2010/wordprocessingGroup" xmlns:wpi="http://schemas.microsoft.com/office/word/2010/wordprocessingInk" xmlns:wne="http://schemas.microsoft.com/office/word/2006/wordml" xmlns:wps="http://schemas.microsoft.com/office/word/2010/wordprocessingShape" mc:Ignorable="w14 w15 w16se w16cid w16 w16cex wp14">
+<w16cid:commentsIds xmlns:wpc="http://schemas.microsoft.com/office/word/2010/wordprocessingCanvas" xmlns:cx="http://schemas.microsoft.com/office/drawing/2014/chartex" xmlns:cx1="http://schemas.microsoft.com/office/drawing/2015/9/8/chartex" xmlns:cx2="http://schemas.microsoft.com/office/drawing/2015/10/21/chartex" xmlns:cx3="http://schemas.microsoft.com/office/drawing/2016/5/9/chartex" xmlns:cx4="http://schemas.microsoft.com/office/drawing/2016/5/10/chartex" xmlns:cx5="http://schemas.microsoft.com/office/drawing/2016/5/11/chartex" xmlns:cx6="http://schemas.microsoft.com/office/drawing/2016/5/12/chartex" xmlns:cx7="http://schemas.microsoft.com/office/drawing/2016/5/13/chartex" xmlns:cx8="http://schemas.microsoft.com/office/drawing/2016/5/14/chartex" xmlns:mc="http://schemas.openxmlformats.org/markup-compatibility/2006" xmlns:aink="http://schemas.microsoft.com/office/drawing/2016/ink" xmlns:am3d="http://schemas.microsoft.com/office/drawing/2017/model3d" xmlns:o="urn:schemas-microsoft-com:office:office" xmlns:r="http://schemas.openxmlformats.org/officeDocument/2006/relationships" xmlns:m="http://schemas.openxmlformats.org/officeDocument/2006/math" xmlns:v="urn:schemas-microsoft-com:vml" xmlns:wp14="http://schemas.microsoft.com/office/word/2010/wordprocessingDrawing" xmlns:wp="http://schemas.openxmlformats.org/drawingml/2006/wordprocessingDrawing" xmlns:w10="urn:schemas-microsoft-com:office:word" xmlns:w="http://schemas.openxmlformats.org/wordprocessingml/2006/main" xmlns:w14="http://schemas.microsoft.com/office/word/2010/wordml" xmlns:w15="http://schemas.microsoft.com/office/word/2012/wordml" xmlns:w16cex="http://schemas.microsoft.com/office/word/2018/wordml/cex" xmlns:w16cid="http://schemas.microsoft.com/office/word/2016/wordml/cid" xmlns:w16="http://schemas.microsoft.com/office/word/2018/wordml" xmlns:w16sdtdh="http://schemas.microsoft.com/office/word/2020/wordml/sdtdatahash" xmlns:w16se="http://schemas.microsoft.com/office/word/2015/wordml/symex" xmlns:wpg="http://schemas.microsoft.com/office/word/2010/wordprocessingGroup" xmlns:wpi="http://schemas.microsoft.com/office/word/2010/wordprocessingInk" xmlns:wne="http://schemas.microsoft.com/office/word/2006/wordml" xmlns:wps="http://schemas.microsoft.com/office/word/2010/wordprocessingShape" mc:Ignorable="w14 w15 w16se w16cid w16 w16cex w16sdtdh wp14">
   <w16cid:commentId w16cid:paraId="226017BD" w16cid:durableId="244538FF"/>
 </w16cid:commentsIds>
 </file>
 
 <file path=word/endnotes.xml><?xml version="1.0" encoding="utf-8"?>
-<w:endnotes xmlns:wpc="http://schemas.microsoft.com/office/word/2010/wordprocessingCanvas" xmlns:cx="http://schemas.microsoft.com/office/drawing/2014/chartex" xmlns:cx1="http://schemas.microsoft.com/office/drawing/2015/9/8/chartex" xmlns:cx2="http://schemas.microsoft.com/office/drawing/2015/10/21/chartex" xmlns:cx3="http://schemas.microsoft.com/office/drawing/2016/5/9/chartex" xmlns:cx4="http://schemas.microsoft.com/office/drawing/2016/5/10/chartex" xmlns:cx5="http://schemas.microsoft.com/office/drawing/2016/5/11/chartex" xmlns:cx6="http://schemas.microsoft.com/office/drawing/2016/5/12/chartex" xmlns:cx7="http://schemas.microsoft.com/office/drawing/2016/5/13/chartex" xmlns:cx8="http://schemas.microsoft.com/office/drawing/2016/5/14/chartex" xmlns:mc="http://schemas.openxmlformats.org/markup-compatibility/2006" xmlns:aink="http://schemas.microsoft.com/office/drawing/2016/ink" xmlns:am3d="http://schemas.microsoft.com/office/drawing/2017/model3d" xmlns:o="urn:schemas-microsoft-com:office:office" xmlns:r="http://schemas.openxmlformats.org/officeDocument/2006/relationships" xmlns:m="http://schemas.openxmlformats.org/officeDocument/2006/math" xmlns:v="urn:schemas-microsoft-com:vml" xmlns:wp14="http://schemas.microsoft.com/office/word/2010/wordprocessingDrawing" xmlns:wp="http://schemas.openxmlformats.org/drawingml/2006/wordprocessingDrawing" xmlns:w10="urn:schemas-microsoft-com:office:word" xmlns:w="http://schemas.openxmlformats.org/wordprocessingml/2006/main" xmlns:w14="http://schemas.microsoft.com/office/word/2010/wordml" xmlns:w15="http://schemas.microsoft.com/office/word/2012/wordml" xmlns:w16cex="http://schemas.microsoft.com/office/word/2018/wordml/cex" xmlns:w16cid="http://schemas.microsoft.com/office/word/2016/wordml/cid" xmlns:w16="http://schemas.microsoft.com/office/word/2018/wordml" xmlns:w16se="http://schemas.microsoft.com/office/word/2015/wordml/symex" xmlns:wpg="http://schemas.microsoft.com/office/word/2010/wordprocessingGroup" xmlns:wpi="http://schemas.microsoft.com/office/word/2010/wordprocessingInk" xmlns:wne="http://schemas.microsoft.com/office/word/2006/wordml" xmlns:wps="http://schemas.microsoft.com/office/word/2010/wordprocessingShape" mc:Ignorable="w14 w15 w16se w16cid w16 w16cex wp14">
+<w:endnotes xmlns:wpc="http://schemas.microsoft.com/office/word/2010/wordprocessingCanvas" xmlns:cx="http://schemas.microsoft.com/office/drawing/2014/chartex" xmlns:cx1="http://schemas.microsoft.com/office/drawing/2015/9/8/chartex" xmlns:cx2="http://schemas.microsoft.com/office/drawing/2015/10/21/chartex" xmlns:cx3="http://schemas.microsoft.com/office/drawing/2016/5/9/chartex" xmlns:cx4="http://schemas.microsoft.com/office/drawing/2016/5/10/chartex" xmlns:cx5="http://schemas.microsoft.com/office/drawing/2016/5/11/chartex" xmlns:cx6="http://schemas.microsoft.com/office/drawing/2016/5/12/chartex" xmlns:cx7="http://schemas.microsoft.com/office/drawing/2016/5/13/chartex" xmlns:cx8="http://schemas.microsoft.com/office/drawing/2016/5/14/chartex" xmlns:mc="http://schemas.openxmlformats.org/markup-compatibility/2006" xmlns:aink="http://schemas.microsoft.com/office/drawing/2016/ink" xmlns:am3d="http://schemas.microsoft.com/office/drawing/2017/model3d" xmlns:o="urn:schemas-microsoft-com:office:office" xmlns:r="http://schemas.openxmlformats.org/officeDocument/2006/relationships" xmlns:m="http://schemas.openxmlformats.org/officeDocument/2006/math" xmlns:v="urn:schemas-microsoft-com:vml" xmlns:wp14="http://schemas.microsoft.com/office/word/2010/wordprocessingDrawing" xmlns:wp="http://schemas.openxmlformats.org/drawingml/2006/wordprocessingDrawing" xmlns:w10="urn:schemas-microsoft-com:office:word" xmlns:w="http://schemas.openxmlformats.org/wordprocessingml/2006/main" xmlns:w14="http://schemas.microsoft.com/office/word/2010/wordml" xmlns:w15="http://schemas.microsoft.com/office/word/2012/wordml" xmlns:w16cex="http://schemas.microsoft.com/office/word/2018/wordml/cex" xmlns:w16cid="http://schemas.microsoft.com/office/word/2016/wordml/cid" xmlns:w16="http://schemas.microsoft.com/office/word/2018/wordml" xmlns:w16sdtdh="http://schemas.microsoft.com/office/word/2020/wordml/sdtdatahash" xmlns:w16se="http://schemas.microsoft.com/office/word/2015/wordml/symex" xmlns:wpg="http://schemas.microsoft.com/office/word/2010/wordprocessingGroup" xmlns:wpi="http://schemas.microsoft.com/office/word/2010/wordprocessingInk" xmlns:wne="http://schemas.microsoft.com/office/word/2006/wordml" xmlns:wps="http://schemas.microsoft.com/office/word/2010/wordprocessingShape" mc:Ignorable="w14 w15 w16se w16cid w16 w16cex w16sdtdh wp14">
   <w:endnote w:type="separator" w:id="-1">
     <w:p>
       <w:r>
@@ -29659,7 +30258,7 @@
 </file>
 
 <file path=word/footer1.xml><?xml version="1.0" encoding="utf-8"?>
-<w:ftr xmlns:wpc="http://schemas.microsoft.com/office/word/2010/wordprocessingCanvas" xmlns:cx="http://schemas.microsoft.com/office/drawing/2014/chartex" xmlns:cx1="http://schemas.microsoft.com/office/drawing/2015/9/8/chartex" xmlns:cx2="http://schemas.microsoft.com/office/drawing/2015/10/21/chartex" xmlns:cx3="http://schemas.microsoft.com/office/drawing/2016/5/9/chartex" xmlns:cx4="http://schemas.microsoft.com/office/drawing/2016/5/10/chartex" xmlns:cx5="http://schemas.microsoft.com/office/drawing/2016/5/11/chartex" xmlns:cx6="http://schemas.microsoft.com/office/drawing/2016/5/12/chartex" xmlns:cx7="http://schemas.microsoft.com/office/drawing/2016/5/13/chartex" xmlns:cx8="http://schemas.microsoft.com/office/drawing/2016/5/14/chartex" xmlns:mc="http://schemas.openxmlformats.org/markup-compatibility/2006" xmlns:aink="http://schemas.microsoft.com/office/drawing/2016/ink" xmlns:am3d="http://schemas.microsoft.com/office/drawing/2017/model3d" xmlns:o="urn:schemas-microsoft-com:office:office" xmlns:r="http://schemas.openxmlformats.org/officeDocument/2006/relationships" xmlns:m="http://schemas.openxmlformats.org/officeDocument/2006/math" xmlns:v="urn:schemas-microsoft-com:vml" xmlns:wp14="http://schemas.microsoft.com/office/word/2010/wordprocessingDrawing" xmlns:wp="http://schemas.openxmlformats.org/drawingml/2006/wordprocessingDrawing" xmlns:w10="urn:schemas-microsoft-com:office:word" xmlns:w="http://schemas.openxmlformats.org/wordprocessingml/2006/main" xmlns:w14="http://schemas.microsoft.com/office/word/2010/wordml" xmlns:w15="http://schemas.microsoft.com/office/word/2012/wordml" xmlns:w16cex="http://schemas.microsoft.com/office/word/2018/wordml/cex" xmlns:w16cid="http://schemas.microsoft.com/office/word/2016/wordml/cid" xmlns:w16="http://schemas.microsoft.com/office/word/2018/wordml" xmlns:w16se="http://schemas.microsoft.com/office/word/2015/wordml/symex" xmlns:wpg="http://schemas.microsoft.com/office/word/2010/wordprocessingGroup" xmlns:wpi="http://schemas.microsoft.com/office/word/2010/wordprocessingInk" xmlns:wne="http://schemas.microsoft.com/office/word/2006/wordml" xmlns:wps="http://schemas.microsoft.com/office/word/2010/wordprocessingShape" mc:Ignorable="w14 w15 w16se w16cid w16 w16cex wp14">
+<w:ftr xmlns:wpc="http://schemas.microsoft.com/office/word/2010/wordprocessingCanvas" xmlns:cx="http://schemas.microsoft.com/office/drawing/2014/chartex" xmlns:cx1="http://schemas.microsoft.com/office/drawing/2015/9/8/chartex" xmlns:cx2="http://schemas.microsoft.com/office/drawing/2015/10/21/chartex" xmlns:cx3="http://schemas.microsoft.com/office/drawing/2016/5/9/chartex" xmlns:cx4="http://schemas.microsoft.com/office/drawing/2016/5/10/chartex" xmlns:cx5="http://schemas.microsoft.com/office/drawing/2016/5/11/chartex" xmlns:cx6="http://schemas.microsoft.com/office/drawing/2016/5/12/chartex" xmlns:cx7="http://schemas.microsoft.com/office/drawing/2016/5/13/chartex" xmlns:cx8="http://schemas.microsoft.com/office/drawing/2016/5/14/chartex" xmlns:mc="http://schemas.openxmlformats.org/markup-compatibility/2006" xmlns:aink="http://schemas.microsoft.com/office/drawing/2016/ink" xmlns:am3d="http://schemas.microsoft.com/office/drawing/2017/model3d" xmlns:o="urn:schemas-microsoft-com:office:office" xmlns:r="http://schemas.openxmlformats.org/officeDocument/2006/relationships" xmlns:m="http://schemas.openxmlformats.org/officeDocument/2006/math" xmlns:v="urn:schemas-microsoft-com:vml" xmlns:wp14="http://schemas.microsoft.com/office/word/2010/wordprocessingDrawing" xmlns:wp="http://schemas.openxmlformats.org/drawingml/2006/wordprocessingDrawing" xmlns:w10="urn:schemas-microsoft-com:office:word" xmlns:w="http://schemas.openxmlformats.org/wordprocessingml/2006/main" xmlns:w14="http://schemas.microsoft.com/office/word/2010/wordml" xmlns:w15="http://schemas.microsoft.com/office/word/2012/wordml" xmlns:w16cex="http://schemas.microsoft.com/office/word/2018/wordml/cex" xmlns:w16cid="http://schemas.microsoft.com/office/word/2016/wordml/cid" xmlns:w16="http://schemas.microsoft.com/office/word/2018/wordml" xmlns:w16sdtdh="http://schemas.microsoft.com/office/word/2020/wordml/sdtdatahash" xmlns:w16se="http://schemas.microsoft.com/office/word/2015/wordml/symex" xmlns:wpg="http://schemas.microsoft.com/office/word/2010/wordprocessingGroup" xmlns:wpi="http://schemas.microsoft.com/office/word/2010/wordprocessingInk" xmlns:wne="http://schemas.microsoft.com/office/word/2006/wordml" xmlns:wps="http://schemas.microsoft.com/office/word/2010/wordprocessingShape" mc:Ignorable="w14 w15 w16se w16cid w16 w16cex w16sdtdh wp14">
   <w:sdt>
     <w:sdtPr>
       <w:rPr>
@@ -29715,7 +30314,7 @@
 </file>
 
 <file path=word/footer2.xml><?xml version="1.0" encoding="utf-8"?>
-<w:ftr xmlns:wpc="http://schemas.microsoft.com/office/word/2010/wordprocessingCanvas" xmlns:cx="http://schemas.microsoft.com/office/drawing/2014/chartex" xmlns:cx1="http://schemas.microsoft.com/office/drawing/2015/9/8/chartex" xmlns:cx2="http://schemas.microsoft.com/office/drawing/2015/10/21/chartex" xmlns:cx3="http://schemas.microsoft.com/office/drawing/2016/5/9/chartex" xmlns:cx4="http://schemas.microsoft.com/office/drawing/2016/5/10/chartex" xmlns:cx5="http://schemas.microsoft.com/office/drawing/2016/5/11/chartex" xmlns:cx6="http://schemas.microsoft.com/office/drawing/2016/5/12/chartex" xmlns:cx7="http://schemas.microsoft.com/office/drawing/2016/5/13/chartex" xmlns:cx8="http://schemas.microsoft.com/office/drawing/2016/5/14/chartex" xmlns:mc="http://schemas.openxmlformats.org/markup-compatibility/2006" xmlns:aink="http://schemas.microsoft.com/office/drawing/2016/ink" xmlns:am3d="http://schemas.microsoft.com/office/drawing/2017/model3d" xmlns:o="urn:schemas-microsoft-com:office:office" xmlns:r="http://schemas.openxmlformats.org/officeDocument/2006/relationships" xmlns:m="http://schemas.openxmlformats.org/officeDocument/2006/math" xmlns:v="urn:schemas-microsoft-com:vml" xmlns:wp14="http://schemas.microsoft.com/office/word/2010/wordprocessingDrawing" xmlns:wp="http://schemas.openxmlformats.org/drawingml/2006/wordprocessingDrawing" xmlns:w10="urn:schemas-microsoft-com:office:word" xmlns:w="http://schemas.openxmlformats.org/wordprocessingml/2006/main" xmlns:w14="http://schemas.microsoft.com/office/word/2010/wordml" xmlns:w15="http://schemas.microsoft.com/office/word/2012/wordml" xmlns:w16cex="http://schemas.microsoft.com/office/word/2018/wordml/cex" xmlns:w16cid="http://schemas.microsoft.com/office/word/2016/wordml/cid" xmlns:w16="http://schemas.microsoft.com/office/word/2018/wordml" xmlns:w16se="http://schemas.microsoft.com/office/word/2015/wordml/symex" xmlns:wpg="http://schemas.microsoft.com/office/word/2010/wordprocessingGroup" xmlns:wpi="http://schemas.microsoft.com/office/word/2010/wordprocessingInk" xmlns:wne="http://schemas.microsoft.com/office/word/2006/wordml" xmlns:wps="http://schemas.microsoft.com/office/word/2010/wordprocessingShape" mc:Ignorable="w14 w15 w16se w16cid w16 w16cex wp14">
+<w:ftr xmlns:wpc="http://schemas.microsoft.com/office/word/2010/wordprocessingCanvas" xmlns:cx="http://schemas.microsoft.com/office/drawing/2014/chartex" xmlns:cx1="http://schemas.microsoft.com/office/drawing/2015/9/8/chartex" xmlns:cx2="http://schemas.microsoft.com/office/drawing/2015/10/21/chartex" xmlns:cx3="http://schemas.microsoft.com/office/drawing/2016/5/9/chartex" xmlns:cx4="http://schemas.microsoft.com/office/drawing/2016/5/10/chartex" xmlns:cx5="http://schemas.microsoft.com/office/drawing/2016/5/11/chartex" xmlns:cx6="http://schemas.microsoft.com/office/drawing/2016/5/12/chartex" xmlns:cx7="http://schemas.microsoft.com/office/drawing/2016/5/13/chartex" xmlns:cx8="http://schemas.microsoft.com/office/drawing/2016/5/14/chartex" xmlns:mc="http://schemas.openxmlformats.org/markup-compatibility/2006" xmlns:aink="http://schemas.microsoft.com/office/drawing/2016/ink" xmlns:am3d="http://schemas.microsoft.com/office/drawing/2017/model3d" xmlns:o="urn:schemas-microsoft-com:office:office" xmlns:r="http://schemas.openxmlformats.org/officeDocument/2006/relationships" xmlns:m="http://schemas.openxmlformats.org/officeDocument/2006/math" xmlns:v="urn:schemas-microsoft-com:vml" xmlns:wp14="http://schemas.microsoft.com/office/word/2010/wordprocessingDrawing" xmlns:wp="http://schemas.openxmlformats.org/drawingml/2006/wordprocessingDrawing" xmlns:w10="urn:schemas-microsoft-com:office:word" xmlns:w="http://schemas.openxmlformats.org/wordprocessingml/2006/main" xmlns:w14="http://schemas.microsoft.com/office/word/2010/wordml" xmlns:w15="http://schemas.microsoft.com/office/word/2012/wordml" xmlns:w16cex="http://schemas.microsoft.com/office/word/2018/wordml/cex" xmlns:w16cid="http://schemas.microsoft.com/office/word/2016/wordml/cid" xmlns:w16="http://schemas.microsoft.com/office/word/2018/wordml" xmlns:w16sdtdh="http://schemas.microsoft.com/office/word/2020/wordml/sdtdatahash" xmlns:w16se="http://schemas.microsoft.com/office/word/2015/wordml/symex" xmlns:wpg="http://schemas.microsoft.com/office/word/2010/wordprocessingGroup" xmlns:wpi="http://schemas.microsoft.com/office/word/2010/wordprocessingInk" xmlns:wne="http://schemas.microsoft.com/office/word/2006/wordml" xmlns:wps="http://schemas.microsoft.com/office/word/2010/wordprocessingShape" mc:Ignorable="w14 w15 w16se w16cid w16 w16cex w16sdtdh wp14">
   <w:sdt>
     <w:sdtPr>
       <w:rPr>
@@ -29784,7 +30383,7 @@
 </file>
 
 <file path=word/footnotes.xml><?xml version="1.0" encoding="utf-8"?>
-<w:footnotes xmlns:wpc="http://schemas.microsoft.com/office/word/2010/wordprocessingCanvas" xmlns:cx="http://schemas.microsoft.com/office/drawing/2014/chartex" xmlns:cx1="http://schemas.microsoft.com/office/drawing/2015/9/8/chartex" xmlns:cx2="http://schemas.microsoft.com/office/drawing/2015/10/21/chartex" xmlns:cx3="http://schemas.microsoft.com/office/drawing/2016/5/9/chartex" xmlns:cx4="http://schemas.microsoft.com/office/drawing/2016/5/10/chartex" xmlns:cx5="http://schemas.microsoft.com/office/drawing/2016/5/11/chartex" xmlns:cx6="http://schemas.microsoft.com/office/drawing/2016/5/12/chartex" xmlns:cx7="http://schemas.microsoft.com/office/drawing/2016/5/13/chartex" xmlns:cx8="http://schemas.microsoft.com/office/drawing/2016/5/14/chartex" xmlns:mc="http://schemas.openxmlformats.org/markup-compatibility/2006" xmlns:aink="http://schemas.microsoft.com/office/drawing/2016/ink" xmlns:am3d="http://schemas.microsoft.com/office/drawing/2017/model3d" xmlns:o="urn:schemas-microsoft-com:office:office" xmlns:r="http://schemas.openxmlformats.org/officeDocument/2006/relationships" xmlns:m="http://schemas.openxmlformats.org/officeDocument/2006/math" xmlns:v="urn:schemas-microsoft-com:vml" xmlns:wp14="http://schemas.microsoft.com/office/word/2010/wordprocessingDrawing" xmlns:wp="http://schemas.openxmlformats.org/drawingml/2006/wordprocessingDrawing" xmlns:w10="urn:schemas-microsoft-com:office:word" xmlns:w="http://schemas.openxmlformats.org/wordprocessingml/2006/main" xmlns:w14="http://schemas.microsoft.com/office/word/2010/wordml" xmlns:w15="http://schemas.microsoft.com/office/word/2012/wordml" xmlns:w16cex="http://schemas.microsoft.com/office/word/2018/wordml/cex" xmlns:w16cid="http://schemas.microsoft.com/office/word/2016/wordml/cid" xmlns:w16="http://schemas.microsoft.com/office/word/2018/wordml" xmlns:w16se="http://schemas.microsoft.com/office/word/2015/wordml/symex" xmlns:wpg="http://schemas.microsoft.com/office/word/2010/wordprocessingGroup" xmlns:wpi="http://schemas.microsoft.com/office/word/2010/wordprocessingInk" xmlns:wne="http://schemas.microsoft.com/office/word/2006/wordml" xmlns:wps="http://schemas.microsoft.com/office/word/2010/wordprocessingShape" mc:Ignorable="w14 w15 w16se w16cid w16 w16cex wp14">
+<w:footnotes xmlns:wpc="http://schemas.microsoft.com/office/word/2010/wordprocessingCanvas" xmlns:cx="http://schemas.microsoft.com/office/drawing/2014/chartex" xmlns:cx1="http://schemas.microsoft.com/office/drawing/2015/9/8/chartex" xmlns:cx2="http://schemas.microsoft.com/office/drawing/2015/10/21/chartex" xmlns:cx3="http://schemas.microsoft.com/office/drawing/2016/5/9/chartex" xmlns:cx4="http://schemas.microsoft.com/office/drawing/2016/5/10/chartex" xmlns:cx5="http://schemas.microsoft.com/office/drawing/2016/5/11/chartex" xmlns:cx6="http://schemas.microsoft.com/office/drawing/2016/5/12/chartex" xmlns:cx7="http://schemas.microsoft.com/office/drawing/2016/5/13/chartex" xmlns:cx8="http://schemas.microsoft.com/office/drawing/2016/5/14/chartex" xmlns:mc="http://schemas.openxmlformats.org/markup-compatibility/2006" xmlns:aink="http://schemas.microsoft.com/office/drawing/2016/ink" xmlns:am3d="http://schemas.microsoft.com/office/drawing/2017/model3d" xmlns:o="urn:schemas-microsoft-com:office:office" xmlns:r="http://schemas.openxmlformats.org/officeDocument/2006/relationships" xmlns:m="http://schemas.openxmlformats.org/officeDocument/2006/math" xmlns:v="urn:schemas-microsoft-com:vml" xmlns:wp14="http://schemas.microsoft.com/office/word/2010/wordprocessingDrawing" xmlns:wp="http://schemas.openxmlformats.org/drawingml/2006/wordprocessingDrawing" xmlns:w10="urn:schemas-microsoft-com:office:word" xmlns:w="http://schemas.openxmlformats.org/wordprocessingml/2006/main" xmlns:w14="http://schemas.microsoft.com/office/word/2010/wordml" xmlns:w15="http://schemas.microsoft.com/office/word/2012/wordml" xmlns:w16cex="http://schemas.microsoft.com/office/word/2018/wordml/cex" xmlns:w16cid="http://schemas.microsoft.com/office/word/2016/wordml/cid" xmlns:w16="http://schemas.microsoft.com/office/word/2018/wordml" xmlns:w16sdtdh="http://schemas.microsoft.com/office/word/2020/wordml/sdtdatahash" xmlns:w16se="http://schemas.microsoft.com/office/word/2015/wordml/symex" xmlns:wpg="http://schemas.microsoft.com/office/word/2010/wordprocessingGroup" xmlns:wpi="http://schemas.microsoft.com/office/word/2010/wordprocessingInk" xmlns:wne="http://schemas.microsoft.com/office/word/2006/wordml" xmlns:wps="http://schemas.microsoft.com/office/word/2010/wordprocessingShape" mc:Ignorable="w14 w15 w16se w16cid w16 w16cex w16sdtdh wp14">
   <w:footnote w:type="separator" w:id="-1">
     <w:p>
       <w:r>
@@ -29910,7 +30509,7 @@
 </file>
 
 <file path=word/numbering.xml><?xml version="1.0" encoding="utf-8"?>
-<w:numbering xmlns:wpc="http://schemas.microsoft.com/office/word/2010/wordprocessingCanvas" xmlns:cx="http://schemas.microsoft.com/office/drawing/2014/chartex" xmlns:cx1="http://schemas.microsoft.com/office/drawing/2015/9/8/chartex" xmlns:cx2="http://schemas.microsoft.com/office/drawing/2015/10/21/chartex" xmlns:cx3="http://schemas.microsoft.com/office/drawing/2016/5/9/chartex" xmlns:cx4="http://schemas.microsoft.com/office/drawing/2016/5/10/chartex" xmlns:cx5="http://schemas.microsoft.com/office/drawing/2016/5/11/chartex" xmlns:cx6="http://schemas.microsoft.com/office/drawing/2016/5/12/chartex" xmlns:cx7="http://schemas.microsoft.com/office/drawing/2016/5/13/chartex" xmlns:cx8="http://schemas.microsoft.com/office/drawing/2016/5/14/chartex" xmlns:mc="http://schemas.openxmlformats.org/markup-compatibility/2006" xmlns:aink="http://schemas.microsoft.com/office/drawing/2016/ink" xmlns:am3d="http://schemas.microsoft.com/office/drawing/2017/model3d" xmlns:o="urn:schemas-microsoft-com:office:office" xmlns:r="http://schemas.openxmlformats.org/officeDocument/2006/relationships" xmlns:m="http://schemas.openxmlformats.org/officeDocument/2006/math" xmlns:v="urn:schemas-microsoft-com:vml" xmlns:wp14="http://schemas.microsoft.com/office/word/2010/wordprocessingDrawing" xmlns:wp="http://schemas.openxmlformats.org/drawingml/2006/wordprocessingDrawing" xmlns:w10="urn:schemas-microsoft-com:office:word" xmlns:w="http://schemas.openxmlformats.org/wordprocessingml/2006/main" xmlns:w14="http://schemas.microsoft.com/office/word/2010/wordml" xmlns:w15="http://schemas.microsoft.com/office/word/2012/wordml" xmlns:w16cex="http://schemas.microsoft.com/office/word/2018/wordml/cex" xmlns:w16cid="http://schemas.microsoft.com/office/word/2016/wordml/cid" xmlns:w16="http://schemas.microsoft.com/office/word/2018/wordml" xmlns:w16se="http://schemas.microsoft.com/office/word/2015/wordml/symex" xmlns:wpg="http://schemas.microsoft.com/office/word/2010/wordprocessingGroup" xmlns:wpi="http://schemas.microsoft.com/office/word/2010/wordprocessingInk" xmlns:wne="http://schemas.microsoft.com/office/word/2006/wordml" xmlns:wps="http://schemas.microsoft.com/office/word/2010/wordprocessingShape" mc:Ignorable="w14 w15 w16se w16cid w16 w16cex wp14">
+<w:numbering xmlns:wpc="http://schemas.microsoft.com/office/word/2010/wordprocessingCanvas" xmlns:cx="http://schemas.microsoft.com/office/drawing/2014/chartex" xmlns:cx1="http://schemas.microsoft.com/office/drawing/2015/9/8/chartex" xmlns:cx2="http://schemas.microsoft.com/office/drawing/2015/10/21/chartex" xmlns:cx3="http://schemas.microsoft.com/office/drawing/2016/5/9/chartex" xmlns:cx4="http://schemas.microsoft.com/office/drawing/2016/5/10/chartex" xmlns:cx5="http://schemas.microsoft.com/office/drawing/2016/5/11/chartex" xmlns:cx6="http://schemas.microsoft.com/office/drawing/2016/5/12/chartex" xmlns:cx7="http://schemas.microsoft.com/office/drawing/2016/5/13/chartex" xmlns:cx8="http://schemas.microsoft.com/office/drawing/2016/5/14/chartex" xmlns:mc="http://schemas.openxmlformats.org/markup-compatibility/2006" xmlns:aink="http://schemas.microsoft.com/office/drawing/2016/ink" xmlns:am3d="http://schemas.microsoft.com/office/drawing/2017/model3d" xmlns:o="urn:schemas-microsoft-com:office:office" xmlns:r="http://schemas.openxmlformats.org/officeDocument/2006/relationships" xmlns:m="http://schemas.openxmlformats.org/officeDocument/2006/math" xmlns:v="urn:schemas-microsoft-com:vml" xmlns:wp14="http://schemas.microsoft.com/office/word/2010/wordprocessingDrawing" xmlns:wp="http://schemas.openxmlformats.org/drawingml/2006/wordprocessingDrawing" xmlns:w10="urn:schemas-microsoft-com:office:word" xmlns:w="http://schemas.openxmlformats.org/wordprocessingml/2006/main" xmlns:w14="http://schemas.microsoft.com/office/word/2010/wordml" xmlns:w15="http://schemas.microsoft.com/office/word/2012/wordml" xmlns:w16cex="http://schemas.microsoft.com/office/word/2018/wordml/cex" xmlns:w16cid="http://schemas.microsoft.com/office/word/2016/wordml/cid" xmlns:w16="http://schemas.microsoft.com/office/word/2018/wordml" xmlns:w16sdtdh="http://schemas.microsoft.com/office/word/2020/wordml/sdtdatahash" xmlns:w16se="http://schemas.microsoft.com/office/word/2015/wordml/symex" xmlns:wpg="http://schemas.microsoft.com/office/word/2010/wordprocessingGroup" xmlns:wpi="http://schemas.microsoft.com/office/word/2010/wordprocessingInk" xmlns:wne="http://schemas.microsoft.com/office/word/2006/wordml" xmlns:wps="http://schemas.microsoft.com/office/word/2010/wordprocessingShape" mc:Ignorable="w14 w15 w16se w16cid w16 w16cex w16sdtdh wp14">
   <w:abstractNum w:abstractNumId="0" w15:restartNumberingAfterBreak="0">
     <w:nsid w:val="01694ECB"/>
     <w:multiLevelType w:val="hybridMultilevel"/>
@@ -30959,7 +31558,7 @@
 </file>
 
 <file path=word/people.xml><?xml version="1.0" encoding="utf-8"?>
-<w15:people xmlns:wpc="http://schemas.microsoft.com/office/word/2010/wordprocessingCanvas" xmlns:cx="http://schemas.microsoft.com/office/drawing/2014/chartex" xmlns:cx1="http://schemas.microsoft.com/office/drawing/2015/9/8/chartex" xmlns:cx2="http://schemas.microsoft.com/office/drawing/2015/10/21/chartex" xmlns:cx3="http://schemas.microsoft.com/office/drawing/2016/5/9/chartex" xmlns:cx4="http://schemas.microsoft.com/office/drawing/2016/5/10/chartex" xmlns:cx5="http://schemas.microsoft.com/office/drawing/2016/5/11/chartex" xmlns:cx6="http://schemas.microsoft.com/office/drawing/2016/5/12/chartex" xmlns:cx7="http://schemas.microsoft.com/office/drawing/2016/5/13/chartex" xmlns:cx8="http://schemas.microsoft.com/office/drawing/2016/5/14/chartex" xmlns:mc="http://schemas.openxmlformats.org/markup-compatibility/2006" xmlns:aink="http://schemas.microsoft.com/office/drawing/2016/ink" xmlns:am3d="http://schemas.microsoft.com/office/drawing/2017/model3d" xmlns:o="urn:schemas-microsoft-com:office:office" xmlns:r="http://schemas.openxmlformats.org/officeDocument/2006/relationships" xmlns:m="http://schemas.openxmlformats.org/officeDocument/2006/math" xmlns:v="urn:schemas-microsoft-com:vml" xmlns:wp14="http://schemas.microsoft.com/office/word/2010/wordprocessingDrawing" xmlns:wp="http://schemas.openxmlformats.org/drawingml/2006/wordprocessingDrawing" xmlns:w10="urn:schemas-microsoft-com:office:word" xmlns:w="http://schemas.openxmlformats.org/wordprocessingml/2006/main" xmlns:w14="http://schemas.microsoft.com/office/word/2010/wordml" xmlns:w15="http://schemas.microsoft.com/office/word/2012/wordml" xmlns:w16cex="http://schemas.microsoft.com/office/word/2018/wordml/cex" xmlns:w16cid="http://schemas.microsoft.com/office/word/2016/wordml/cid" xmlns:w16="http://schemas.microsoft.com/office/word/2018/wordml" xmlns:w16se="http://schemas.microsoft.com/office/word/2015/wordml/symex" xmlns:wpg="http://schemas.microsoft.com/office/word/2010/wordprocessingGroup" xmlns:wpi="http://schemas.microsoft.com/office/word/2010/wordprocessingInk" xmlns:wne="http://schemas.microsoft.com/office/word/2006/wordml" xmlns:wps="http://schemas.microsoft.com/office/word/2010/wordprocessingShape" mc:Ignorable="w14 w15 w16se w16cid w16 w16cex wp14">
+<w15:people xmlns:wpc="http://schemas.microsoft.com/office/word/2010/wordprocessingCanvas" xmlns:cx="http://schemas.microsoft.com/office/drawing/2014/chartex" xmlns:cx1="http://schemas.microsoft.com/office/drawing/2015/9/8/chartex" xmlns:cx2="http://schemas.microsoft.com/office/drawing/2015/10/21/chartex" xmlns:cx3="http://schemas.microsoft.com/office/drawing/2016/5/9/chartex" xmlns:cx4="http://schemas.microsoft.com/office/drawing/2016/5/10/chartex" xmlns:cx5="http://schemas.microsoft.com/office/drawing/2016/5/11/chartex" xmlns:cx6="http://schemas.microsoft.com/office/drawing/2016/5/12/chartex" xmlns:cx7="http://schemas.microsoft.com/office/drawing/2016/5/13/chartex" xmlns:cx8="http://schemas.microsoft.com/office/drawing/2016/5/14/chartex" xmlns:mc="http://schemas.openxmlformats.org/markup-compatibility/2006" xmlns:aink="http://schemas.microsoft.com/office/drawing/2016/ink" xmlns:am3d="http://schemas.microsoft.com/office/drawing/2017/model3d" xmlns:o="urn:schemas-microsoft-com:office:office" xmlns:r="http://schemas.openxmlformats.org/officeDocument/2006/relationships" xmlns:m="http://schemas.openxmlformats.org/officeDocument/2006/math" xmlns:v="urn:schemas-microsoft-com:vml" xmlns:wp14="http://schemas.microsoft.com/office/word/2010/wordprocessingDrawing" xmlns:wp="http://schemas.openxmlformats.org/drawingml/2006/wordprocessingDrawing" xmlns:w10="urn:schemas-microsoft-com:office:word" xmlns:w="http://schemas.openxmlformats.org/wordprocessingml/2006/main" xmlns:w14="http://schemas.microsoft.com/office/word/2010/wordml" xmlns:w15="http://schemas.microsoft.com/office/word/2012/wordml" xmlns:w16cex="http://schemas.microsoft.com/office/word/2018/wordml/cex" xmlns:w16cid="http://schemas.microsoft.com/office/word/2016/wordml/cid" xmlns:w16="http://schemas.microsoft.com/office/word/2018/wordml" xmlns:w16sdtdh="http://schemas.microsoft.com/office/word/2020/wordml/sdtdatahash" xmlns:w16se="http://schemas.microsoft.com/office/word/2015/wordml/symex" xmlns:wpg="http://schemas.microsoft.com/office/word/2010/wordprocessingGroup" xmlns:wpi="http://schemas.microsoft.com/office/word/2010/wordprocessingInk" xmlns:wne="http://schemas.microsoft.com/office/word/2006/wordml" xmlns:wps="http://schemas.microsoft.com/office/word/2010/wordprocessingShape" mc:Ignorable="w14 w15 w16se w16cid w16 w16cex w16sdtdh wp14">
   <w15:person w15:author="Rich Piazza">
     <w15:presenceInfo w15:providerId="AD" w15:userId="S::rpiazza@mitre.org::76aaa1f9-12a1-472e-bae3-fd745eca6365"/>
   </w15:person>
@@ -30967,7 +31566,7 @@
 </file>
 
 <file path=word/styles.xml><?xml version="1.0" encoding="utf-8"?>
-<w:styles xmlns:mc="http://schemas.openxmlformats.org/markup-compatibility/2006" xmlns:r="http://schemas.openxmlformats.org/officeDocument/2006/relationships" xmlns:w="http://schemas.openxmlformats.org/wordprocessingml/2006/main" xmlns:w14="http://schemas.microsoft.com/office/word/2010/wordml" xmlns:w15="http://schemas.microsoft.com/office/word/2012/wordml" xmlns:w16cex="http://schemas.microsoft.com/office/word/2018/wordml/cex" xmlns:w16cid="http://schemas.microsoft.com/office/word/2016/wordml/cid" xmlns:w16="http://schemas.microsoft.com/office/word/2018/wordml" xmlns:w16se="http://schemas.microsoft.com/office/word/2015/wordml/symex" mc:Ignorable="w14 w15 w16se w16cid w16 w16cex">
+<w:styles xmlns:mc="http://schemas.openxmlformats.org/markup-compatibility/2006" xmlns:r="http://schemas.openxmlformats.org/officeDocument/2006/relationships" xmlns:w="http://schemas.openxmlformats.org/wordprocessingml/2006/main" xmlns:w14="http://schemas.microsoft.com/office/word/2010/wordml" xmlns:w15="http://schemas.microsoft.com/office/word/2012/wordml" xmlns:w16cex="http://schemas.microsoft.com/office/word/2018/wordml/cex" xmlns:w16cid="http://schemas.microsoft.com/office/word/2016/wordml/cid" xmlns:w16="http://schemas.microsoft.com/office/word/2018/wordml" xmlns:w16sdtdh="http://schemas.microsoft.com/office/word/2020/wordml/sdtdatahash" xmlns:w16se="http://schemas.microsoft.com/office/word/2015/wordml/symex" mc:Ignorable="w14 w15 w16se w16cid w16 w16cex w16sdtdh">
   <w:docDefaults>
     <w:rPrDefault>
       <w:rPr>
@@ -32400,18 +32999,18 @@
 </file>
 
 <file path=customXml/item2.xml><?xml version="1.0" encoding="utf-8"?>
+<p:properties xmlns:p="http://schemas.microsoft.com/office/2006/metadata/properties" xmlns:xsi="http://www.w3.org/2001/XMLSchema-instance" xmlns:pc="http://schemas.microsoft.com/office/infopath/2007/PartnerControls">
+  <documentManagement/>
+</p:properties>
+</file>
+
+<file path=customXml/item3.xml><?xml version="1.0" encoding="utf-8"?>
 <?mso-contentType ?>
 <FormTemplates xmlns="http://schemas.microsoft.com/sharepoint/v3/contenttype/forms">
   <Display>DocumentLibraryForm</Display>
   <Edit>DocumentLibraryForm</Edit>
   <New>DocumentLibraryForm</New>
 </FormTemplates>
-</file>
-
-<file path=customXml/item3.xml><?xml version="1.0" encoding="utf-8"?>
-<p:properties xmlns:p="http://schemas.microsoft.com/office/2006/metadata/properties" xmlns:xsi="http://www.w3.org/2001/XMLSchema-instance" xmlns:pc="http://schemas.microsoft.com/office/infopath/2007/PartnerControls">
-  <documentManagement/>
-</p:properties>
 </file>
 
 <file path=customXml/itemProps1.xml><?xml version="1.0" encoding="utf-8"?>
@@ -32434,18 +33033,18 @@
 </file>
 
 <file path=customXml/itemProps2.xml><?xml version="1.0" encoding="utf-8"?>
-<ds:datastoreItem xmlns:ds="http://schemas.openxmlformats.org/officeDocument/2006/customXml" ds:itemID="{743A347F-3241-45D6-9FC5-DD052D02935B}">
-  <ds:schemaRefs>
-    <ds:schemaRef ds:uri="http://schemas.microsoft.com/sharepoint/v3/contenttype/forms"/>
-  </ds:schemaRefs>
-</ds:datastoreItem>
-</file>
-
-<file path=customXml/itemProps3.xml><?xml version="1.0" encoding="utf-8"?>
 <ds:datastoreItem xmlns:ds="http://schemas.openxmlformats.org/officeDocument/2006/customXml" ds:itemID="{17EB8AC5-C07E-42BE-9318-B444E46FAF6D}">
   <ds:schemaRefs>
     <ds:schemaRef ds:uri="http://schemas.microsoft.com/office/2006/metadata/properties"/>
     <ds:schemaRef ds:uri="http://schemas.microsoft.com/office/infopath/2007/PartnerControls"/>
   </ds:schemaRefs>
 </ds:datastoreItem>
+</file>
+
+<file path=customXml/itemProps3.xml><?xml version="1.0" encoding="utf-8"?>
+<ds:datastoreItem xmlns:ds="http://schemas.openxmlformats.org/officeDocument/2006/customXml" ds:itemID="{743A347F-3241-45D6-9FC5-DD052D02935B}">
+  <ds:schemaRefs>
+    <ds:schemaRef ds:uri="http://schemas.microsoft.com/sharepoint/v3/contenttype/forms"/>
+  </ds:schemaRefs>
+</ds:datastoreItem>
 </file>
</xml_diff>

<commit_message>
added reg exp for identifier property
</commit_message>
<xml_diff>
--- a/extension-definition-specifications/acs-data-markings/STIX-2.1-ACS-marking-definition.docx
+++ b/extension-definition-specifications/acs-data-markings/STIX-2.1-ACS-marking-definition.docx
@@ -1,6 +1,6 @@
 
 <file path=word/document.xml><?xml version="1.0" encoding="utf-8"?>
-<w:document xmlns:wpc="http://schemas.microsoft.com/office/word/2010/wordprocessingCanvas" xmlns:cx="http://schemas.microsoft.com/office/drawing/2014/chartex" xmlns:cx1="http://schemas.microsoft.com/office/drawing/2015/9/8/chartex" xmlns:cx2="http://schemas.microsoft.com/office/drawing/2015/10/21/chartex" xmlns:cx3="http://schemas.microsoft.com/office/drawing/2016/5/9/chartex" xmlns:cx4="http://schemas.microsoft.com/office/drawing/2016/5/10/chartex" xmlns:cx5="http://schemas.microsoft.com/office/drawing/2016/5/11/chartex" xmlns:cx6="http://schemas.microsoft.com/office/drawing/2016/5/12/chartex" xmlns:cx7="http://schemas.microsoft.com/office/drawing/2016/5/13/chartex" xmlns:cx8="http://schemas.microsoft.com/office/drawing/2016/5/14/chartex" xmlns:mc="http://schemas.openxmlformats.org/markup-compatibility/2006" xmlns:aink="http://schemas.microsoft.com/office/drawing/2016/ink" xmlns:am3d="http://schemas.microsoft.com/office/drawing/2017/model3d" xmlns:o="urn:schemas-microsoft-com:office:office" xmlns:r="http://schemas.openxmlformats.org/officeDocument/2006/relationships" xmlns:m="http://schemas.openxmlformats.org/officeDocument/2006/math" xmlns:v="urn:schemas-microsoft-com:vml" xmlns:wp14="http://schemas.microsoft.com/office/word/2010/wordprocessingDrawing" xmlns:wp="http://schemas.openxmlformats.org/drawingml/2006/wordprocessingDrawing" xmlns:w10="urn:schemas-microsoft-com:office:word" xmlns:w="http://schemas.openxmlformats.org/wordprocessingml/2006/main" xmlns:w14="http://schemas.microsoft.com/office/word/2010/wordml" xmlns:w15="http://schemas.microsoft.com/office/word/2012/wordml" xmlns:w16cex="http://schemas.microsoft.com/office/word/2018/wordml/cex" xmlns:w16cid="http://schemas.microsoft.com/office/word/2016/wordml/cid" xmlns:w16="http://schemas.microsoft.com/office/word/2018/wordml" xmlns:w16sdtdh="http://schemas.microsoft.com/office/word/2020/wordml/sdtdatahash" xmlns:w16se="http://schemas.microsoft.com/office/word/2015/wordml/symex" xmlns:wpg="http://schemas.microsoft.com/office/word/2010/wordprocessingGroup" xmlns:wpi="http://schemas.microsoft.com/office/word/2010/wordprocessingInk" xmlns:wne="http://schemas.microsoft.com/office/word/2006/wordml" xmlns:wps="http://schemas.microsoft.com/office/word/2010/wordprocessingShape" mc:Ignorable="w14 w15 w16se w16cid w16 w16cex w16sdtdh wp14">
+<w:document xmlns:wpc="http://schemas.microsoft.com/office/word/2010/wordprocessingCanvas" xmlns:cx="http://schemas.microsoft.com/office/drawing/2014/chartex" xmlns:cx1="http://schemas.microsoft.com/office/drawing/2015/9/8/chartex" xmlns:cx2="http://schemas.microsoft.com/office/drawing/2015/10/21/chartex" xmlns:cx3="http://schemas.microsoft.com/office/drawing/2016/5/9/chartex" xmlns:cx4="http://schemas.microsoft.com/office/drawing/2016/5/10/chartex" xmlns:cx5="http://schemas.microsoft.com/office/drawing/2016/5/11/chartex" xmlns:cx6="http://schemas.microsoft.com/office/drawing/2016/5/12/chartex" xmlns:cx7="http://schemas.microsoft.com/office/drawing/2016/5/13/chartex" xmlns:cx8="http://schemas.microsoft.com/office/drawing/2016/5/14/chartex" xmlns:mc="http://schemas.openxmlformats.org/markup-compatibility/2006" xmlns:aink="http://schemas.microsoft.com/office/drawing/2016/ink" xmlns:am3d="http://schemas.microsoft.com/office/drawing/2017/model3d" xmlns:o="urn:schemas-microsoft-com:office:office" xmlns:oel="http://schemas.microsoft.com/office/2019/extlst" xmlns:r="http://schemas.openxmlformats.org/officeDocument/2006/relationships" xmlns:m="http://schemas.openxmlformats.org/officeDocument/2006/math" xmlns:v="urn:schemas-microsoft-com:vml" xmlns:wp14="http://schemas.microsoft.com/office/word/2010/wordprocessingDrawing" xmlns:wp="http://schemas.openxmlformats.org/drawingml/2006/wordprocessingDrawing" xmlns:w10="urn:schemas-microsoft-com:office:word" xmlns:w="http://schemas.openxmlformats.org/wordprocessingml/2006/main" xmlns:w14="http://schemas.microsoft.com/office/word/2010/wordml" xmlns:w15="http://schemas.microsoft.com/office/word/2012/wordml" xmlns:w16cex="http://schemas.microsoft.com/office/word/2018/wordml/cex" xmlns:w16cid="http://schemas.microsoft.com/office/word/2016/wordml/cid" xmlns:w16="http://schemas.microsoft.com/office/word/2018/wordml" xmlns:w16sdtdh="http://schemas.microsoft.com/office/word/2020/wordml/sdtdatahash" xmlns:w16se="http://schemas.microsoft.com/office/word/2015/wordml/symex" xmlns:wpg="http://schemas.microsoft.com/office/word/2010/wordprocessingGroup" xmlns:wpi="http://schemas.microsoft.com/office/word/2010/wordprocessingInk" xmlns:wne="http://schemas.microsoft.com/office/word/2006/wordml" xmlns:wps="http://schemas.microsoft.com/office/word/2010/wordprocessingShape" mc:Ignorable="w14 w15 w16se w16cid w16 w16cex w16sdtdh wp14">
   <w:body>
     <w:p>
       <w:pPr>
@@ -22,7 +22,7 @@
         <w:rPr>
           <w:noProof/>
         </w:rPr>
-        <w:pict w14:anchorId="0870415A">
+        <w:pict w14:anchorId="3E046A3E">
           <v:rect id="_x0000_i1025" alt="" style="width:468pt;height:.05pt;mso-width-percent:0;mso-height-percent:0;mso-width-percent:0;mso-height-percent:0" o:hralign="center" o:hrstd="t" o:hr="t" fillcolor="#a0a0a0" stroked="f"/>
         </w:pict>
       </w:r>
@@ -983,7 +983,44 @@
               </w:pBdr>
             </w:pPr>
             <w:r>
-              <w:t xml:space="preserve">This required property holds a single unique identifier associated with the resource. This value can be used for tracking data provenance, executing data retraction, and enforcing auditing requirements. The Resource Identifier will use a format that includes a prefix and an RFC4122 suffix. The prefix used will include the ISA common prefix (GUIDE prefix). The ISA has been assigned a GUIDE7 (Globally Unique Identifier for Everything) prefix of 19001 for production and 999191 for test use. It is recommended that RFC 4122 Version 4 UUIDs be used for the suffix; however, other versions are permitted. </w:t>
+              <w:t xml:space="preserve">This required property holds a single unique identifier associated with the resource. This value can be used for tracking data provenance, executing data retraction, and enforcing auditing requirements. The Resource Identifier </w:t>
+            </w:r>
+            <w:r>
+              <w:rPr>
+                <w:b/>
+                <w:bCs/>
+              </w:rPr>
+              <w:t>MUST</w:t>
+            </w:r>
+            <w:r>
+              <w:t xml:space="preserve"> use a format that includes a prefix and an RFC4122 suffix. The prefix used will include the ISA common prefix (GUIDE prefix). The ISA has been assigned a GUIDE (Globally Unique Identifier for Everything) prefix of 19001 for production and 999191 for test use.</w:t>
+            </w:r>
+          </w:p>
+          <w:p>
+            <w:pPr>
+              <w:widowControl w:val="0"/>
+              <w:pBdr>
+                <w:top w:val="nil"/>
+                <w:left w:val="nil"/>
+                <w:bottom w:val="nil"/>
+                <w:right w:val="nil"/>
+                <w:between w:val="nil"/>
+              </w:pBdr>
+            </w:pPr>
+          </w:p>
+          <w:p>
+            <w:pPr>
+              <w:widowControl w:val="0"/>
+              <w:pBdr>
+                <w:top w:val="nil"/>
+                <w:left w:val="nil"/>
+                <w:bottom w:val="nil"/>
+                <w:right w:val="nil"/>
+                <w:between w:val="nil"/>
+              </w:pBdr>
+            </w:pPr>
+            <w:r>
+              <w:t xml:space="preserve">It is recommended that RFC 4122 Version 4 UUIDs be used for the suffix; however, other versions are permitted. </w:t>
             </w:r>
           </w:p>
         </w:tc>
@@ -1133,6 +1170,7 @@
               </w:pBdr>
             </w:pPr>
             <w:r>
+              <w:lastRenderedPageBreak/>
               <w:t xml:space="preserve">Note that the </w:t>
             </w:r>
             <w:r>
@@ -1142,11 +1180,7 @@
               <w:t>name</w:t>
             </w:r>
             <w:r>
-              <w:t xml:space="preserve"> property in no </w:t>
-            </w:r>
-            <w:r>
-              <w:lastRenderedPageBreak/>
-              <w:t xml:space="preserve">way defines the data marking. It is simply provided as a convenience for users. </w:t>
+              <w:t xml:space="preserve"> property in no way defines the data marking. It is simply provided as a convenience for users. </w:t>
             </w:r>
           </w:p>
         </w:tc>
@@ -1717,11 +1751,8 @@
               <w:t xml:space="preserve"> </w:t>
             </w:r>
             <w:r>
-              <w:t xml:space="preserve">may be created to specify the </w:t>
-            </w:r>
-            <w:r>
               <w:lastRenderedPageBreak/>
-              <w:t xml:space="preserve">originator. </w:t>
+              <w:t xml:space="preserve">may be created to specify the originator. </w:t>
             </w:r>
           </w:p>
           <w:p>
@@ -2319,6 +2350,7 @@
                 <w:sz w:val="22"/>
                 <w:szCs w:val="22"/>
               </w:rPr>
+              <w:lastRenderedPageBreak/>
               <w:t>urn:isa</w:t>
             </w:r>
             <w:proofErr w:type="gramEnd"/>
@@ -2374,7 +2406,6 @@
                 <w:sz w:val="22"/>
                 <w:szCs w:val="22"/>
               </w:rPr>
-              <w:lastRenderedPageBreak/>
               <w:t>urn:isa</w:t>
             </w:r>
             <w:proofErr w:type="gramEnd"/>
@@ -2556,7 +2587,6 @@
                 <w:shd w:val="clear" w:color="auto" w:fill="F9F2F4"/>
               </w:rPr>
             </w:pPr>
-            <w:proofErr w:type="spellStart"/>
             <w:r>
               <w:rPr>
                 <w:rFonts w:ascii="Consolas" w:eastAsia="Consolas" w:hAnsi="Consolas" w:cs="Consolas"/>
@@ -2566,19 +2596,7 @@
                 <w:szCs w:val="20"/>
                 <w:shd w:val="clear" w:color="auto" w:fill="F9F2F4"/>
               </w:rPr>
-              <w:t>isa</w:t>
-            </w:r>
-            <w:proofErr w:type="spellEnd"/>
-            <w:r>
-              <w:rPr>
-                <w:rFonts w:ascii="Consolas" w:eastAsia="Consolas" w:hAnsi="Consolas" w:cs="Consolas"/>
-                <w:iCs/>
-                <w:color w:val="C7254E"/>
-                <w:sz w:val="20"/>
-                <w:szCs w:val="20"/>
-                <w:shd w:val="clear" w:color="auto" w:fill="F9F2F4"/>
-              </w:rPr>
-              <w:t>-</w:t>
+              <w:t>isa-</w:t>
             </w:r>
             <w:proofErr w:type="spellStart"/>
             <w:r>
@@ -2783,7 +2801,6 @@
                 <w:shd w:val="clear" w:color="auto" w:fill="F9F2F4"/>
               </w:rPr>
             </w:pPr>
-            <w:proofErr w:type="spellStart"/>
             <w:r>
               <w:rPr>
                 <w:rFonts w:ascii="Consolas" w:eastAsia="Consolas" w:hAnsi="Consolas" w:cs="Consolas"/>
@@ -2793,19 +2810,7 @@
                 <w:szCs w:val="20"/>
                 <w:shd w:val="clear" w:color="auto" w:fill="F9F2F4"/>
               </w:rPr>
-              <w:t>isa</w:t>
-            </w:r>
-            <w:proofErr w:type="spellEnd"/>
-            <w:r>
-              <w:rPr>
-                <w:rFonts w:ascii="Consolas" w:eastAsia="Consolas" w:hAnsi="Consolas" w:cs="Consolas"/>
-                <w:iCs/>
-                <w:color w:val="C7254E"/>
-                <w:sz w:val="20"/>
-                <w:szCs w:val="20"/>
-                <w:shd w:val="clear" w:color="auto" w:fill="F9F2F4"/>
-              </w:rPr>
-              <w:t>-</w:t>
+              <w:t>isa-</w:t>
             </w:r>
             <w:proofErr w:type="spellStart"/>
             <w:r>
@@ -3011,7 +3016,6 @@
                 <w:shd w:val="clear" w:color="auto" w:fill="F9F2F4"/>
               </w:rPr>
             </w:pPr>
-            <w:proofErr w:type="spellStart"/>
             <w:r>
               <w:rPr>
                 <w:rFonts w:ascii="Consolas" w:eastAsia="Consolas" w:hAnsi="Consolas" w:cs="Consolas"/>
@@ -3021,19 +3025,7 @@
                 <w:szCs w:val="20"/>
                 <w:shd w:val="clear" w:color="auto" w:fill="F9F2F4"/>
               </w:rPr>
-              <w:t>isa</w:t>
-            </w:r>
-            <w:proofErr w:type="spellEnd"/>
-            <w:r>
-              <w:rPr>
-                <w:rFonts w:ascii="Consolas" w:eastAsia="Consolas" w:hAnsi="Consolas" w:cs="Consolas"/>
-                <w:iCs/>
-                <w:color w:val="C7254E"/>
-                <w:sz w:val="20"/>
-                <w:szCs w:val="20"/>
-                <w:shd w:val="clear" w:color="auto" w:fill="F9F2F4"/>
-              </w:rPr>
-              <w:t>-</w:t>
+              <w:t>isa-</w:t>
             </w:r>
             <w:proofErr w:type="spellStart"/>
             <w:r>
@@ -3084,11 +3076,11 @@
               </w:pBdr>
             </w:pPr>
             <w:r>
-              <w:t xml:space="preserve">This property provides the declassification instructions associated with an original or derived classification for generating a classification authority block for presentation of a classified resource </w:t>
+              <w:t xml:space="preserve">This property provides the declassification instructions associated with an original or derived classification for generating </w:t>
             </w:r>
             <w:r>
               <w:lastRenderedPageBreak/>
-              <w:t xml:space="preserve">to an operator. </w:t>
+              <w:t xml:space="preserve">a classification authority block for presentation of a classified resource to an operator. </w:t>
             </w:r>
           </w:p>
           <w:p>
@@ -3226,7 +3218,6 @@
                 <w:shd w:val="clear" w:color="auto" w:fill="F9F2F4"/>
               </w:rPr>
             </w:pPr>
-            <w:proofErr w:type="spellStart"/>
             <w:r>
               <w:rPr>
                 <w:rFonts w:ascii="Consolas" w:eastAsia="Consolas" w:hAnsi="Consolas" w:cs="Consolas"/>
@@ -3236,19 +3227,7 @@
                 <w:szCs w:val="20"/>
                 <w:shd w:val="clear" w:color="auto" w:fill="F9F2F4"/>
               </w:rPr>
-              <w:t>isa</w:t>
-            </w:r>
-            <w:proofErr w:type="spellEnd"/>
-            <w:r>
-              <w:rPr>
-                <w:rFonts w:ascii="Consolas" w:eastAsia="Consolas" w:hAnsi="Consolas" w:cs="Consolas"/>
-                <w:iCs/>
-                <w:color w:val="C7254E"/>
-                <w:sz w:val="20"/>
-                <w:szCs w:val="20"/>
-                <w:shd w:val="clear" w:color="auto" w:fill="F9F2F4"/>
-              </w:rPr>
-              <w:t>-</w:t>
+              <w:t>isa-</w:t>
             </w:r>
             <w:proofErr w:type="spellStart"/>
             <w:r>
@@ -3528,7 +3507,6 @@
                 <w:shd w:val="clear" w:color="auto" w:fill="F9F2F4"/>
               </w:rPr>
             </w:pPr>
-            <w:proofErr w:type="spellStart"/>
             <w:r>
               <w:rPr>
                 <w:rFonts w:ascii="Consolas" w:eastAsia="Consolas" w:hAnsi="Consolas" w:cs="Consolas"/>
@@ -3538,19 +3516,7 @@
                 <w:szCs w:val="20"/>
                 <w:shd w:val="clear" w:color="auto" w:fill="F9F2F4"/>
               </w:rPr>
-              <w:t>isa</w:t>
-            </w:r>
-            <w:proofErr w:type="spellEnd"/>
-            <w:r>
-              <w:rPr>
-                <w:rFonts w:ascii="Consolas" w:eastAsia="Consolas" w:hAnsi="Consolas" w:cs="Consolas"/>
-                <w:iCs/>
-                <w:color w:val="C7254E"/>
-                <w:sz w:val="20"/>
-                <w:szCs w:val="20"/>
-                <w:shd w:val="clear" w:color="auto" w:fill="F9F2F4"/>
-              </w:rPr>
-              <w:t>-</w:t>
+              <w:t>isa-</w:t>
             </w:r>
             <w:proofErr w:type="spellStart"/>
             <w:r>
@@ -3689,11 +3655,7 @@
               <w:t xml:space="preserve"> </w:t>
             </w:r>
             <w:r>
-              <w:t xml:space="preserve">be present </w:t>
-            </w:r>
-            <w:r>
-              <w:lastRenderedPageBreak/>
-              <w:t xml:space="preserve">if the </w:t>
+              <w:t xml:space="preserve">be present if the </w:t>
             </w:r>
             <w:proofErr w:type="spellStart"/>
             <w:r>
@@ -3870,7 +3832,6 @@
             <w:r>
               <w:t xml:space="preserve">of type </w:t>
             </w:r>
-            <w:proofErr w:type="spellStart"/>
             <w:r>
               <w:rPr>
                 <w:rFonts w:ascii="Consolas" w:eastAsia="Consolas" w:hAnsi="Consolas" w:cs="Consolas"/>
@@ -3880,19 +3841,7 @@
                 <w:szCs w:val="20"/>
                 <w:shd w:val="clear" w:color="auto" w:fill="F9F2F4"/>
               </w:rPr>
-              <w:t>isa</w:t>
-            </w:r>
-            <w:proofErr w:type="spellEnd"/>
-            <w:r>
-              <w:rPr>
-                <w:rFonts w:ascii="Consolas" w:eastAsia="Consolas" w:hAnsi="Consolas" w:cs="Consolas"/>
-                <w:iCs/>
-                <w:color w:val="C7254E"/>
-                <w:sz w:val="20"/>
-                <w:szCs w:val="20"/>
-                <w:shd w:val="clear" w:color="auto" w:fill="F9F2F4"/>
-              </w:rPr>
-              <w:t>-</w:t>
+              <w:t>isa-</w:t>
             </w:r>
             <w:proofErr w:type="spellStart"/>
             <w:r>
@@ -4079,7 +4028,6 @@
             <w:r>
               <w:t xml:space="preserve">of type </w:t>
             </w:r>
-            <w:proofErr w:type="spellStart"/>
             <w:r>
               <w:rPr>
                 <w:rFonts w:ascii="Consolas" w:eastAsia="Consolas" w:hAnsi="Consolas" w:cs="Consolas"/>
@@ -4090,20 +4038,7 @@
                 <w:szCs w:val="20"/>
                 <w:shd w:val="clear" w:color="auto" w:fill="F9F2F4"/>
               </w:rPr>
-              <w:t>isa</w:t>
-            </w:r>
-            <w:proofErr w:type="spellEnd"/>
-            <w:r>
-              <w:rPr>
-                <w:rFonts w:ascii="Consolas" w:eastAsia="Consolas" w:hAnsi="Consolas" w:cs="Consolas"/>
-                <w:bCs/>
-                <w:iCs/>
-                <w:color w:val="C7254E"/>
-                <w:sz w:val="20"/>
-                <w:szCs w:val="20"/>
-                <w:shd w:val="clear" w:color="auto" w:fill="F9F2F4"/>
-              </w:rPr>
-              <w:t>-</w:t>
+              <w:t>isa-</w:t>
             </w:r>
             <w:proofErr w:type="spellStart"/>
             <w:r>
@@ -4296,7 +4231,6 @@
                 <w:shd w:val="clear" w:color="auto" w:fill="F9F2F4"/>
               </w:rPr>
             </w:pPr>
-            <w:proofErr w:type="spellStart"/>
             <w:r>
               <w:rPr>
                 <w:rFonts w:ascii="Consolas" w:eastAsia="Consolas" w:hAnsi="Consolas" w:cs="Consolas"/>
@@ -4306,19 +4240,7 @@
                 <w:szCs w:val="20"/>
                 <w:shd w:val="clear" w:color="auto" w:fill="F9F2F4"/>
               </w:rPr>
-              <w:t>isa</w:t>
-            </w:r>
-            <w:proofErr w:type="spellEnd"/>
-            <w:r>
-              <w:rPr>
-                <w:rFonts w:ascii="Consolas" w:eastAsia="Consolas" w:hAnsi="Consolas" w:cs="Consolas"/>
-                <w:iCs/>
-                <w:color w:val="C7254E"/>
-                <w:sz w:val="20"/>
-                <w:szCs w:val="20"/>
-                <w:shd w:val="clear" w:color="auto" w:fill="F9F2F4"/>
-              </w:rPr>
-              <w:t>-</w:t>
+              <w:t>isa-</w:t>
             </w:r>
             <w:proofErr w:type="spellStart"/>
             <w:r>
@@ -4452,7 +4374,6 @@
       <w:r>
         <w:t xml:space="preserve"> </w:t>
       </w:r>
-      <w:proofErr w:type="spellStart"/>
       <w:r>
         <w:rPr>
           <w:rFonts w:ascii="Consolas" w:eastAsia="Consolas" w:hAnsi="Consolas" w:cs="Consolas"/>
@@ -4461,18 +4382,7 @@
           <w:color w:val="C7254E"/>
           <w:shd w:val="clear" w:color="auto" w:fill="F9F2F4"/>
         </w:rPr>
-        <w:t>isa</w:t>
-      </w:r>
-      <w:proofErr w:type="spellEnd"/>
-      <w:r>
-        <w:rPr>
-          <w:rFonts w:ascii="Consolas" w:eastAsia="Consolas" w:hAnsi="Consolas" w:cs="Consolas"/>
-          <w:bCs/>
-          <w:iCs/>
-          <w:color w:val="C7254E"/>
-          <w:shd w:val="clear" w:color="auto" w:fill="F9F2F4"/>
-        </w:rPr>
-        <w:t>-</w:t>
+        <w:t>isa-</w:t>
       </w:r>
       <w:proofErr w:type="spellStart"/>
       <w:r>
@@ -5144,6 +5054,7 @@
       </w:pPr>
       <w:bookmarkStart w:id="17" w:name="_Toc528065168"/>
       <w:r>
+        <w:lastRenderedPageBreak/>
         <w:t>2</w:t>
       </w:r>
       <w:r>
@@ -5196,7 +5107,6 @@
       <w:r>
         <w:t xml:space="preserve"> </w:t>
       </w:r>
-      <w:proofErr w:type="spellStart"/>
       <w:r>
         <w:rPr>
           <w:rFonts w:ascii="Consolas" w:eastAsia="Consolas" w:hAnsi="Consolas" w:cs="Consolas"/>
@@ -5205,18 +5115,7 @@
           <w:color w:val="C7254E"/>
           <w:shd w:val="clear" w:color="auto" w:fill="F9F2F4"/>
         </w:rPr>
-        <w:t>isa</w:t>
-      </w:r>
-      <w:proofErr w:type="spellEnd"/>
-      <w:r>
-        <w:rPr>
-          <w:rFonts w:ascii="Consolas" w:eastAsia="Consolas" w:hAnsi="Consolas" w:cs="Consolas"/>
-          <w:bCs/>
-          <w:iCs/>
-          <w:color w:val="C7254E"/>
-          <w:shd w:val="clear" w:color="auto" w:fill="F9F2F4"/>
-        </w:rPr>
-        <w:t>-</w:t>
+        <w:t>isa-</w:t>
       </w:r>
       <w:proofErr w:type="spellStart"/>
       <w:r>
@@ -5310,7 +5209,6 @@
                 <w:b/>
                 <w:color w:val="FFFFFF"/>
               </w:rPr>
-              <w:lastRenderedPageBreak/>
               <w:t>Property Name</w:t>
             </w:r>
           </w:p>
@@ -5835,7 +5733,6 @@
       <w:r>
         <w:t xml:space="preserve"> </w:t>
       </w:r>
-      <w:proofErr w:type="spellStart"/>
       <w:r>
         <w:rPr>
           <w:rFonts w:ascii="Consolas" w:eastAsia="Consolas" w:hAnsi="Consolas" w:cs="Consolas"/>
@@ -5844,18 +5741,7 @@
           <w:color w:val="C7254E"/>
           <w:shd w:val="clear" w:color="auto" w:fill="F9F2F4"/>
         </w:rPr>
-        <w:t>isa</w:t>
-      </w:r>
-      <w:proofErr w:type="spellEnd"/>
-      <w:r>
-        <w:rPr>
-          <w:rFonts w:ascii="Consolas" w:eastAsia="Consolas" w:hAnsi="Consolas" w:cs="Consolas"/>
-          <w:bCs/>
-          <w:iCs/>
-          <w:color w:val="C7254E"/>
-          <w:shd w:val="clear" w:color="auto" w:fill="F9F2F4"/>
-        </w:rPr>
-        <w:t>-</w:t>
+        <w:t>isa-</w:t>
       </w:r>
       <w:proofErr w:type="spellStart"/>
       <w:r>
@@ -6436,6 +6322,7 @@
                 <w:szCs w:val="20"/>
                 <w:shd w:val="clear" w:color="auto" w:fill="F9F2F4"/>
               </w:rPr>
+              <w:lastRenderedPageBreak/>
               <w:t>timestamp</w:t>
             </w:r>
           </w:p>
@@ -6463,7 +6350,11 @@
               </w:pBdr>
             </w:pPr>
             <w:r>
-              <w:t>This property contains the date upon which a resource will be automatically declassified if not exempt</w:t>
+              <w:t xml:space="preserve">This property contains the date upon </w:t>
+            </w:r>
+            <w:r>
+              <w:lastRenderedPageBreak/>
+              <w:t>which a resource will be automatically declassified if not exempt</w:t>
             </w:r>
             <w:r>
               <w:t>.</w:t>
@@ -6504,6 +6395,7 @@
                 <w:sz w:val="18"/>
                 <w:szCs w:val="18"/>
               </w:rPr>
+              <w:lastRenderedPageBreak/>
               <w:t>declass_event</w:t>
             </w:r>
             <w:proofErr w:type="spellEnd"/>
@@ -6580,7 +6472,6 @@
                 <w:szCs w:val="20"/>
                 <w:shd w:val="clear" w:color="auto" w:fill="F9F2F4"/>
               </w:rPr>
-              <w:lastRenderedPageBreak/>
               <w:t>string</w:t>
             </w:r>
           </w:p>
@@ -6608,11 +6499,7 @@
               </w:pBdr>
             </w:pPr>
             <w:r>
-              <w:t xml:space="preserve">This property contains the future </w:t>
-            </w:r>
-            <w:r>
-              <w:lastRenderedPageBreak/>
-              <w:t>occurrence upon which a resource will be automatically declassified if not exempt</w:t>
+              <w:t>This property contains the future occurrence upon which a resource will be automatically declassified if not exempt</w:t>
             </w:r>
             <w:r>
               <w:t>.</w:t>
@@ -6626,7 +6513,6 @@
         <w:pStyle w:val="Heading2"/>
       </w:pPr>
       <w:r>
-        <w:lastRenderedPageBreak/>
         <w:t>2</w:t>
       </w:r>
       <w:r>
@@ -6678,7 +6564,6 @@
       <w:r>
         <w:t xml:space="preserve"> </w:t>
       </w:r>
-      <w:proofErr w:type="spellStart"/>
       <w:r>
         <w:rPr>
           <w:rFonts w:ascii="Consolas" w:eastAsia="Consolas" w:hAnsi="Consolas" w:cs="Consolas"/>
@@ -6687,18 +6572,7 @@
           <w:color w:val="C7254E"/>
           <w:shd w:val="clear" w:color="auto" w:fill="F9F2F4"/>
         </w:rPr>
-        <w:t>isa</w:t>
-      </w:r>
-      <w:proofErr w:type="spellEnd"/>
-      <w:r>
-        <w:rPr>
-          <w:rFonts w:ascii="Consolas" w:eastAsia="Consolas" w:hAnsi="Consolas" w:cs="Consolas"/>
-          <w:bCs/>
-          <w:iCs/>
-          <w:color w:val="C7254E"/>
-          <w:shd w:val="clear" w:color="auto" w:fill="F9F2F4"/>
-        </w:rPr>
-        <w:t>-</w:t>
+        <w:t>isa-</w:t>
       </w:r>
       <w:proofErr w:type="spellStart"/>
       <w:r>
@@ -7226,7 +7100,6 @@
       <w:r>
         <w:t xml:space="preserve"> </w:t>
       </w:r>
-      <w:proofErr w:type="spellStart"/>
       <w:r>
         <w:rPr>
           <w:rFonts w:ascii="Consolas" w:eastAsia="Consolas" w:hAnsi="Consolas" w:cs="Consolas"/>
@@ -7235,18 +7108,7 @@
           <w:color w:val="C7254E"/>
           <w:shd w:val="clear" w:color="auto" w:fill="F9F2F4"/>
         </w:rPr>
-        <w:t>isa</w:t>
-      </w:r>
-      <w:proofErr w:type="spellEnd"/>
-      <w:r>
-        <w:rPr>
-          <w:rFonts w:ascii="Consolas" w:eastAsia="Consolas" w:hAnsi="Consolas" w:cs="Consolas"/>
-          <w:bCs/>
-          <w:iCs/>
-          <w:color w:val="C7254E"/>
-          <w:shd w:val="clear" w:color="auto" w:fill="F9F2F4"/>
-        </w:rPr>
-        <w:t>-</w:t>
+        <w:t>isa-</w:t>
       </w:r>
       <w:proofErr w:type="spellStart"/>
       <w:r>
@@ -7758,7 +7620,6 @@
       <w:r>
         <w:t xml:space="preserve"> </w:t>
       </w:r>
-      <w:proofErr w:type="spellStart"/>
       <w:r>
         <w:rPr>
           <w:rFonts w:ascii="Consolas" w:eastAsia="Consolas" w:hAnsi="Consolas" w:cs="Consolas"/>
@@ -7767,18 +7628,7 @@
           <w:color w:val="C7254E"/>
           <w:shd w:val="clear" w:color="auto" w:fill="F9F2F4"/>
         </w:rPr>
-        <w:t>isa</w:t>
-      </w:r>
-      <w:proofErr w:type="spellEnd"/>
-      <w:r>
-        <w:rPr>
-          <w:rFonts w:ascii="Consolas" w:eastAsia="Consolas" w:hAnsi="Consolas" w:cs="Consolas"/>
-          <w:bCs/>
-          <w:iCs/>
-          <w:color w:val="C7254E"/>
-          <w:shd w:val="clear" w:color="auto" w:fill="F9F2F4"/>
-        </w:rPr>
-        <w:t>-</w:t>
+        <w:t>isa-</w:t>
       </w:r>
       <w:proofErr w:type="spellStart"/>
       <w:r>
@@ -8028,6 +7878,7 @@
               </w:rPr>
             </w:pPr>
             <w:r>
+              <w:lastRenderedPageBreak/>
               <w:t>(required)</w:t>
             </w:r>
           </w:p>
@@ -8066,6 +7917,7 @@
                 <w:szCs w:val="20"/>
                 <w:shd w:val="clear" w:color="auto" w:fill="F9F2F4"/>
               </w:rPr>
+              <w:lastRenderedPageBreak/>
               <w:t>open-vocab</w:t>
             </w:r>
             <w:proofErr w:type="gramEnd"/>
@@ -8097,7 +7949,11 @@
               <w:t xml:space="preserve">This property indicates </w:t>
             </w:r>
             <w:r>
-              <w:t>the action that may be taken when the access privilege is allowed.</w:t>
+              <w:t xml:space="preserve">the action </w:t>
+            </w:r>
+            <w:r>
+              <w:lastRenderedPageBreak/>
+              <w:t>that may be taken when the access privilege is allowed.</w:t>
             </w:r>
           </w:p>
           <w:p>
@@ -8124,11 +7980,7 @@
               </w:pBdr>
             </w:pPr>
             <w:r>
-              <w:t xml:space="preserve">This is an open vocabulary and </w:t>
-            </w:r>
-            <w:r>
-              <w:lastRenderedPageBreak/>
-              <w:t xml:space="preserve">values </w:t>
+              <w:t xml:space="preserve">This is an open vocabulary and values </w:t>
             </w:r>
             <w:r>
               <w:rPr>
@@ -8140,7 +7992,6 @@
             <w:r>
               <w:t xml:space="preserve"> come from </w:t>
             </w:r>
-            <w:proofErr w:type="spellStart"/>
             <w:r>
               <w:rPr>
                 <w:rFonts w:ascii="Consolas" w:eastAsia="Consolas" w:hAnsi="Consolas" w:cs="Consolas"/>
@@ -8149,18 +8000,7 @@
                 <w:szCs w:val="20"/>
                 <w:shd w:val="clear" w:color="auto" w:fill="F9F2F4"/>
               </w:rPr>
-              <w:t>isa</w:t>
-            </w:r>
-            <w:proofErr w:type="spellEnd"/>
-            <w:r>
-              <w:rPr>
-                <w:rFonts w:ascii="Consolas" w:eastAsia="Consolas" w:hAnsi="Consolas" w:cs="Consolas"/>
-                <w:color w:val="C7254E"/>
-                <w:sz w:val="20"/>
-                <w:szCs w:val="20"/>
-                <w:shd w:val="clear" w:color="auto" w:fill="F9F2F4"/>
-              </w:rPr>
-              <w:t>-privil</w:t>
+              <w:t>isa-privil</w:t>
             </w:r>
             <w:r>
               <w:rPr>
@@ -8300,7 +8140,6 @@
                 <w:shd w:val="clear" w:color="auto" w:fill="F9F2F4"/>
               </w:rPr>
             </w:pPr>
-            <w:proofErr w:type="spellStart"/>
             <w:r>
               <w:rPr>
                 <w:rFonts w:ascii="Consolas" w:eastAsia="Consolas" w:hAnsi="Consolas" w:cs="Consolas"/>
@@ -8311,20 +8150,7 @@
                 <w:szCs w:val="20"/>
                 <w:shd w:val="clear" w:color="auto" w:fill="F9F2F4"/>
               </w:rPr>
-              <w:t>isa</w:t>
-            </w:r>
-            <w:proofErr w:type="spellEnd"/>
-            <w:r>
-              <w:rPr>
-                <w:rFonts w:ascii="Consolas" w:eastAsia="Consolas" w:hAnsi="Consolas" w:cs="Consolas"/>
-                <w:bCs/>
-                <w:iCs/>
-                <w:color w:val="C7254E"/>
-                <w:sz w:val="20"/>
-                <w:szCs w:val="20"/>
-                <w:shd w:val="clear" w:color="auto" w:fill="F9F2F4"/>
-              </w:rPr>
-              <w:t>-</w:t>
+              <w:t>isa-</w:t>
             </w:r>
             <w:proofErr w:type="spellStart"/>
             <w:r>
@@ -8489,7 +8315,6 @@
                 <w:shd w:val="clear" w:color="auto" w:fill="F9F2F4"/>
               </w:rPr>
             </w:pPr>
-            <w:proofErr w:type="spellStart"/>
             <w:r>
               <w:rPr>
                 <w:rFonts w:ascii="Consolas" w:eastAsia="Consolas" w:hAnsi="Consolas" w:cs="Consolas"/>
@@ -8498,18 +8323,7 @@
                 <w:szCs w:val="20"/>
                 <w:shd w:val="clear" w:color="auto" w:fill="F9F2F4"/>
               </w:rPr>
-              <w:t>isa</w:t>
-            </w:r>
-            <w:proofErr w:type="spellEnd"/>
-            <w:r>
-              <w:rPr>
-                <w:rFonts w:ascii="Consolas" w:eastAsia="Consolas" w:hAnsi="Consolas" w:cs="Consolas"/>
-                <w:color w:val="C7254E"/>
-                <w:sz w:val="20"/>
-                <w:szCs w:val="20"/>
-                <w:shd w:val="clear" w:color="auto" w:fill="F9F2F4"/>
-              </w:rPr>
-              <w:t>-</w:t>
+              <w:t>isa-</w:t>
             </w:r>
             <w:proofErr w:type="spellStart"/>
             <w:r>
@@ -8634,7 +8448,6 @@
             <w:r>
               <w:t xml:space="preserve">come from the </w:t>
             </w:r>
-            <w:proofErr w:type="spellStart"/>
             <w:r>
               <w:rPr>
                 <w:rFonts w:ascii="Consolas" w:eastAsia="Consolas" w:hAnsi="Consolas" w:cs="Consolas"/>
@@ -8643,18 +8456,7 @@
                 <w:szCs w:val="20"/>
                 <w:shd w:val="clear" w:color="auto" w:fill="F9F2F4"/>
               </w:rPr>
-              <w:t>isa</w:t>
-            </w:r>
-            <w:proofErr w:type="spellEnd"/>
-            <w:r>
-              <w:rPr>
-                <w:rFonts w:ascii="Consolas" w:eastAsia="Consolas" w:hAnsi="Consolas" w:cs="Consolas"/>
-                <w:color w:val="C7254E"/>
-                <w:sz w:val="20"/>
-                <w:szCs w:val="20"/>
-                <w:shd w:val="clear" w:color="auto" w:fill="F9F2F4"/>
-              </w:rPr>
-              <w:t>-</w:t>
+              <w:t>isa-</w:t>
             </w:r>
             <w:proofErr w:type="spellStart"/>
             <w:r>
@@ -8759,7 +8561,6 @@
       <w:r>
         <w:t xml:space="preserve"> </w:t>
       </w:r>
-      <w:proofErr w:type="spellStart"/>
       <w:r>
         <w:rPr>
           <w:rFonts w:ascii="Consolas" w:eastAsia="Consolas" w:hAnsi="Consolas" w:cs="Consolas"/>
@@ -8768,18 +8569,7 @@
           <w:color w:val="C7254E"/>
           <w:shd w:val="clear" w:color="auto" w:fill="F9F2F4"/>
         </w:rPr>
-        <w:t>isa</w:t>
-      </w:r>
-      <w:proofErr w:type="spellEnd"/>
-      <w:r>
-        <w:rPr>
-          <w:rFonts w:ascii="Consolas" w:eastAsia="Consolas" w:hAnsi="Consolas" w:cs="Consolas"/>
-          <w:bCs/>
-          <w:iCs/>
-          <w:color w:val="C7254E"/>
-          <w:shd w:val="clear" w:color="auto" w:fill="F9F2F4"/>
-        </w:rPr>
-        <w:t>-</w:t>
+        <w:t>isa-</w:t>
       </w:r>
       <w:proofErr w:type="spellStart"/>
       <w:r>
@@ -9416,7 +9206,11 @@
               <w:t xml:space="preserve">(ORG) </w:t>
             </w:r>
             <w:r>
-              <w:t>property identifies the limitation on the distribution of the resource based on organization.</w:t>
+              <w:t xml:space="preserve">property identifies the limitation on the distribution of the </w:t>
+            </w:r>
+            <w:r>
+              <w:lastRenderedPageBreak/>
+              <w:t>resource based on organization.</w:t>
             </w:r>
           </w:p>
           <w:p>
@@ -9465,7 +9259,6 @@
               <w:t xml:space="preserve">the single </w:t>
             </w:r>
             <w:r>
-              <w:lastRenderedPageBreak/>
               <w:t>literal</w:t>
             </w:r>
             <w:r>
@@ -9648,7 +9441,6 @@
             <w:r>
               <w:t xml:space="preserve">of type </w:t>
             </w:r>
-            <w:proofErr w:type="spellStart"/>
             <w:r>
               <w:rPr>
                 <w:rFonts w:ascii="Consolas" w:eastAsia="Consolas" w:hAnsi="Consolas" w:cs="Consolas"/>
@@ -9657,18 +9449,7 @@
                 <w:szCs w:val="20"/>
                 <w:shd w:val="clear" w:color="auto" w:fill="F9F2F4"/>
               </w:rPr>
-              <w:t>isa</w:t>
-            </w:r>
-            <w:proofErr w:type="spellEnd"/>
-            <w:r>
-              <w:rPr>
-                <w:rFonts w:ascii="Consolas" w:eastAsia="Consolas" w:hAnsi="Consolas" w:cs="Consolas"/>
-                <w:color w:val="C7254E"/>
-                <w:sz w:val="20"/>
-                <w:szCs w:val="20"/>
-                <w:shd w:val="clear" w:color="auto" w:fill="F9F2F4"/>
-              </w:rPr>
-              <w:t>-</w:t>
+              <w:t>isa-</w:t>
             </w:r>
             <w:proofErr w:type="spellStart"/>
             <w:r>
@@ -9814,7 +9595,6 @@
             <w:r>
               <w:t xml:space="preserve">from the </w:t>
             </w:r>
-            <w:proofErr w:type="spellStart"/>
             <w:r>
               <w:rPr>
                 <w:rFonts w:ascii="Consolas" w:eastAsia="Consolas" w:hAnsi="Consolas" w:cs="Consolas"/>
@@ -9823,18 +9603,7 @@
                 <w:szCs w:val="20"/>
                 <w:shd w:val="clear" w:color="auto" w:fill="F9F2F4"/>
               </w:rPr>
-              <w:t>isa</w:t>
-            </w:r>
-            <w:proofErr w:type="spellEnd"/>
-            <w:r>
-              <w:rPr>
-                <w:rFonts w:ascii="Consolas" w:eastAsia="Consolas" w:hAnsi="Consolas" w:cs="Consolas"/>
-                <w:color w:val="C7254E"/>
-                <w:sz w:val="20"/>
-                <w:szCs w:val="20"/>
-                <w:shd w:val="clear" w:color="auto" w:fill="F9F2F4"/>
-              </w:rPr>
-              <w:t>-</w:t>
+              <w:t>isa-</w:t>
             </w:r>
             <w:proofErr w:type="spellStart"/>
             <w:r>
@@ -9984,7 +9753,6 @@
             <w:r>
               <w:t xml:space="preserve">of type </w:t>
             </w:r>
-            <w:proofErr w:type="spellStart"/>
             <w:r>
               <w:rPr>
                 <w:rFonts w:ascii="Consolas" w:eastAsia="Consolas" w:hAnsi="Consolas" w:cs="Consolas"/>
@@ -9993,18 +9761,7 @@
                 <w:szCs w:val="20"/>
                 <w:shd w:val="clear" w:color="auto" w:fill="F9F2F4"/>
               </w:rPr>
-              <w:t>isa</w:t>
-            </w:r>
-            <w:proofErr w:type="spellEnd"/>
-            <w:r>
-              <w:rPr>
-                <w:rFonts w:ascii="Consolas" w:eastAsia="Consolas" w:hAnsi="Consolas" w:cs="Consolas"/>
-                <w:color w:val="C7254E"/>
-                <w:sz w:val="20"/>
-                <w:szCs w:val="20"/>
-                <w:shd w:val="clear" w:color="auto" w:fill="F9F2F4"/>
-              </w:rPr>
-              <w:t>-</w:t>
+              <w:t>isa-</w:t>
             </w:r>
             <w:proofErr w:type="spellStart"/>
             <w:r>
@@ -10166,7 +9923,6 @@
             <w:r>
               <w:t xml:space="preserve"> from the </w:t>
             </w:r>
-            <w:proofErr w:type="spellStart"/>
             <w:r>
               <w:rPr>
                 <w:rFonts w:ascii="Consolas" w:eastAsia="Consolas" w:hAnsi="Consolas" w:cs="Consolas"/>
@@ -10175,18 +9931,7 @@
                 <w:szCs w:val="20"/>
                 <w:shd w:val="clear" w:color="auto" w:fill="F9F2F4"/>
               </w:rPr>
-              <w:t>isa</w:t>
-            </w:r>
-            <w:proofErr w:type="spellEnd"/>
-            <w:r>
-              <w:rPr>
-                <w:rFonts w:ascii="Consolas" w:eastAsia="Consolas" w:hAnsi="Consolas" w:cs="Consolas"/>
-                <w:color w:val="C7254E"/>
-                <w:sz w:val="20"/>
-                <w:szCs w:val="20"/>
-                <w:shd w:val="clear" w:color="auto" w:fill="F9F2F4"/>
-              </w:rPr>
-              <w:t>-</w:t>
+              <w:t>isa-</w:t>
             </w:r>
             <w:proofErr w:type="spellStart"/>
             <w:r>
@@ -10285,7 +10030,6 @@
       <w:r>
         <w:t xml:space="preserve"> </w:t>
       </w:r>
-      <w:proofErr w:type="spellStart"/>
       <w:r>
         <w:rPr>
           <w:rFonts w:ascii="Consolas" w:eastAsia="Consolas" w:hAnsi="Consolas" w:cs="Consolas"/>
@@ -10294,18 +10038,7 @@
           <w:color w:val="C7254E"/>
           <w:shd w:val="clear" w:color="auto" w:fill="F9F2F4"/>
         </w:rPr>
-        <w:t>isa</w:t>
-      </w:r>
-      <w:proofErr w:type="spellEnd"/>
-      <w:r>
-        <w:rPr>
-          <w:rFonts w:ascii="Consolas" w:eastAsia="Consolas" w:hAnsi="Consolas" w:cs="Consolas"/>
-          <w:bCs/>
-          <w:iCs/>
-          <w:color w:val="C7254E"/>
-          <w:shd w:val="clear" w:color="auto" w:fill="F9F2F4"/>
-        </w:rPr>
-        <w:t>-</w:t>
+        <w:t>isa-</w:t>
       </w:r>
       <w:proofErr w:type="spellStart"/>
       <w:r>
@@ -10421,6 +10154,7 @@
                 <w:b/>
                 <w:color w:val="FFFFFF"/>
               </w:rPr>
+              <w:lastRenderedPageBreak/>
               <w:t>Property Name</w:t>
             </w:r>
           </w:p>
@@ -10632,11 +10366,7 @@
               <w:t xml:space="preserve">This property </w:t>
             </w:r>
             <w:r>
-              <w:t xml:space="preserve">indicates the scope of </w:t>
-            </w:r>
-            <w:r>
-              <w:lastRenderedPageBreak/>
-              <w:t>the further sharing</w:t>
+              <w:t>indicates the scope of the further sharing</w:t>
             </w:r>
             <w:r>
               <w:t>.</w:t>
@@ -10776,7 +10506,6 @@
                 <w:bCs/>
                 <w:lang w:val="en-US"/>
               </w:rPr>
-              <w:lastRenderedPageBreak/>
               <w:t>rule_effect</w:t>
             </w:r>
             <w:proofErr w:type="spellEnd"/>
@@ -10844,7 +10573,6 @@
                 <w:shd w:val="clear" w:color="auto" w:fill="F9F2F4"/>
               </w:rPr>
             </w:pPr>
-            <w:proofErr w:type="spellStart"/>
             <w:r>
               <w:rPr>
                 <w:rFonts w:ascii="Consolas" w:eastAsia="Consolas" w:hAnsi="Consolas" w:cs="Consolas"/>
@@ -10853,18 +10581,7 @@
                 <w:szCs w:val="20"/>
                 <w:shd w:val="clear" w:color="auto" w:fill="F9F2F4"/>
               </w:rPr>
-              <w:t>isa</w:t>
-            </w:r>
-            <w:proofErr w:type="spellEnd"/>
-            <w:r>
-              <w:rPr>
-                <w:rFonts w:ascii="Consolas" w:eastAsia="Consolas" w:hAnsi="Consolas" w:cs="Consolas"/>
-                <w:color w:val="C7254E"/>
-                <w:sz w:val="20"/>
-                <w:szCs w:val="20"/>
-                <w:shd w:val="clear" w:color="auto" w:fill="F9F2F4"/>
-              </w:rPr>
-              <w:t>-rule-effect-</w:t>
+              <w:t>isa-rule-effect-</w:t>
             </w:r>
             <w:proofErr w:type="spellStart"/>
             <w:r>
@@ -10951,7 +10668,6 @@
             <w:r>
               <w:t xml:space="preserve">come from the </w:t>
             </w:r>
-            <w:proofErr w:type="spellStart"/>
             <w:r>
               <w:rPr>
                 <w:rFonts w:ascii="Consolas" w:eastAsia="Consolas" w:hAnsi="Consolas" w:cs="Consolas"/>
@@ -10960,18 +10676,7 @@
                 <w:szCs w:val="20"/>
                 <w:shd w:val="clear" w:color="auto" w:fill="F9F2F4"/>
               </w:rPr>
-              <w:t>isa</w:t>
-            </w:r>
-            <w:proofErr w:type="spellEnd"/>
-            <w:r>
-              <w:rPr>
-                <w:rFonts w:ascii="Consolas" w:eastAsia="Consolas" w:hAnsi="Consolas" w:cs="Consolas"/>
-                <w:color w:val="C7254E"/>
-                <w:sz w:val="20"/>
-                <w:szCs w:val="20"/>
-                <w:shd w:val="clear" w:color="auto" w:fill="F9F2F4"/>
-              </w:rPr>
-              <w:t>-</w:t>
+              <w:t>isa-</w:t>
             </w:r>
             <w:proofErr w:type="spellStart"/>
             <w:r>
@@ -11065,7 +10770,6 @@
       <w:r>
         <w:t xml:space="preserve"> </w:t>
       </w:r>
-      <w:proofErr w:type="spellStart"/>
       <w:r>
         <w:rPr>
           <w:rFonts w:ascii="Consolas" w:eastAsia="Consolas" w:hAnsi="Consolas" w:cs="Consolas"/>
@@ -11074,18 +10778,7 @@
           <w:color w:val="C7254E"/>
           <w:shd w:val="clear" w:color="auto" w:fill="F9F2F4"/>
         </w:rPr>
-        <w:t>isa</w:t>
-      </w:r>
-      <w:proofErr w:type="spellEnd"/>
-      <w:r>
-        <w:rPr>
-          <w:rFonts w:ascii="Consolas" w:eastAsia="Consolas" w:hAnsi="Consolas" w:cs="Consolas"/>
-          <w:bCs/>
-          <w:iCs/>
-          <w:color w:val="C7254E"/>
-          <w:shd w:val="clear" w:color="auto" w:fill="F9F2F4"/>
-        </w:rPr>
-        <w:t>-</w:t>
+        <w:t>isa-</w:t>
       </w:r>
       <w:proofErr w:type="spellStart"/>
       <w:r>
@@ -11342,7 +11035,6 @@
                 <w:szCs w:val="20"/>
               </w:rPr>
             </w:pPr>
-            <w:proofErr w:type="spellStart"/>
             <w:r>
               <w:rPr>
                 <w:rFonts w:ascii="Consolas" w:eastAsia="Consolas" w:hAnsi="Consolas" w:cs="Consolas"/>
@@ -11351,18 +11043,7 @@
                 <w:szCs w:val="20"/>
                 <w:shd w:val="clear" w:color="auto" w:fill="F9F2F4"/>
               </w:rPr>
-              <w:t>isa</w:t>
-            </w:r>
-            <w:proofErr w:type="spellEnd"/>
-            <w:r>
-              <w:rPr>
-                <w:rFonts w:ascii="Consolas" w:eastAsia="Consolas" w:hAnsi="Consolas" w:cs="Consolas"/>
-                <w:color w:val="C7254E"/>
-                <w:sz w:val="20"/>
-                <w:szCs w:val="20"/>
-                <w:shd w:val="clear" w:color="auto" w:fill="F9F2F4"/>
-              </w:rPr>
-              <w:t>-</w:t>
+              <w:t>isa-</w:t>
             </w:r>
             <w:proofErr w:type="spellStart"/>
             <w:r>
@@ -11501,6 +11182,16 @@
             <w:r>
               <w:t xml:space="preserve">come from the </w:t>
             </w:r>
+            <w:r>
+              <w:rPr>
+                <w:rFonts w:ascii="Consolas" w:eastAsia="Consolas" w:hAnsi="Consolas" w:cs="Consolas"/>
+                <w:color w:val="C7254E"/>
+                <w:sz w:val="20"/>
+                <w:szCs w:val="20"/>
+                <w:shd w:val="clear" w:color="auto" w:fill="F9F2F4"/>
+              </w:rPr>
+              <w:t>isa-</w:t>
+            </w:r>
             <w:proofErr w:type="spellStart"/>
             <w:r>
               <w:rPr>
@@ -11510,7 +11201,7 @@
                 <w:szCs w:val="20"/>
                 <w:shd w:val="clear" w:color="auto" w:fill="F9F2F4"/>
               </w:rPr>
-              <w:t>isa</w:t>
+              <w:t>acs</w:t>
             </w:r>
             <w:proofErr w:type="spellEnd"/>
             <w:r>
@@ -11523,7 +11214,6 @@
               </w:rPr>
               <w:t>-</w:t>
             </w:r>
-            <w:proofErr w:type="spellStart"/>
             <w:r>
               <w:rPr>
                 <w:rFonts w:ascii="Consolas" w:eastAsia="Consolas" w:hAnsi="Consolas" w:cs="Consolas"/>
@@ -11532,18 +11222,8 @@
                 <w:szCs w:val="20"/>
                 <w:shd w:val="clear" w:color="auto" w:fill="F9F2F4"/>
               </w:rPr>
-              <w:t>acs</w:t>
-            </w:r>
-            <w:proofErr w:type="spellEnd"/>
-            <w:r>
-              <w:rPr>
-                <w:rFonts w:ascii="Consolas" w:eastAsia="Consolas" w:hAnsi="Consolas" w:cs="Consolas"/>
-                <w:color w:val="C7254E"/>
-                <w:sz w:val="20"/>
-                <w:szCs w:val="20"/>
-                <w:shd w:val="clear" w:color="auto" w:fill="F9F2F4"/>
-              </w:rPr>
-              <w:t>-classification-</w:t>
+              <w:lastRenderedPageBreak/>
+              <w:t>classification-</w:t>
             </w:r>
             <w:proofErr w:type="spellStart"/>
             <w:r>
@@ -11600,6 +11280,7 @@
                 <w:sz w:val="20"/>
                 <w:szCs w:val="20"/>
               </w:rPr>
+              <w:lastRenderedPageBreak/>
               <w:t>sci_controls</w:t>
             </w:r>
             <w:proofErr w:type="spellEnd"/>
@@ -11723,11 +11404,7 @@
               </w:pBdr>
             </w:pPr>
             <w:r>
-              <w:t xml:space="preserve">The appropriate values for the </w:t>
-            </w:r>
-            <w:r>
-              <w:lastRenderedPageBreak/>
-              <w:t xml:space="preserve">sensitive compartmented information (SCI) property are listed in </w:t>
+              <w:t xml:space="preserve">The appropriate values for the sensitive compartmented information (SCI) property are listed in </w:t>
             </w:r>
             <w:r>
               <w:t>MDM SCI Control List</w:t>
@@ -11820,7 +11497,6 @@
                 <w:sz w:val="20"/>
                 <w:szCs w:val="20"/>
               </w:rPr>
-              <w:lastRenderedPageBreak/>
               <w:t>logical_authority_category</w:t>
             </w:r>
             <w:proofErr w:type="spellEnd"/>
@@ -12155,6 +11831,16 @@
             <w:r>
               <w:t xml:space="preserve">of type </w:t>
             </w:r>
+            <w:r>
+              <w:rPr>
+                <w:rFonts w:ascii="Consolas" w:eastAsia="Consolas" w:hAnsi="Consolas" w:cs="Consolas"/>
+                <w:color w:val="C7254E"/>
+                <w:sz w:val="20"/>
+                <w:szCs w:val="20"/>
+                <w:shd w:val="clear" w:color="auto" w:fill="F9F2F4"/>
+              </w:rPr>
+              <w:t>isa-</w:t>
+            </w:r>
             <w:proofErr w:type="spellStart"/>
             <w:r>
               <w:rPr>
@@ -12164,7 +11850,29 @@
                 <w:szCs w:val="20"/>
                 <w:shd w:val="clear" w:color="auto" w:fill="F9F2F4"/>
               </w:rPr>
-              <w:t>isa-acs-fd-enum</w:t>
+              <w:t>acs</w:t>
+            </w:r>
+            <w:proofErr w:type="spellEnd"/>
+            <w:r>
+              <w:rPr>
+                <w:rFonts w:ascii="Consolas" w:eastAsia="Consolas" w:hAnsi="Consolas" w:cs="Consolas"/>
+                <w:color w:val="C7254E"/>
+                <w:sz w:val="20"/>
+                <w:szCs w:val="20"/>
+                <w:shd w:val="clear" w:color="auto" w:fill="F9F2F4"/>
+              </w:rPr>
+              <w:t>-</w:t>
+            </w:r>
+            <w:proofErr w:type="spellStart"/>
+            <w:r>
+              <w:rPr>
+                <w:rFonts w:ascii="Consolas" w:eastAsia="Consolas" w:hAnsi="Consolas" w:cs="Consolas"/>
+                <w:color w:val="C7254E"/>
+                <w:sz w:val="20"/>
+                <w:szCs w:val="20"/>
+                <w:shd w:val="clear" w:color="auto" w:fill="F9F2F4"/>
+              </w:rPr>
+              <w:t>fd-enum</w:t>
             </w:r>
             <w:proofErr w:type="spellEnd"/>
           </w:p>
@@ -12267,6 +11975,16 @@
             <w:r>
               <w:t xml:space="preserve">come from the </w:t>
             </w:r>
+            <w:r>
+              <w:rPr>
+                <w:rFonts w:ascii="Consolas" w:eastAsia="Consolas" w:hAnsi="Consolas" w:cs="Consolas"/>
+                <w:color w:val="C7254E"/>
+                <w:sz w:val="20"/>
+                <w:szCs w:val="20"/>
+                <w:shd w:val="clear" w:color="auto" w:fill="F9F2F4"/>
+              </w:rPr>
+              <w:t>isa-</w:t>
+            </w:r>
             <w:proofErr w:type="spellStart"/>
             <w:r>
               <w:rPr>
@@ -12276,7 +11994,29 @@
                 <w:szCs w:val="20"/>
                 <w:shd w:val="clear" w:color="auto" w:fill="F9F2F4"/>
               </w:rPr>
-              <w:t>isa-acs-fd-enum</w:t>
+              <w:t>acs</w:t>
+            </w:r>
+            <w:proofErr w:type="spellEnd"/>
+            <w:r>
+              <w:rPr>
+                <w:rFonts w:ascii="Consolas" w:eastAsia="Consolas" w:hAnsi="Consolas" w:cs="Consolas"/>
+                <w:color w:val="C7254E"/>
+                <w:sz w:val="20"/>
+                <w:szCs w:val="20"/>
+                <w:shd w:val="clear" w:color="auto" w:fill="F9F2F4"/>
+              </w:rPr>
+              <w:t>-</w:t>
+            </w:r>
+            <w:proofErr w:type="spellStart"/>
+            <w:r>
+              <w:rPr>
+                <w:rFonts w:ascii="Consolas" w:eastAsia="Consolas" w:hAnsi="Consolas" w:cs="Consolas"/>
+                <w:color w:val="C7254E"/>
+                <w:sz w:val="20"/>
+                <w:szCs w:val="20"/>
+                <w:shd w:val="clear" w:color="auto" w:fill="F9F2F4"/>
+              </w:rPr>
+              <w:t>fd-enum</w:t>
             </w:r>
             <w:proofErr w:type="spellEnd"/>
             <w:r>
@@ -12401,6 +12141,16 @@
             <w:r>
               <w:t xml:space="preserve"> </w:t>
             </w:r>
+            <w:r>
+              <w:rPr>
+                <w:rFonts w:ascii="Consolas" w:eastAsia="Consolas" w:hAnsi="Consolas" w:cs="Consolas"/>
+                <w:color w:val="C7254E"/>
+                <w:sz w:val="20"/>
+                <w:szCs w:val="20"/>
+                <w:shd w:val="clear" w:color="auto" w:fill="F9F2F4"/>
+              </w:rPr>
+              <w:t>isa-</w:t>
+            </w:r>
             <w:proofErr w:type="spellStart"/>
             <w:r>
               <w:rPr>
@@ -12410,7 +12160,29 @@
                 <w:szCs w:val="20"/>
                 <w:shd w:val="clear" w:color="auto" w:fill="F9F2F4"/>
               </w:rPr>
-              <w:t>isa-acs-cvt-enum</w:t>
+              <w:t>acs</w:t>
+            </w:r>
+            <w:proofErr w:type="spellEnd"/>
+            <w:r>
+              <w:rPr>
+                <w:rFonts w:ascii="Consolas" w:eastAsia="Consolas" w:hAnsi="Consolas" w:cs="Consolas"/>
+                <w:color w:val="C7254E"/>
+                <w:sz w:val="20"/>
+                <w:szCs w:val="20"/>
+                <w:shd w:val="clear" w:color="auto" w:fill="F9F2F4"/>
+              </w:rPr>
+              <w:t>-</w:t>
+            </w:r>
+            <w:proofErr w:type="spellStart"/>
+            <w:r>
+              <w:rPr>
+                <w:rFonts w:ascii="Consolas" w:eastAsia="Consolas" w:hAnsi="Consolas" w:cs="Consolas"/>
+                <w:color w:val="C7254E"/>
+                <w:sz w:val="20"/>
+                <w:szCs w:val="20"/>
+                <w:shd w:val="clear" w:color="auto" w:fill="F9F2F4"/>
+              </w:rPr>
+              <w:t>cvt-enum</w:t>
             </w:r>
             <w:proofErr w:type="spellEnd"/>
           </w:p>
@@ -12505,6 +12277,16 @@
             <w:r>
               <w:t xml:space="preserve">come from the </w:t>
             </w:r>
+            <w:r>
+              <w:rPr>
+                <w:rFonts w:ascii="Consolas" w:eastAsia="Consolas" w:hAnsi="Consolas" w:cs="Consolas"/>
+                <w:color w:val="C7254E"/>
+                <w:sz w:val="20"/>
+                <w:szCs w:val="20"/>
+                <w:shd w:val="clear" w:color="auto" w:fill="F9F2F4"/>
+              </w:rPr>
+              <w:t>isa-</w:t>
+            </w:r>
             <w:proofErr w:type="spellStart"/>
             <w:r>
               <w:rPr>
@@ -12514,7 +12296,29 @@
                 <w:szCs w:val="20"/>
                 <w:shd w:val="clear" w:color="auto" w:fill="F9F2F4"/>
               </w:rPr>
-              <w:t>isa-acs-cvt-enum</w:t>
+              <w:t>acs</w:t>
+            </w:r>
+            <w:proofErr w:type="spellEnd"/>
+            <w:r>
+              <w:rPr>
+                <w:rFonts w:ascii="Consolas" w:eastAsia="Consolas" w:hAnsi="Consolas" w:cs="Consolas"/>
+                <w:color w:val="C7254E"/>
+                <w:sz w:val="20"/>
+                <w:szCs w:val="20"/>
+                <w:shd w:val="clear" w:color="auto" w:fill="F9F2F4"/>
+              </w:rPr>
+              <w:t>-</w:t>
+            </w:r>
+            <w:proofErr w:type="spellStart"/>
+            <w:r>
+              <w:rPr>
+                <w:rFonts w:ascii="Consolas" w:eastAsia="Consolas" w:hAnsi="Consolas" w:cs="Consolas"/>
+                <w:color w:val="C7254E"/>
+                <w:sz w:val="20"/>
+                <w:szCs w:val="20"/>
+                <w:shd w:val="clear" w:color="auto" w:fill="F9F2F4"/>
+              </w:rPr>
+              <w:t>cvt-enum</w:t>
             </w:r>
             <w:proofErr w:type="spellEnd"/>
             <w:r>
@@ -12624,6 +12428,16 @@
             <w:r>
               <w:t xml:space="preserve">of type </w:t>
             </w:r>
+            <w:r>
+              <w:rPr>
+                <w:rFonts w:ascii="Consolas" w:eastAsia="Consolas" w:hAnsi="Consolas" w:cs="Consolas"/>
+                <w:color w:val="C7254E"/>
+                <w:sz w:val="20"/>
+                <w:szCs w:val="20"/>
+                <w:shd w:val="clear" w:color="auto" w:fill="F9F2F4"/>
+              </w:rPr>
+              <w:t>isa-</w:t>
+            </w:r>
             <w:proofErr w:type="spellStart"/>
             <w:r>
               <w:rPr>
@@ -12633,7 +12447,29 @@
                 <w:szCs w:val="20"/>
                 <w:shd w:val="clear" w:color="auto" w:fill="F9F2F4"/>
               </w:rPr>
-              <w:t>isa-acs-sens-enum</w:t>
+              <w:t>acs</w:t>
+            </w:r>
+            <w:proofErr w:type="spellEnd"/>
+            <w:r>
+              <w:rPr>
+                <w:rFonts w:ascii="Consolas" w:eastAsia="Consolas" w:hAnsi="Consolas" w:cs="Consolas"/>
+                <w:color w:val="C7254E"/>
+                <w:sz w:val="20"/>
+                <w:szCs w:val="20"/>
+                <w:shd w:val="clear" w:color="auto" w:fill="F9F2F4"/>
+              </w:rPr>
+              <w:t>-</w:t>
+            </w:r>
+            <w:proofErr w:type="spellStart"/>
+            <w:r>
+              <w:rPr>
+                <w:rFonts w:ascii="Consolas" w:eastAsia="Consolas" w:hAnsi="Consolas" w:cs="Consolas"/>
+                <w:color w:val="C7254E"/>
+                <w:sz w:val="20"/>
+                <w:szCs w:val="20"/>
+                <w:shd w:val="clear" w:color="auto" w:fill="F9F2F4"/>
+              </w:rPr>
+              <w:t>sens-enum</w:t>
             </w:r>
             <w:proofErr w:type="spellEnd"/>
           </w:p>
@@ -12699,7 +12535,11 @@
               <w:t>pecify</w:t>
             </w:r>
             <w:r>
-              <w:t xml:space="preserve"> an inherent sensitivity about the data that requires specific restrictions in access or handling.</w:t>
+              <w:t xml:space="preserve"> an inherent sensitivity about the data that </w:t>
+            </w:r>
+            <w:r>
+              <w:lastRenderedPageBreak/>
+              <w:t>requires specific restrictions in access or handling.</w:t>
             </w:r>
           </w:p>
           <w:p>
@@ -12741,6 +12581,16 @@
             <w:r>
               <w:t xml:space="preserve">come from the </w:t>
             </w:r>
+            <w:r>
+              <w:rPr>
+                <w:rFonts w:ascii="Consolas" w:eastAsia="Consolas" w:hAnsi="Consolas" w:cs="Consolas"/>
+                <w:color w:val="C7254E"/>
+                <w:sz w:val="20"/>
+                <w:szCs w:val="20"/>
+                <w:shd w:val="clear" w:color="auto" w:fill="F9F2F4"/>
+              </w:rPr>
+              <w:t>isa-</w:t>
+            </w:r>
             <w:proofErr w:type="spellStart"/>
             <w:r>
               <w:rPr>
@@ -12750,7 +12600,29 @@
                 <w:szCs w:val="20"/>
                 <w:shd w:val="clear" w:color="auto" w:fill="F9F2F4"/>
               </w:rPr>
-              <w:t>isa-acs-sens-enum</w:t>
+              <w:t>acs</w:t>
+            </w:r>
+            <w:proofErr w:type="spellEnd"/>
+            <w:r>
+              <w:rPr>
+                <w:rFonts w:ascii="Consolas" w:eastAsia="Consolas" w:hAnsi="Consolas" w:cs="Consolas"/>
+                <w:color w:val="C7254E"/>
+                <w:sz w:val="20"/>
+                <w:szCs w:val="20"/>
+                <w:shd w:val="clear" w:color="auto" w:fill="F9F2F4"/>
+              </w:rPr>
+              <w:t>-</w:t>
+            </w:r>
+            <w:proofErr w:type="spellStart"/>
+            <w:r>
+              <w:rPr>
+                <w:rFonts w:ascii="Consolas" w:eastAsia="Consolas" w:hAnsi="Consolas" w:cs="Consolas"/>
+                <w:color w:val="C7254E"/>
+                <w:sz w:val="20"/>
+                <w:szCs w:val="20"/>
+                <w:shd w:val="clear" w:color="auto" w:fill="F9F2F4"/>
+              </w:rPr>
+              <w:t>sens-enum</w:t>
             </w:r>
             <w:proofErr w:type="spellEnd"/>
             <w:r>
@@ -12861,7 +12733,6 @@
             <w:r>
               <w:t xml:space="preserve">of type </w:t>
             </w:r>
-            <w:proofErr w:type="spellStart"/>
             <w:r>
               <w:rPr>
                 <w:rFonts w:ascii="Consolas" w:eastAsia="Consolas" w:hAnsi="Consolas" w:cs="Consolas"/>
@@ -12870,18 +12741,7 @@
                 <w:szCs w:val="20"/>
                 <w:shd w:val="clear" w:color="auto" w:fill="F9F2F4"/>
               </w:rPr>
-              <w:t>isa</w:t>
-            </w:r>
-            <w:proofErr w:type="spellEnd"/>
-            <w:r>
-              <w:rPr>
-                <w:rFonts w:ascii="Consolas" w:eastAsia="Consolas" w:hAnsi="Consolas" w:cs="Consolas"/>
-                <w:color w:val="C7254E"/>
-                <w:sz w:val="20"/>
-                <w:szCs w:val="20"/>
-                <w:shd w:val="clear" w:color="auto" w:fill="F9F2F4"/>
-              </w:rPr>
-              <w:t>-</w:t>
+              <w:t>isa-</w:t>
             </w:r>
             <w:proofErr w:type="spellStart"/>
             <w:r>
@@ -13015,7 +12875,6 @@
             <w:r>
               <w:t xml:space="preserve">come from the </w:t>
             </w:r>
-            <w:proofErr w:type="spellStart"/>
             <w:r>
               <w:rPr>
                 <w:rFonts w:ascii="Consolas" w:eastAsia="Consolas" w:hAnsi="Consolas" w:cs="Consolas"/>
@@ -13024,18 +12883,7 @@
                 <w:szCs w:val="20"/>
                 <w:shd w:val="clear" w:color="auto" w:fill="F9F2F4"/>
               </w:rPr>
-              <w:t>isa</w:t>
-            </w:r>
-            <w:proofErr w:type="spellEnd"/>
-            <w:r>
-              <w:rPr>
-                <w:rFonts w:ascii="Consolas" w:eastAsia="Consolas" w:hAnsi="Consolas" w:cs="Consolas"/>
-                <w:color w:val="C7254E"/>
-                <w:sz w:val="20"/>
-                <w:szCs w:val="20"/>
-                <w:shd w:val="clear" w:color="auto" w:fill="F9F2F4"/>
-              </w:rPr>
-              <w:t>-</w:t>
+              <w:t>isa-</w:t>
             </w:r>
             <w:proofErr w:type="spellStart"/>
             <w:r>
@@ -13188,7 +13036,6 @@
             <w:r>
               <w:t xml:space="preserve">of type </w:t>
             </w:r>
-            <w:proofErr w:type="spellStart"/>
             <w:r>
               <w:rPr>
                 <w:rFonts w:ascii="Consolas" w:eastAsia="Consolas" w:hAnsi="Consolas" w:cs="Consolas"/>
@@ -13197,18 +13044,7 @@
                 <w:szCs w:val="20"/>
                 <w:shd w:val="clear" w:color="auto" w:fill="F9F2F4"/>
               </w:rPr>
-              <w:t>isa</w:t>
-            </w:r>
-            <w:proofErr w:type="spellEnd"/>
-            <w:r>
-              <w:rPr>
-                <w:rFonts w:ascii="Consolas" w:eastAsia="Consolas" w:hAnsi="Consolas" w:cs="Consolas"/>
-                <w:color w:val="C7254E"/>
-                <w:sz w:val="20"/>
-                <w:szCs w:val="20"/>
-                <w:shd w:val="clear" w:color="auto" w:fill="F9F2F4"/>
-              </w:rPr>
-              <w:t>-</w:t>
+              <w:t>isa-</w:t>
             </w:r>
             <w:proofErr w:type="spellStart"/>
             <w:r>
@@ -13336,7 +13172,6 @@
             <w:r>
               <w:t xml:space="preserve">come from the </w:t>
             </w:r>
-            <w:proofErr w:type="spellStart"/>
             <w:r>
               <w:rPr>
                 <w:rFonts w:ascii="Consolas" w:eastAsia="Consolas" w:hAnsi="Consolas" w:cs="Consolas"/>
@@ -13345,18 +13180,7 @@
                 <w:szCs w:val="20"/>
                 <w:shd w:val="clear" w:color="auto" w:fill="F9F2F4"/>
               </w:rPr>
-              <w:t>isa</w:t>
-            </w:r>
-            <w:proofErr w:type="spellEnd"/>
-            <w:r>
-              <w:rPr>
-                <w:rFonts w:ascii="Consolas" w:eastAsia="Consolas" w:hAnsi="Consolas" w:cs="Consolas"/>
-                <w:color w:val="C7254E"/>
-                <w:sz w:val="20"/>
-                <w:szCs w:val="20"/>
-                <w:shd w:val="clear" w:color="auto" w:fill="F9F2F4"/>
-              </w:rPr>
-              <w:t>-</w:t>
+              <w:t>isa-</w:t>
             </w:r>
             <w:proofErr w:type="spellStart"/>
             <w:r>
@@ -13874,17 +13698,17 @@
               </w:pBdr>
             </w:pPr>
             <w:r>
-              <w:t xml:space="preserve">Allowable values listed in Appendix A: List of Organizations of </w:t>
+              <w:t xml:space="preserve">Allowable values listed in Appendix </w:t>
+            </w:r>
+            <w:r>
+              <w:lastRenderedPageBreak/>
+              <w:t xml:space="preserve">A: List of Organizations of </w:t>
             </w:r>
             <w:r>
               <w:t>"</w:t>
             </w:r>
             <w:r>
-              <w:t xml:space="preserve">Information Sharing Architecture </w:t>
-            </w:r>
-            <w:r>
-              <w:lastRenderedPageBreak/>
-              <w:t>(ISA) Access Control Specification (ACS) Version 3.0</w:t>
+              <w:t>Information Sharing Architecture (ISA) Access Control Specification (ACS) Version 3.0</w:t>
             </w:r>
             <w:r>
               <w:t xml:space="preserve">a" </w:t>
@@ -13996,7 +13820,6 @@
       <w:r>
         <w:t xml:space="preserve">: </w:t>
       </w:r>
-      <w:proofErr w:type="spellStart"/>
       <w:r>
         <w:rPr>
           <w:rFonts w:ascii="Consolas" w:eastAsia="Consolas" w:hAnsi="Consolas" w:cs="Consolas"/>
@@ -14005,7 +13828,6 @@
         </w:rPr>
         <w:t>isa</w:t>
       </w:r>
-      <w:proofErr w:type="spellEnd"/>
       <w:r>
         <w:rPr>
           <w:rFonts w:ascii="Consolas" w:eastAsia="Consolas" w:hAnsi="Consolas" w:cs="Consolas"/>
@@ -14640,11 +14462,11 @@
             </w:r>
             <w:proofErr w:type="spellEnd"/>
             <w:r>
-              <w:t xml:space="preserve"> indicates that marked components of a document may be removed and treated as individually marked components. When </w:t>
+              <w:t xml:space="preserve"> indicates that marked components of a document may be </w:t>
             </w:r>
             <w:r>
               <w:lastRenderedPageBreak/>
-              <w:t>set to deny, even though</w:t>
+              <w:t>removed and treated as individually marked components. When set to deny, even though</w:t>
             </w:r>
             <w:r>
               <w:t xml:space="preserve"> </w:t>
@@ -14932,23 +14754,13 @@
       <w:r>
         <w:t xml:space="preserve">: </w:t>
       </w:r>
-      <w:proofErr w:type="spellStart"/>
       <w:r>
         <w:rPr>
           <w:rFonts w:ascii="Consolas" w:eastAsia="Consolas" w:hAnsi="Consolas" w:cs="Consolas"/>
           <w:color w:val="C7254E"/>
           <w:shd w:val="clear" w:color="auto" w:fill="F9F2F4"/>
         </w:rPr>
-        <w:t>isa</w:t>
-      </w:r>
-      <w:proofErr w:type="spellEnd"/>
-      <w:r>
-        <w:rPr>
-          <w:rFonts w:ascii="Consolas" w:eastAsia="Consolas" w:hAnsi="Consolas" w:cs="Consolas"/>
-          <w:color w:val="C7254E"/>
-          <w:shd w:val="clear" w:color="auto" w:fill="F9F2F4"/>
-        </w:rPr>
-        <w:t>-</w:t>
+        <w:t>isa-</w:t>
       </w:r>
       <w:proofErr w:type="spellStart"/>
       <w:r>
@@ -15257,23 +15069,13 @@
       <w:r>
         <w:t xml:space="preserve">: </w:t>
       </w:r>
-      <w:proofErr w:type="spellStart"/>
       <w:r>
         <w:rPr>
           <w:rFonts w:ascii="Consolas" w:eastAsia="Consolas" w:hAnsi="Consolas" w:cs="Consolas"/>
           <w:color w:val="C7254E"/>
           <w:shd w:val="clear" w:color="auto" w:fill="F9F2F4"/>
         </w:rPr>
-        <w:t>isa</w:t>
-      </w:r>
-      <w:proofErr w:type="spellEnd"/>
-      <w:r>
-        <w:rPr>
-          <w:rFonts w:ascii="Consolas" w:eastAsia="Consolas" w:hAnsi="Consolas" w:cs="Consolas"/>
-          <w:color w:val="C7254E"/>
-          <w:shd w:val="clear" w:color="auto" w:fill="F9F2F4"/>
-        </w:rPr>
-        <w:t>-</w:t>
+        <w:t>isa-</w:t>
       </w:r>
       <w:proofErr w:type="spellStart"/>
       <w:r>
@@ -15686,14 +15488,40 @@
       <w:r>
         <w:t xml:space="preserve">: </w:t>
       </w:r>
-      <w:proofErr w:type="spellStart"/>
       <w:r>
         <w:rPr>
           <w:rFonts w:ascii="Consolas" w:eastAsia="Consolas" w:hAnsi="Consolas" w:cs="Consolas"/>
           <w:color w:val="C7254E"/>
           <w:shd w:val="clear" w:color="auto" w:fill="F9F2F4"/>
         </w:rPr>
-        <w:t>isa-acs-fd-enum</w:t>
+        <w:t>isa-</w:t>
+      </w:r>
+      <w:proofErr w:type="spellStart"/>
+      <w:r>
+        <w:rPr>
+          <w:rFonts w:ascii="Consolas" w:eastAsia="Consolas" w:hAnsi="Consolas" w:cs="Consolas"/>
+          <w:color w:val="C7254E"/>
+          <w:shd w:val="clear" w:color="auto" w:fill="F9F2F4"/>
+        </w:rPr>
+        <w:t>acs</w:t>
+      </w:r>
+      <w:proofErr w:type="spellEnd"/>
+      <w:r>
+        <w:rPr>
+          <w:rFonts w:ascii="Consolas" w:eastAsia="Consolas" w:hAnsi="Consolas" w:cs="Consolas"/>
+          <w:color w:val="C7254E"/>
+          <w:shd w:val="clear" w:color="auto" w:fill="F9F2F4"/>
+        </w:rPr>
+        <w:t>-</w:t>
+      </w:r>
+      <w:proofErr w:type="spellStart"/>
+      <w:r>
+        <w:rPr>
+          <w:rFonts w:ascii="Consolas" w:eastAsia="Consolas" w:hAnsi="Consolas" w:cs="Consolas"/>
+          <w:color w:val="C7254E"/>
+          <w:shd w:val="clear" w:color="auto" w:fill="F9F2F4"/>
+        </w:rPr>
+        <w:t>fd-enum</w:t>
       </w:r>
       <w:proofErr w:type="spellEnd"/>
     </w:p>
@@ -16225,14 +16053,40 @@
       <w:r>
         <w:t xml:space="preserve">: </w:t>
       </w:r>
-      <w:proofErr w:type="spellStart"/>
       <w:r>
         <w:rPr>
           <w:rFonts w:ascii="Consolas" w:eastAsia="Consolas" w:hAnsi="Consolas" w:cs="Consolas"/>
           <w:color w:val="C7254E"/>
           <w:shd w:val="clear" w:color="auto" w:fill="F9F2F4"/>
         </w:rPr>
-        <w:t>isa-acs-cvt-enum</w:t>
+        <w:t>isa-</w:t>
+      </w:r>
+      <w:proofErr w:type="spellStart"/>
+      <w:r>
+        <w:rPr>
+          <w:rFonts w:ascii="Consolas" w:eastAsia="Consolas" w:hAnsi="Consolas" w:cs="Consolas"/>
+          <w:color w:val="C7254E"/>
+          <w:shd w:val="clear" w:color="auto" w:fill="F9F2F4"/>
+        </w:rPr>
+        <w:t>acs</w:t>
+      </w:r>
+      <w:proofErr w:type="spellEnd"/>
+      <w:r>
+        <w:rPr>
+          <w:rFonts w:ascii="Consolas" w:eastAsia="Consolas" w:hAnsi="Consolas" w:cs="Consolas"/>
+          <w:color w:val="C7254E"/>
+          <w:shd w:val="clear" w:color="auto" w:fill="F9F2F4"/>
+        </w:rPr>
+        <w:t>-</w:t>
+      </w:r>
+      <w:proofErr w:type="spellStart"/>
+      <w:r>
+        <w:rPr>
+          <w:rFonts w:ascii="Consolas" w:eastAsia="Consolas" w:hAnsi="Consolas" w:cs="Consolas"/>
+          <w:color w:val="C7254E"/>
+          <w:shd w:val="clear" w:color="auto" w:fill="F9F2F4"/>
+        </w:rPr>
+        <w:t>cvt-enum</w:t>
       </w:r>
       <w:proofErr w:type="spellEnd"/>
     </w:p>
@@ -16586,14 +16440,40 @@
       <w:r>
         <w:t xml:space="preserve">: </w:t>
       </w:r>
-      <w:proofErr w:type="spellStart"/>
       <w:r>
         <w:rPr>
           <w:rFonts w:ascii="Consolas" w:eastAsia="Consolas" w:hAnsi="Consolas" w:cs="Consolas"/>
           <w:color w:val="C7254E"/>
           <w:shd w:val="clear" w:color="auto" w:fill="F9F2F4"/>
         </w:rPr>
-        <w:t>isa-acs-sens-enum</w:t>
+        <w:t>isa-</w:t>
+      </w:r>
+      <w:proofErr w:type="spellStart"/>
+      <w:r>
+        <w:rPr>
+          <w:rFonts w:ascii="Consolas" w:eastAsia="Consolas" w:hAnsi="Consolas" w:cs="Consolas"/>
+          <w:color w:val="C7254E"/>
+          <w:shd w:val="clear" w:color="auto" w:fill="F9F2F4"/>
+        </w:rPr>
+        <w:t>acs</w:t>
+      </w:r>
+      <w:proofErr w:type="spellEnd"/>
+      <w:r>
+        <w:rPr>
+          <w:rFonts w:ascii="Consolas" w:eastAsia="Consolas" w:hAnsi="Consolas" w:cs="Consolas"/>
+          <w:color w:val="C7254E"/>
+          <w:shd w:val="clear" w:color="auto" w:fill="F9F2F4"/>
+        </w:rPr>
+        <w:t>-</w:t>
+      </w:r>
+      <w:proofErr w:type="spellStart"/>
+      <w:r>
+        <w:rPr>
+          <w:rFonts w:ascii="Consolas" w:eastAsia="Consolas" w:hAnsi="Consolas" w:cs="Consolas"/>
+          <w:color w:val="C7254E"/>
+          <w:shd w:val="clear" w:color="auto" w:fill="F9F2F4"/>
+        </w:rPr>
+        <w:t>sens-enum</w:t>
       </w:r>
       <w:proofErr w:type="spellEnd"/>
     </w:p>
@@ -17226,23 +17106,13 @@
       <w:r>
         <w:t xml:space="preserve">: </w:t>
       </w:r>
-      <w:proofErr w:type="spellStart"/>
       <w:r>
         <w:rPr>
           <w:rFonts w:ascii="Consolas" w:eastAsia="Consolas" w:hAnsi="Consolas" w:cs="Consolas"/>
           <w:color w:val="C7254E"/>
           <w:shd w:val="clear" w:color="auto" w:fill="F9F2F4"/>
         </w:rPr>
-        <w:t>isa</w:t>
-      </w:r>
-      <w:proofErr w:type="spellEnd"/>
-      <w:r>
-        <w:rPr>
-          <w:rFonts w:ascii="Consolas" w:eastAsia="Consolas" w:hAnsi="Consolas" w:cs="Consolas"/>
-          <w:color w:val="C7254E"/>
-          <w:shd w:val="clear" w:color="auto" w:fill="F9F2F4"/>
-        </w:rPr>
-        <w:t>-</w:t>
+        <w:t>isa-</w:t>
       </w:r>
       <w:proofErr w:type="spellStart"/>
       <w:r>
@@ -17671,23 +17541,13 @@
       <w:r>
         <w:t xml:space="preserve">: </w:t>
       </w:r>
-      <w:proofErr w:type="spellStart"/>
       <w:r>
         <w:rPr>
           <w:rFonts w:ascii="Consolas" w:eastAsia="Consolas" w:hAnsi="Consolas" w:cs="Consolas"/>
           <w:color w:val="C7254E"/>
           <w:shd w:val="clear" w:color="auto" w:fill="F9F2F4"/>
         </w:rPr>
-        <w:t>isa</w:t>
-      </w:r>
-      <w:proofErr w:type="spellEnd"/>
-      <w:r>
-        <w:rPr>
-          <w:rFonts w:ascii="Consolas" w:eastAsia="Consolas" w:hAnsi="Consolas" w:cs="Consolas"/>
-          <w:color w:val="C7254E"/>
-          <w:shd w:val="clear" w:color="auto" w:fill="F9F2F4"/>
-        </w:rPr>
-        <w:t>-</w:t>
+        <w:t>isa-</w:t>
       </w:r>
       <w:proofErr w:type="spellStart"/>
       <w:r>
@@ -29319,7 +29179,6 @@
               </w:rPr>
               <w:t>x-</w:t>
             </w:r>
-            <w:proofErr w:type="spellStart"/>
             <w:r>
               <w:rPr>
                 <w:rFonts w:eastAsia="Consolas"/>
@@ -29330,7 +29189,6 @@
               </w:rPr>
               <w:t>isa</w:t>
             </w:r>
-            <w:proofErr w:type="spellEnd"/>
             <w:r>
               <w:rPr>
                 <w:rFonts w:eastAsia="Consolas"/>
@@ -30200,7 +30058,7 @@
 </file>
 
 <file path=word/comments.xml><?xml version="1.0" encoding="utf-8"?>
-<w:comments xmlns:wpc="http://schemas.microsoft.com/office/word/2010/wordprocessingCanvas" xmlns:cx="http://schemas.microsoft.com/office/drawing/2014/chartex" xmlns:cx1="http://schemas.microsoft.com/office/drawing/2015/9/8/chartex" xmlns:cx2="http://schemas.microsoft.com/office/drawing/2015/10/21/chartex" xmlns:cx3="http://schemas.microsoft.com/office/drawing/2016/5/9/chartex" xmlns:cx4="http://schemas.microsoft.com/office/drawing/2016/5/10/chartex" xmlns:cx5="http://schemas.microsoft.com/office/drawing/2016/5/11/chartex" xmlns:cx6="http://schemas.microsoft.com/office/drawing/2016/5/12/chartex" xmlns:cx7="http://schemas.microsoft.com/office/drawing/2016/5/13/chartex" xmlns:cx8="http://schemas.microsoft.com/office/drawing/2016/5/14/chartex" xmlns:mc="http://schemas.openxmlformats.org/markup-compatibility/2006" xmlns:aink="http://schemas.microsoft.com/office/drawing/2016/ink" xmlns:am3d="http://schemas.microsoft.com/office/drawing/2017/model3d" xmlns:o="urn:schemas-microsoft-com:office:office" xmlns:r="http://schemas.openxmlformats.org/officeDocument/2006/relationships" xmlns:m="http://schemas.openxmlformats.org/officeDocument/2006/math" xmlns:v="urn:schemas-microsoft-com:vml" xmlns:wp14="http://schemas.microsoft.com/office/word/2010/wordprocessingDrawing" xmlns:wp="http://schemas.openxmlformats.org/drawingml/2006/wordprocessingDrawing" xmlns:w10="urn:schemas-microsoft-com:office:word" xmlns:w="http://schemas.openxmlformats.org/wordprocessingml/2006/main" xmlns:w14="http://schemas.microsoft.com/office/word/2010/wordml" xmlns:w15="http://schemas.microsoft.com/office/word/2012/wordml" xmlns:w16cex="http://schemas.microsoft.com/office/word/2018/wordml/cex" xmlns:w16cid="http://schemas.microsoft.com/office/word/2016/wordml/cid" xmlns:w16="http://schemas.microsoft.com/office/word/2018/wordml" xmlns:w16sdtdh="http://schemas.microsoft.com/office/word/2020/wordml/sdtdatahash" xmlns:w16se="http://schemas.microsoft.com/office/word/2015/wordml/symex" xmlns:wpg="http://schemas.microsoft.com/office/word/2010/wordprocessingGroup" xmlns:wpi="http://schemas.microsoft.com/office/word/2010/wordprocessingInk" xmlns:wne="http://schemas.microsoft.com/office/word/2006/wordml" xmlns:wps="http://schemas.microsoft.com/office/word/2010/wordprocessingShape" mc:Ignorable="w14 w15 w16se w16cid w16 w16cex w16sdtdh wp14">
+<w:comments xmlns:wpc="http://schemas.microsoft.com/office/word/2010/wordprocessingCanvas" xmlns:cx="http://schemas.microsoft.com/office/drawing/2014/chartex" xmlns:cx1="http://schemas.microsoft.com/office/drawing/2015/9/8/chartex" xmlns:cx2="http://schemas.microsoft.com/office/drawing/2015/10/21/chartex" xmlns:cx3="http://schemas.microsoft.com/office/drawing/2016/5/9/chartex" xmlns:cx4="http://schemas.microsoft.com/office/drawing/2016/5/10/chartex" xmlns:cx5="http://schemas.microsoft.com/office/drawing/2016/5/11/chartex" xmlns:cx6="http://schemas.microsoft.com/office/drawing/2016/5/12/chartex" xmlns:cx7="http://schemas.microsoft.com/office/drawing/2016/5/13/chartex" xmlns:cx8="http://schemas.microsoft.com/office/drawing/2016/5/14/chartex" xmlns:mc="http://schemas.openxmlformats.org/markup-compatibility/2006" xmlns:aink="http://schemas.microsoft.com/office/drawing/2016/ink" xmlns:am3d="http://schemas.microsoft.com/office/drawing/2017/model3d" xmlns:o="urn:schemas-microsoft-com:office:office" xmlns:oel="http://schemas.microsoft.com/office/2019/extlst" xmlns:r="http://schemas.openxmlformats.org/officeDocument/2006/relationships" xmlns:m="http://schemas.openxmlformats.org/officeDocument/2006/math" xmlns:v="urn:schemas-microsoft-com:vml" xmlns:wp14="http://schemas.microsoft.com/office/word/2010/wordprocessingDrawing" xmlns:wp="http://schemas.openxmlformats.org/drawingml/2006/wordprocessingDrawing" xmlns:w10="urn:schemas-microsoft-com:office:word" xmlns:w="http://schemas.openxmlformats.org/wordprocessingml/2006/main" xmlns:w14="http://schemas.microsoft.com/office/word/2010/wordml" xmlns:w15="http://schemas.microsoft.com/office/word/2012/wordml" xmlns:w16cex="http://schemas.microsoft.com/office/word/2018/wordml/cex" xmlns:w16cid="http://schemas.microsoft.com/office/word/2016/wordml/cid" xmlns:w16="http://schemas.microsoft.com/office/word/2018/wordml" xmlns:w16sdtdh="http://schemas.microsoft.com/office/word/2020/wordml/sdtdatahash" xmlns:w16se="http://schemas.microsoft.com/office/word/2015/wordml/symex" xmlns:wpg="http://schemas.microsoft.com/office/word/2010/wordprocessingGroup" xmlns:wpi="http://schemas.microsoft.com/office/word/2010/wordprocessingInk" xmlns:wne="http://schemas.microsoft.com/office/word/2006/wordml" xmlns:wps="http://schemas.microsoft.com/office/word/2010/wordprocessingShape" mc:Ignorable="w14 w15 w16se w16cid w16 w16cex w16sdtdh wp14">
   <w:comment w:id="15" w:author="Rich Piazza" w:date="2021-05-11T17:10:00Z" w:initials="RP">
     <w:p>
       <w:pPr>
@@ -30221,25 +30079,25 @@
 </file>
 
 <file path=word/commentsExtended.xml><?xml version="1.0" encoding="utf-8"?>
-<w15:commentsEx xmlns:wpc="http://schemas.microsoft.com/office/word/2010/wordprocessingCanvas" xmlns:cx="http://schemas.microsoft.com/office/drawing/2014/chartex" xmlns:cx1="http://schemas.microsoft.com/office/drawing/2015/9/8/chartex" xmlns:cx2="http://schemas.microsoft.com/office/drawing/2015/10/21/chartex" xmlns:cx3="http://schemas.microsoft.com/office/drawing/2016/5/9/chartex" xmlns:cx4="http://schemas.microsoft.com/office/drawing/2016/5/10/chartex" xmlns:cx5="http://schemas.microsoft.com/office/drawing/2016/5/11/chartex" xmlns:cx6="http://schemas.microsoft.com/office/drawing/2016/5/12/chartex" xmlns:cx7="http://schemas.microsoft.com/office/drawing/2016/5/13/chartex" xmlns:cx8="http://schemas.microsoft.com/office/drawing/2016/5/14/chartex" xmlns:mc="http://schemas.openxmlformats.org/markup-compatibility/2006" xmlns:aink="http://schemas.microsoft.com/office/drawing/2016/ink" xmlns:am3d="http://schemas.microsoft.com/office/drawing/2017/model3d" xmlns:o="urn:schemas-microsoft-com:office:office" xmlns:r="http://schemas.openxmlformats.org/officeDocument/2006/relationships" xmlns:m="http://schemas.openxmlformats.org/officeDocument/2006/math" xmlns:v="urn:schemas-microsoft-com:vml" xmlns:wp14="http://schemas.microsoft.com/office/word/2010/wordprocessingDrawing" xmlns:wp="http://schemas.openxmlformats.org/drawingml/2006/wordprocessingDrawing" xmlns:w10="urn:schemas-microsoft-com:office:word" xmlns:w="http://schemas.openxmlformats.org/wordprocessingml/2006/main" xmlns:w14="http://schemas.microsoft.com/office/word/2010/wordml" xmlns:w15="http://schemas.microsoft.com/office/word/2012/wordml" xmlns:w16cex="http://schemas.microsoft.com/office/word/2018/wordml/cex" xmlns:w16cid="http://schemas.microsoft.com/office/word/2016/wordml/cid" xmlns:w16="http://schemas.microsoft.com/office/word/2018/wordml" xmlns:w16sdtdh="http://schemas.microsoft.com/office/word/2020/wordml/sdtdatahash" xmlns:w16se="http://schemas.microsoft.com/office/word/2015/wordml/symex" xmlns:wpg="http://schemas.microsoft.com/office/word/2010/wordprocessingGroup" xmlns:wpi="http://schemas.microsoft.com/office/word/2010/wordprocessingInk" xmlns:wne="http://schemas.microsoft.com/office/word/2006/wordml" xmlns:wps="http://schemas.microsoft.com/office/word/2010/wordprocessingShape" mc:Ignorable="w14 w15 w16se w16cid w16 w16cex w16sdtdh wp14">
+<w15:commentsEx xmlns:wpc="http://schemas.microsoft.com/office/word/2010/wordprocessingCanvas" xmlns:cx="http://schemas.microsoft.com/office/drawing/2014/chartex" xmlns:cx1="http://schemas.microsoft.com/office/drawing/2015/9/8/chartex" xmlns:cx2="http://schemas.microsoft.com/office/drawing/2015/10/21/chartex" xmlns:cx3="http://schemas.microsoft.com/office/drawing/2016/5/9/chartex" xmlns:cx4="http://schemas.microsoft.com/office/drawing/2016/5/10/chartex" xmlns:cx5="http://schemas.microsoft.com/office/drawing/2016/5/11/chartex" xmlns:cx6="http://schemas.microsoft.com/office/drawing/2016/5/12/chartex" xmlns:cx7="http://schemas.microsoft.com/office/drawing/2016/5/13/chartex" xmlns:cx8="http://schemas.microsoft.com/office/drawing/2016/5/14/chartex" xmlns:mc="http://schemas.openxmlformats.org/markup-compatibility/2006" xmlns:aink="http://schemas.microsoft.com/office/drawing/2016/ink" xmlns:am3d="http://schemas.microsoft.com/office/drawing/2017/model3d" xmlns:o="urn:schemas-microsoft-com:office:office" xmlns:oel="http://schemas.microsoft.com/office/2019/extlst" xmlns:r="http://schemas.openxmlformats.org/officeDocument/2006/relationships" xmlns:m="http://schemas.openxmlformats.org/officeDocument/2006/math" xmlns:v="urn:schemas-microsoft-com:vml" xmlns:wp14="http://schemas.microsoft.com/office/word/2010/wordprocessingDrawing" xmlns:wp="http://schemas.openxmlformats.org/drawingml/2006/wordprocessingDrawing" xmlns:w10="urn:schemas-microsoft-com:office:word" xmlns:w="http://schemas.openxmlformats.org/wordprocessingml/2006/main" xmlns:w14="http://schemas.microsoft.com/office/word/2010/wordml" xmlns:w15="http://schemas.microsoft.com/office/word/2012/wordml" xmlns:w16cex="http://schemas.microsoft.com/office/word/2018/wordml/cex" xmlns:w16cid="http://schemas.microsoft.com/office/word/2016/wordml/cid" xmlns:w16="http://schemas.microsoft.com/office/word/2018/wordml" xmlns:w16sdtdh="http://schemas.microsoft.com/office/word/2020/wordml/sdtdatahash" xmlns:w16se="http://schemas.microsoft.com/office/word/2015/wordml/symex" xmlns:wpg="http://schemas.microsoft.com/office/word/2010/wordprocessingGroup" xmlns:wpi="http://schemas.microsoft.com/office/word/2010/wordprocessingInk" xmlns:wne="http://schemas.microsoft.com/office/word/2006/wordml" xmlns:wps="http://schemas.microsoft.com/office/word/2010/wordprocessingShape" mc:Ignorable="w14 w15 w16se w16cid w16 w16cex w16sdtdh wp14">
   <w15:commentEx w15:paraId="226017BD" w15:done="0"/>
 </w15:commentsEx>
 </file>
 
 <file path=word/commentsExtensible.xml><?xml version="1.0" encoding="utf-8"?>
-<w16cex:commentsExtensible xmlns:wpc="http://schemas.microsoft.com/office/word/2010/wordprocessingCanvas" xmlns:cx="http://schemas.microsoft.com/office/drawing/2014/chartex" xmlns:cx1="http://schemas.microsoft.com/office/drawing/2015/9/8/chartex" xmlns:cx2="http://schemas.microsoft.com/office/drawing/2015/10/21/chartex" xmlns:cx3="http://schemas.microsoft.com/office/drawing/2016/5/9/chartex" xmlns:cx4="http://schemas.microsoft.com/office/drawing/2016/5/10/chartex" xmlns:cx5="http://schemas.microsoft.com/office/drawing/2016/5/11/chartex" xmlns:cx6="http://schemas.microsoft.com/office/drawing/2016/5/12/chartex" xmlns:cx7="http://schemas.microsoft.com/office/drawing/2016/5/13/chartex" xmlns:cx8="http://schemas.microsoft.com/office/drawing/2016/5/14/chartex" xmlns:mc="http://schemas.openxmlformats.org/markup-compatibility/2006" xmlns:aink="http://schemas.microsoft.com/office/drawing/2016/ink" xmlns:am3d="http://schemas.microsoft.com/office/drawing/2017/model3d" xmlns:o="urn:schemas-microsoft-com:office:office" xmlns:r="http://schemas.openxmlformats.org/officeDocument/2006/relationships" xmlns:m="http://schemas.openxmlformats.org/officeDocument/2006/math" xmlns:v="urn:schemas-microsoft-com:vml" xmlns:wp14="http://schemas.microsoft.com/office/word/2010/wordprocessingDrawing" xmlns:wp="http://schemas.openxmlformats.org/drawingml/2006/wordprocessingDrawing" xmlns:w10="urn:schemas-microsoft-com:office:word" xmlns:w="http://schemas.openxmlformats.org/wordprocessingml/2006/main" xmlns:w14="http://schemas.microsoft.com/office/word/2010/wordml" xmlns:w15="http://schemas.microsoft.com/office/word/2012/wordml" xmlns:w16cex="http://schemas.microsoft.com/office/word/2018/wordml/cex" xmlns:w16cid="http://schemas.microsoft.com/office/word/2016/wordml/cid" xmlns:w16="http://schemas.microsoft.com/office/word/2018/wordml" xmlns:w16sdtdh="http://schemas.microsoft.com/office/word/2020/wordml/sdtdatahash" xmlns:w16se="http://schemas.microsoft.com/office/word/2015/wordml/symex" xmlns:wpg="http://schemas.microsoft.com/office/word/2010/wordprocessingGroup" xmlns:wpi="http://schemas.microsoft.com/office/word/2010/wordprocessingInk" xmlns:wne="http://schemas.microsoft.com/office/word/2006/wordml" xmlns:wps="http://schemas.microsoft.com/office/word/2010/wordprocessingShape" mc:Ignorable="w14 w15 w16se w16cid w16 w16cex w16sdtdh wp14">
+<w16cex:commentsExtensible xmlns:wpc="http://schemas.microsoft.com/office/word/2010/wordprocessingCanvas" xmlns:cx="http://schemas.microsoft.com/office/drawing/2014/chartex" xmlns:cx1="http://schemas.microsoft.com/office/drawing/2015/9/8/chartex" xmlns:cx2="http://schemas.microsoft.com/office/drawing/2015/10/21/chartex" xmlns:cx3="http://schemas.microsoft.com/office/drawing/2016/5/9/chartex" xmlns:cx4="http://schemas.microsoft.com/office/drawing/2016/5/10/chartex" xmlns:cx5="http://schemas.microsoft.com/office/drawing/2016/5/11/chartex" xmlns:cx6="http://schemas.microsoft.com/office/drawing/2016/5/12/chartex" xmlns:cx7="http://schemas.microsoft.com/office/drawing/2016/5/13/chartex" xmlns:cx8="http://schemas.microsoft.com/office/drawing/2016/5/14/chartex" xmlns:mc="http://schemas.openxmlformats.org/markup-compatibility/2006" xmlns:aink="http://schemas.microsoft.com/office/drawing/2016/ink" xmlns:am3d="http://schemas.microsoft.com/office/drawing/2017/model3d" xmlns:o="urn:schemas-microsoft-com:office:office" xmlns:oel="http://schemas.microsoft.com/office/2019/extlst" xmlns:r="http://schemas.openxmlformats.org/officeDocument/2006/relationships" xmlns:m="http://schemas.openxmlformats.org/officeDocument/2006/math" xmlns:v="urn:schemas-microsoft-com:vml" xmlns:wp14="http://schemas.microsoft.com/office/word/2010/wordprocessingDrawing" xmlns:wp="http://schemas.openxmlformats.org/drawingml/2006/wordprocessingDrawing" xmlns:w10="urn:schemas-microsoft-com:office:word" xmlns:w="http://schemas.openxmlformats.org/wordprocessingml/2006/main" xmlns:w14="http://schemas.microsoft.com/office/word/2010/wordml" xmlns:w15="http://schemas.microsoft.com/office/word/2012/wordml" xmlns:w16cex="http://schemas.microsoft.com/office/word/2018/wordml/cex" xmlns:w16cid="http://schemas.microsoft.com/office/word/2016/wordml/cid" xmlns:w16="http://schemas.microsoft.com/office/word/2018/wordml" xmlns:w16sdtdh="http://schemas.microsoft.com/office/word/2020/wordml/sdtdatahash" xmlns:w16se="http://schemas.microsoft.com/office/word/2015/wordml/symex" xmlns:wpg="http://schemas.microsoft.com/office/word/2010/wordprocessingGroup" xmlns:wpi="http://schemas.microsoft.com/office/word/2010/wordprocessingInk" xmlns:wne="http://schemas.microsoft.com/office/word/2006/wordml" xmlns:wps="http://schemas.microsoft.com/office/word/2010/wordprocessingShape" mc:Ignorable="w14 w15 w16se w16cid w16 w16cex w16sdtdh wp14">
   <w16cex:commentExtensible w16cex:durableId="244538FF" w16cex:dateUtc="2021-05-11T21:10:00Z"/>
 </w16cex:commentsExtensible>
 </file>
 
 <file path=word/commentsIds.xml><?xml version="1.0" encoding="utf-8"?>
-<w16cid:commentsIds xmlns:wpc="http://schemas.microsoft.com/office/word/2010/wordprocessingCanvas" xmlns:cx="http://schemas.microsoft.com/office/drawing/2014/chartex" xmlns:cx1="http://schemas.microsoft.com/office/drawing/2015/9/8/chartex" xmlns:cx2="http://schemas.microsoft.com/office/drawing/2015/10/21/chartex" xmlns:cx3="http://schemas.microsoft.com/office/drawing/2016/5/9/chartex" xmlns:cx4="http://schemas.microsoft.com/office/drawing/2016/5/10/chartex" xmlns:cx5="http://schemas.microsoft.com/office/drawing/2016/5/11/chartex" xmlns:cx6="http://schemas.microsoft.com/office/drawing/2016/5/12/chartex" xmlns:cx7="http://schemas.microsoft.com/office/drawing/2016/5/13/chartex" xmlns:cx8="http://schemas.microsoft.com/office/drawing/2016/5/14/chartex" xmlns:mc="http://schemas.openxmlformats.org/markup-compatibility/2006" xmlns:aink="http://schemas.microsoft.com/office/drawing/2016/ink" xmlns:am3d="http://schemas.microsoft.com/office/drawing/2017/model3d" xmlns:o="urn:schemas-microsoft-com:office:office" xmlns:r="http://schemas.openxmlformats.org/officeDocument/2006/relationships" xmlns:m="http://schemas.openxmlformats.org/officeDocument/2006/math" xmlns:v="urn:schemas-microsoft-com:vml" xmlns:wp14="http://schemas.microsoft.com/office/word/2010/wordprocessingDrawing" xmlns:wp="http://schemas.openxmlformats.org/drawingml/2006/wordprocessingDrawing" xmlns:w10="urn:schemas-microsoft-com:office:word" xmlns:w="http://schemas.openxmlformats.org/wordprocessingml/2006/main" xmlns:w14="http://schemas.microsoft.com/office/word/2010/wordml" xmlns:w15="http://schemas.microsoft.com/office/word/2012/wordml" xmlns:w16cex="http://schemas.microsoft.com/office/word/2018/wordml/cex" xmlns:w16cid="http://schemas.microsoft.com/office/word/2016/wordml/cid" xmlns:w16="http://schemas.microsoft.com/office/word/2018/wordml" xmlns:w16sdtdh="http://schemas.microsoft.com/office/word/2020/wordml/sdtdatahash" xmlns:w16se="http://schemas.microsoft.com/office/word/2015/wordml/symex" xmlns:wpg="http://schemas.microsoft.com/office/word/2010/wordprocessingGroup" xmlns:wpi="http://schemas.microsoft.com/office/word/2010/wordprocessingInk" xmlns:wne="http://schemas.microsoft.com/office/word/2006/wordml" xmlns:wps="http://schemas.microsoft.com/office/word/2010/wordprocessingShape" mc:Ignorable="w14 w15 w16se w16cid w16 w16cex w16sdtdh wp14">
+<w16cid:commentsIds xmlns:wpc="http://schemas.microsoft.com/office/word/2010/wordprocessingCanvas" xmlns:cx="http://schemas.microsoft.com/office/drawing/2014/chartex" xmlns:cx1="http://schemas.microsoft.com/office/drawing/2015/9/8/chartex" xmlns:cx2="http://schemas.microsoft.com/office/drawing/2015/10/21/chartex" xmlns:cx3="http://schemas.microsoft.com/office/drawing/2016/5/9/chartex" xmlns:cx4="http://schemas.microsoft.com/office/drawing/2016/5/10/chartex" xmlns:cx5="http://schemas.microsoft.com/office/drawing/2016/5/11/chartex" xmlns:cx6="http://schemas.microsoft.com/office/drawing/2016/5/12/chartex" xmlns:cx7="http://schemas.microsoft.com/office/drawing/2016/5/13/chartex" xmlns:cx8="http://schemas.microsoft.com/office/drawing/2016/5/14/chartex" xmlns:mc="http://schemas.openxmlformats.org/markup-compatibility/2006" xmlns:aink="http://schemas.microsoft.com/office/drawing/2016/ink" xmlns:am3d="http://schemas.microsoft.com/office/drawing/2017/model3d" xmlns:o="urn:schemas-microsoft-com:office:office" xmlns:oel="http://schemas.microsoft.com/office/2019/extlst" xmlns:r="http://schemas.openxmlformats.org/officeDocument/2006/relationships" xmlns:m="http://schemas.openxmlformats.org/officeDocument/2006/math" xmlns:v="urn:schemas-microsoft-com:vml" xmlns:wp14="http://schemas.microsoft.com/office/word/2010/wordprocessingDrawing" xmlns:wp="http://schemas.openxmlformats.org/drawingml/2006/wordprocessingDrawing" xmlns:w10="urn:schemas-microsoft-com:office:word" xmlns:w="http://schemas.openxmlformats.org/wordprocessingml/2006/main" xmlns:w14="http://schemas.microsoft.com/office/word/2010/wordml" xmlns:w15="http://schemas.microsoft.com/office/word/2012/wordml" xmlns:w16cex="http://schemas.microsoft.com/office/word/2018/wordml/cex" xmlns:w16cid="http://schemas.microsoft.com/office/word/2016/wordml/cid" xmlns:w16="http://schemas.microsoft.com/office/word/2018/wordml" xmlns:w16sdtdh="http://schemas.microsoft.com/office/word/2020/wordml/sdtdatahash" xmlns:w16se="http://schemas.microsoft.com/office/word/2015/wordml/symex" xmlns:wpg="http://schemas.microsoft.com/office/word/2010/wordprocessingGroup" xmlns:wpi="http://schemas.microsoft.com/office/word/2010/wordprocessingInk" xmlns:wne="http://schemas.microsoft.com/office/word/2006/wordml" xmlns:wps="http://schemas.microsoft.com/office/word/2010/wordprocessingShape" mc:Ignorable="w14 w15 w16se w16cid w16 w16cex w16sdtdh wp14">
   <w16cid:commentId w16cid:paraId="226017BD" w16cid:durableId="244538FF"/>
 </w16cid:commentsIds>
 </file>
 
 <file path=word/endnotes.xml><?xml version="1.0" encoding="utf-8"?>
-<w:endnotes xmlns:wpc="http://schemas.microsoft.com/office/word/2010/wordprocessingCanvas" xmlns:cx="http://schemas.microsoft.com/office/drawing/2014/chartex" xmlns:cx1="http://schemas.microsoft.com/office/drawing/2015/9/8/chartex" xmlns:cx2="http://schemas.microsoft.com/office/drawing/2015/10/21/chartex" xmlns:cx3="http://schemas.microsoft.com/office/drawing/2016/5/9/chartex" xmlns:cx4="http://schemas.microsoft.com/office/drawing/2016/5/10/chartex" xmlns:cx5="http://schemas.microsoft.com/office/drawing/2016/5/11/chartex" xmlns:cx6="http://schemas.microsoft.com/office/drawing/2016/5/12/chartex" xmlns:cx7="http://schemas.microsoft.com/office/drawing/2016/5/13/chartex" xmlns:cx8="http://schemas.microsoft.com/office/drawing/2016/5/14/chartex" xmlns:mc="http://schemas.openxmlformats.org/markup-compatibility/2006" xmlns:aink="http://schemas.microsoft.com/office/drawing/2016/ink" xmlns:am3d="http://schemas.microsoft.com/office/drawing/2017/model3d" xmlns:o="urn:schemas-microsoft-com:office:office" xmlns:r="http://schemas.openxmlformats.org/officeDocument/2006/relationships" xmlns:m="http://schemas.openxmlformats.org/officeDocument/2006/math" xmlns:v="urn:schemas-microsoft-com:vml" xmlns:wp14="http://schemas.microsoft.com/office/word/2010/wordprocessingDrawing" xmlns:wp="http://schemas.openxmlformats.org/drawingml/2006/wordprocessingDrawing" xmlns:w10="urn:schemas-microsoft-com:office:word" xmlns:w="http://schemas.openxmlformats.org/wordprocessingml/2006/main" xmlns:w14="http://schemas.microsoft.com/office/word/2010/wordml" xmlns:w15="http://schemas.microsoft.com/office/word/2012/wordml" xmlns:w16cex="http://schemas.microsoft.com/office/word/2018/wordml/cex" xmlns:w16cid="http://schemas.microsoft.com/office/word/2016/wordml/cid" xmlns:w16="http://schemas.microsoft.com/office/word/2018/wordml" xmlns:w16sdtdh="http://schemas.microsoft.com/office/word/2020/wordml/sdtdatahash" xmlns:w16se="http://schemas.microsoft.com/office/word/2015/wordml/symex" xmlns:wpg="http://schemas.microsoft.com/office/word/2010/wordprocessingGroup" xmlns:wpi="http://schemas.microsoft.com/office/word/2010/wordprocessingInk" xmlns:wne="http://schemas.microsoft.com/office/word/2006/wordml" xmlns:wps="http://schemas.microsoft.com/office/word/2010/wordprocessingShape" mc:Ignorable="w14 w15 w16se w16cid w16 w16cex w16sdtdh wp14">
+<w:endnotes xmlns:wpc="http://schemas.microsoft.com/office/word/2010/wordprocessingCanvas" xmlns:cx="http://schemas.microsoft.com/office/drawing/2014/chartex" xmlns:cx1="http://schemas.microsoft.com/office/drawing/2015/9/8/chartex" xmlns:cx2="http://schemas.microsoft.com/office/drawing/2015/10/21/chartex" xmlns:cx3="http://schemas.microsoft.com/office/drawing/2016/5/9/chartex" xmlns:cx4="http://schemas.microsoft.com/office/drawing/2016/5/10/chartex" xmlns:cx5="http://schemas.microsoft.com/office/drawing/2016/5/11/chartex" xmlns:cx6="http://schemas.microsoft.com/office/drawing/2016/5/12/chartex" xmlns:cx7="http://schemas.microsoft.com/office/drawing/2016/5/13/chartex" xmlns:cx8="http://schemas.microsoft.com/office/drawing/2016/5/14/chartex" xmlns:mc="http://schemas.openxmlformats.org/markup-compatibility/2006" xmlns:aink="http://schemas.microsoft.com/office/drawing/2016/ink" xmlns:am3d="http://schemas.microsoft.com/office/drawing/2017/model3d" xmlns:o="urn:schemas-microsoft-com:office:office" xmlns:oel="http://schemas.microsoft.com/office/2019/extlst" xmlns:r="http://schemas.openxmlformats.org/officeDocument/2006/relationships" xmlns:m="http://schemas.openxmlformats.org/officeDocument/2006/math" xmlns:v="urn:schemas-microsoft-com:vml" xmlns:wp14="http://schemas.microsoft.com/office/word/2010/wordprocessingDrawing" xmlns:wp="http://schemas.openxmlformats.org/drawingml/2006/wordprocessingDrawing" xmlns:w10="urn:schemas-microsoft-com:office:word" xmlns:w="http://schemas.openxmlformats.org/wordprocessingml/2006/main" xmlns:w14="http://schemas.microsoft.com/office/word/2010/wordml" xmlns:w15="http://schemas.microsoft.com/office/word/2012/wordml" xmlns:w16cex="http://schemas.microsoft.com/office/word/2018/wordml/cex" xmlns:w16cid="http://schemas.microsoft.com/office/word/2016/wordml/cid" xmlns:w16="http://schemas.microsoft.com/office/word/2018/wordml" xmlns:w16sdtdh="http://schemas.microsoft.com/office/word/2020/wordml/sdtdatahash" xmlns:w16se="http://schemas.microsoft.com/office/word/2015/wordml/symex" xmlns:wpg="http://schemas.microsoft.com/office/word/2010/wordprocessingGroup" xmlns:wpi="http://schemas.microsoft.com/office/word/2010/wordprocessingInk" xmlns:wne="http://schemas.microsoft.com/office/word/2006/wordml" xmlns:wps="http://schemas.microsoft.com/office/word/2010/wordprocessingShape" mc:Ignorable="w14 w15 w16se w16cid w16 w16cex w16sdtdh wp14">
   <w:endnote w:type="separator" w:id="-1">
     <w:p>
       <w:r>
@@ -30258,7 +30116,7 @@
 </file>
 
 <file path=word/footer1.xml><?xml version="1.0" encoding="utf-8"?>
-<w:ftr xmlns:wpc="http://schemas.microsoft.com/office/word/2010/wordprocessingCanvas" xmlns:cx="http://schemas.microsoft.com/office/drawing/2014/chartex" xmlns:cx1="http://schemas.microsoft.com/office/drawing/2015/9/8/chartex" xmlns:cx2="http://schemas.microsoft.com/office/drawing/2015/10/21/chartex" xmlns:cx3="http://schemas.microsoft.com/office/drawing/2016/5/9/chartex" xmlns:cx4="http://schemas.microsoft.com/office/drawing/2016/5/10/chartex" xmlns:cx5="http://schemas.microsoft.com/office/drawing/2016/5/11/chartex" xmlns:cx6="http://schemas.microsoft.com/office/drawing/2016/5/12/chartex" xmlns:cx7="http://schemas.microsoft.com/office/drawing/2016/5/13/chartex" xmlns:cx8="http://schemas.microsoft.com/office/drawing/2016/5/14/chartex" xmlns:mc="http://schemas.openxmlformats.org/markup-compatibility/2006" xmlns:aink="http://schemas.microsoft.com/office/drawing/2016/ink" xmlns:am3d="http://schemas.microsoft.com/office/drawing/2017/model3d" xmlns:o="urn:schemas-microsoft-com:office:office" xmlns:r="http://schemas.openxmlformats.org/officeDocument/2006/relationships" xmlns:m="http://schemas.openxmlformats.org/officeDocument/2006/math" xmlns:v="urn:schemas-microsoft-com:vml" xmlns:wp14="http://schemas.microsoft.com/office/word/2010/wordprocessingDrawing" xmlns:wp="http://schemas.openxmlformats.org/drawingml/2006/wordprocessingDrawing" xmlns:w10="urn:schemas-microsoft-com:office:word" xmlns:w="http://schemas.openxmlformats.org/wordprocessingml/2006/main" xmlns:w14="http://schemas.microsoft.com/office/word/2010/wordml" xmlns:w15="http://schemas.microsoft.com/office/word/2012/wordml" xmlns:w16cex="http://schemas.microsoft.com/office/word/2018/wordml/cex" xmlns:w16cid="http://schemas.microsoft.com/office/word/2016/wordml/cid" xmlns:w16="http://schemas.microsoft.com/office/word/2018/wordml" xmlns:w16sdtdh="http://schemas.microsoft.com/office/word/2020/wordml/sdtdatahash" xmlns:w16se="http://schemas.microsoft.com/office/word/2015/wordml/symex" xmlns:wpg="http://schemas.microsoft.com/office/word/2010/wordprocessingGroup" xmlns:wpi="http://schemas.microsoft.com/office/word/2010/wordprocessingInk" xmlns:wne="http://schemas.microsoft.com/office/word/2006/wordml" xmlns:wps="http://schemas.microsoft.com/office/word/2010/wordprocessingShape" mc:Ignorable="w14 w15 w16se w16cid w16 w16cex w16sdtdh wp14">
+<w:ftr xmlns:wpc="http://schemas.microsoft.com/office/word/2010/wordprocessingCanvas" xmlns:cx="http://schemas.microsoft.com/office/drawing/2014/chartex" xmlns:cx1="http://schemas.microsoft.com/office/drawing/2015/9/8/chartex" xmlns:cx2="http://schemas.microsoft.com/office/drawing/2015/10/21/chartex" xmlns:cx3="http://schemas.microsoft.com/office/drawing/2016/5/9/chartex" xmlns:cx4="http://schemas.microsoft.com/office/drawing/2016/5/10/chartex" xmlns:cx5="http://schemas.microsoft.com/office/drawing/2016/5/11/chartex" xmlns:cx6="http://schemas.microsoft.com/office/drawing/2016/5/12/chartex" xmlns:cx7="http://schemas.microsoft.com/office/drawing/2016/5/13/chartex" xmlns:cx8="http://schemas.microsoft.com/office/drawing/2016/5/14/chartex" xmlns:mc="http://schemas.openxmlformats.org/markup-compatibility/2006" xmlns:aink="http://schemas.microsoft.com/office/drawing/2016/ink" xmlns:am3d="http://schemas.microsoft.com/office/drawing/2017/model3d" xmlns:o="urn:schemas-microsoft-com:office:office" xmlns:oel="http://schemas.microsoft.com/office/2019/extlst" xmlns:r="http://schemas.openxmlformats.org/officeDocument/2006/relationships" xmlns:m="http://schemas.openxmlformats.org/officeDocument/2006/math" xmlns:v="urn:schemas-microsoft-com:vml" xmlns:wp14="http://schemas.microsoft.com/office/word/2010/wordprocessingDrawing" xmlns:wp="http://schemas.openxmlformats.org/drawingml/2006/wordprocessingDrawing" xmlns:w10="urn:schemas-microsoft-com:office:word" xmlns:w="http://schemas.openxmlformats.org/wordprocessingml/2006/main" xmlns:w14="http://schemas.microsoft.com/office/word/2010/wordml" xmlns:w15="http://schemas.microsoft.com/office/word/2012/wordml" xmlns:w16cex="http://schemas.microsoft.com/office/word/2018/wordml/cex" xmlns:w16cid="http://schemas.microsoft.com/office/word/2016/wordml/cid" xmlns:w16="http://schemas.microsoft.com/office/word/2018/wordml" xmlns:w16sdtdh="http://schemas.microsoft.com/office/word/2020/wordml/sdtdatahash" xmlns:w16se="http://schemas.microsoft.com/office/word/2015/wordml/symex" xmlns:wpg="http://schemas.microsoft.com/office/word/2010/wordprocessingGroup" xmlns:wpi="http://schemas.microsoft.com/office/word/2010/wordprocessingInk" xmlns:wne="http://schemas.microsoft.com/office/word/2006/wordml" xmlns:wps="http://schemas.microsoft.com/office/word/2010/wordprocessingShape" mc:Ignorable="w14 w15 w16se w16cid w16 w16cex w16sdtdh wp14">
   <w:sdt>
     <w:sdtPr>
       <w:rPr>
@@ -30270,11 +30128,6 @@
         <w:docPartUnique/>
       </w:docPartObj>
     </w:sdtPr>
-    <w:sdtEndPr>
-      <w:rPr>
-        <w:rStyle w:val="PageNumber"/>
-      </w:rPr>
-    </w:sdtEndPr>
     <w:sdtContent>
       <w:p>
         <w:pPr>
@@ -30314,7 +30167,7 @@
 </file>
 
 <file path=word/footer2.xml><?xml version="1.0" encoding="utf-8"?>
-<w:ftr xmlns:wpc="http://schemas.microsoft.com/office/word/2010/wordprocessingCanvas" xmlns:cx="http://schemas.microsoft.com/office/drawing/2014/chartex" xmlns:cx1="http://schemas.microsoft.com/office/drawing/2015/9/8/chartex" xmlns:cx2="http://schemas.microsoft.com/office/drawing/2015/10/21/chartex" xmlns:cx3="http://schemas.microsoft.com/office/drawing/2016/5/9/chartex" xmlns:cx4="http://schemas.microsoft.com/office/drawing/2016/5/10/chartex" xmlns:cx5="http://schemas.microsoft.com/office/drawing/2016/5/11/chartex" xmlns:cx6="http://schemas.microsoft.com/office/drawing/2016/5/12/chartex" xmlns:cx7="http://schemas.microsoft.com/office/drawing/2016/5/13/chartex" xmlns:cx8="http://schemas.microsoft.com/office/drawing/2016/5/14/chartex" xmlns:mc="http://schemas.openxmlformats.org/markup-compatibility/2006" xmlns:aink="http://schemas.microsoft.com/office/drawing/2016/ink" xmlns:am3d="http://schemas.microsoft.com/office/drawing/2017/model3d" xmlns:o="urn:schemas-microsoft-com:office:office" xmlns:r="http://schemas.openxmlformats.org/officeDocument/2006/relationships" xmlns:m="http://schemas.openxmlformats.org/officeDocument/2006/math" xmlns:v="urn:schemas-microsoft-com:vml" xmlns:wp14="http://schemas.microsoft.com/office/word/2010/wordprocessingDrawing" xmlns:wp="http://schemas.openxmlformats.org/drawingml/2006/wordprocessingDrawing" xmlns:w10="urn:schemas-microsoft-com:office:word" xmlns:w="http://schemas.openxmlformats.org/wordprocessingml/2006/main" xmlns:w14="http://schemas.microsoft.com/office/word/2010/wordml" xmlns:w15="http://schemas.microsoft.com/office/word/2012/wordml" xmlns:w16cex="http://schemas.microsoft.com/office/word/2018/wordml/cex" xmlns:w16cid="http://schemas.microsoft.com/office/word/2016/wordml/cid" xmlns:w16="http://schemas.microsoft.com/office/word/2018/wordml" xmlns:w16sdtdh="http://schemas.microsoft.com/office/word/2020/wordml/sdtdatahash" xmlns:w16se="http://schemas.microsoft.com/office/word/2015/wordml/symex" xmlns:wpg="http://schemas.microsoft.com/office/word/2010/wordprocessingGroup" xmlns:wpi="http://schemas.microsoft.com/office/word/2010/wordprocessingInk" xmlns:wne="http://schemas.microsoft.com/office/word/2006/wordml" xmlns:wps="http://schemas.microsoft.com/office/word/2010/wordprocessingShape" mc:Ignorable="w14 w15 w16se w16cid w16 w16cex w16sdtdh wp14">
+<w:ftr xmlns:wpc="http://schemas.microsoft.com/office/word/2010/wordprocessingCanvas" xmlns:cx="http://schemas.microsoft.com/office/drawing/2014/chartex" xmlns:cx1="http://schemas.microsoft.com/office/drawing/2015/9/8/chartex" xmlns:cx2="http://schemas.microsoft.com/office/drawing/2015/10/21/chartex" xmlns:cx3="http://schemas.microsoft.com/office/drawing/2016/5/9/chartex" xmlns:cx4="http://schemas.microsoft.com/office/drawing/2016/5/10/chartex" xmlns:cx5="http://schemas.microsoft.com/office/drawing/2016/5/11/chartex" xmlns:cx6="http://schemas.microsoft.com/office/drawing/2016/5/12/chartex" xmlns:cx7="http://schemas.microsoft.com/office/drawing/2016/5/13/chartex" xmlns:cx8="http://schemas.microsoft.com/office/drawing/2016/5/14/chartex" xmlns:mc="http://schemas.openxmlformats.org/markup-compatibility/2006" xmlns:aink="http://schemas.microsoft.com/office/drawing/2016/ink" xmlns:am3d="http://schemas.microsoft.com/office/drawing/2017/model3d" xmlns:o="urn:schemas-microsoft-com:office:office" xmlns:oel="http://schemas.microsoft.com/office/2019/extlst" xmlns:r="http://schemas.openxmlformats.org/officeDocument/2006/relationships" xmlns:m="http://schemas.openxmlformats.org/officeDocument/2006/math" xmlns:v="urn:schemas-microsoft-com:vml" xmlns:wp14="http://schemas.microsoft.com/office/word/2010/wordprocessingDrawing" xmlns:wp="http://schemas.openxmlformats.org/drawingml/2006/wordprocessingDrawing" xmlns:w10="urn:schemas-microsoft-com:office:word" xmlns:w="http://schemas.openxmlformats.org/wordprocessingml/2006/main" xmlns:w14="http://schemas.microsoft.com/office/word/2010/wordml" xmlns:w15="http://schemas.microsoft.com/office/word/2012/wordml" xmlns:w16cex="http://schemas.microsoft.com/office/word/2018/wordml/cex" xmlns:w16cid="http://schemas.microsoft.com/office/word/2016/wordml/cid" xmlns:w16="http://schemas.microsoft.com/office/word/2018/wordml" xmlns:w16sdtdh="http://schemas.microsoft.com/office/word/2020/wordml/sdtdatahash" xmlns:w16se="http://schemas.microsoft.com/office/word/2015/wordml/symex" xmlns:wpg="http://schemas.microsoft.com/office/word/2010/wordprocessingGroup" xmlns:wpi="http://schemas.microsoft.com/office/word/2010/wordprocessingInk" xmlns:wne="http://schemas.microsoft.com/office/word/2006/wordml" xmlns:wps="http://schemas.microsoft.com/office/word/2010/wordprocessingShape" mc:Ignorable="w14 w15 w16se w16cid w16 w16cex w16sdtdh wp14">
   <w:sdt>
     <w:sdtPr>
       <w:rPr>
@@ -30326,11 +30179,6 @@
         <w:docPartUnique/>
       </w:docPartObj>
     </w:sdtPr>
-    <w:sdtEndPr>
-      <w:rPr>
-        <w:rStyle w:val="PageNumber"/>
-      </w:rPr>
-    </w:sdtEndPr>
     <w:sdtContent>
       <w:p>
         <w:pPr>
@@ -30383,7 +30231,7 @@
 </file>
 
 <file path=word/footnotes.xml><?xml version="1.0" encoding="utf-8"?>
-<w:footnotes xmlns:wpc="http://schemas.microsoft.com/office/word/2010/wordprocessingCanvas" xmlns:cx="http://schemas.microsoft.com/office/drawing/2014/chartex" xmlns:cx1="http://schemas.microsoft.com/office/drawing/2015/9/8/chartex" xmlns:cx2="http://schemas.microsoft.com/office/drawing/2015/10/21/chartex" xmlns:cx3="http://schemas.microsoft.com/office/drawing/2016/5/9/chartex" xmlns:cx4="http://schemas.microsoft.com/office/drawing/2016/5/10/chartex" xmlns:cx5="http://schemas.microsoft.com/office/drawing/2016/5/11/chartex" xmlns:cx6="http://schemas.microsoft.com/office/drawing/2016/5/12/chartex" xmlns:cx7="http://schemas.microsoft.com/office/drawing/2016/5/13/chartex" xmlns:cx8="http://schemas.microsoft.com/office/drawing/2016/5/14/chartex" xmlns:mc="http://schemas.openxmlformats.org/markup-compatibility/2006" xmlns:aink="http://schemas.microsoft.com/office/drawing/2016/ink" xmlns:am3d="http://schemas.microsoft.com/office/drawing/2017/model3d" xmlns:o="urn:schemas-microsoft-com:office:office" xmlns:r="http://schemas.openxmlformats.org/officeDocument/2006/relationships" xmlns:m="http://schemas.openxmlformats.org/officeDocument/2006/math" xmlns:v="urn:schemas-microsoft-com:vml" xmlns:wp14="http://schemas.microsoft.com/office/word/2010/wordprocessingDrawing" xmlns:wp="http://schemas.openxmlformats.org/drawingml/2006/wordprocessingDrawing" xmlns:w10="urn:schemas-microsoft-com:office:word" xmlns:w="http://schemas.openxmlformats.org/wordprocessingml/2006/main" xmlns:w14="http://schemas.microsoft.com/office/word/2010/wordml" xmlns:w15="http://schemas.microsoft.com/office/word/2012/wordml" xmlns:w16cex="http://schemas.microsoft.com/office/word/2018/wordml/cex" xmlns:w16cid="http://schemas.microsoft.com/office/word/2016/wordml/cid" xmlns:w16="http://schemas.microsoft.com/office/word/2018/wordml" xmlns:w16sdtdh="http://schemas.microsoft.com/office/word/2020/wordml/sdtdatahash" xmlns:w16se="http://schemas.microsoft.com/office/word/2015/wordml/symex" xmlns:wpg="http://schemas.microsoft.com/office/word/2010/wordprocessingGroup" xmlns:wpi="http://schemas.microsoft.com/office/word/2010/wordprocessingInk" xmlns:wne="http://schemas.microsoft.com/office/word/2006/wordml" xmlns:wps="http://schemas.microsoft.com/office/word/2010/wordprocessingShape" mc:Ignorable="w14 w15 w16se w16cid w16 w16cex w16sdtdh wp14">
+<w:footnotes xmlns:wpc="http://schemas.microsoft.com/office/word/2010/wordprocessingCanvas" xmlns:cx="http://schemas.microsoft.com/office/drawing/2014/chartex" xmlns:cx1="http://schemas.microsoft.com/office/drawing/2015/9/8/chartex" xmlns:cx2="http://schemas.microsoft.com/office/drawing/2015/10/21/chartex" xmlns:cx3="http://schemas.microsoft.com/office/drawing/2016/5/9/chartex" xmlns:cx4="http://schemas.microsoft.com/office/drawing/2016/5/10/chartex" xmlns:cx5="http://schemas.microsoft.com/office/drawing/2016/5/11/chartex" xmlns:cx6="http://schemas.microsoft.com/office/drawing/2016/5/12/chartex" xmlns:cx7="http://schemas.microsoft.com/office/drawing/2016/5/13/chartex" xmlns:cx8="http://schemas.microsoft.com/office/drawing/2016/5/14/chartex" xmlns:mc="http://schemas.openxmlformats.org/markup-compatibility/2006" xmlns:aink="http://schemas.microsoft.com/office/drawing/2016/ink" xmlns:am3d="http://schemas.microsoft.com/office/drawing/2017/model3d" xmlns:o="urn:schemas-microsoft-com:office:office" xmlns:oel="http://schemas.microsoft.com/office/2019/extlst" xmlns:r="http://schemas.openxmlformats.org/officeDocument/2006/relationships" xmlns:m="http://schemas.openxmlformats.org/officeDocument/2006/math" xmlns:v="urn:schemas-microsoft-com:vml" xmlns:wp14="http://schemas.microsoft.com/office/word/2010/wordprocessingDrawing" xmlns:wp="http://schemas.openxmlformats.org/drawingml/2006/wordprocessingDrawing" xmlns:w10="urn:schemas-microsoft-com:office:word" xmlns:w="http://schemas.openxmlformats.org/wordprocessingml/2006/main" xmlns:w14="http://schemas.microsoft.com/office/word/2010/wordml" xmlns:w15="http://schemas.microsoft.com/office/word/2012/wordml" xmlns:w16cex="http://schemas.microsoft.com/office/word/2018/wordml/cex" xmlns:w16cid="http://schemas.microsoft.com/office/word/2016/wordml/cid" xmlns:w16="http://schemas.microsoft.com/office/word/2018/wordml" xmlns:w16sdtdh="http://schemas.microsoft.com/office/word/2020/wordml/sdtdatahash" xmlns:w16se="http://schemas.microsoft.com/office/word/2015/wordml/symex" xmlns:wpg="http://schemas.microsoft.com/office/word/2010/wordprocessingGroup" xmlns:wpi="http://schemas.microsoft.com/office/word/2010/wordprocessingInk" xmlns:wne="http://schemas.microsoft.com/office/word/2006/wordml" xmlns:wps="http://schemas.microsoft.com/office/word/2010/wordprocessingShape" mc:Ignorable="w14 w15 w16se w16cid w16 w16cex w16sdtdh wp14">
   <w:footnote w:type="separator" w:id="-1">
     <w:p>
       <w:r>
@@ -30509,7 +30357,7 @@
 </file>
 
 <file path=word/numbering.xml><?xml version="1.0" encoding="utf-8"?>
-<w:numbering xmlns:wpc="http://schemas.microsoft.com/office/word/2010/wordprocessingCanvas" xmlns:cx="http://schemas.microsoft.com/office/drawing/2014/chartex" xmlns:cx1="http://schemas.microsoft.com/office/drawing/2015/9/8/chartex" xmlns:cx2="http://schemas.microsoft.com/office/drawing/2015/10/21/chartex" xmlns:cx3="http://schemas.microsoft.com/office/drawing/2016/5/9/chartex" xmlns:cx4="http://schemas.microsoft.com/office/drawing/2016/5/10/chartex" xmlns:cx5="http://schemas.microsoft.com/office/drawing/2016/5/11/chartex" xmlns:cx6="http://schemas.microsoft.com/office/drawing/2016/5/12/chartex" xmlns:cx7="http://schemas.microsoft.com/office/drawing/2016/5/13/chartex" xmlns:cx8="http://schemas.microsoft.com/office/drawing/2016/5/14/chartex" xmlns:mc="http://schemas.openxmlformats.org/markup-compatibility/2006" xmlns:aink="http://schemas.microsoft.com/office/drawing/2016/ink" xmlns:am3d="http://schemas.microsoft.com/office/drawing/2017/model3d" xmlns:o="urn:schemas-microsoft-com:office:office" xmlns:r="http://schemas.openxmlformats.org/officeDocument/2006/relationships" xmlns:m="http://schemas.openxmlformats.org/officeDocument/2006/math" xmlns:v="urn:schemas-microsoft-com:vml" xmlns:wp14="http://schemas.microsoft.com/office/word/2010/wordprocessingDrawing" xmlns:wp="http://schemas.openxmlformats.org/drawingml/2006/wordprocessingDrawing" xmlns:w10="urn:schemas-microsoft-com:office:word" xmlns:w="http://schemas.openxmlformats.org/wordprocessingml/2006/main" xmlns:w14="http://schemas.microsoft.com/office/word/2010/wordml" xmlns:w15="http://schemas.microsoft.com/office/word/2012/wordml" xmlns:w16cex="http://schemas.microsoft.com/office/word/2018/wordml/cex" xmlns:w16cid="http://schemas.microsoft.com/office/word/2016/wordml/cid" xmlns:w16="http://schemas.microsoft.com/office/word/2018/wordml" xmlns:w16sdtdh="http://schemas.microsoft.com/office/word/2020/wordml/sdtdatahash" xmlns:w16se="http://schemas.microsoft.com/office/word/2015/wordml/symex" xmlns:wpg="http://schemas.microsoft.com/office/word/2010/wordprocessingGroup" xmlns:wpi="http://schemas.microsoft.com/office/word/2010/wordprocessingInk" xmlns:wne="http://schemas.microsoft.com/office/word/2006/wordml" xmlns:wps="http://schemas.microsoft.com/office/word/2010/wordprocessingShape" mc:Ignorable="w14 w15 w16se w16cid w16 w16cex w16sdtdh wp14">
+<w:numbering xmlns:wpc="http://schemas.microsoft.com/office/word/2010/wordprocessingCanvas" xmlns:cx="http://schemas.microsoft.com/office/drawing/2014/chartex" xmlns:cx1="http://schemas.microsoft.com/office/drawing/2015/9/8/chartex" xmlns:cx2="http://schemas.microsoft.com/office/drawing/2015/10/21/chartex" xmlns:cx3="http://schemas.microsoft.com/office/drawing/2016/5/9/chartex" xmlns:cx4="http://schemas.microsoft.com/office/drawing/2016/5/10/chartex" xmlns:cx5="http://schemas.microsoft.com/office/drawing/2016/5/11/chartex" xmlns:cx6="http://schemas.microsoft.com/office/drawing/2016/5/12/chartex" xmlns:cx7="http://schemas.microsoft.com/office/drawing/2016/5/13/chartex" xmlns:cx8="http://schemas.microsoft.com/office/drawing/2016/5/14/chartex" xmlns:mc="http://schemas.openxmlformats.org/markup-compatibility/2006" xmlns:aink="http://schemas.microsoft.com/office/drawing/2016/ink" xmlns:am3d="http://schemas.microsoft.com/office/drawing/2017/model3d" xmlns:o="urn:schemas-microsoft-com:office:office" xmlns:oel="http://schemas.microsoft.com/office/2019/extlst" xmlns:r="http://schemas.openxmlformats.org/officeDocument/2006/relationships" xmlns:m="http://schemas.openxmlformats.org/officeDocument/2006/math" xmlns:v="urn:schemas-microsoft-com:vml" xmlns:wp14="http://schemas.microsoft.com/office/word/2010/wordprocessingDrawing" xmlns:wp="http://schemas.openxmlformats.org/drawingml/2006/wordprocessingDrawing" xmlns:w10="urn:schemas-microsoft-com:office:word" xmlns:w="http://schemas.openxmlformats.org/wordprocessingml/2006/main" xmlns:w14="http://schemas.microsoft.com/office/word/2010/wordml" xmlns:w15="http://schemas.microsoft.com/office/word/2012/wordml" xmlns:w16cex="http://schemas.microsoft.com/office/word/2018/wordml/cex" xmlns:w16cid="http://schemas.microsoft.com/office/word/2016/wordml/cid" xmlns:w16="http://schemas.microsoft.com/office/word/2018/wordml" xmlns:w16sdtdh="http://schemas.microsoft.com/office/word/2020/wordml/sdtdatahash" xmlns:w16se="http://schemas.microsoft.com/office/word/2015/wordml/symex" xmlns:wpg="http://schemas.microsoft.com/office/word/2010/wordprocessingGroup" xmlns:wpi="http://schemas.microsoft.com/office/word/2010/wordprocessingInk" xmlns:wne="http://schemas.microsoft.com/office/word/2006/wordml" xmlns:wps="http://schemas.microsoft.com/office/word/2010/wordprocessingShape" mc:Ignorable="w14 w15 w16se w16cid w16 w16cex w16sdtdh wp14">
   <w:abstractNum w:abstractNumId="0" w15:restartNumberingAfterBreak="0">
     <w:nsid w:val="01694ECB"/>
     <w:multiLevelType w:val="hybridMultilevel"/>
@@ -31527,38 +31375,38 @@
       </w:rPr>
     </w:lvl>
   </w:abstractNum>
-  <w:num w:numId="1">
+  <w:num w:numId="1" w16cid:durableId="2071923825">
     <w:abstractNumId w:val="7"/>
   </w:num>
-  <w:num w:numId="2">
+  <w:num w:numId="2" w16cid:durableId="846555184">
     <w:abstractNumId w:val="3"/>
   </w:num>
-  <w:num w:numId="3">
+  <w:num w:numId="3" w16cid:durableId="1691947779">
     <w:abstractNumId w:val="6"/>
   </w:num>
-  <w:num w:numId="4">
+  <w:num w:numId="4" w16cid:durableId="882061349">
     <w:abstractNumId w:val="5"/>
   </w:num>
-  <w:num w:numId="5">
+  <w:num w:numId="5" w16cid:durableId="1198737097">
     <w:abstractNumId w:val="1"/>
   </w:num>
-  <w:num w:numId="6">
+  <w:num w:numId="6" w16cid:durableId="163134663">
     <w:abstractNumId w:val="8"/>
   </w:num>
-  <w:num w:numId="7">
+  <w:num w:numId="7" w16cid:durableId="154536748">
     <w:abstractNumId w:val="4"/>
   </w:num>
-  <w:num w:numId="8">
+  <w:num w:numId="8" w16cid:durableId="325598052">
     <w:abstractNumId w:val="2"/>
   </w:num>
-  <w:num w:numId="9">
+  <w:num w:numId="9" w16cid:durableId="1605264530">
     <w:abstractNumId w:val="0"/>
   </w:num>
 </w:numbering>
 </file>
 
 <file path=word/people.xml><?xml version="1.0" encoding="utf-8"?>
-<w15:people xmlns:wpc="http://schemas.microsoft.com/office/word/2010/wordprocessingCanvas" xmlns:cx="http://schemas.microsoft.com/office/drawing/2014/chartex" xmlns:cx1="http://schemas.microsoft.com/office/drawing/2015/9/8/chartex" xmlns:cx2="http://schemas.microsoft.com/office/drawing/2015/10/21/chartex" xmlns:cx3="http://schemas.microsoft.com/office/drawing/2016/5/9/chartex" xmlns:cx4="http://schemas.microsoft.com/office/drawing/2016/5/10/chartex" xmlns:cx5="http://schemas.microsoft.com/office/drawing/2016/5/11/chartex" xmlns:cx6="http://schemas.microsoft.com/office/drawing/2016/5/12/chartex" xmlns:cx7="http://schemas.microsoft.com/office/drawing/2016/5/13/chartex" xmlns:cx8="http://schemas.microsoft.com/office/drawing/2016/5/14/chartex" xmlns:mc="http://schemas.openxmlformats.org/markup-compatibility/2006" xmlns:aink="http://schemas.microsoft.com/office/drawing/2016/ink" xmlns:am3d="http://schemas.microsoft.com/office/drawing/2017/model3d" xmlns:o="urn:schemas-microsoft-com:office:office" xmlns:r="http://schemas.openxmlformats.org/officeDocument/2006/relationships" xmlns:m="http://schemas.openxmlformats.org/officeDocument/2006/math" xmlns:v="urn:schemas-microsoft-com:vml" xmlns:wp14="http://schemas.microsoft.com/office/word/2010/wordprocessingDrawing" xmlns:wp="http://schemas.openxmlformats.org/drawingml/2006/wordprocessingDrawing" xmlns:w10="urn:schemas-microsoft-com:office:word" xmlns:w="http://schemas.openxmlformats.org/wordprocessingml/2006/main" xmlns:w14="http://schemas.microsoft.com/office/word/2010/wordml" xmlns:w15="http://schemas.microsoft.com/office/word/2012/wordml" xmlns:w16cex="http://schemas.microsoft.com/office/word/2018/wordml/cex" xmlns:w16cid="http://schemas.microsoft.com/office/word/2016/wordml/cid" xmlns:w16="http://schemas.microsoft.com/office/word/2018/wordml" xmlns:w16sdtdh="http://schemas.microsoft.com/office/word/2020/wordml/sdtdatahash" xmlns:w16se="http://schemas.microsoft.com/office/word/2015/wordml/symex" xmlns:wpg="http://schemas.microsoft.com/office/word/2010/wordprocessingGroup" xmlns:wpi="http://schemas.microsoft.com/office/word/2010/wordprocessingInk" xmlns:wne="http://schemas.microsoft.com/office/word/2006/wordml" xmlns:wps="http://schemas.microsoft.com/office/word/2010/wordprocessingShape" mc:Ignorable="w14 w15 w16se w16cid w16 w16cex w16sdtdh wp14">
+<w15:people xmlns:wpc="http://schemas.microsoft.com/office/word/2010/wordprocessingCanvas" xmlns:cx="http://schemas.microsoft.com/office/drawing/2014/chartex" xmlns:cx1="http://schemas.microsoft.com/office/drawing/2015/9/8/chartex" xmlns:cx2="http://schemas.microsoft.com/office/drawing/2015/10/21/chartex" xmlns:cx3="http://schemas.microsoft.com/office/drawing/2016/5/9/chartex" xmlns:cx4="http://schemas.microsoft.com/office/drawing/2016/5/10/chartex" xmlns:cx5="http://schemas.microsoft.com/office/drawing/2016/5/11/chartex" xmlns:cx6="http://schemas.microsoft.com/office/drawing/2016/5/12/chartex" xmlns:cx7="http://schemas.microsoft.com/office/drawing/2016/5/13/chartex" xmlns:cx8="http://schemas.microsoft.com/office/drawing/2016/5/14/chartex" xmlns:mc="http://schemas.openxmlformats.org/markup-compatibility/2006" xmlns:aink="http://schemas.microsoft.com/office/drawing/2016/ink" xmlns:am3d="http://schemas.microsoft.com/office/drawing/2017/model3d" xmlns:o="urn:schemas-microsoft-com:office:office" xmlns:oel="http://schemas.microsoft.com/office/2019/extlst" xmlns:r="http://schemas.openxmlformats.org/officeDocument/2006/relationships" xmlns:m="http://schemas.openxmlformats.org/officeDocument/2006/math" xmlns:v="urn:schemas-microsoft-com:vml" xmlns:wp14="http://schemas.microsoft.com/office/word/2010/wordprocessingDrawing" xmlns:wp="http://schemas.openxmlformats.org/drawingml/2006/wordprocessingDrawing" xmlns:w10="urn:schemas-microsoft-com:office:word" xmlns:w="http://schemas.openxmlformats.org/wordprocessingml/2006/main" xmlns:w14="http://schemas.microsoft.com/office/word/2010/wordml" xmlns:w15="http://schemas.microsoft.com/office/word/2012/wordml" xmlns:w16cex="http://schemas.microsoft.com/office/word/2018/wordml/cex" xmlns:w16cid="http://schemas.microsoft.com/office/word/2016/wordml/cid" xmlns:w16="http://schemas.microsoft.com/office/word/2018/wordml" xmlns:w16sdtdh="http://schemas.microsoft.com/office/word/2020/wordml/sdtdatahash" xmlns:w16se="http://schemas.microsoft.com/office/word/2015/wordml/symex" xmlns:wpg="http://schemas.microsoft.com/office/word/2010/wordprocessingGroup" xmlns:wpi="http://schemas.microsoft.com/office/word/2010/wordprocessingInk" xmlns:wne="http://schemas.microsoft.com/office/word/2006/wordml" xmlns:wps="http://schemas.microsoft.com/office/word/2010/wordprocessingShape" mc:Ignorable="w14 w15 w16se w16cid w16 w16cex w16sdtdh wp14">
   <w15:person w15:author="Rich Piazza">
     <w15:presenceInfo w15:providerId="AD" w15:userId="S::rpiazza@mitre.org::76aaa1f9-12a1-472e-bae3-fd745eca6365"/>
   </w15:person>
@@ -32790,6 +32638,12 @@
 </file>
 
 <file path=customXml/item1.xml><?xml version="1.0" encoding="utf-8"?>
+<p:properties xmlns:p="http://schemas.microsoft.com/office/2006/metadata/properties" xmlns:xsi="http://www.w3.org/2001/XMLSchema-instance" xmlns:pc="http://schemas.microsoft.com/office/infopath/2007/PartnerControls">
+  <documentManagement/>
+</p:properties>
+</file>
+
+<file path=customXml/item2.xml><?xml version="1.0" encoding="utf-8"?>
 <ct:contentTypeSchema xmlns:ct="http://schemas.microsoft.com/office/2006/metadata/contentType" xmlns:ma="http://schemas.microsoft.com/office/2006/metadata/properties/metaAttributes" ct:_="" ma:_="" ma:contentTypeName="Document" ma:contentTypeID="0x010100BA963265BB0483459597C0092B25CB59" ma:contentTypeVersion="11" ma:contentTypeDescription="Create a new document." ma:contentTypeScope="" ma:versionID="191aaa4adaf896614a52b2183cdf75c6">
   <xsd:schema xmlns:xsd="http://www.w3.org/2001/XMLSchema" xmlns:xs="http://www.w3.org/2001/XMLSchema" xmlns:p="http://schemas.microsoft.com/office/2006/metadata/properties" xmlns:ns3="e87e1963-818e-452b-902d-58ee83e56c6f" xmlns:ns4="8b310979-2f70-4745-a782-363eacaafe92" targetNamespace="http://schemas.microsoft.com/office/2006/metadata/properties" ma:root="true" ma:fieldsID="36a1138fb121186c9ffc750f0b436706" ns3:_="" ns4:_="">
     <xsd:import namespace="e87e1963-818e-452b-902d-58ee83e56c6f"/>
@@ -32998,12 +32852,6 @@
 </ct:contentTypeSchema>
 </file>
 
-<file path=customXml/item2.xml><?xml version="1.0" encoding="utf-8"?>
-<p:properties xmlns:p="http://schemas.microsoft.com/office/2006/metadata/properties" xmlns:xsi="http://www.w3.org/2001/XMLSchema-instance" xmlns:pc="http://schemas.microsoft.com/office/infopath/2007/PartnerControls">
-  <documentManagement/>
-</p:properties>
-</file>
-
 <file path=customXml/item3.xml><?xml version="1.0" encoding="utf-8"?>
 <?mso-contentType ?>
 <FormTemplates xmlns="http://schemas.microsoft.com/sharepoint/v3/contenttype/forms">
@@ -33014,6 +32862,15 @@
 </file>
 
 <file path=customXml/itemProps1.xml><?xml version="1.0" encoding="utf-8"?>
+<ds:datastoreItem xmlns:ds="http://schemas.openxmlformats.org/officeDocument/2006/customXml" ds:itemID="{17EB8AC5-C07E-42BE-9318-B444E46FAF6D}">
+  <ds:schemaRefs>
+    <ds:schemaRef ds:uri="http://schemas.microsoft.com/office/2006/metadata/properties"/>
+    <ds:schemaRef ds:uri="http://schemas.microsoft.com/office/infopath/2007/PartnerControls"/>
+  </ds:schemaRefs>
+</ds:datastoreItem>
+</file>
+
+<file path=customXml/itemProps2.xml><?xml version="1.0" encoding="utf-8"?>
 <ds:datastoreItem xmlns:ds="http://schemas.openxmlformats.org/officeDocument/2006/customXml" ds:itemID="{E6574C37-16BF-4085-8D90-0A8782877C85}">
   <ds:schemaRefs>
     <ds:schemaRef ds:uri="http://schemas.microsoft.com/office/2006/metadata/contentType"/>
@@ -33032,15 +32889,6 @@
 </ds:datastoreItem>
 </file>
 
-<file path=customXml/itemProps2.xml><?xml version="1.0" encoding="utf-8"?>
-<ds:datastoreItem xmlns:ds="http://schemas.openxmlformats.org/officeDocument/2006/customXml" ds:itemID="{17EB8AC5-C07E-42BE-9318-B444E46FAF6D}">
-  <ds:schemaRefs>
-    <ds:schemaRef ds:uri="http://schemas.microsoft.com/office/2006/metadata/properties"/>
-    <ds:schemaRef ds:uri="http://schemas.microsoft.com/office/infopath/2007/PartnerControls"/>
-  </ds:schemaRefs>
-</ds:datastoreItem>
-</file>
-
 <file path=customXml/itemProps3.xml><?xml version="1.0" encoding="utf-8"?>
 <ds:datastoreItem xmlns:ds="http://schemas.openxmlformats.org/officeDocument/2006/customXml" ds:itemID="{743A347F-3241-45D6-9FC5-DD052D02935B}">
   <ds:schemaRefs>

</xml_diff>

<commit_message>
added text for the identifier property
</commit_message>
<xml_diff>
--- a/extension-definition-specifications/acs-data-markings/STIX-2.1-ACS-marking-definition.docx
+++ b/extension-definition-specifications/acs-data-markings/STIX-2.1-ACS-marking-definition.docx
@@ -16,13 +16,11 @@
           <w:noProof/>
         </w:rPr>
       </w:pPr>
-      <w:bookmarkStart w:id="0" w:name="_4do73o99e2l7" w:colFirst="0" w:colLast="0"/>
-      <w:bookmarkEnd w:id="0"/>
       <w:r>
         <w:rPr>
           <w:noProof/>
         </w:rPr>
-        <w:pict w14:anchorId="3E046A3E">
+        <w:pict w14:anchorId="3F86806D">
           <v:rect id="_x0000_i1025" alt="" style="width:468pt;height:.05pt;mso-width-percent:0;mso-height-percent:0;mso-width-percent:0;mso-height-percent:0" o:hralign="center" o:hrstd="t" o:hr="t" fillcolor="#a0a0a0" stroked="f"/>
         </w:pict>
       </w:r>
@@ -57,8 +55,8 @@
           <w:szCs w:val="24"/>
         </w:rPr>
       </w:pPr>
-      <w:bookmarkStart w:id="1" w:name="_ehzdxcsjrzgp" w:colFirst="0" w:colLast="0"/>
-      <w:bookmarkEnd w:id="1"/>
+      <w:bookmarkStart w:id="0" w:name="_ehzdxcsjrzgp" w:colFirst="0" w:colLast="0"/>
+      <w:bookmarkEnd w:id="0"/>
       <w:r>
         <w:rPr>
           <w:sz w:val="24"/>
@@ -83,8 +81,8 @@
           <w:szCs w:val="24"/>
         </w:rPr>
       </w:pPr>
-      <w:bookmarkStart w:id="2" w:name="_alhuw2ux8ur0" w:colFirst="0" w:colLast="0"/>
-      <w:bookmarkEnd w:id="2"/>
+      <w:bookmarkStart w:id="1" w:name="_alhuw2ux8ur0" w:colFirst="0" w:colLast="0"/>
+      <w:bookmarkEnd w:id="1"/>
       <w:r>
         <w:rPr>
           <w:sz w:val="24"/>
@@ -132,8 +130,8 @@
           <w:between w:val="nil"/>
         </w:pBdr>
       </w:pPr>
-      <w:bookmarkStart w:id="3" w:name="_23o3f7qw8a8n" w:colFirst="0" w:colLast="0"/>
-      <w:bookmarkEnd w:id="3"/>
+      <w:bookmarkStart w:id="2" w:name="_23o3f7qw8a8n" w:colFirst="0" w:colLast="0"/>
+      <w:bookmarkEnd w:id="2"/>
       <w:r>
         <w:t>​Integrated Cyber Defense Working Group (ICDWG)</w:t>
       </w:r>
@@ -149,8 +147,8 @@
           <w:between w:val="nil"/>
         </w:pBdr>
       </w:pPr>
-      <w:bookmarkStart w:id="4" w:name="_6ee5ghdmll1d" w:colFirst="0" w:colLast="0"/>
-      <w:bookmarkEnd w:id="4"/>
+      <w:bookmarkStart w:id="3" w:name="_6ee5ghdmll1d" w:colFirst="0" w:colLast="0"/>
+      <w:bookmarkEnd w:id="3"/>
       <w:r>
         <w:t xml:space="preserve"> </w:t>
       </w:r>
@@ -166,8 +164,8 @@
           <w:between w:val="nil"/>
         </w:pBdr>
       </w:pPr>
-      <w:bookmarkStart w:id="5" w:name="_1yifmfn1f31e" w:colFirst="0" w:colLast="0"/>
-      <w:bookmarkEnd w:id="5"/>
+      <w:bookmarkStart w:id="4" w:name="_1yifmfn1f31e" w:colFirst="0" w:colLast="0"/>
+      <w:bookmarkEnd w:id="4"/>
       <w:r>
         <w:t>​Editors:</w:t>
       </w:r>
@@ -191,10 +189,10 @@
           <w:between w:val="nil"/>
         </w:pBdr>
       </w:pPr>
-      <w:bookmarkStart w:id="6" w:name="uq8rwa36xuuz" w:colFirst="0" w:colLast="0"/>
-      <w:bookmarkStart w:id="7" w:name="_76x6ttw5y9bx" w:colFirst="0" w:colLast="0"/>
+      <w:bookmarkStart w:id="5" w:name="uq8rwa36xuuz" w:colFirst="0" w:colLast="0"/>
+      <w:bookmarkStart w:id="6" w:name="_76x6ttw5y9bx" w:colFirst="0" w:colLast="0"/>
+      <w:bookmarkEnd w:id="5"/>
       <w:bookmarkEnd w:id="6"/>
-      <w:bookmarkEnd w:id="7"/>
       <w:r>
         <w:t>Additional artifacts:</w:t>
       </w:r>
@@ -317,10 +315,10 @@
           <w:between w:val="nil"/>
         </w:pBdr>
       </w:pPr>
-      <w:bookmarkStart w:id="8" w:name="f8b4ia7wsgac" w:colFirst="0" w:colLast="0"/>
-      <w:bookmarkStart w:id="9" w:name="_4v63txixf3j9" w:colFirst="0" w:colLast="0"/>
+      <w:bookmarkStart w:id="7" w:name="f8b4ia7wsgac" w:colFirst="0" w:colLast="0"/>
+      <w:bookmarkStart w:id="8" w:name="_4v63txixf3j9" w:colFirst="0" w:colLast="0"/>
+      <w:bookmarkEnd w:id="7"/>
       <w:bookmarkEnd w:id="8"/>
-      <w:bookmarkEnd w:id="9"/>
       <w:r>
         <w:t>Related work:</w:t>
       </w:r>
@@ -374,8 +372,8 @@
           <w:between w:val="nil"/>
         </w:pBdr>
       </w:pPr>
-      <w:bookmarkStart w:id="10" w:name="_i4cloufk5xdx" w:colFirst="0" w:colLast="0"/>
-      <w:bookmarkEnd w:id="10"/>
+      <w:bookmarkStart w:id="9" w:name="_i4cloufk5xdx" w:colFirst="0" w:colLast="0"/>
+      <w:bookmarkEnd w:id="9"/>
       <w:r>
         <w:t>Abstract:</w:t>
       </w:r>
@@ -403,10 +401,10 @@
       <w:r>
         <w:t>) language via the use of a marking definition.</w:t>
       </w:r>
-      <w:bookmarkStart w:id="11" w:name="_slt15ojezpfz" w:colFirst="0" w:colLast="0"/>
-      <w:bookmarkStart w:id="12" w:name="_48ww73spg8iu" w:colFirst="0" w:colLast="0"/>
+      <w:bookmarkStart w:id="10" w:name="_slt15ojezpfz" w:colFirst="0" w:colLast="0"/>
+      <w:bookmarkStart w:id="11" w:name="_48ww73spg8iu" w:colFirst="0" w:colLast="0"/>
+      <w:bookmarkEnd w:id="10"/>
       <w:bookmarkEnd w:id="11"/>
-      <w:bookmarkEnd w:id="12"/>
     </w:p>
     <w:p>
       <w:pPr>
@@ -518,7 +516,7 @@
           <w:rStyle w:val="Heading1Char"/>
         </w:rPr>
       </w:pPr>
-      <w:bookmarkStart w:id="13" w:name="_Toc13663202"/>
+      <w:bookmarkStart w:id="12" w:name="_Toc13663202"/>
       <w:r>
         <w:lastRenderedPageBreak/>
         <w:t>​</w:t>
@@ -539,7 +537,7 @@
         </w:rPr>
         <w:t> </w:t>
       </w:r>
-      <w:bookmarkStart w:id="14" w:name="_Toc528065166"/>
+      <w:bookmarkStart w:id="13" w:name="_Toc528065166"/>
       <w:r>
         <w:rPr>
           <w:rStyle w:val="Heading1Char"/>
@@ -548,7 +546,7 @@
         </w:rPr>
         <w:t>Access Control Specification (ACS) Marking Object Type</w:t>
       </w:r>
-      <w:bookmarkEnd w:id="14"/>
+      <w:bookmarkEnd w:id="13"/>
     </w:p>
     <w:p>
       <w:pPr>
@@ -993,7 +991,135 @@
               <w:t>MUST</w:t>
             </w:r>
             <w:r>
-              <w:t xml:space="preserve"> use a format that includes a prefix and an RFC4122 suffix. The prefix used will include the ISA common prefix (GUIDE prefix). The ISA has been assigned a GUIDE (Globally Unique Identifier for Everything) prefix of 19001 for production and 999191 for test use.</w:t>
+              <w:t xml:space="preserve"> use a format that includes a prefix and an RFC4122 suffix. The prefix used </w:t>
+            </w:r>
+            <w:r>
+              <w:rPr>
+                <w:b/>
+                <w:bCs/>
+              </w:rPr>
+              <w:t>MUST</w:t>
+            </w:r>
+            <w:r>
+              <w:t xml:space="preserve"> </w:t>
+            </w:r>
+            <w:r>
+              <w:t>include the ISA common prefix (GUIDE prefix). The ISA has been assigned a GUIDE (Globally Unique Identifier for Everything) prefix of 19001 for production and 999191 for test use.</w:t>
+            </w:r>
+          </w:p>
+          <w:p>
+            <w:pPr>
+              <w:widowControl w:val="0"/>
+              <w:pBdr>
+                <w:top w:val="nil"/>
+                <w:left w:val="nil"/>
+                <w:bottom w:val="nil"/>
+                <w:right w:val="nil"/>
+                <w:between w:val="nil"/>
+              </w:pBdr>
+            </w:pPr>
+          </w:p>
+          <w:p>
+            <w:pPr>
+              <w:widowControl w:val="0"/>
+              <w:pBdr>
+                <w:top w:val="nil"/>
+                <w:left w:val="nil"/>
+                <w:bottom w:val="nil"/>
+                <w:right w:val="nil"/>
+                <w:between w:val="nil"/>
+              </w:pBdr>
+            </w:pPr>
+            <w:r>
+              <w:t xml:space="preserve">The format of the identifier is underspecified in the ISA ACS Version 3.0a specification.  Valid STIX values for this property will have the following restrictions: </w:t>
+            </w:r>
+          </w:p>
+          <w:p>
+            <w:pPr>
+              <w:pStyle w:val="ListParagraph"/>
+              <w:widowControl w:val="0"/>
+              <w:numPr>
+                <w:ilvl w:val="0"/>
+                <w:numId w:val="10"/>
+              </w:numPr>
+              <w:pBdr>
+                <w:top w:val="nil"/>
+                <w:left w:val="nil"/>
+                <w:bottom w:val="nil"/>
+                <w:right w:val="nil"/>
+                <w:between w:val="nil"/>
+              </w:pBdr>
+            </w:pPr>
+            <w:r>
+              <w:t xml:space="preserve">Delimiters on either side of the GUIDE number </w:t>
+            </w:r>
+            <w:r>
+              <w:rPr>
+                <w:b/>
+                <w:bCs/>
+              </w:rPr>
+              <w:t>MUST</w:t>
+            </w:r>
+            <w:r>
+              <w:t xml:space="preserve"> be ".".  </w:t>
+            </w:r>
+          </w:p>
+          <w:p>
+            <w:pPr>
+              <w:pStyle w:val="ListParagraph"/>
+              <w:widowControl w:val="0"/>
+              <w:numPr>
+                <w:ilvl w:val="0"/>
+                <w:numId w:val="10"/>
+              </w:numPr>
+              <w:pBdr>
+                <w:top w:val="nil"/>
+                <w:left w:val="nil"/>
+                <w:bottom w:val="nil"/>
+                <w:right w:val="nil"/>
+                <w:between w:val="nil"/>
+              </w:pBdr>
+            </w:pPr>
+            <w:r>
+              <w:t>If a prefix is include</w:t>
+            </w:r>
+            <w:r>
+              <w:t>d</w:t>
+            </w:r>
+            <w:r>
+              <w:t xml:space="preserve"> in the </w:t>
+            </w:r>
+            <w:r>
+              <w:lastRenderedPageBreak/>
+              <w:t xml:space="preserve">UUID part of the identifier, it </w:t>
+            </w:r>
+            <w:r>
+              <w:rPr>
+                <w:b/>
+                <w:bCs/>
+              </w:rPr>
+              <w:t xml:space="preserve">MUST </w:t>
+            </w:r>
+            <w:r>
+              <w:t>be separated from the UUID itself by a "-".</w:t>
+            </w:r>
+          </w:p>
+          <w:p>
+            <w:pPr>
+              <w:widowControl w:val="0"/>
+              <w:pBdr>
+                <w:top w:val="nil"/>
+                <w:left w:val="nil"/>
+                <w:bottom w:val="nil"/>
+                <w:right w:val="nil"/>
+                <w:between w:val="nil"/>
+              </w:pBdr>
+            </w:pPr>
+            <w:r>
+              <w:t xml:space="preserve">Examples of valid identifiers can be found in section 2.1 of the </w:t>
+            </w:r>
+            <w:r>
+              <w:t>ISA ACS Version 3.0a specification.</w:t>
             </w:r>
           </w:p>
           <w:p>
@@ -1056,6 +1182,7 @@
                 <w:bCs/>
                 <w:color w:val="000000"/>
               </w:rPr>
+              <w:lastRenderedPageBreak/>
               <w:t>name</w:t>
             </w:r>
             <w:r>
@@ -1170,7 +1297,6 @@
               </w:pBdr>
             </w:pPr>
             <w:r>
-              <w:lastRenderedPageBreak/>
               <w:t xml:space="preserve">Note that the </w:t>
             </w:r>
             <w:r>
@@ -1215,7 +1341,6 @@
                 <w:bCs/>
                 <w:color w:val="000000"/>
               </w:rPr>
-              <w:lastRenderedPageBreak/>
               <w:t>create_date_time</w:t>
             </w:r>
             <w:proofErr w:type="spellEnd"/>
@@ -1561,7 +1686,11 @@
               </w:pBdr>
             </w:pPr>
             <w:r>
-              <w:t xml:space="preserve">The set of allowable values can be thought of as an </w:t>
+              <w:t xml:space="preserve">The set of allowable values can be </w:t>
+            </w:r>
+            <w:r>
+              <w:lastRenderedPageBreak/>
+              <w:t xml:space="preserve">thought of as an </w:t>
             </w:r>
             <w:r>
               <w:t xml:space="preserve">open vocabulary, </w:t>
@@ -1614,6 +1743,7 @@
                 <w:sz w:val="20"/>
                 <w:szCs w:val="20"/>
               </w:rPr>
+              <w:lastRenderedPageBreak/>
               <w:t>responsible_entity_originator</w:t>
             </w:r>
             <w:proofErr w:type="spellEnd"/>
@@ -1751,7 +1881,6 @@
               <w:t xml:space="preserve"> </w:t>
             </w:r>
             <w:r>
-              <w:lastRenderedPageBreak/>
               <w:t xml:space="preserve">may be created to specify the originator. </w:t>
             </w:r>
           </w:p>
@@ -1850,7 +1979,6 @@
                 <w:bCs/>
                 <w:color w:val="000000"/>
               </w:rPr>
-              <w:lastRenderedPageBreak/>
               <w:t>authority_reference</w:t>
             </w:r>
             <w:proofErr w:type="spellEnd"/>
@@ -1980,16 +2108,16 @@
             <w:r>
               <w:t xml:space="preserve">This property captures the legal authority under which the content was created, not the limitation on sharing the content. This property is used for auditing and records management, not for access control decisions. In some cases, the Authority Reference is needed by </w:t>
             </w:r>
-            <w:commentRangeStart w:id="15"/>
+            <w:commentRangeStart w:id="14"/>
             <w:r>
               <w:t>ESSA</w:t>
             </w:r>
-            <w:commentRangeEnd w:id="15"/>
+            <w:commentRangeEnd w:id="14"/>
             <w:r>
               <w:rPr>
                 <w:rStyle w:val="CommentReference"/>
               </w:rPr>
-              <w:commentReference w:id="15"/>
+              <w:commentReference w:id="14"/>
             </w:r>
             <w:r>
               <w:t xml:space="preserve"> Participants to be included in the Control Policy Group as well as the Resource Accounting Group.  </w:t>
@@ -2019,6 +2147,7 @@
               </w:pBdr>
             </w:pPr>
             <w:r>
+              <w:lastRenderedPageBreak/>
               <w:t xml:space="preserve">Each entry in the list </w:t>
             </w:r>
             <w:r>
@@ -2088,6 +2217,7 @@
                 <w:bCs/>
                 <w:color w:val="000000"/>
               </w:rPr>
+              <w:lastRenderedPageBreak/>
               <w:t>policy_reference</w:t>
             </w:r>
             <w:proofErr w:type="spellEnd"/>
@@ -2350,7 +2480,6 @@
                 <w:sz w:val="22"/>
                 <w:szCs w:val="22"/>
               </w:rPr>
-              <w:lastRenderedPageBreak/>
               <w:t>urn:isa</w:t>
             </w:r>
             <w:proofErr w:type="gramEnd"/>
@@ -2530,7 +2659,6 @@
                 <w:bCs/>
                 <w:color w:val="000000"/>
               </w:rPr>
-              <w:lastRenderedPageBreak/>
               <w:t>original_classification</w:t>
             </w:r>
             <w:proofErr w:type="spellEnd"/>
@@ -2888,7 +3016,11 @@
               </w:pBdr>
             </w:pPr>
             <w:r>
-              <w:t xml:space="preserve">Either the Original Classification or the Derivative Classification </w:t>
+              <w:t xml:space="preserve">Either the Original Classification or </w:t>
+            </w:r>
+            <w:r>
+              <w:lastRenderedPageBreak/>
+              <w:t xml:space="preserve">the Derivative Classification </w:t>
             </w:r>
             <w:r>
               <w:rPr>
@@ -2961,6 +3093,7 @@
                 <w:bCs/>
                 <w:color w:val="000000"/>
               </w:rPr>
+              <w:lastRenderedPageBreak/>
               <w:t>declassification</w:t>
             </w:r>
           </w:p>
@@ -3076,11 +3209,7 @@
               </w:pBdr>
             </w:pPr>
             <w:r>
-              <w:t xml:space="preserve">This property provides the declassification instructions associated with an original or derived classification for generating </w:t>
-            </w:r>
-            <w:r>
-              <w:lastRenderedPageBreak/>
-              <w:t xml:space="preserve">a classification authority block for presentation of a classified resource to an operator. </w:t>
+              <w:t xml:space="preserve">This property provides the declassification instructions associated with an original or derived classification for generating a classification authority block for presentation of a classified resource to an operator. </w:t>
             </w:r>
           </w:p>
           <w:p>
@@ -3152,7 +3281,6 @@
                 <w:sz w:val="20"/>
                 <w:szCs w:val="20"/>
               </w:rPr>
-              <w:lastRenderedPageBreak/>
               <w:t>resource_disposition</w:t>
             </w:r>
             <w:proofErr w:type="spellEnd"/>
@@ -3397,7 +3525,11 @@
               </w:pBdr>
             </w:pPr>
             <w:r>
-              <w:t>Details regarding the basic encoding specification detail for Resource Disposition are included in the Smart Data – Enterprise Data Header (EDH) Implementation Profile for the Cyber Community</w:t>
+              <w:t xml:space="preserve">Details regarding the basic encoding specification detail for Resource Disposition are included in the Smart Data – Enterprise Data Header (EDH) Implementation Profile for </w:t>
+            </w:r>
+            <w:r>
+              <w:lastRenderedPageBreak/>
+              <w:t>the Cyber Community</w:t>
             </w:r>
             <w:r>
               <w:t>.</w:t>
@@ -3444,6 +3576,7 @@
                 <w:sz w:val="20"/>
                 <w:szCs w:val="20"/>
               </w:rPr>
+              <w:lastRenderedPageBreak/>
               <w:t>public_release</w:t>
             </w:r>
             <w:proofErr w:type="spellEnd"/>
@@ -3750,7 +3883,6 @@
                 <w:sz w:val="18"/>
                 <w:szCs w:val="18"/>
               </w:rPr>
-              <w:lastRenderedPageBreak/>
               <w:t>access_</w:t>
             </w:r>
             <w:r>
@@ -4328,7 +4460,7 @@
       <w:pPr>
         <w:pStyle w:val="Heading4"/>
       </w:pPr>
-      <w:bookmarkStart w:id="16" w:name="_Toc528065167"/>
+      <w:bookmarkStart w:id="15" w:name="_Toc528065167"/>
       <w:r>
         <w:t>2</w:t>
       </w:r>
@@ -4347,7 +4479,7 @@
       <w:r>
         <w:t xml:space="preserve"> Object Type</w:t>
       </w:r>
-      <w:bookmarkEnd w:id="16"/>
+      <w:bookmarkEnd w:id="15"/>
     </w:p>
     <w:p>
       <w:pPr>
@@ -4685,6 +4817,7 @@
                 <w:sz w:val="18"/>
                 <w:szCs w:val="18"/>
               </w:rPr>
+              <w:lastRenderedPageBreak/>
               <w:t>classified_on</w:t>
             </w:r>
             <w:proofErr w:type="spellEnd"/>
@@ -5052,9 +5185,8 @@
       <w:pPr>
         <w:pStyle w:val="Heading4"/>
       </w:pPr>
-      <w:bookmarkStart w:id="17" w:name="_Toc528065168"/>
-      <w:r>
-        <w:lastRenderedPageBreak/>
+      <w:bookmarkStart w:id="16" w:name="_Toc528065168"/>
+      <w:r>
         <w:t>2</w:t>
       </w:r>
       <w:r>
@@ -5078,7 +5210,7 @@
       <w:r>
         <w:t xml:space="preserve"> Object Type</w:t>
       </w:r>
-      <w:bookmarkEnd w:id="17"/>
+      <w:bookmarkEnd w:id="16"/>
     </w:p>
     <w:p>
       <w:pPr>
@@ -5683,7 +5815,7 @@
       <w:pPr>
         <w:pStyle w:val="Heading4"/>
       </w:pPr>
-      <w:bookmarkStart w:id="18" w:name="_Toc528065170"/>
+      <w:bookmarkStart w:id="17" w:name="_Toc528065170"/>
       <w:r>
         <w:t>2</w:t>
       </w:r>
@@ -5976,6 +6108,7 @@
                 <w:sz w:val="20"/>
                 <w:szCs w:val="20"/>
               </w:rPr>
+              <w:lastRenderedPageBreak/>
               <w:t>declass_exemption</w:t>
             </w:r>
             <w:proofErr w:type="spellEnd"/>
@@ -6322,7 +6455,6 @@
                 <w:szCs w:val="20"/>
                 <w:shd w:val="clear" w:color="auto" w:fill="F9F2F4"/>
               </w:rPr>
-              <w:lastRenderedPageBreak/>
               <w:t>timestamp</w:t>
             </w:r>
           </w:p>
@@ -6350,11 +6482,7 @@
               </w:pBdr>
             </w:pPr>
             <w:r>
-              <w:t xml:space="preserve">This property contains the date upon </w:t>
-            </w:r>
-            <w:r>
-              <w:lastRenderedPageBreak/>
-              <w:t>which a resource will be automatically declassified if not exempt</w:t>
+              <w:t>This property contains the date upon which a resource will be automatically declassified if not exempt</w:t>
             </w:r>
             <w:r>
               <w:t>.</w:t>
@@ -6395,7 +6523,6 @@
                 <w:sz w:val="18"/>
                 <w:szCs w:val="18"/>
               </w:rPr>
-              <w:lastRenderedPageBreak/>
               <w:t>declass_event</w:t>
             </w:r>
             <w:proofErr w:type="spellEnd"/>
@@ -7071,7 +7198,7 @@
       <w:r>
         <w:t xml:space="preserve"> Object Type</w:t>
       </w:r>
-      <w:bookmarkEnd w:id="18"/>
+      <w:bookmarkEnd w:id="17"/>
     </w:p>
     <w:p>
       <w:pPr>
@@ -7386,6 +7513,7 @@
                 <w:szCs w:val="20"/>
                 <w:shd w:val="clear" w:color="auto" w:fill="F9F2F4"/>
               </w:rPr>
+              <w:lastRenderedPageBreak/>
               <w:t>string</w:t>
             </w:r>
           </w:p>
@@ -7413,7 +7541,11 @@
               </w:pBdr>
             </w:pPr>
             <w:r>
-              <w:t>This property contains the authority that authorized the public release.</w:t>
+              <w:t xml:space="preserve">This property contains the authority </w:t>
+            </w:r>
+            <w:r>
+              <w:lastRenderedPageBreak/>
+              <w:t>that authorized the public release.</w:t>
             </w:r>
           </w:p>
         </w:tc>
@@ -7455,6 +7587,7 @@
                 <w:sz w:val="20"/>
                 <w:szCs w:val="20"/>
               </w:rPr>
+              <w:lastRenderedPageBreak/>
               <w:t>released_on</w:t>
             </w:r>
             <w:proofErr w:type="spellEnd"/>
@@ -7567,7 +7700,7 @@
       <w:pPr>
         <w:pStyle w:val="Heading2"/>
       </w:pPr>
-      <w:bookmarkStart w:id="19" w:name="_Toc528065171"/>
+      <w:bookmarkStart w:id="18" w:name="_Toc528065171"/>
       <w:r>
         <w:t>2</w:t>
       </w:r>
@@ -7878,7 +8011,6 @@
               </w:rPr>
             </w:pPr>
             <w:r>
-              <w:lastRenderedPageBreak/>
               <w:t>(required)</w:t>
             </w:r>
           </w:p>
@@ -7917,7 +8049,6 @@
                 <w:szCs w:val="20"/>
                 <w:shd w:val="clear" w:color="auto" w:fill="F9F2F4"/>
               </w:rPr>
-              <w:lastRenderedPageBreak/>
               <w:t>open-vocab</w:t>
             </w:r>
             <w:proofErr w:type="gramEnd"/>
@@ -7949,11 +8080,7 @@
               <w:t xml:space="preserve">This property indicates </w:t>
             </w:r>
             <w:r>
-              <w:t xml:space="preserve">the action </w:t>
-            </w:r>
-            <w:r>
-              <w:lastRenderedPageBreak/>
-              <w:t>that may be taken when the access privilege is allowed.</w:t>
+              <w:t>the action that may be taken when the access privilege is allowed.</w:t>
             </w:r>
           </w:p>
           <w:p>
@@ -8070,7 +8197,6 @@
                 <w:bCs/>
                 <w:color w:val="000000"/>
               </w:rPr>
-              <w:lastRenderedPageBreak/>
               <w:t>privilege_scope</w:t>
             </w:r>
             <w:proofErr w:type="spellEnd"/>
@@ -9082,6 +9208,7 @@
                 <w:sz w:val="20"/>
                 <w:szCs w:val="20"/>
               </w:rPr>
+              <w:lastRenderedPageBreak/>
               <w:t>permitted_organizations</w:t>
             </w:r>
             <w:proofErr w:type="spellEnd"/>
@@ -9206,11 +9333,7 @@
               <w:t xml:space="preserve">(ORG) </w:t>
             </w:r>
             <w:r>
-              <w:t xml:space="preserve">property identifies the limitation on the distribution of the </w:t>
-            </w:r>
-            <w:r>
-              <w:lastRenderedPageBreak/>
-              <w:t>resource based on organization.</w:t>
+              <w:t>property identifies the limitation on the distribution of the resource based on organization.</w:t>
             </w:r>
           </w:p>
           <w:p>
@@ -9348,7 +9471,6 @@
                 <w:sz w:val="20"/>
                 <w:szCs w:val="20"/>
               </w:rPr>
-              <w:lastRenderedPageBreak/>
               <w:t>s</w:t>
             </w:r>
             <w:r>
@@ -9838,7 +9960,11 @@
               <w:t xml:space="preserve"> (ENTITY) property is used to identify</w:t>
             </w:r>
             <w:r>
-              <w:t xml:space="preserve"> the entities to which information may be released based on the determination of an originator.</w:t>
+              <w:t xml:space="preserve"> the entities to which information may be released based </w:t>
+            </w:r>
+            <w:r>
+              <w:lastRenderedPageBreak/>
+              <w:t>on the determination of an originator.</w:t>
             </w:r>
           </w:p>
           <w:p>
@@ -9979,6 +10105,7 @@
         <w:pStyle w:val="Heading2"/>
       </w:pPr>
       <w:r>
+        <w:lastRenderedPageBreak/>
         <w:t>2.8</w:t>
       </w:r>
       <w:r>
@@ -10154,7 +10281,6 @@
                 <w:b/>
                 <w:color w:val="FFFFFF"/>
               </w:rPr>
-              <w:lastRenderedPageBreak/>
               <w:t>Property Name</w:t>
             </w:r>
           </w:p>
@@ -10741,7 +10867,7 @@
       <w:r>
         <w:t xml:space="preserve"> Object Type</w:t>
       </w:r>
-      <w:bookmarkEnd w:id="19"/>
+      <w:bookmarkEnd w:id="18"/>
     </w:p>
     <w:p>
       <w:pPr>
@@ -10987,6 +11113,7 @@
                 <w:sz w:val="20"/>
                 <w:szCs w:val="20"/>
               </w:rPr>
+              <w:lastRenderedPageBreak/>
               <w:t>classification</w:t>
             </w:r>
           </w:p>
@@ -11212,18 +11339,7 @@
                 <w:szCs w:val="20"/>
                 <w:shd w:val="clear" w:color="auto" w:fill="F9F2F4"/>
               </w:rPr>
-              <w:t>-</w:t>
-            </w:r>
-            <w:r>
-              <w:rPr>
-                <w:rFonts w:ascii="Consolas" w:eastAsia="Consolas" w:hAnsi="Consolas" w:cs="Consolas"/>
-                <w:color w:val="C7254E"/>
-                <w:sz w:val="20"/>
-                <w:szCs w:val="20"/>
-                <w:shd w:val="clear" w:color="auto" w:fill="F9F2F4"/>
-              </w:rPr>
-              <w:lastRenderedPageBreak/>
-              <w:t>classification-</w:t>
+              <w:t>-classification-</w:t>
             </w:r>
             <w:proofErr w:type="spellStart"/>
             <w:r>
@@ -11280,7 +11396,6 @@
                 <w:sz w:val="20"/>
                 <w:szCs w:val="20"/>
               </w:rPr>
-              <w:lastRenderedPageBreak/>
               <w:t>sci_controls</w:t>
             </w:r>
             <w:proofErr w:type="spellEnd"/>
@@ -12061,6 +12176,7 @@
                 <w:sz w:val="20"/>
                 <w:szCs w:val="20"/>
               </w:rPr>
+              <w:lastRenderedPageBreak/>
               <w:t>c</w:t>
             </w:r>
             <w:r>
@@ -12535,11 +12651,7 @@
               <w:t>pecify</w:t>
             </w:r>
             <w:r>
-              <w:t xml:space="preserve"> an inherent sensitivity about the data that </w:t>
-            </w:r>
-            <w:r>
-              <w:lastRenderedPageBreak/>
-              <w:t>requires specific restrictions in access or handling.</w:t>
+              <w:t xml:space="preserve"> an inherent sensitivity about the data that requires specific restrictions in access or handling.</w:t>
             </w:r>
           </w:p>
           <w:p>
@@ -12667,7 +12779,6 @@
                 <w:sz w:val="20"/>
                 <w:szCs w:val="20"/>
               </w:rPr>
-              <w:lastRenderedPageBreak/>
               <w:t>shareability</w:t>
             </w:r>
             <w:r>
@@ -13524,6 +13635,7 @@
                 <w:sz w:val="20"/>
                 <w:szCs w:val="20"/>
               </w:rPr>
+              <w:lastRenderedPageBreak/>
               <w:t>permitted_organizations</w:t>
             </w:r>
             <w:proofErr w:type="spellEnd"/>
@@ -13698,11 +13810,7 @@
               </w:pBdr>
             </w:pPr>
             <w:r>
-              <w:t xml:space="preserve">Allowable values listed in Appendix </w:t>
-            </w:r>
-            <w:r>
-              <w:lastRenderedPageBreak/>
-              <w:t xml:space="preserve">A: List of Organizations of </w:t>
+              <w:t xml:space="preserve">Allowable values listed in Appendix A: List of Organizations of </w:t>
             </w:r>
             <w:r>
               <w:t>"</w:t>
@@ -13781,9 +13889,8 @@
       <w:pPr>
         <w:pStyle w:val="Heading2"/>
       </w:pPr>
-      <w:bookmarkStart w:id="20" w:name="_Toc528065172"/>
-      <w:r>
-        <w:lastRenderedPageBreak/>
+      <w:bookmarkStart w:id="19" w:name="_Toc528065172"/>
+      <w:r>
         <w:t>2.10</w:t>
       </w:r>
       <w:r>
@@ -14180,6 +14287,7 @@
                 <w:szCs w:val="20"/>
                 <w:shd w:val="clear" w:color="auto" w:fill="CFE2F3"/>
               </w:rPr>
+              <w:lastRenderedPageBreak/>
               <w:t>TENOT</w:t>
             </w:r>
             <w:r>
@@ -14462,11 +14570,7 @@
             </w:r>
             <w:proofErr w:type="spellEnd"/>
             <w:r>
-              <w:t xml:space="preserve"> indicates that marked components of a document may be </w:t>
-            </w:r>
-            <w:r>
-              <w:lastRenderedPageBreak/>
-              <w:t>removed and treated as individually marked components. When set to deny, even though</w:t>
+              <w:t xml:space="preserve"> indicates that marked components of a document may be removed and treated as individually marked components. When set to deny, even though</w:t>
             </w:r>
             <w:r>
               <w:t xml:space="preserve"> </w:t>
@@ -14506,7 +14610,6 @@
                 <w:szCs w:val="20"/>
                 <w:shd w:val="clear" w:color="auto" w:fill="CFE2F3"/>
               </w:rPr>
-              <w:lastRenderedPageBreak/>
               <w:t>OPACTION</w:t>
             </w:r>
           </w:p>
@@ -15039,6 +15142,7 @@
         <w:pStyle w:val="Heading2"/>
       </w:pPr>
       <w:r>
+        <w:lastRenderedPageBreak/>
         <w:t>2.12</w:t>
       </w:r>
       <w:r>
@@ -15450,7 +15554,6 @@
         <w:pStyle w:val="Heading2"/>
       </w:pPr>
       <w:r>
-        <w:lastRenderedPageBreak/>
         <w:t>2.13</w:t>
       </w:r>
       <w:r>
@@ -15471,7 +15574,7 @@
         </w:rPr>
         <w:t>Determination Enumeration</w:t>
       </w:r>
-      <w:bookmarkEnd w:id="20"/>
+      <w:bookmarkEnd w:id="19"/>
     </w:p>
     <w:p>
       <w:pPr>
@@ -16008,7 +16111,11 @@
               <w:t>s</w:t>
             </w:r>
             <w:r>
-              <w:t xml:space="preserve"> that any personal information of a specific individual or information that identifies a specific individual has been determined to be directly related to a cybersecurity threat</w:t>
+              <w:t xml:space="preserve"> that any personal information of a specific individual or information that identifies a specific individual has been </w:t>
+            </w:r>
+            <w:r>
+              <w:lastRenderedPageBreak/>
+              <w:t>determined to be directly related to a cybersecurity threat</w:t>
             </w:r>
           </w:p>
         </w:tc>
@@ -16251,11 +16358,7 @@
               <w:t>caveat</w:t>
             </w:r>
             <w:r>
-              <w:t xml:space="preserve"> marking denotes the presence of Foreign Intelligence Surveillance Act (FISA) (Reference 18) or FISA-derived information in the document. This is an informational marking only to highlight such information. Recipients of resources with the FISA control marking are </w:t>
-            </w:r>
-            <w:r>
-              <w:lastRenderedPageBreak/>
-              <w:t>responsible for ensuring that the resource is protected in conformance with the legal requirements of the FISA for limitations on use and warning displays.</w:t>
+              <w:t xml:space="preserve"> marking denotes the presence of Foreign Intelligence Surveillance Act (FISA) (Reference 18) or FISA-derived information in the document. This is an informational marking only to highlight such information. Recipients of resources with the FISA control marking are responsible for ensuring that the resource is protected in conformance with the legal requirements of the FISA for limitations on use and warning displays.</w:t>
             </w:r>
           </w:p>
         </w:tc>
@@ -16289,7 +16392,6 @@
                 <w:szCs w:val="20"/>
                 <w:shd w:val="clear" w:color="auto" w:fill="CFE2F3"/>
               </w:rPr>
-              <w:lastRenderedPageBreak/>
               <w:t>POSSIBLEPII</w:t>
             </w:r>
           </w:p>
@@ -17022,6 +17124,7 @@
                 <w:shd w:val="clear" w:color="auto" w:fill="CFE2F3"/>
                 <w:lang w:val="en-US"/>
               </w:rPr>
+              <w:lastRenderedPageBreak/>
               <w:t>TEI</w:t>
             </w:r>
           </w:p>
@@ -17507,7 +17610,6 @@
         <w:pStyle w:val="Heading2"/>
       </w:pPr>
       <w:r>
-        <w:lastRenderedPageBreak/>
         <w:t>2</w:t>
       </w:r>
       <w:r>
@@ -18475,6 +18577,15 @@
           <w:szCs w:val="18"/>
         </w:rPr>
         <w:br/>
+      </w:r>
+      <w:r>
+        <w:rPr>
+          <w:rFonts w:ascii="Consolas" w:hAnsi="Consolas" w:cs="Consolas"/>
+          <w:color w:val="000000"/>
+          <w:sz w:val="18"/>
+          <w:szCs w:val="18"/>
+        </w:rPr>
+        <w:lastRenderedPageBreak/>
         <w:t xml:space="preserve">    </w:t>
       </w:r>
       <w:r>
@@ -18828,7 +18939,7 @@
         </w:rPr>
         <w:t>"</w:t>
       </w:r>
-      <w:hyperlink r:id="rId14" w:history="1">
+      <w:hyperlink r:id="rId15" w:history="1">
         <w:r>
           <w:rPr>
             <w:rStyle w:val="Hyperlink"/>
@@ -19157,17 +19268,6 @@
           <w:shd w:val="clear" w:color="auto" w:fill="EFEFEF"/>
         </w:rPr>
         <w:br/>
-      </w:r>
-      <w:r>
-        <w:rPr>
-          <w:rFonts w:ascii="Consolas" w:eastAsia="Consolas" w:hAnsi="Consolas" w:cs="Consolas"/>
-          <w:iCs/>
-          <w:color w:val="000000"/>
-          <w:sz w:val="18"/>
-          <w:szCs w:val="18"/>
-          <w:shd w:val="clear" w:color="auto" w:fill="EFEFEF"/>
-        </w:rPr>
-        <w:lastRenderedPageBreak/>
         <w:t xml:space="preserve">      </w:t>
       </w:r>
       <w:r>
@@ -22173,6 +22273,7 @@
           <w:szCs w:val="18"/>
           <w:shd w:val="clear" w:color="auto" w:fill="EFEFEF"/>
         </w:rPr>
+        <w:lastRenderedPageBreak/>
         <w:t xml:space="preserve">                     </w:t>
       </w:r>
       <w:r>
@@ -23581,7 +23682,6 @@
     </w:p>
     <w:p>
       <w:r>
-        <w:lastRenderedPageBreak/>
         <w:t xml:space="preserve">The following example describes an ACS marking definition at the Unclassified </w:t>
       </w:r>
       <w:proofErr w:type="gramStart"/>
@@ -26079,6 +26179,7 @@
           <w:szCs w:val="18"/>
           <w:shd w:val="clear" w:color="auto" w:fill="EFEFEF"/>
         </w:rPr>
+        <w:lastRenderedPageBreak/>
         <w:t xml:space="preserve">                 </w:t>
       </w:r>
       <w:r>
@@ -27373,7 +27474,6 @@
           <w:szCs w:val="18"/>
           <w:shd w:val="clear" w:color="auto" w:fill="EFEFEF"/>
         </w:rPr>
-        <w:lastRenderedPageBreak/>
         <w:t xml:space="preserve">          "</w:t>
       </w:r>
       <w:proofErr w:type="spellStart"/>
@@ -27688,8 +27788,8 @@
       <w:pPr>
         <w:pStyle w:val="Heading1"/>
       </w:pPr>
-      <w:bookmarkStart w:id="21" w:name="_Toc13663205"/>
-      <w:bookmarkEnd w:id="13"/>
+      <w:bookmarkStart w:id="20" w:name="_Toc13663205"/>
+      <w:bookmarkEnd w:id="12"/>
       <w:r>
         <w:t>​</w:t>
       </w:r>
@@ -27702,7 +27802,7 @@
       <w:r>
         <w:t>​ </w:t>
       </w:r>
-      <w:bookmarkEnd w:id="21"/>
+      <w:bookmarkEnd w:id="20"/>
       <w:r>
         <w:t>ACS High-Water Data Marking</w:t>
       </w:r>
@@ -28191,6 +28291,7 @@
           <w:rFonts w:eastAsia="Consolas"/>
           <w:bCs/>
         </w:rPr>
+        <w:lastRenderedPageBreak/>
         <w:t xml:space="preserve">The marking definition referred to in the above example can be found in section 2.18.  The assumption in this example is </w:t>
       </w:r>
       <w:r>
@@ -28258,7 +28359,7 @@
       <w:pPr>
         <w:pStyle w:val="Heading1"/>
       </w:pPr>
-      <w:bookmarkStart w:id="22" w:name="_Toc528065185"/>
+      <w:bookmarkStart w:id="21" w:name="_Toc528065185"/>
       <w:r>
         <w:lastRenderedPageBreak/>
         <w:t>​</w:t>
@@ -28272,7 +28373,7 @@
       <w:r>
         <w:t>. Revision History</w:t>
       </w:r>
-      <w:bookmarkEnd w:id="22"/>
+      <w:bookmarkEnd w:id="21"/>
     </w:p>
     <w:p>
       <w:pPr>
@@ -30046,8 +30147,8 @@
     </w:p>
     <w:p/>
     <w:sectPr>
-      <w:footerReference w:type="even" r:id="rId15"/>
-      <w:footerReference w:type="default" r:id="rId16"/>
+      <w:footerReference w:type="even" r:id="rId16"/>
+      <w:footerReference w:type="default" r:id="rId17"/>
       <w:pgSz w:w="12240" w:h="15840"/>
       <w:pgMar w:top="1440" w:right="1440" w:bottom="1440" w:left="1440" w:header="720" w:footer="720" w:gutter="0"/>
       <w:cols w:space="720"/>
@@ -30059,7 +30160,7 @@
 
 <file path=word/comments.xml><?xml version="1.0" encoding="utf-8"?>
 <w:comments xmlns:wpc="http://schemas.microsoft.com/office/word/2010/wordprocessingCanvas" xmlns:cx="http://schemas.microsoft.com/office/drawing/2014/chartex" xmlns:cx1="http://schemas.microsoft.com/office/drawing/2015/9/8/chartex" xmlns:cx2="http://schemas.microsoft.com/office/drawing/2015/10/21/chartex" xmlns:cx3="http://schemas.microsoft.com/office/drawing/2016/5/9/chartex" xmlns:cx4="http://schemas.microsoft.com/office/drawing/2016/5/10/chartex" xmlns:cx5="http://schemas.microsoft.com/office/drawing/2016/5/11/chartex" xmlns:cx6="http://schemas.microsoft.com/office/drawing/2016/5/12/chartex" xmlns:cx7="http://schemas.microsoft.com/office/drawing/2016/5/13/chartex" xmlns:cx8="http://schemas.microsoft.com/office/drawing/2016/5/14/chartex" xmlns:mc="http://schemas.openxmlformats.org/markup-compatibility/2006" xmlns:aink="http://schemas.microsoft.com/office/drawing/2016/ink" xmlns:am3d="http://schemas.microsoft.com/office/drawing/2017/model3d" xmlns:o="urn:schemas-microsoft-com:office:office" xmlns:oel="http://schemas.microsoft.com/office/2019/extlst" xmlns:r="http://schemas.openxmlformats.org/officeDocument/2006/relationships" xmlns:m="http://schemas.openxmlformats.org/officeDocument/2006/math" xmlns:v="urn:schemas-microsoft-com:vml" xmlns:wp14="http://schemas.microsoft.com/office/word/2010/wordprocessingDrawing" xmlns:wp="http://schemas.openxmlformats.org/drawingml/2006/wordprocessingDrawing" xmlns:w10="urn:schemas-microsoft-com:office:word" xmlns:w="http://schemas.openxmlformats.org/wordprocessingml/2006/main" xmlns:w14="http://schemas.microsoft.com/office/word/2010/wordml" xmlns:w15="http://schemas.microsoft.com/office/word/2012/wordml" xmlns:w16cex="http://schemas.microsoft.com/office/word/2018/wordml/cex" xmlns:w16cid="http://schemas.microsoft.com/office/word/2016/wordml/cid" xmlns:w16="http://schemas.microsoft.com/office/word/2018/wordml" xmlns:w16sdtdh="http://schemas.microsoft.com/office/word/2020/wordml/sdtdatahash" xmlns:w16se="http://schemas.microsoft.com/office/word/2015/wordml/symex" xmlns:wpg="http://schemas.microsoft.com/office/word/2010/wordprocessingGroup" xmlns:wpi="http://schemas.microsoft.com/office/word/2010/wordprocessingInk" xmlns:wne="http://schemas.microsoft.com/office/word/2006/wordml" xmlns:wps="http://schemas.microsoft.com/office/word/2010/wordprocessingShape" mc:Ignorable="w14 w15 w16se w16cid w16 w16cex w16sdtdh wp14">
-  <w:comment w:id="15" w:author="Rich Piazza" w:date="2021-05-11T17:10:00Z" w:initials="RP">
+  <w:comment w:id="14" w:author="Rich Piazza" w:date="2021-05-11T17:10:00Z" w:initials="RP">
     <w:p>
       <w:pPr>
         <w:pStyle w:val="CommentText"/>
@@ -31037,6 +31138,119 @@
     </w:lvl>
   </w:abstractNum>
   <w:abstractNum w:abstractNumId="6" w15:restartNumberingAfterBreak="0">
+    <w:nsid w:val="32176567"/>
+    <w:multiLevelType w:val="hybridMultilevel"/>
+    <w:tmpl w:val="B890E8BC"/>
+    <w:lvl w:ilvl="0" w:tplc="04090001">
+      <w:start w:val="1"/>
+      <w:numFmt w:val="bullet"/>
+      <w:lvlText w:val=""/>
+      <w:lvlJc w:val="left"/>
+      <w:pPr>
+        <w:ind w:left="720" w:hanging="360"/>
+      </w:pPr>
+      <w:rPr>
+        <w:rFonts w:ascii="Symbol" w:hAnsi="Symbol" w:hint="default"/>
+      </w:rPr>
+    </w:lvl>
+    <w:lvl w:ilvl="1" w:tplc="04090003" w:tentative="1">
+      <w:start w:val="1"/>
+      <w:numFmt w:val="bullet"/>
+      <w:lvlText w:val="o"/>
+      <w:lvlJc w:val="left"/>
+      <w:pPr>
+        <w:ind w:left="1440" w:hanging="360"/>
+      </w:pPr>
+      <w:rPr>
+        <w:rFonts w:ascii="Courier New" w:hAnsi="Courier New" w:cs="Courier New" w:hint="default"/>
+      </w:rPr>
+    </w:lvl>
+    <w:lvl w:ilvl="2" w:tplc="04090005" w:tentative="1">
+      <w:start w:val="1"/>
+      <w:numFmt w:val="bullet"/>
+      <w:lvlText w:val=""/>
+      <w:lvlJc w:val="left"/>
+      <w:pPr>
+        <w:ind w:left="2160" w:hanging="360"/>
+      </w:pPr>
+      <w:rPr>
+        <w:rFonts w:ascii="Wingdings" w:hAnsi="Wingdings" w:hint="default"/>
+      </w:rPr>
+    </w:lvl>
+    <w:lvl w:ilvl="3" w:tplc="04090001" w:tentative="1">
+      <w:start w:val="1"/>
+      <w:numFmt w:val="bullet"/>
+      <w:lvlText w:val=""/>
+      <w:lvlJc w:val="left"/>
+      <w:pPr>
+        <w:ind w:left="2880" w:hanging="360"/>
+      </w:pPr>
+      <w:rPr>
+        <w:rFonts w:ascii="Symbol" w:hAnsi="Symbol" w:hint="default"/>
+      </w:rPr>
+    </w:lvl>
+    <w:lvl w:ilvl="4" w:tplc="04090003" w:tentative="1">
+      <w:start w:val="1"/>
+      <w:numFmt w:val="bullet"/>
+      <w:lvlText w:val="o"/>
+      <w:lvlJc w:val="left"/>
+      <w:pPr>
+        <w:ind w:left="3600" w:hanging="360"/>
+      </w:pPr>
+      <w:rPr>
+        <w:rFonts w:ascii="Courier New" w:hAnsi="Courier New" w:cs="Courier New" w:hint="default"/>
+      </w:rPr>
+    </w:lvl>
+    <w:lvl w:ilvl="5" w:tplc="04090005" w:tentative="1">
+      <w:start w:val="1"/>
+      <w:numFmt w:val="bullet"/>
+      <w:lvlText w:val=""/>
+      <w:lvlJc w:val="left"/>
+      <w:pPr>
+        <w:ind w:left="4320" w:hanging="360"/>
+      </w:pPr>
+      <w:rPr>
+        <w:rFonts w:ascii="Wingdings" w:hAnsi="Wingdings" w:hint="default"/>
+      </w:rPr>
+    </w:lvl>
+    <w:lvl w:ilvl="6" w:tplc="04090001" w:tentative="1">
+      <w:start w:val="1"/>
+      <w:numFmt w:val="bullet"/>
+      <w:lvlText w:val=""/>
+      <w:lvlJc w:val="left"/>
+      <w:pPr>
+        <w:ind w:left="5040" w:hanging="360"/>
+      </w:pPr>
+      <w:rPr>
+        <w:rFonts w:ascii="Symbol" w:hAnsi="Symbol" w:hint="default"/>
+      </w:rPr>
+    </w:lvl>
+    <w:lvl w:ilvl="7" w:tplc="04090003" w:tentative="1">
+      <w:start w:val="1"/>
+      <w:numFmt w:val="bullet"/>
+      <w:lvlText w:val="o"/>
+      <w:lvlJc w:val="left"/>
+      <w:pPr>
+        <w:ind w:left="5760" w:hanging="360"/>
+      </w:pPr>
+      <w:rPr>
+        <w:rFonts w:ascii="Courier New" w:hAnsi="Courier New" w:cs="Courier New" w:hint="default"/>
+      </w:rPr>
+    </w:lvl>
+    <w:lvl w:ilvl="8" w:tplc="04090005" w:tentative="1">
+      <w:start w:val="1"/>
+      <w:numFmt w:val="bullet"/>
+      <w:lvlText w:val=""/>
+      <w:lvlJc w:val="left"/>
+      <w:pPr>
+        <w:ind w:left="6480" w:hanging="360"/>
+      </w:pPr>
+      <w:rPr>
+        <w:rFonts w:ascii="Wingdings" w:hAnsi="Wingdings" w:hint="default"/>
+      </w:rPr>
+    </w:lvl>
+  </w:abstractNum>
+  <w:abstractNum w:abstractNumId="7" w15:restartNumberingAfterBreak="0">
     <w:nsid w:val="343F0803"/>
     <w:multiLevelType w:val="multilevel"/>
     <w:tmpl w:val="1B2E366C"/>
@@ -31149,7 +31363,7 @@
       </w:rPr>
     </w:lvl>
   </w:abstractNum>
-  <w:abstractNum w:abstractNumId="7" w15:restartNumberingAfterBreak="0">
+  <w:abstractNum w:abstractNumId="8" w15:restartNumberingAfterBreak="0">
     <w:nsid w:val="3EC664CB"/>
     <w:multiLevelType w:val="multilevel"/>
     <w:tmpl w:val="2A741630"/>
@@ -31262,7 +31476,7 @@
       </w:rPr>
     </w:lvl>
   </w:abstractNum>
-  <w:abstractNum w:abstractNumId="8" w15:restartNumberingAfterBreak="0">
+  <w:abstractNum w:abstractNumId="9" w15:restartNumberingAfterBreak="0">
     <w:nsid w:val="7ABA1063"/>
     <w:multiLevelType w:val="multilevel"/>
     <w:tmpl w:val="D4D6CD00"/>
@@ -31376,13 +31590,13 @@
     </w:lvl>
   </w:abstractNum>
   <w:num w:numId="1" w16cid:durableId="2071923825">
-    <w:abstractNumId w:val="7"/>
+    <w:abstractNumId w:val="8"/>
   </w:num>
   <w:num w:numId="2" w16cid:durableId="846555184">
     <w:abstractNumId w:val="3"/>
   </w:num>
   <w:num w:numId="3" w16cid:durableId="1691947779">
-    <w:abstractNumId w:val="6"/>
+    <w:abstractNumId w:val="7"/>
   </w:num>
   <w:num w:numId="4" w16cid:durableId="882061349">
     <w:abstractNumId w:val="5"/>
@@ -31391,7 +31605,7 @@
     <w:abstractNumId w:val="1"/>
   </w:num>
   <w:num w:numId="6" w16cid:durableId="163134663">
-    <w:abstractNumId w:val="8"/>
+    <w:abstractNumId w:val="9"/>
   </w:num>
   <w:num w:numId="7" w16cid:durableId="154536748">
     <w:abstractNumId w:val="4"/>
@@ -31401,6 +31615,9 @@
   </w:num>
   <w:num w:numId="9" w16cid:durableId="1605264530">
     <w:abstractNumId w:val="0"/>
+  </w:num>
+  <w:num w:numId="10" w16cid:durableId="1297108300">
+    <w:abstractNumId w:val="6"/>
   </w:num>
 </w:numbering>
 </file>
@@ -32638,9 +32855,12 @@
 </file>
 
 <file path=customXml/item1.xml><?xml version="1.0" encoding="utf-8"?>
-<p:properties xmlns:p="http://schemas.microsoft.com/office/2006/metadata/properties" xmlns:xsi="http://www.w3.org/2001/XMLSchema-instance" xmlns:pc="http://schemas.microsoft.com/office/infopath/2007/PartnerControls">
-  <documentManagement/>
-</p:properties>
+<?mso-contentType ?>
+<FormTemplates xmlns="http://schemas.microsoft.com/sharepoint/v3/contenttype/forms">
+  <Display>DocumentLibraryForm</Display>
+  <Edit>DocumentLibraryForm</Edit>
+  <New>DocumentLibraryForm</New>
+</FormTemplates>
 </file>
 
 <file path=customXml/item2.xml><?xml version="1.0" encoding="utf-8"?>
@@ -32853,19 +33073,19 @@
 </file>
 
 <file path=customXml/item3.xml><?xml version="1.0" encoding="utf-8"?>
-<?mso-contentType ?>
-<FormTemplates xmlns="http://schemas.microsoft.com/sharepoint/v3/contenttype/forms">
-  <Display>DocumentLibraryForm</Display>
-  <Edit>DocumentLibraryForm</Edit>
-  <New>DocumentLibraryForm</New>
-</FormTemplates>
+<p:properties xmlns:p="http://schemas.microsoft.com/office/2006/metadata/properties" xmlns:xsi="http://www.w3.org/2001/XMLSchema-instance" xmlns:pc="http://schemas.microsoft.com/office/infopath/2007/PartnerControls">
+  <documentManagement/>
+</p:properties>
+</file>
+
+<file path=customXml/item4.xml><?xml version="1.0" encoding="utf-8"?>
+<b:Sources xmlns:b="http://schemas.openxmlformats.org/officeDocument/2006/bibliography" xmlns="http://schemas.openxmlformats.org/officeDocument/2006/bibliography" SelectedStyle="/APASixthEditionOfficeOnline.xsl" StyleName="APA" Version="6"/>
 </file>
 
 <file path=customXml/itemProps1.xml><?xml version="1.0" encoding="utf-8"?>
-<ds:datastoreItem xmlns:ds="http://schemas.openxmlformats.org/officeDocument/2006/customXml" ds:itemID="{17EB8AC5-C07E-42BE-9318-B444E46FAF6D}">
+<ds:datastoreItem xmlns:ds="http://schemas.openxmlformats.org/officeDocument/2006/customXml" ds:itemID="{743A347F-3241-45D6-9FC5-DD052D02935B}">
   <ds:schemaRefs>
-    <ds:schemaRef ds:uri="http://schemas.microsoft.com/office/2006/metadata/properties"/>
-    <ds:schemaRef ds:uri="http://schemas.microsoft.com/office/infopath/2007/PartnerControls"/>
+    <ds:schemaRef ds:uri="http://schemas.microsoft.com/sharepoint/v3/contenttype/forms"/>
   </ds:schemaRefs>
 </ds:datastoreItem>
 </file>
@@ -32890,9 +33110,18 @@
 </file>
 
 <file path=customXml/itemProps3.xml><?xml version="1.0" encoding="utf-8"?>
-<ds:datastoreItem xmlns:ds="http://schemas.openxmlformats.org/officeDocument/2006/customXml" ds:itemID="{743A347F-3241-45D6-9FC5-DD052D02935B}">
+<ds:datastoreItem xmlns:ds="http://schemas.openxmlformats.org/officeDocument/2006/customXml" ds:itemID="{17EB8AC5-C07E-42BE-9318-B444E46FAF6D}">
   <ds:schemaRefs>
-    <ds:schemaRef ds:uri="http://schemas.microsoft.com/sharepoint/v3/contenttype/forms"/>
+    <ds:schemaRef ds:uri="http://schemas.microsoft.com/office/2006/metadata/properties"/>
+    <ds:schemaRef ds:uri="http://schemas.microsoft.com/office/infopath/2007/PartnerControls"/>
+  </ds:schemaRefs>
+</ds:datastoreItem>
+</file>
+
+<file path=customXml/itemProps4.xml><?xml version="1.0" encoding="utf-8"?>
+<ds:datastoreItem xmlns:ds="http://schemas.openxmlformats.org/officeDocument/2006/customXml" ds:itemID="{24B653EC-CF7F-814D-BCD3-5C70AB4381D5}">
+  <ds:schemaRefs>
+    <ds:schemaRef ds:uri="http://schemas.openxmlformats.org/officeDocument/2006/bibliography"/>
   </ds:schemaRefs>
 </ds:datastoreItem>
 </file>
</xml_diff>